<commit_message>
Added 'Práce ve firmě'
</commit_message>
<xml_diff>
--- a/docs/Paralelizace_3D_renderovani.docx
+++ b/docs/Paralelizace_3D_renderovani.docx
@@ -945,7 +945,7 @@
           <w:rPr>
             <w:noProof/>
           </w:rPr>
-          <w:t>03.02.2023</w:t>
+          <w:t>21.02.2023</w:t>
         </w:r>
       </w:fldSimple>
       <w:r>
@@ -3509,6 +3509,265 @@
       <w:bookmarkStart w:id="3" w:name="_Toc125397889"/>
       <w:r>
         <w:lastRenderedPageBreak/>
+        <w:t>Práce ve firmě</w:t>
+      </w:r>
+    </w:p>
+    <w:p>
+      <w:pPr>
+        <w:pStyle w:val="Nadpis2"/>
+      </w:pPr>
+      <w:r>
+        <w:t>Začátky</w:t>
+      </w:r>
+    </w:p>
+    <w:p>
+      <w:r>
+        <w:t xml:space="preserve">Jak jste se asi dozvěděli v úvodu, tak mě téma </w:t>
+      </w:r>
+      <w:r>
+        <w:t>renderování</w:t>
+      </w:r>
+      <w:r>
+        <w:t xml:space="preserve"> už nějakou dobu</w:t>
+      </w:r>
+      <w:r>
+        <w:t xml:space="preserve"> zajímá, ale jelikož jsem se mu nikdy moc nevěnoval, byly pro mě začátky ve firmě docela složité.</w:t>
+      </w:r>
+    </w:p>
+    <w:p>
+      <w:r>
+        <w:t xml:space="preserve">Po asi tak dvou týdnech snahy pochopit Rust, WGPU (nebo celkově 3D grafické API), jak se reprezentují modely, jaké existují druhy bufferů, …, se mi podařilo </w:t>
+      </w:r>
+      <w:r>
+        <w:t>na</w:t>
+      </w:r>
+      <w:r>
+        <w:t>programovat</w:t>
+      </w:r>
+      <w:r>
+        <w:t xml:space="preserve"> první demo. Pořád jsem ale z celistvého kódu chápal jen mnou napsanou část</w:t>
+      </w:r>
+      <w:r>
+        <w:t xml:space="preserve"> a pro v</w:t>
+      </w:r>
+      <w:r>
+        <w:t>yhotovení něčeho, jako jsou efekty následného zpracování jsem</w:t>
+      </w:r>
+      <w:r>
+        <w:t xml:space="preserve"> se</w:t>
+      </w:r>
+      <w:r>
+        <w:t xml:space="preserve"> ještě </w:t>
+      </w:r>
+      <w:r>
+        <w:t>musel</w:t>
+      </w:r>
+      <w:r>
+        <w:t xml:space="preserve"> doučit potřebné základy.</w:t>
+      </w:r>
+    </w:p>
+    <w:p>
+      <w:pPr>
+        <w:pStyle w:val="Nadpis2"/>
+      </w:pPr>
+      <w:r>
+        <w:t>Zadání</w:t>
+      </w:r>
+    </w:p>
+    <w:p>
+      <w:r>
+        <w:t>Moje práce ve firmě spočívá v takovém průzkumu. Obvykle dostanu pár odkazů na nějaký koncept</w:t>
+      </w:r>
+      <w:r>
+        <w:t xml:space="preserve"> (návrh, myšlenku, feature, …)</w:t>
+      </w:r>
+      <w:r>
+        <w:t>, který</w:t>
+      </w:r>
+      <w:r>
+        <w:t xml:space="preserve"> je potřeba</w:t>
+      </w:r>
+      <w:r>
+        <w:t xml:space="preserve"> implementovat do enginu.</w:t>
+      </w:r>
+      <w:r>
+        <w:t xml:space="preserve"> Plus se většinou ještě</w:t>
+      </w:r>
+      <w:r>
+        <w:t xml:space="preserve"> s nadřízeným</w:t>
+      </w:r>
+      <w:r>
+        <w:t xml:space="preserve"> </w:t>
+      </w:r>
+      <w:r>
+        <w:t>osobně domluvíme</w:t>
+      </w:r>
+      <w:r>
+        <w:t xml:space="preserve"> na detailech a v průběhu práce s ním veškeré svoje dotazy konzultuji.</w:t>
+      </w:r>
+    </w:p>
+    <w:p>
+      <w:r>
+        <w:t xml:space="preserve">Příkladem může být zadání na </w:t>
+      </w:r>
+      <w:r>
+        <w:rPr>
+          <w:i/>
+          <w:iCs/>
+        </w:rPr>
+        <w:t>GPU driven rendering</w:t>
+      </w:r>
+      <w:r>
+        <w:t>, kde bylo cílem co nejefektivněji vykreslit velké množství objektů</w:t>
+      </w:r>
+      <w:r>
+        <w:t>:</w:t>
+      </w:r>
+    </w:p>
+    <w:p>
+      <w:pPr>
+        <w:pStyle w:val="Odstavecseseznamem"/>
+        <w:numPr>
+          <w:ilvl w:val="0"/>
+          <w:numId w:val="32"/>
+        </w:numPr>
+      </w:pPr>
+      <w:hyperlink r:id="rId13" w:history="1">
+        <w:r>
+          <w:rPr>
+            <w:rStyle w:val="Hypertextovodkaz"/>
+          </w:rPr>
+          <w:t>https://vkguide.dev/docs/gpudriven/gpu_driven_engines/</w:t>
+        </w:r>
+      </w:hyperlink>
+    </w:p>
+    <w:p/>
+    <w:p>
+      <w:pPr>
+        <w:pStyle w:val="Nadpis2"/>
+      </w:pPr>
+      <w:r>
+        <w:lastRenderedPageBreak/>
+        <w:t>Výstup</w:t>
+      </w:r>
+    </w:p>
+    <w:p>
+      <w:r>
+        <w:rPr>
+          <w:noProof/>
+        </w:rPr>
+        <w:drawing>
+          <wp:anchor distT="180340" distB="180340" distL="114300" distR="114300" simplePos="0" relativeHeight="251674624" behindDoc="0" locked="0" layoutInCell="1" allowOverlap="1" wp14:anchorId="0B91C044" wp14:editId="505D79E4">
+            <wp:simplePos x="0" y="0"/>
+            <wp:positionH relativeFrom="margin">
+              <wp:posOffset>1146810</wp:posOffset>
+            </wp:positionH>
+            <wp:positionV relativeFrom="paragraph">
+              <wp:posOffset>397510</wp:posOffset>
+            </wp:positionV>
+            <wp:extent cx="3466465" cy="2620645"/>
+            <wp:effectExtent l="0" t="0" r="635" b="8255"/>
+            <wp:wrapTopAndBottom/>
+            <wp:docPr id="13" name="Obrázek 13"/>
+            <wp:cNvGraphicFramePr>
+              <a:graphicFrameLocks xmlns:a="http://schemas.openxmlformats.org/drawingml/2006/main" noChangeAspect="1"/>
+            </wp:cNvGraphicFramePr>
+            <a:graphic xmlns:a="http://schemas.openxmlformats.org/drawingml/2006/main">
+              <a:graphicData uri="http://schemas.openxmlformats.org/drawingml/2006/picture">
+                <pic:pic xmlns:pic="http://schemas.openxmlformats.org/drawingml/2006/picture">
+                  <pic:nvPicPr>
+                    <pic:cNvPr id="1" name=""/>
+                    <pic:cNvPicPr/>
+                  </pic:nvPicPr>
+                  <pic:blipFill>
+                    <a:blip r:embed="rId14">
+                      <a:extLst>
+                        <a:ext uri="{28A0092B-C50C-407E-A947-70E740481C1C}">
+                          <a14:useLocalDpi xmlns:a14="http://schemas.microsoft.com/office/drawing/2010/main" val="0"/>
+                        </a:ext>
+                      </a:extLst>
+                    </a:blip>
+                    <a:stretch>
+                      <a:fillRect/>
+                    </a:stretch>
+                  </pic:blipFill>
+                  <pic:spPr>
+                    <a:xfrm>
+                      <a:off x="0" y="0"/>
+                      <a:ext cx="3466465" cy="2620645"/>
+                    </a:xfrm>
+                    <a:prstGeom prst="rect">
+                      <a:avLst/>
+                    </a:prstGeom>
+                  </pic:spPr>
+                </pic:pic>
+              </a:graphicData>
+            </a:graphic>
+            <wp14:sizeRelH relativeFrom="margin">
+              <wp14:pctWidth>0</wp14:pctWidth>
+            </wp14:sizeRelH>
+            <wp14:sizeRelV relativeFrom="margin">
+              <wp14:pctHeight>0</wp14:pctHeight>
+            </wp14:sizeRelV>
+          </wp:anchor>
+        </w:drawing>
+      </w:r>
+      <w:r>
+        <w:t>Výstup práce může potom vypadat nějak takto:</w:t>
+      </w:r>
+    </w:p>
+    <w:p>
+      <w:r>
+        <w:t xml:space="preserve">Výsledkem je spustitelná aplikace napsaná v jazyce Rust, která pomocí WGPU vykreslí nějakou scénu. Obvykle implementuje </w:t>
+      </w:r>
+      <w:r>
+        <w:t>určitý</w:t>
+      </w:r>
+      <w:r>
+        <w:t xml:space="preserve"> koncept ve své jednoduché formě. To znamená, že se nezabýv</w:t>
+      </w:r>
+      <w:r>
+        <w:t>á</w:t>
+      </w:r>
+      <w:r>
+        <w:t xml:space="preserve"> problematikou</w:t>
+      </w:r>
+      <w:r>
+        <w:t xml:space="preserve"> samotného</w:t>
+      </w:r>
+      <w:r>
+        <w:t xml:space="preserve"> enginu, </w:t>
+      </w:r>
+      <w:r>
+        <w:t>ale jen se snaží co nejjednodušší cestou ukázat způsob implementace</w:t>
+      </w:r>
+      <w:r>
+        <w:t xml:space="preserve"> daného problému</w:t>
+      </w:r>
+      <w:r>
+        <w:t>.</w:t>
+      </w:r>
+    </w:p>
+    <w:p>
+      <w:r>
+        <w:t>Jinými slovy nepotřebujeme dělat věci jako přesun generování modelů z CPU na GPU, protože to zkrátka ani není cílem.</w:t>
+      </w:r>
+      <w:r>
+        <w:t xml:space="preserve"> Cílem je většinou implementovat jednu techniku </w:t>
+      </w:r>
+      <w:r>
+        <w:t>renderování,</w:t>
+      </w:r>
+      <w:r>
+        <w:t xml:space="preserve"> a ne se jich tam snažit nacpat co nejvíc.</w:t>
+      </w:r>
+    </w:p>
+    <w:p>
+      <w:pPr>
+        <w:pStyle w:val="Nadpis1"/>
+      </w:pPr>
+      <w:r>
+        <w:lastRenderedPageBreak/>
         <w:t>Použité technologie</w:t>
       </w:r>
       <w:bookmarkEnd w:id="3"/>
@@ -3551,6 +3810,19 @@
     </w:p>
     <w:p>
       <w:pPr>
+        <w:pStyle w:val="Nadpis3"/>
+      </w:pPr>
+      <w:r>
+        <w:t>Herní vývoj v Rustu</w:t>
+      </w:r>
+    </w:p>
+    <w:p>
+      <w:r>
+        <w:t>Vývoj her je odvětví, které má už dalekosáhlou historii.</w:t>
+      </w:r>
+    </w:p>
+    <w:p>
+      <w:pPr>
         <w:pStyle w:val="Nadpis2"/>
         <w:numPr>
           <w:ilvl w:val="1"/>
@@ -3567,13 +3839,90 @@
       <w:r>
         <w:t>WGPU je grafické API napsané v Rustu, které umožňuje kompilaci pro více platforem díky tomu, že beží na nativních backendech jako je Vulkan, Metal, DirectX a OpenGL.</w:t>
       </w:r>
-    </w:p>
-    <w:p>
-      <w:r>
-        <w:t>To znamená, že můžeme naši grafickou aplikaci přepnout na jiný backend a tak sestavení směřovat na úplně jinou platformu. Jinými slovy řečeno bude naše aplikace spustitelná na všech platformách. Někdo by mohl argumentovat, že aplikace napsaná ve Vulkanu nebo OpenGL bude taky multiplatformní a asi by měl pravdu, ale výhodou WGPU je že aplikace může běžet na takovém backendu, který je pro nás nebo danou platformu nejlepší.</w:t>
-      </w:r>
-    </w:p>
-    <w:p>
+      <w:r>
+        <w:t xml:space="preserve"> </w:t>
+      </w:r>
+    </w:p>
+    <w:p>
+      <w:r>
+        <w:t>To znamená, že můžeme naši grafickou aplikaci přepnout na jiný backend a tak sestavení směřovat na úplně jinou platformu. Jinými slovy řečeno bude naše aplikace spustitelná na všech platformách. Někdo by mohl argumentovat, že aplikace napsaná ve Vulkanu nebo OpenGL bude taky multiplatformní a asi by měl pravdu, ale výhodou WGPU</w:t>
+      </w:r>
+      <w:r>
+        <w:t xml:space="preserve"> </w:t>
+      </w:r>
+      <w:r>
+        <w:t>je že aplikace může běžet na takovém backendu, který je pro nás nebo danou platformu nejlepší.</w:t>
+      </w:r>
+    </w:p>
+    <w:p>
+      <w:r>
+        <w:rPr>
+          <w:noProof/>
+        </w:rPr>
+        <w:lastRenderedPageBreak/>
+        <w:drawing>
+          <wp:anchor distT="180340" distB="180340" distL="114300" distR="114300" simplePos="0" relativeHeight="251675648" behindDoc="0" locked="0" layoutInCell="1" allowOverlap="1" wp14:anchorId="5327A08D" wp14:editId="120F970E">
+            <wp:simplePos x="0" y="0"/>
+            <wp:positionH relativeFrom="margin">
+              <wp:posOffset>876300</wp:posOffset>
+            </wp:positionH>
+            <wp:positionV relativeFrom="paragraph">
+              <wp:posOffset>102235</wp:posOffset>
+            </wp:positionV>
+            <wp:extent cx="4006800" cy="1566000"/>
+            <wp:effectExtent l="0" t="0" r="0" b="0"/>
+            <wp:wrapTopAndBottom/>
+            <wp:docPr id="14" name="Obrázek 14" descr="Architecture diagram showing WebGPUs connection between OS APIs and Direct3D 12, Metal, and Vulkan."/>
+            <wp:cNvGraphicFramePr>
+              <a:graphicFrameLocks xmlns:a="http://schemas.openxmlformats.org/drawingml/2006/main" noChangeAspect="1"/>
+            </wp:cNvGraphicFramePr>
+            <a:graphic xmlns:a="http://schemas.openxmlformats.org/drawingml/2006/main">
+              <a:graphicData uri="http://schemas.openxmlformats.org/drawingml/2006/picture">
+                <pic:pic xmlns:pic="http://schemas.openxmlformats.org/drawingml/2006/picture">
+                  <pic:nvPicPr>
+                    <pic:cNvPr id="0" name="Picture 1" descr="Architecture diagram showing WebGPUs connection between OS APIs and Direct3D 12, Metal, and Vulkan."/>
+                    <pic:cNvPicPr>
+                      <a:picLocks noChangeAspect="1" noChangeArrowheads="1"/>
+                    </pic:cNvPicPr>
+                  </pic:nvPicPr>
+                  <pic:blipFill>
+                    <a:blip r:embed="rId15" cstate="print">
+                      <a:extLst>
+                        <a:ext uri="{28A0092B-C50C-407E-A947-70E740481C1C}">
+                          <a14:useLocalDpi xmlns:a14="http://schemas.microsoft.com/office/drawing/2010/main" val="0"/>
+                        </a:ext>
+                      </a:extLst>
+                    </a:blip>
+                    <a:srcRect/>
+                    <a:stretch>
+                      <a:fillRect/>
+                    </a:stretch>
+                  </pic:blipFill>
+                  <pic:spPr bwMode="auto">
+                    <a:xfrm>
+                      <a:off x="0" y="0"/>
+                      <a:ext cx="4006800" cy="1566000"/>
+                    </a:xfrm>
+                    <a:prstGeom prst="rect">
+                      <a:avLst/>
+                    </a:prstGeom>
+                    <a:noFill/>
+                    <a:ln>
+                      <a:noFill/>
+                    </a:ln>
+                  </pic:spPr>
+                </pic:pic>
+              </a:graphicData>
+            </a:graphic>
+            <wp14:sizeRelH relativeFrom="margin">
+              <wp14:pctWidth>0</wp14:pctWidth>
+            </wp14:sizeRelH>
+            <wp14:sizeRelV relativeFrom="margin">
+              <wp14:pctHeight>0</wp14:pctHeight>
+            </wp14:sizeRelV>
+          </wp:anchor>
+        </w:drawing>
+      </w:r>
       <w:r>
         <w:t>Vývojáři by samozřejmě mohli integrovat víc grafických API do jejich herního enginu, ale to zabere spoustu času a vše se musí dopředu promyslet. Použití WGPU by jim v takovém případě práci dost usnadnilo, protože vytváří abstrakci nad všemi známými backendy.</w:t>
       </w:r>
@@ -3588,7 +3937,6 @@
       </w:pPr>
       <w:bookmarkStart w:id="6" w:name="_Toc125397892"/>
       <w:r>
-        <w:lastRenderedPageBreak/>
         <w:t>WebGPU</w:t>
       </w:r>
       <w:bookmarkEnd w:id="6"/>
@@ -3600,7 +3948,45 @@
     </w:p>
     <w:p>
       <w:r>
-        <w:t>WebGPU je nadcházející moderní grafické API, které rozšíří možnosti grafiky na webu např. o compute shadery. Mluvím v budoucím čase, protože v době, kdy tuto práci píšu ještě WebGPU není plně integrované do</w:t>
+        <w:t>WebGPU je nadcházející moderní grafické API, které rozšíří možnosti</w:t>
+      </w:r>
+      <w:r>
+        <w:t xml:space="preserve"> počítačové</w:t>
+      </w:r>
+      <w:r>
+        <w:t xml:space="preserve"> grafiky na webu např. o compute shadery.</w:t>
+      </w:r>
+      <w:r>
+        <w:t xml:space="preserve"> </w:t>
+      </w:r>
+      <w:r>
+        <w:t>Je vyvíjeno W3C (organizace pro mezinárodní standardy na webu) s profesionály z Applu, Mozilly, Microsoftu, Googlu a další</w:t>
+      </w:r>
+      <w:r>
+        <w:t>ch</w:t>
+      </w:r>
+      <w:r>
+        <w:t>. Údajně původní návrh vzniknul podle</w:t>
+      </w:r>
+      <w:r>
+        <w:t xml:space="preserve"> grafického</w:t>
+      </w:r>
+      <w:r>
+        <w:t xml:space="preserve"> API Metal od </w:t>
+      </w:r>
+      <w:r>
+        <w:t>Applu</w:t>
+      </w:r>
+      <w:r>
+        <w:t>.</w:t>
+      </w:r>
+    </w:p>
+    <w:p>
+      <w:r>
+        <w:t>V době,</w:t>
+      </w:r>
+      <w:r>
+        <w:t xml:space="preserve"> kdy tuto práci píšu ještě WebGPU není plně integrované do</w:t>
       </w:r>
       <w:r>
         <w:t xml:space="preserve"> webových</w:t>
@@ -3625,7 +4011,13 @@
     </w:p>
     <w:p>
       <w:r>
-        <w:t>WGSL (WebGPU Shading Language) je shader jazyk určený pro WebGPU.</w:t>
+        <w:t xml:space="preserve">WGSL (WebGPU Shading Language) je </w:t>
+      </w:r>
+      <w:r>
+        <w:t>na psaní shaderů</w:t>
+      </w:r>
+      <w:r>
+        <w:t xml:space="preserve"> určený pro WebGPU.</w:t>
       </w:r>
     </w:p>
     <w:p>
@@ -3667,6 +4059,7 @@
     </w:p>
     <w:p>
       <w:r>
+        <w:lastRenderedPageBreak/>
         <w:t xml:space="preserve">Kromě uvedených vlastností se mi líbí, jak intuitivně s ním dokáže člověk pracovat a snadno se v něm zorientovat. </w:t>
       </w:r>
       <w:r>
@@ -3762,8 +4155,11 @@
     </w:p>
     <w:p>
       <w:r>
+        <w:t xml:space="preserve">Klíčovým bodem při designu GPU driven renderování je, že veškerá scéna (např. naše objekty) by měla být na straně GPU. Vytvoříme si velké GPU buffery (vertex + index), které se poté pošlou na grafickou kartu. Tím se snažíme vyhnout konstantnímu bindování </w:t>
+      </w:r>
+      <w:r>
         <w:lastRenderedPageBreak/>
-        <w:t xml:space="preserve">Klíčovým bodem při designu GPU driven renderování je, že veškerá scéna (např. naše objekty) by měla být na straně GPU. Vytvoříme si velké GPU buffery (vertex + index), které se poté pošlou na grafickou kartu. Tím se snažíme vyhnout konstantnímu bindování dat mezi draw cally. Bindless design </w:t>
+        <w:t xml:space="preserve">dat mezi draw cally. Bindless design </w:t>
       </w:r>
       <w:r>
         <w:t>nám pomůže zlepšit výkon jak na straně procesoru,</w:t>
@@ -3890,7 +4286,13 @@
     </w:p>
     <w:p>
       <w:r>
-        <w:t xml:space="preserve">Pojmem vertex data se myslí nějaký array vertexů, kde </w:t>
+        <w:t>Pojmem vertex data se myslí nějak</w:t>
+      </w:r>
+      <w:r>
+        <w:t>é pole</w:t>
+      </w:r>
+      <w:r>
+        <w:t xml:space="preserve"> vertexů, kde </w:t>
       </w:r>
       <w:r>
         <w:t>každý</w:t>
@@ -3964,37 +4366,37 @@
         <w:pStyle w:val="Nadpis3"/>
       </w:pPr>
       <w:r>
+        <w:t>Index buffer</w:t>
+      </w:r>
+    </w:p>
+    <w:p>
+      <w:r>
+        <w:t>Index buffer</w:t>
+      </w:r>
+      <w:r>
+        <w:t>, také známý jako index array, je datová struktura, která se v počítačové grafice používá na uchování index dat nějakého modelu.</w:t>
+      </w:r>
+    </w:p>
+    <w:p>
+      <w:r>
+        <w:t>Index buffer obsahuje pole čísel, které odpovídají indexům jednotlivých vrcholu ve vertex bufferu.</w:t>
+      </w:r>
+      <w:r>
+        <w:t xml:space="preserve"> Tyto indexy se poté používají ke konstrukci trojúhelníků</w:t>
+      </w:r>
+      <w:r>
+        <w:t>, které tvoří povrch</w:t>
+      </w:r>
+      <w:r>
+        <w:t xml:space="preserve"> 3D</w:t>
+      </w:r>
+      <w:r>
+        <w:t xml:space="preserve"> modelu.</w:t>
+      </w:r>
+    </w:p>
+    <w:p>
+      <w:r>
         <w:lastRenderedPageBreak/>
-        <w:t>Index buffer</w:t>
-      </w:r>
-    </w:p>
-    <w:p>
-      <w:r>
-        <w:t>Index buffer</w:t>
-      </w:r>
-      <w:r>
-        <w:t>, také známý jako index array, je datová struktura, která se v počítačové grafice používá na uchování index dat nějakého modelu.</w:t>
-      </w:r>
-    </w:p>
-    <w:p>
-      <w:r>
-        <w:t>Index buffer obsahuje pole čísel, které odpovídají indexům jednotlivých vrcholu ve vertex bufferu.</w:t>
-      </w:r>
-      <w:r>
-        <w:t xml:space="preserve"> Tyto indexy se poté používají ke konstrukci trojúhelníků</w:t>
-      </w:r>
-      <w:r>
-        <w:t>, které tvoří povrch</w:t>
-      </w:r>
-      <w:r>
-        <w:t xml:space="preserve"> 3D</w:t>
-      </w:r>
-      <w:r>
-        <w:t xml:space="preserve"> modelu.</w:t>
-      </w:r>
-    </w:p>
-    <w:p>
-      <w:r>
         <w:t>S použitím index bufferu může GPU efektivně vykreslit stejný vertex několikrát</w:t>
       </w:r>
       <w:r>
@@ -4004,7 +4406,13 @@
         <w:t>dat ve vertex bufferu. Index buffer tak hraje důležitou roli ve snížení celkové paměti potřebné k uložení 3D modelu.</w:t>
       </w:r>
       <w:r>
-        <w:t xml:space="preserve"> U malých modelů není tento rozdíl v zabrané paměti tak znatelný, ale čím víc vertexů náš model má, tím výhodnější pro nás</w:t>
+        <w:t xml:space="preserve"> U malých modelů není tento rozdíl v zabrané paměti tak znatelný, ale čím víc vertexů náš model</w:t>
+      </w:r>
+      <w:r>
+        <w:t xml:space="preserve"> (mesh)</w:t>
+      </w:r>
+      <w:r>
+        <w:t xml:space="preserve"> má, tím výhodnější pro nás</w:t>
       </w:r>
       <w:r>
         <w:t xml:space="preserve"> </w:t>
@@ -4058,7 +4466,7 @@
                     </pic:cNvPicPr>
                   </pic:nvPicPr>
                   <pic:blipFill>
-                    <a:blip r:embed="rId13">
+                    <a:blip r:embed="rId16">
                       <a:extLst>
                         <a:ext uri="{28A0092B-C50C-407E-A947-70E740481C1C}">
                           <a14:useLocalDpi xmlns:a14="http://schemas.microsoft.com/office/drawing/2010/main" val="0"/>
@@ -4191,7 +4599,7 @@
                     </pic:cNvPicPr>
                   </pic:nvPicPr>
                   <pic:blipFill>
-                    <a:blip r:embed="rId14">
+                    <a:blip r:embed="rId17">
                       <a:extLst>
                         <a:ext uri="{28A0092B-C50C-407E-A947-70E740481C1C}">
                           <a14:useLocalDpi xmlns:a14="http://schemas.microsoft.com/office/drawing/2010/main" val="0"/>
@@ -4273,7 +4681,6 @@
         <w:rPr>
           <w:noProof/>
         </w:rPr>
-        <w:lastRenderedPageBreak/>
         <w:drawing>
           <wp:anchor distT="0" distB="0" distL="114300" distR="114300" simplePos="0" relativeHeight="251673600" behindDoc="0" locked="0" layoutInCell="1" allowOverlap="1" wp14:anchorId="7664B3CF" wp14:editId="4D127D58">
             <wp:simplePos x="0" y="0"/>
@@ -4300,7 +4707,7 @@
                     </pic:cNvPicPr>
                   </pic:nvPicPr>
                   <pic:blipFill>
-                    <a:blip r:embed="rId15">
+                    <a:blip r:embed="rId18">
                       <a:extLst>
                         <a:ext uri="{28A0092B-C50C-407E-A947-70E740481C1C}">
                           <a14:useLocalDpi xmlns:a14="http://schemas.microsoft.com/office/drawing/2010/main" val="0"/>
@@ -4431,6 +4838,7 @@
         <w:pStyle w:val="Nadpis3"/>
       </w:pPr>
       <w:r>
+        <w:lastRenderedPageBreak/>
         <w:t>Uniform buffer</w:t>
       </w:r>
     </w:p>
@@ -4459,10 +4867,22 @@
     </w:p>
     <w:p>
       <w:r>
-        <w:t xml:space="preserve">Do uniform bufferu si můžeme uložit data potřebná k vykreslení, která se nebudou často měnit jako např. projection nebo view </w:t>
-      </w:r>
-      <w:r>
-        <w:t>matici.</w:t>
+        <w:t>Do uniform bufferu si můžeme uložit data potřebná k vykreslení, která se nebudou často měnit jako</w:t>
+      </w:r>
+      <w:r>
+        <w:t xml:space="preserve"> je</w:t>
+      </w:r>
+      <w:r>
+        <w:t xml:space="preserve"> např. projection nebo view </w:t>
+      </w:r>
+      <w:r>
+        <w:t>matic</w:t>
+      </w:r>
+      <w:r>
+        <w:t>e</w:t>
+      </w:r>
+      <w:r>
+        <w:t>.</w:t>
       </w:r>
     </w:p>
     <w:p>
@@ -4493,80 +4913,62 @@
         <w:t>to se používají storage buffery.</w:t>
       </w:r>
       <w:r>
+        <w:t xml:space="preserve"> Vytvářejí se stejným způsobem jako uniform buffery. Vlastně i fungují hodně podobně, mají jen jiné vlastnosti jako</w:t>
+      </w:r>
+      <w:r>
+        <w:t xml:space="preserve"> větší maximální velikost, a že se do nich dá zapisovat </w:t>
+      </w:r>
+      <w:r>
+        <w:t>ze</w:t>
+      </w:r>
+      <w:r>
+        <w:t> shaderu.</w:t>
+      </w:r>
+    </w:p>
+    <w:p>
+      <w:r>
+        <w:t>Storage buffery jsou obvykle o něco pomalejší než uniform buffery, ale můžou být mnohem větší.</w:t>
+      </w:r>
+      <w:r>
+        <w:t xml:space="preserve"> Pokud</w:t>
+      </w:r>
+      <w:r>
+        <w:t xml:space="preserve"> např.</w:t>
+      </w:r>
+      <w:r>
         <w:t xml:space="preserve"> </w:t>
       </w:r>
       <w:r>
-        <w:t>Vytvářejí se stejným způsobem jako uniform buffery. Vlastně i fungují hodně podobně, mají jen jiné vlastnosti jako</w:t>
-      </w:r>
-      <w:r>
-        <w:t xml:space="preserve"> větší maximální velikost, a že se do nich dá zapisovat </w:t>
-      </w:r>
-      <w:r>
-        <w:t>ze</w:t>
-      </w:r>
-      <w:r>
-        <w:t> shaderu.</w:t>
-      </w:r>
-    </w:p>
-    <w:p>
-      <w:r>
-        <w:t>Storage buffery jsou obvykle o něco pomalejší než uniform buffery, ale můžou být mnohem větší.</w:t>
-      </w:r>
-      <w:r>
-        <w:t xml:space="preserve"> Pokud</w:t>
-      </w:r>
-      <w:r>
-        <w:t xml:space="preserve"> např.</w:t>
+        <w:t xml:space="preserve">chcete nacpat celou scénu do jednoho bufferu, </w:t>
+      </w:r>
+      <w:r>
+        <w:t xml:space="preserve">budete je </w:t>
+      </w:r>
+      <w:r>
+        <w:t>muset použít.</w:t>
+      </w:r>
+    </w:p>
+    <w:p>
+      <w:pPr>
+        <w:pStyle w:val="Nadpis3"/>
+      </w:pPr>
+      <w:r>
+        <w:t>Indirect buffer</w:t>
+      </w:r>
+    </w:p>
+    <w:p>
+      <w:r>
+        <w:t xml:space="preserve">Indirect buffer se používá v indirect draw callu, </w:t>
+      </w:r>
+      <w:r>
+        <w:t>kde nahrazuje funkci parametru</w:t>
+      </w:r>
+      <w:r>
+        <w:t>.</w:t>
       </w:r>
       <w:r>
         <w:t xml:space="preserve"> </w:t>
       </w:r>
-      <w:r>
-        <w:t xml:space="preserve">chcete nacpat celou scénu do jednoho bufferu, </w:t>
-      </w:r>
-      <w:r>
-        <w:t xml:space="preserve">budete je </w:t>
-      </w:r>
-      <w:r>
-        <w:t>muset použít.</w:t>
-      </w:r>
-    </w:p>
-    <w:p>
-      <w:pPr>
-        <w:pStyle w:val="Nadpis3"/>
-      </w:pPr>
-      <w:r>
-        <w:lastRenderedPageBreak/>
-        <w:t>Indirect buffer</w:t>
-      </w:r>
-    </w:p>
-    <w:p>
-      <w:r>
-        <w:t xml:space="preserve">Indirect buffer se používá v indirect draw callu, </w:t>
-      </w:r>
-      <w:r>
-        <w:t>kde nahrazuje funkci parametru</w:t>
-      </w:r>
-      <w:r>
-        <w:t>.</w:t>
-      </w:r>
-      <w:r>
-        <w:t xml:space="preserve"> </w:t>
-      </w:r>
-      <w:r>
-        <w:t xml:space="preserve">Při volání indirect draw commandu si </w:t>
-      </w:r>
-      <w:r>
-        <w:t>pouze zvolíme</w:t>
-      </w:r>
-      <w:r>
-        <w:t xml:space="preserve"> odkud z indirect bufferu chcete kreslit a grafická karta </w:t>
-      </w:r>
-      <w:r>
-        <w:t>z tohoto místa spustí draw command.</w:t>
-      </w:r>
-    </w:p>
-    <w:p>
       <w:r>
         <w:t xml:space="preserve">Má jasně definovanou strukturu, která se skládá z indirect draw commandů. </w:t>
       </w:r>
@@ -4640,6 +5042,7 @@
       </w:pPr>
       <w:bookmarkStart w:id="13" w:name="_Toc125397899"/>
       <w:r>
+        <w:lastRenderedPageBreak/>
         <w:t>Rendering pipeline</w:t>
       </w:r>
       <w:bookmarkEnd w:id="13"/>
@@ -4652,16 +5055,16 @@
         <mc:AlternateContent>
           <mc:Choice Requires="wps">
             <w:drawing>
-              <wp:anchor distT="0" distB="0" distL="114300" distR="114300" simplePos="0" relativeHeight="251670528" behindDoc="0" locked="0" layoutInCell="1" allowOverlap="1" wp14:anchorId="2004224F" wp14:editId="67DD3C38">
+              <wp:anchor distT="0" distB="0" distL="114300" distR="114300" simplePos="0" relativeHeight="251670528" behindDoc="0" locked="0" layoutInCell="1" allowOverlap="1" wp14:anchorId="2004224F" wp14:editId="55E082CE">
                 <wp:simplePos x="0" y="0"/>
-                <wp:positionH relativeFrom="column">
-                  <wp:posOffset>860425</wp:posOffset>
+                <wp:positionH relativeFrom="margin">
+                  <wp:align>center</wp:align>
                 </wp:positionH>
                 <wp:positionV relativeFrom="paragraph">
-                  <wp:posOffset>3707765</wp:posOffset>
+                  <wp:posOffset>4135755</wp:posOffset>
                 </wp:positionV>
                 <wp:extent cx="4030980" cy="635"/>
-                <wp:effectExtent l="0" t="0" r="0" b="0"/>
+                <wp:effectExtent l="0" t="0" r="7620" b="0"/>
                 <wp:wrapTopAndBottom/>
                 <wp:docPr id="5" name="Textové pole 5"/>
                 <wp:cNvGraphicFramePr/>
@@ -4698,14 +5101,27 @@
                             <w:r>
                               <w:t xml:space="preserve">Obrázek </w:t>
                             </w:r>
-                            <w:fldSimple w:instr=" SEQ Obrázek \* ARABIC ">
-                              <w:r>
-                                <w:rPr>
-                                  <w:noProof/>
-                                </w:rPr>
-                                <w:t>1</w:t>
-                              </w:r>
-                            </w:fldSimple>
+                            <w:r>
+                              <w:fldChar w:fldCharType="begin"/>
+                            </w:r>
+                            <w:r>
+                              <w:instrText xml:space="preserve"> SEQ Obrázek \* ARABIC </w:instrText>
+                            </w:r>
+                            <w:r>
+                              <w:fldChar w:fldCharType="separate"/>
+                            </w:r>
+                            <w:r>
+                              <w:rPr>
+                                <w:noProof/>
+                              </w:rPr>
+                              <w:t>1</w:t>
+                            </w:r>
+                            <w:r>
+                              <w:rPr>
+                                <w:noProof/>
+                              </w:rPr>
+                              <w:fldChar w:fldCharType="end"/>
+                            </w:r>
                             <w:r>
                               <w:t xml:space="preserve"> - WGPU render pipeline</w:t>
                             </w:r>
@@ -4727,7 +5143,7 @@
           </mc:Choice>
           <mc:Fallback>
             <w:pict>
-              <v:shape w14:anchorId="2004224F" id="Textové pole 5" o:spid="_x0000_s1029" type="#_x0000_t202" style="position:absolute;left:0;text-align:left;margin-left:67.75pt;margin-top:291.95pt;width:317.4pt;height:.05pt;z-index:251670528;visibility:visible;mso-wrap-style:square;mso-wrap-distance-left:9pt;mso-wrap-distance-top:0;mso-wrap-distance-right:9pt;mso-wrap-distance-bottom:0;mso-position-horizontal:absolute;mso-position-horizontal-relative:text;mso-position-vertical:absolute;mso-position-vertical-relative:text;v-text-anchor:top" o:gfxdata="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" stroked="f">
+              <v:shape w14:anchorId="2004224F" id="Textové pole 5" o:spid="_x0000_s1029" type="#_x0000_t202" style="position:absolute;left:0;text-align:left;margin-left:0;margin-top:325.65pt;width:317.4pt;height:.05pt;z-index:251670528;visibility:visible;mso-wrap-style:square;mso-wrap-distance-left:9pt;mso-wrap-distance-top:0;mso-wrap-distance-right:9pt;mso-wrap-distance-bottom:0;mso-position-horizontal:center;mso-position-horizontal-relative:margin;mso-position-vertical:absolute;mso-position-vertical-relative:text;v-text-anchor:top" o:gfxdata="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" stroked="f">
                 <v:textbox style="mso-fit-shape-to-text:t" inset="0,0,0,0">
                   <w:txbxContent>
                     <w:p>
@@ -4742,14 +5158,27 @@
                       <w:r>
                         <w:t xml:space="preserve">Obrázek </w:t>
                       </w:r>
-                      <w:fldSimple w:instr=" SEQ Obrázek \* ARABIC ">
-                        <w:r>
-                          <w:rPr>
-                            <w:noProof/>
-                          </w:rPr>
-                          <w:t>1</w:t>
-                        </w:r>
-                      </w:fldSimple>
+                      <w:r>
+                        <w:fldChar w:fldCharType="begin"/>
+                      </w:r>
+                      <w:r>
+                        <w:instrText xml:space="preserve"> SEQ Obrázek \* ARABIC </w:instrText>
+                      </w:r>
+                      <w:r>
+                        <w:fldChar w:fldCharType="separate"/>
+                      </w:r>
+                      <w:r>
+                        <w:rPr>
+                          <w:noProof/>
+                        </w:rPr>
+                        <w:t>1</w:t>
+                      </w:r>
+                      <w:r>
+                        <w:rPr>
+                          <w:noProof/>
+                        </w:rPr>
+                        <w:fldChar w:fldCharType="end"/>
+                      </w:r>
                       <w:r>
                         <w:t xml:space="preserve"> - WGPU render pipeline</w:t>
                       </w:r>
@@ -4757,7 +5186,7 @@
                     </w:p>
                   </w:txbxContent>
                 </v:textbox>
-                <w10:wrap type="topAndBottom"/>
+                <w10:wrap type="topAndBottom" anchorx="margin"/>
               </v:shape>
             </w:pict>
           </mc:Fallback>
@@ -4768,16 +5197,16 @@
           <w:noProof/>
         </w:rPr>
         <w:drawing>
-          <wp:anchor distT="0" distB="0" distL="114300" distR="114300" simplePos="0" relativeHeight="251665408" behindDoc="0" locked="0" layoutInCell="1" allowOverlap="1" wp14:anchorId="73418F71" wp14:editId="3528C9AD">
+          <wp:anchor distT="0" distB="0" distL="114300" distR="114300" simplePos="0" relativeHeight="251665408" behindDoc="0" locked="0" layoutInCell="1" allowOverlap="1" wp14:anchorId="73418F71" wp14:editId="272541EB">
             <wp:simplePos x="0" y="0"/>
-            <wp:positionH relativeFrom="column">
-              <wp:posOffset>860425</wp:posOffset>
+            <wp:positionH relativeFrom="margin">
+              <wp:align>center</wp:align>
             </wp:positionH>
             <wp:positionV relativeFrom="paragraph">
-              <wp:posOffset>586105</wp:posOffset>
+              <wp:posOffset>1073785</wp:posOffset>
             </wp:positionV>
             <wp:extent cx="4030980" cy="3064510"/>
-            <wp:effectExtent l="0" t="0" r="0" b="0"/>
+            <wp:effectExtent l="0" t="0" r="7620" b="2540"/>
             <wp:wrapTopAndBottom/>
             <wp:docPr id="8" name="Obrázek 8"/>
             <wp:cNvGraphicFramePr>
@@ -4793,7 +5222,7 @@
                     </pic:cNvPicPr>
                   </pic:nvPicPr>
                   <pic:blipFill>
-                    <a:blip r:embed="rId16">
+                    <a:blip r:embed="rId19">
                       <a:extLst>
                         <a:ext uri="{28A0092B-C50C-407E-A947-70E740481C1C}">
                           <a14:useLocalDpi xmlns:a14="http://schemas.microsoft.com/office/drawing/2010/main" val="0"/>
@@ -4837,7 +5266,28 @@
         <w:t xml:space="preserve"> ve scéně</w:t>
       </w:r>
       <w:r>
-        <w:t xml:space="preserve"> projít, než se vykreslí na obrazovku. Typicky se dělí na tyto uvedené na obrázku:</w:t>
+        <w:t xml:space="preserve"> projít, než se vykreslí na obrazovku. </w:t>
+      </w:r>
+      <w:r>
+        <w:t xml:space="preserve">Také si jí můžeme představit jako abstraktní třídu nebo model, který popisuje </w:t>
+      </w:r>
+      <w:r>
+        <w:t>způsob vykreslení naší scény</w:t>
+      </w:r>
+      <w:r>
+        <w:t>.</w:t>
+      </w:r>
+      <w:r>
+        <w:t xml:space="preserve"> </w:t>
+      </w:r>
+      <w:r>
+        <w:t>Typicky se dělí na tyto</w:t>
+      </w:r>
+      <w:r>
+        <w:t xml:space="preserve"> kroky</w:t>
+      </w:r>
+      <w:r>
+        <w:t xml:space="preserve"> uvedené na obrázku:</w:t>
       </w:r>
     </w:p>
     <w:p>
@@ -4871,7 +5321,6 @@
       </w:pPr>
       <w:bookmarkStart w:id="16" w:name="_Toc125397900"/>
       <w:r>
-        <w:lastRenderedPageBreak/>
         <w:t>Vertex stage</w:t>
       </w:r>
       <w:bookmarkEnd w:id="16"/>
@@ -4911,6 +5360,80 @@
     </w:p>
     <w:p>
       <w:pPr>
+        <w:pStyle w:val="Nadpis4"/>
+      </w:pPr>
+      <w:r>
+        <w:lastRenderedPageBreak/>
+        <w:t>Typy primitiv</w:t>
+      </w:r>
+    </w:p>
+    <w:p>
+      <w:r>
+        <w:t>V naší render pipeline můžeme většinou definovat tyto typy primitiv:</w:t>
+      </w:r>
+    </w:p>
+    <w:p>
+      <w:pPr>
+        <w:pStyle w:val="Odstavecseseznamem"/>
+        <w:numPr>
+          <w:ilvl w:val="0"/>
+          <w:numId w:val="33"/>
+        </w:numPr>
+      </w:pPr>
+      <w:r>
+        <w:t xml:space="preserve">Point – </w:t>
+      </w:r>
+      <w:r>
+        <w:t>k</w:t>
+      </w:r>
+      <w:r>
+        <w:t>aždý v</w:t>
+      </w:r>
+      <w:r>
+        <w:t>rchol</w:t>
+      </w:r>
+      <w:r>
+        <w:t xml:space="preserve"> představuje bod v</w:t>
+      </w:r>
+      <w:r>
+        <w:t> </w:t>
+      </w:r>
+      <w:r>
+        <w:t>prostoru</w:t>
+      </w:r>
+    </w:p>
+    <w:p>
+      <w:pPr>
+        <w:pStyle w:val="Odstavecseseznamem"/>
+        <w:numPr>
+          <w:ilvl w:val="0"/>
+          <w:numId w:val="33"/>
+        </w:numPr>
+      </w:pPr>
+      <w:r>
+        <w:t xml:space="preserve">Line – </w:t>
+      </w:r>
+      <w:r>
+        <w:t>každá dvojice vrcholů tvoří novou čáru</w:t>
+      </w:r>
+    </w:p>
+    <w:p>
+      <w:pPr>
+        <w:pStyle w:val="Odstavecseseznamem"/>
+        <w:numPr>
+          <w:ilvl w:val="0"/>
+          <w:numId w:val="33"/>
+        </w:numPr>
+      </w:pPr>
+      <w:r>
+        <w:t>Triangle</w:t>
+      </w:r>
+      <w:r>
+        <w:t xml:space="preserve"> – každá trojice vrcholů tvoří nový trojúhelník</w:t>
+      </w:r>
+    </w:p>
+    <w:p>
+      <w:pPr>
         <w:pStyle w:val="Nadpis3"/>
         <w:numPr>
           <w:ilvl w:val="2"/>
@@ -4927,6 +5450,15 @@
       <w:r>
         <w:t>Rasterization stage určuje pixely, které překrývají daná primitiva, abychom mohli vypočítat barvu všech překrytých pixelů.</w:t>
       </w:r>
+      <w:r>
+        <w:t xml:space="preserve"> Neboli převádí naše primitiva z vektorové </w:t>
+      </w:r>
+      <w:r>
+        <w:t>do rastrové</w:t>
+      </w:r>
+      <w:r>
+        <w:t xml:space="preserve"> grafiky.</w:t>
+      </w:r>
     </w:p>
     <w:p>
       <w:pPr>
@@ -5051,7 +5583,6 @@
     </w:p>
     <w:p>
       <w:r>
-        <w:lastRenderedPageBreak/>
         <w:t>Pro co se používá vertex a fragment shader je popsáno výše u jednotlivých částí rendering pipeline, takže tyto dva vynech</w:t>
       </w:r>
       <w:r>
@@ -5071,6 +5602,7 @@
       </w:pPr>
       <w:bookmarkStart w:id="21" w:name="_Toc125397905"/>
       <w:r>
+        <w:lastRenderedPageBreak/>
         <w:t>Compute shader</w:t>
       </w:r>
       <w:bookmarkEnd w:id="21"/>
@@ -5319,7 +5851,13 @@
     </w:p>
     <w:p>
       <w:r>
-        <w:t xml:space="preserve">Celý návrh tohoto projektu vychází z WGPU githubu a stěžejní pro nás bude soubor </w:t>
+        <w:t>Celý návrh tohoto projektu vychází z</w:t>
+      </w:r>
+      <w:r>
+        <w:t> githubu WGPU</w:t>
+      </w:r>
+      <w:r>
+        <w:t xml:space="preserve"> a stěžejní pro nás bude soubor </w:t>
       </w:r>
       <w:r>
         <w:rPr>
@@ -5338,62 +5876,6 @@
           <w:noProof/>
         </w:rPr>
       </w:pPr>
-      <w:r>
-        <w:rPr>
-          <w:i/>
-          <w:iCs/>
-          <w:noProof/>
-        </w:rPr>
-        <w:drawing>
-          <wp:anchor distT="0" distB="0" distL="114300" distR="114300" simplePos="0" relativeHeight="251667456" behindDoc="0" locked="0" layoutInCell="1" allowOverlap="1" wp14:anchorId="0D83EE23" wp14:editId="19537754">
-            <wp:simplePos x="0" y="0"/>
-            <wp:positionH relativeFrom="column">
-              <wp:posOffset>989965</wp:posOffset>
-            </wp:positionH>
-            <wp:positionV relativeFrom="paragraph">
-              <wp:posOffset>875030</wp:posOffset>
-            </wp:positionV>
-            <wp:extent cx="3772535" cy="4183380"/>
-            <wp:effectExtent l="0" t="0" r="0" b="0"/>
-            <wp:wrapTopAndBottom/>
-            <wp:docPr id="9" name="Obrázek 9" descr="Obsah obrázku text&#10;&#10;Popis byl vytvořen automaticky"/>
-            <wp:cNvGraphicFramePr>
-              <a:graphicFrameLocks xmlns:a="http://schemas.openxmlformats.org/drawingml/2006/main" noChangeAspect="1"/>
-            </wp:cNvGraphicFramePr>
-            <a:graphic xmlns:a="http://schemas.openxmlformats.org/drawingml/2006/main">
-              <a:graphicData uri="http://schemas.openxmlformats.org/drawingml/2006/picture">
-                <pic:pic xmlns:pic="http://schemas.openxmlformats.org/drawingml/2006/picture">
-                  <pic:nvPicPr>
-                    <pic:cNvPr id="1" name="Obrázek 1" descr="Obsah obrázku text&#10;&#10;Popis byl vytvořen automaticky"/>
-                    <pic:cNvPicPr/>
-                  </pic:nvPicPr>
-                  <pic:blipFill>
-                    <a:blip r:embed="rId17">
-                      <a:extLst>
-                        <a:ext uri="{28A0092B-C50C-407E-A947-70E740481C1C}">
-                          <a14:useLocalDpi xmlns:a14="http://schemas.microsoft.com/office/drawing/2010/main" val="0"/>
-                        </a:ext>
-                      </a:extLst>
-                    </a:blip>
-                    <a:stretch>
-                      <a:fillRect/>
-                    </a:stretch>
-                  </pic:blipFill>
-                  <pic:spPr>
-                    <a:xfrm>
-                      <a:off x="0" y="0"/>
-                      <a:ext cx="3772535" cy="4183380"/>
-                    </a:xfrm>
-                    <a:prstGeom prst="rect">
-                      <a:avLst/>
-                    </a:prstGeom>
-                  </pic:spPr>
-                </pic:pic>
-              </a:graphicData>
-            </a:graphic>
-          </wp:anchor>
-        </w:drawing>
-      </w:r>
       <w:r>
         <w:t xml:space="preserve">Na začátku souboru se nachází </w:t>
       </w:r>
@@ -5425,11 +5907,632 @@
       <w:r>
         <w:t>, který představuje náš konkrétní příklad. Ten budeme pro ulehčení používat vždy při vytváření nového examplu.</w:t>
       </w:r>
+    </w:p>
+    <w:p>
+      <w:pPr>
+        <w:pStyle w:val="Zdrojovkd"/>
+        <w:rPr>
+          <w:noProof/>
+        </w:rPr>
+      </w:pPr>
+      <w:r>
+        <w:rPr>
+          <w:noProof/>
+          <w:color w:val="FF0000"/>
+        </w:rPr>
+        <w:t xml:space="preserve">pub trait </w:t>
+      </w:r>
+      <w:r>
+        <w:rPr>
+          <w:noProof/>
+        </w:rPr>
+        <w:t>Example: '</w:t>
+      </w:r>
+      <w:r>
+        <w:rPr>
+          <w:noProof/>
+        </w:rPr>
+        <w:t>static + Sized</w:t>
+      </w:r>
+      <w:r>
+        <w:rPr>
+          <w:noProof/>
+        </w:rPr>
+        <w:t xml:space="preserve"> {</w:t>
+      </w:r>
+    </w:p>
+    <w:p>
+      <w:pPr>
+        <w:pStyle w:val="Zdrojovkd"/>
+        <w:rPr>
+          <w:noProof/>
+        </w:rPr>
+      </w:pPr>
+      <w:r>
+        <w:rPr>
+          <w:noProof/>
+        </w:rPr>
+        <w:t xml:space="preserve">  </w:t>
+      </w:r>
+      <w:r>
+        <w:rPr>
+          <w:noProof/>
+          <w:color w:val="FF0000"/>
+        </w:rPr>
+        <w:t>fn</w:t>
+      </w:r>
       <w:r>
         <w:rPr>
           <w:noProof/>
         </w:rPr>
         <w:t xml:space="preserve"> </w:t>
+      </w:r>
+      <w:r>
+        <w:rPr>
+          <w:noProof/>
+          <w:color w:val="7030A0"/>
+        </w:rPr>
+        <w:t>init</w:t>
+      </w:r>
+      <w:r>
+        <w:rPr>
+          <w:noProof/>
+        </w:rPr>
+        <w:t>(</w:t>
+      </w:r>
+    </w:p>
+    <w:p>
+      <w:pPr>
+        <w:pStyle w:val="Zdrojovkd"/>
+        <w:rPr>
+          <w:noProof/>
+        </w:rPr>
+      </w:pPr>
+      <w:r>
+        <w:rPr>
+          <w:noProof/>
+        </w:rPr>
+        <w:t xml:space="preserve">    config: </w:t>
+      </w:r>
+      <w:r>
+        <w:rPr>
+          <w:noProof/>
+          <w:color w:val="0070C0"/>
+        </w:rPr>
+        <w:t>&amp;</w:t>
+      </w:r>
+      <w:r>
+        <w:rPr>
+          <w:noProof/>
+        </w:rPr>
+        <w:t>wgpu::SurfaceConfiguration,</w:t>
+      </w:r>
+    </w:p>
+    <w:p>
+      <w:pPr>
+        <w:pStyle w:val="Zdrojovkd"/>
+        <w:rPr>
+          <w:noProof/>
+        </w:rPr>
+      </w:pPr>
+      <w:r>
+        <w:rPr>
+          <w:noProof/>
+        </w:rPr>
+        <w:t xml:space="preserve">    adapter: </w:t>
+      </w:r>
+      <w:r>
+        <w:rPr>
+          <w:noProof/>
+          <w:color w:val="0070C0"/>
+        </w:rPr>
+        <w:t>&amp;</w:t>
+      </w:r>
+      <w:r>
+        <w:rPr>
+          <w:noProof/>
+        </w:rPr>
+        <w:t>wgpu::Adapter,</w:t>
+      </w:r>
+    </w:p>
+    <w:p>
+      <w:pPr>
+        <w:pStyle w:val="Zdrojovkd"/>
+        <w:rPr>
+          <w:noProof/>
+        </w:rPr>
+      </w:pPr>
+      <w:r>
+        <w:rPr>
+          <w:noProof/>
+        </w:rPr>
+        <w:t xml:space="preserve">    device: </w:t>
+      </w:r>
+      <w:r>
+        <w:rPr>
+          <w:noProof/>
+          <w:color w:val="0070C0"/>
+        </w:rPr>
+        <w:t>&amp;</w:t>
+      </w:r>
+      <w:r>
+        <w:rPr>
+          <w:noProof/>
+        </w:rPr>
+        <w:t>wgpu::Device,</w:t>
+      </w:r>
+    </w:p>
+    <w:p>
+      <w:pPr>
+        <w:pStyle w:val="Zdrojovkd"/>
+        <w:rPr>
+          <w:noProof/>
+        </w:rPr>
+      </w:pPr>
+      <w:r>
+        <w:rPr>
+          <w:noProof/>
+        </w:rPr>
+        <w:t xml:space="preserve">    queue: </w:t>
+      </w:r>
+      <w:r>
+        <w:rPr>
+          <w:noProof/>
+          <w:color w:val="0070C0"/>
+        </w:rPr>
+        <w:t>&amp;</w:t>
+      </w:r>
+      <w:r>
+        <w:rPr>
+          <w:noProof/>
+        </w:rPr>
+        <w:t>wgpu::Queue,</w:t>
+      </w:r>
+    </w:p>
+    <w:p>
+      <w:pPr>
+        <w:pStyle w:val="Zdrojovkd"/>
+        <w:rPr>
+          <w:noProof/>
+        </w:rPr>
+      </w:pPr>
+      <w:r>
+        <w:rPr>
+          <w:noProof/>
+        </w:rPr>
+        <w:t xml:space="preserve">  ) -&gt; Self;</w:t>
+      </w:r>
+    </w:p>
+    <w:p>
+      <w:pPr>
+        <w:pStyle w:val="Zdrojovkd"/>
+        <w:rPr>
+          <w:noProof/>
+        </w:rPr>
+      </w:pPr>
+      <w:r>
+        <w:rPr>
+          <w:noProof/>
+        </w:rPr>
+        <w:t xml:space="preserve">  </w:t>
+      </w:r>
+      <w:r>
+        <w:rPr>
+          <w:noProof/>
+          <w:color w:val="FF0000"/>
+        </w:rPr>
+        <w:t>fn</w:t>
+      </w:r>
+      <w:r>
+        <w:rPr>
+          <w:noProof/>
+        </w:rPr>
+        <w:t xml:space="preserve"> </w:t>
+      </w:r>
+      <w:r>
+        <w:rPr>
+          <w:noProof/>
+          <w:color w:val="7030A0"/>
+        </w:rPr>
+        <w:t>resize</w:t>
+      </w:r>
+      <w:r>
+        <w:rPr>
+          <w:noProof/>
+        </w:rPr>
+        <w:t>(</w:t>
+      </w:r>
+    </w:p>
+    <w:p>
+      <w:pPr>
+        <w:pStyle w:val="Zdrojovkd"/>
+        <w:rPr>
+          <w:noProof/>
+        </w:rPr>
+      </w:pPr>
+      <w:r>
+        <w:rPr>
+          <w:noProof/>
+        </w:rPr>
+        <w:t xml:space="preserve">    &amp;</w:t>
+      </w:r>
+      <w:r>
+        <w:rPr>
+          <w:noProof/>
+          <w:color w:val="FF0000"/>
+        </w:rPr>
+        <w:t>mut</w:t>
+      </w:r>
+      <w:r>
+        <w:rPr>
+          <w:noProof/>
+        </w:rPr>
+        <w:t xml:space="preserve"> self,</w:t>
+      </w:r>
+    </w:p>
+    <w:p>
+      <w:pPr>
+        <w:pStyle w:val="Zdrojovkd"/>
+        <w:rPr>
+          <w:noProof/>
+        </w:rPr>
+      </w:pPr>
+      <w:r>
+        <w:rPr>
+          <w:noProof/>
+        </w:rPr>
+        <w:t xml:space="preserve">    config: </w:t>
+      </w:r>
+      <w:r>
+        <w:rPr>
+          <w:noProof/>
+          <w:color w:val="0070C0"/>
+        </w:rPr>
+        <w:t>&amp;</w:t>
+      </w:r>
+      <w:r>
+        <w:rPr>
+          <w:noProof/>
+        </w:rPr>
+        <w:t>wgpu::SurfaceConfiguration,</w:t>
+      </w:r>
+    </w:p>
+    <w:p>
+      <w:pPr>
+        <w:pStyle w:val="Zdrojovkd"/>
+        <w:rPr>
+          <w:noProof/>
+        </w:rPr>
+      </w:pPr>
+      <w:r>
+        <w:rPr>
+          <w:noProof/>
+        </w:rPr>
+        <w:t xml:space="preserve">    device: </w:t>
+      </w:r>
+      <w:r>
+        <w:rPr>
+          <w:noProof/>
+          <w:color w:val="0070C0"/>
+        </w:rPr>
+        <w:t>&amp;</w:t>
+      </w:r>
+      <w:r>
+        <w:rPr>
+          <w:noProof/>
+        </w:rPr>
+        <w:t>wgpu::Device,</w:t>
+      </w:r>
+    </w:p>
+    <w:p>
+      <w:pPr>
+        <w:pStyle w:val="Zdrojovkd"/>
+        <w:rPr>
+          <w:noProof/>
+        </w:rPr>
+      </w:pPr>
+      <w:r>
+        <w:rPr>
+          <w:noProof/>
+        </w:rPr>
+        <w:t xml:space="preserve">    queue: </w:t>
+      </w:r>
+      <w:r>
+        <w:rPr>
+          <w:noProof/>
+          <w:color w:val="0070C0"/>
+        </w:rPr>
+        <w:t>&amp;</w:t>
+      </w:r>
+      <w:r>
+        <w:rPr>
+          <w:noProof/>
+        </w:rPr>
+        <w:t>wgpu::Queue,</w:t>
+      </w:r>
+    </w:p>
+    <w:p>
+      <w:pPr>
+        <w:pStyle w:val="Zdrojovkd"/>
+        <w:rPr>
+          <w:noProof/>
+        </w:rPr>
+      </w:pPr>
+      <w:r>
+        <w:rPr>
+          <w:noProof/>
+        </w:rPr>
+        <w:t xml:space="preserve">  );</w:t>
+      </w:r>
+    </w:p>
+    <w:p>
+      <w:pPr>
+        <w:pStyle w:val="Zdrojovkd"/>
+        <w:rPr>
+          <w:noProof/>
+        </w:rPr>
+      </w:pPr>
+      <w:r>
+        <w:rPr>
+          <w:noProof/>
+        </w:rPr>
+        <w:t xml:space="preserve">  </w:t>
+      </w:r>
+      <w:r>
+        <w:rPr>
+          <w:noProof/>
+          <w:color w:val="FF0000"/>
+        </w:rPr>
+        <w:t>fn</w:t>
+      </w:r>
+      <w:r>
+        <w:rPr>
+          <w:noProof/>
+        </w:rPr>
+        <w:t xml:space="preserve"> </w:t>
+      </w:r>
+      <w:r>
+        <w:rPr>
+          <w:noProof/>
+          <w:color w:val="7030A0"/>
+        </w:rPr>
+        <w:t>update</w:t>
+      </w:r>
+      <w:r>
+        <w:rPr>
+          <w:noProof/>
+        </w:rPr>
+        <w:t>(</w:t>
+      </w:r>
+      <w:r>
+        <w:rPr>
+          <w:noProof/>
+          <w:color w:val="0070C0"/>
+        </w:rPr>
+        <w:t>&amp;</w:t>
+      </w:r>
+      <w:r>
+        <w:rPr>
+          <w:noProof/>
+          <w:color w:val="FF0000"/>
+        </w:rPr>
+        <w:t>mut</w:t>
+      </w:r>
+      <w:r>
+        <w:rPr>
+          <w:noProof/>
+        </w:rPr>
+        <w:t xml:space="preserve"> self, event::WindowEvent);</w:t>
+      </w:r>
+    </w:p>
+    <w:p>
+      <w:pPr>
+        <w:pStyle w:val="Zdrojovkd"/>
+        <w:rPr>
+          <w:noProof/>
+        </w:rPr>
+      </w:pPr>
+      <w:r>
+        <w:rPr>
+          <w:noProof/>
+        </w:rPr>
+        <w:t xml:space="preserve">  </w:t>
+      </w:r>
+      <w:r>
+        <w:rPr>
+          <w:noProof/>
+          <w:color w:val="FF0000"/>
+        </w:rPr>
+        <w:t>fn</w:t>
+      </w:r>
+      <w:r>
+        <w:rPr>
+          <w:noProof/>
+        </w:rPr>
+        <w:t xml:space="preserve"> </w:t>
+      </w:r>
+      <w:r>
+        <w:rPr>
+          <w:noProof/>
+          <w:color w:val="7030A0"/>
+        </w:rPr>
+        <w:t>render</w:t>
+      </w:r>
+      <w:r>
+        <w:rPr>
+          <w:noProof/>
+        </w:rPr>
+        <w:t>(</w:t>
+      </w:r>
+    </w:p>
+    <w:p>
+      <w:pPr>
+        <w:pStyle w:val="Zdrojovkd"/>
+        <w:rPr>
+          <w:noProof/>
+        </w:rPr>
+      </w:pPr>
+      <w:r>
+        <w:rPr>
+          <w:noProof/>
+        </w:rPr>
+        <w:t xml:space="preserve">    </w:t>
+      </w:r>
+      <w:r>
+        <w:rPr>
+          <w:noProof/>
+          <w:color w:val="0070C0"/>
+        </w:rPr>
+        <w:t>&amp;</w:t>
+      </w:r>
+      <w:r>
+        <w:rPr>
+          <w:noProof/>
+          <w:color w:val="FF0000"/>
+        </w:rPr>
+        <w:t>mut</w:t>
+      </w:r>
+      <w:r>
+        <w:rPr>
+          <w:noProof/>
+        </w:rPr>
+        <w:t xml:space="preserve"> self,</w:t>
+      </w:r>
+    </w:p>
+    <w:p>
+      <w:pPr>
+        <w:pStyle w:val="Zdrojovkd"/>
+        <w:rPr>
+          <w:noProof/>
+        </w:rPr>
+      </w:pPr>
+      <w:r>
+        <w:rPr>
+          <w:noProof/>
+        </w:rPr>
+        <w:t xml:space="preserve">    view: </w:t>
+      </w:r>
+      <w:r>
+        <w:rPr>
+          <w:noProof/>
+          <w:color w:val="0070C0"/>
+        </w:rPr>
+        <w:t>&amp;</w:t>
+      </w:r>
+      <w:r>
+        <w:rPr>
+          <w:noProof/>
+        </w:rPr>
+        <w:t>wgpu::TextureView,</w:t>
+      </w:r>
+    </w:p>
+    <w:p>
+      <w:pPr>
+        <w:pStyle w:val="Zdrojovkd"/>
+        <w:rPr>
+          <w:noProof/>
+        </w:rPr>
+      </w:pPr>
+      <w:r>
+        <w:rPr>
+          <w:noProof/>
+        </w:rPr>
+        <w:t xml:space="preserve">    device: </w:t>
+      </w:r>
+      <w:r>
+        <w:rPr>
+          <w:noProof/>
+          <w:color w:val="0070C0"/>
+        </w:rPr>
+        <w:t>&amp;</w:t>
+      </w:r>
+      <w:r>
+        <w:rPr>
+          <w:noProof/>
+        </w:rPr>
+        <w:t>wgpu::Device,</w:t>
+      </w:r>
+    </w:p>
+    <w:p>
+      <w:pPr>
+        <w:pStyle w:val="Zdrojovkd"/>
+        <w:rPr>
+          <w:noProof/>
+        </w:rPr>
+      </w:pPr>
+      <w:r>
+        <w:rPr>
+          <w:noProof/>
+        </w:rPr>
+        <w:t xml:space="preserve">    queue: </w:t>
+      </w:r>
+      <w:r>
+        <w:rPr>
+          <w:noProof/>
+          <w:color w:val="0070C0"/>
+        </w:rPr>
+        <w:t>&amp;</w:t>
+      </w:r>
+      <w:r>
+        <w:rPr>
+          <w:noProof/>
+        </w:rPr>
+        <w:t>wgpu::Queue,</w:t>
+      </w:r>
+    </w:p>
+    <w:p>
+      <w:pPr>
+        <w:pStyle w:val="Zdrojovkd"/>
+        <w:rPr>
+          <w:noProof/>
+        </w:rPr>
+      </w:pPr>
+      <w:r>
+        <w:rPr>
+          <w:noProof/>
+        </w:rPr>
+        <w:t xml:space="preserve">    spawner: </w:t>
+      </w:r>
+      <w:r>
+        <w:rPr>
+          <w:noProof/>
+          <w:color w:val="0070C0"/>
+        </w:rPr>
+        <w:t>&amp;</w:t>
+      </w:r>
+      <w:r>
+        <w:rPr>
+          <w:noProof/>
+        </w:rPr>
+        <w:t>Spawner,</w:t>
+      </w:r>
+    </w:p>
+    <w:p>
+      <w:pPr>
+        <w:pStyle w:val="Zdrojovkd"/>
+        <w:rPr>
+          <w:noProof/>
+        </w:rPr>
+      </w:pPr>
+      <w:r>
+        <w:rPr>
+          <w:noProof/>
+        </w:rPr>
+        <w:t xml:space="preserve">  );</w:t>
+      </w:r>
+    </w:p>
+    <w:p>
+      <w:pPr>
+        <w:pStyle w:val="Zdrojovkd"/>
+        <w:rPr>
+          <w:noProof/>
+        </w:rPr>
+      </w:pPr>
+      <w:r>
+        <w:rPr>
+          <w:noProof/>
+        </w:rPr>
+        <w:t>}</w:t>
       </w:r>
     </w:p>
     <w:p>
@@ -5576,66 +6679,6 @@
         <w:rPr>
           <w:noProof/>
         </w:rPr>
-        <w:drawing>
-          <wp:anchor distT="0" distB="0" distL="114300" distR="114300" simplePos="0" relativeHeight="251668480" behindDoc="0" locked="0" layoutInCell="1" allowOverlap="1" wp14:anchorId="3215975A" wp14:editId="015C1644">
-            <wp:simplePos x="0" y="0"/>
-            <wp:positionH relativeFrom="column">
-              <wp:posOffset>807085</wp:posOffset>
-            </wp:positionH>
-            <wp:positionV relativeFrom="paragraph">
-              <wp:posOffset>598805</wp:posOffset>
-            </wp:positionV>
-            <wp:extent cx="4145280" cy="1064260"/>
-            <wp:effectExtent l="0" t="0" r="0" b="0"/>
-            <wp:wrapTopAndBottom/>
-            <wp:docPr id="10" name="Obrázek 10" descr="Obsah obrázku text&#10;&#10;Popis byl vytvořen automaticky"/>
-            <wp:cNvGraphicFramePr>
-              <a:graphicFrameLocks xmlns:a="http://schemas.openxmlformats.org/drawingml/2006/main" noChangeAspect="1"/>
-            </wp:cNvGraphicFramePr>
-            <a:graphic xmlns:a="http://schemas.openxmlformats.org/drawingml/2006/main">
-              <a:graphicData uri="http://schemas.openxmlformats.org/drawingml/2006/picture">
-                <pic:pic xmlns:pic="http://schemas.openxmlformats.org/drawingml/2006/picture">
-                  <pic:nvPicPr>
-                    <pic:cNvPr id="4" name="Obrázek 4" descr="Obsah obrázku text&#10;&#10;Popis byl vytvořen automaticky"/>
-                    <pic:cNvPicPr/>
-                  </pic:nvPicPr>
-                  <pic:blipFill>
-                    <a:blip r:embed="rId18">
-                      <a:extLst>
-                        <a:ext uri="{28A0092B-C50C-407E-A947-70E740481C1C}">
-                          <a14:useLocalDpi xmlns:a14="http://schemas.microsoft.com/office/drawing/2010/main" val="0"/>
-                        </a:ext>
-                      </a:extLst>
-                    </a:blip>
-                    <a:stretch>
-                      <a:fillRect/>
-                    </a:stretch>
-                  </pic:blipFill>
-                  <pic:spPr>
-                    <a:xfrm>
-                      <a:off x="0" y="0"/>
-                      <a:ext cx="4145280" cy="1064260"/>
-                    </a:xfrm>
-                    <a:prstGeom prst="rect">
-                      <a:avLst/>
-                    </a:prstGeom>
-                  </pic:spPr>
-                </pic:pic>
-              </a:graphicData>
-            </a:graphic>
-            <wp14:sizeRelH relativeFrom="margin">
-              <wp14:pctWidth>0</wp14:pctWidth>
-            </wp14:sizeRelH>
-            <wp14:sizeRelV relativeFrom="margin">
-              <wp14:pctHeight>0</wp14:pctHeight>
-            </wp14:sizeRelV>
-          </wp:anchor>
-        </w:drawing>
-      </w:r>
-      <w:r>
-        <w:rPr>
-          <w:noProof/>
-        </w:rPr>
         <w:t xml:space="preserve">Třetí podprogram už jen dává ty dva první dohromady. Takže spustí asynchronně </w:t>
       </w:r>
       <w:r>
@@ -5671,6 +6714,68 @@
           <w:noProof/>
         </w:rPr>
         <w:t xml:space="preserve"> </w:t>
+      </w:r>
+    </w:p>
+    <w:p>
+      <w:pPr>
+        <w:pStyle w:val="Zdrojovkd"/>
+        <w:rPr>
+          <w:noProof/>
+        </w:rPr>
+      </w:pPr>
+      <w:r>
+        <w:rPr>
+          <w:noProof/>
+        </w:rPr>
+        <w:t>pub fn</w:t>
+      </w:r>
+      <w:r>
+        <w:rPr>
+          <w:noProof/>
+        </w:rPr>
+        <w:t xml:space="preserve"> run&lt;E: Example&gt;(title: &amp;str) {</w:t>
+      </w:r>
+    </w:p>
+    <w:p>
+      <w:pPr>
+        <w:pStyle w:val="Zdrojovkd"/>
+        <w:rPr>
+          <w:noProof/>
+        </w:rPr>
+      </w:pPr>
+      <w:r>
+        <w:rPr>
+          <w:noProof/>
+        </w:rPr>
+        <w:t xml:space="preserve">  let setup = pollster::block_on(setup(title));</w:t>
+      </w:r>
+    </w:p>
+    <w:p>
+      <w:pPr>
+        <w:pStyle w:val="Zdrojovkd"/>
+        <w:rPr>
+          <w:noProof/>
+        </w:rPr>
+      </w:pPr>
+      <w:r>
+        <w:rPr>
+          <w:noProof/>
+        </w:rPr>
+        <w:t xml:space="preserve">  start::&lt;E&gt;(setup);</w:t>
+      </w:r>
+    </w:p>
+    <w:p>
+      <w:pPr>
+        <w:pStyle w:val="Zdrojovkd"/>
+        <w:rPr>
+          <w:noProof/>
+        </w:rPr>
+      </w:pPr>
+      <w:r>
+        <w:rPr>
+          <w:noProof/>
+        </w:rPr>
+        <w:t>}</w:t>
       </w:r>
     </w:p>
     <w:p>
@@ -5800,7 +6905,13 @@
     </w:p>
     <w:p>
       <w:r>
-        <w:t>Úplně prvním z příkladů v tomto projektu je jednoduchý trojúhelník, na kterém si vysvětlíme proces vytváření render pipeline.</w:t>
+        <w:t xml:space="preserve">Úplně prvním z příkladů v tomto projektu je jednoduchý trojúhelník, na kterém </w:t>
+      </w:r>
+      <w:r>
+        <w:t>je hezky vidět</w:t>
+      </w:r>
+      <w:r>
+        <w:t>, jak se vytváří render pipeline.</w:t>
       </w:r>
     </w:p>
     <w:p>
@@ -5917,7 +7028,7 @@
       <w:r>
         <w:fldChar w:fldCharType="separate"/>
       </w:r>
-      <w:hyperlink r:id="rId19" w:anchor="_Toc126003839" w:history="1">
+      <w:hyperlink r:id="rId20" w:anchor="_Toc126003839" w:history="1">
         <w:r>
           <w:rPr>
             <w:rStyle w:val="Hypertextovodkaz"/>
@@ -5987,8 +7098,8 @@
       </w:r>
       <w:bookmarkStart w:id="35" w:name="_Toc86047606"/>
     </w:p>
-    <w:bookmarkStart w:id="36" w:name="_Toc86055213" w:displacedByCustomXml="next"/>
-    <w:bookmarkStart w:id="37" w:name="_Toc125397915" w:displacedByCustomXml="next"/>
+    <w:bookmarkStart w:id="36" w:name="_Toc125397915" w:displacedByCustomXml="next"/>
+    <w:bookmarkStart w:id="37" w:name="_Toc86055213" w:displacedByCustomXml="next"/>
     <w:sdt>
       <w:sdtPr>
         <w:rPr>
@@ -6390,6 +7501,42 @@
             </w:p>
             <w:p>
               <w:pPr>
+                <w:pStyle w:val="Bibliografie"/>
+                <w:rPr>
+                  <w:b/>
+                  <w:bCs/>
+                  <w:noProof/>
+                </w:rPr>
+              </w:pPr>
+              <w:r>
+                <w:rPr>
+                  <w:b/>
+                  <w:bCs/>
+                  <w:noProof/>
+                </w:rPr>
+                <w:t xml:space="preserve">10. WebGPU. </w:t>
+              </w:r>
+              <w:r>
+                <w:rPr>
+                  <w:b/>
+                  <w:bCs/>
+                  <w:i/>
+                  <w:iCs/>
+                  <w:noProof/>
+                </w:rPr>
+                <w:t xml:space="preserve">Wikipedie. </w:t>
+              </w:r>
+              <w:r>
+                <w:rPr>
+                  <w:b/>
+                  <w:bCs/>
+                  <w:noProof/>
+                </w:rPr>
+                <w:t>[Online] https://en.wikipedia.org/wiki/WebGPU.</w:t>
+              </w:r>
+            </w:p>
+            <w:p>
+              <w:pPr>
                 <w:rPr>
                   <w:b/>
                   <w:bCs/>
@@ -6408,7 +7555,7 @@
         <w:p>
           <w:pPr>
             <w:sectPr>
-              <w:footerReference w:type="default" r:id="rId20"/>
+              <w:footerReference w:type="default" r:id="rId21"/>
               <w:pgSz w:w="11906" w:h="16838"/>
               <w:pgMar w:top="1417" w:right="1417" w:bottom="1417" w:left="1417" w:header="708" w:footer="708" w:gutter="0"/>
               <w:pgNumType w:start="1"/>
@@ -6618,7 +7765,13 @@
         <w:footnoteRef/>
       </w:r>
       <w:r>
-        <w:t xml:space="preserve"> Jednotlivými koncepty a syntaxem jazyka Rust se ve své práci nebudu dopodrobna zabývat, takže pokud byste se chtěli o Rustu dozvědět víc a třeba si v něm i zkusit napsat vlastní program, určitě bych pro začátek doporučil elektronickou knihu Rust book, kterou mám uvedenou ve zdrojích.</w:t>
+        <w:t xml:space="preserve"> Jednotlivými koncepty a syntaxem jazyka Rust se ve své práci nebudu zabývat, takže pokud byste se chtěli o Rustu dozvědět víc a třeba si v něm i zkusit napsat vlastní program, určitě bych pro začátek doporučil e</w:t>
+      </w:r>
+      <w:r>
+        <w:t>-</w:t>
+      </w:r>
+      <w:r>
+        <w:t>knihu Rust book, kterou mám uvedenou ve zdrojích.</w:t>
       </w:r>
     </w:p>
   </w:footnote>
@@ -6634,7 +7787,7 @@
         <w:footnoteRef/>
       </w:r>
       <w:r>
-        <w:t xml:space="preserve"> Procesor možná není v tomto případě úplně vhodný termín, protože se může jednat pouze o vlákno nebo jádro našeho procesoru v PC. Vhodnější by byl asi termín výpočetní jednotka, ale pro jednoduchost necháme procesor.</w:t>
+        <w:t xml:space="preserve"> Procesor možná není v tomto případě úplně vhodný termín, protože se může jednat pouze o vlákno nebo jádro našeho procesoru v PC. </w:t>
       </w:r>
     </w:p>
   </w:footnote>
@@ -7409,12 +8562,125 @@
     </w:lvl>
   </w:abstractNum>
   <w:abstractNum w:abstractNumId="14" w15:restartNumberingAfterBreak="0">
+    <w:nsid w:val="299867B1"/>
+    <w:multiLevelType w:val="hybridMultilevel"/>
+    <w:tmpl w:val="5C9418BC"/>
+    <w:lvl w:ilvl="0" w:tplc="04050001">
+      <w:start w:val="1"/>
+      <w:numFmt w:val="bullet"/>
+      <w:lvlText w:val=""/>
+      <w:lvlJc w:val="left"/>
+      <w:pPr>
+        <w:ind w:left="1571" w:hanging="360"/>
+      </w:pPr>
+      <w:rPr>
+        <w:rFonts w:ascii="Symbol" w:hAnsi="Symbol" w:hint="default"/>
+      </w:rPr>
+    </w:lvl>
+    <w:lvl w:ilvl="1" w:tplc="04050003" w:tentative="1">
+      <w:start w:val="1"/>
+      <w:numFmt w:val="bullet"/>
+      <w:lvlText w:val="o"/>
+      <w:lvlJc w:val="left"/>
+      <w:pPr>
+        <w:ind w:left="2291" w:hanging="360"/>
+      </w:pPr>
+      <w:rPr>
+        <w:rFonts w:ascii="Courier New" w:hAnsi="Courier New" w:cs="Courier New" w:hint="default"/>
+      </w:rPr>
+    </w:lvl>
+    <w:lvl w:ilvl="2" w:tplc="04050005" w:tentative="1">
+      <w:start w:val="1"/>
+      <w:numFmt w:val="bullet"/>
+      <w:lvlText w:val=""/>
+      <w:lvlJc w:val="left"/>
+      <w:pPr>
+        <w:ind w:left="3011" w:hanging="360"/>
+      </w:pPr>
+      <w:rPr>
+        <w:rFonts w:ascii="Wingdings" w:hAnsi="Wingdings" w:hint="default"/>
+      </w:rPr>
+    </w:lvl>
+    <w:lvl w:ilvl="3" w:tplc="04050001" w:tentative="1">
+      <w:start w:val="1"/>
+      <w:numFmt w:val="bullet"/>
+      <w:lvlText w:val=""/>
+      <w:lvlJc w:val="left"/>
+      <w:pPr>
+        <w:ind w:left="3731" w:hanging="360"/>
+      </w:pPr>
+      <w:rPr>
+        <w:rFonts w:ascii="Symbol" w:hAnsi="Symbol" w:hint="default"/>
+      </w:rPr>
+    </w:lvl>
+    <w:lvl w:ilvl="4" w:tplc="04050003" w:tentative="1">
+      <w:start w:val="1"/>
+      <w:numFmt w:val="bullet"/>
+      <w:lvlText w:val="o"/>
+      <w:lvlJc w:val="left"/>
+      <w:pPr>
+        <w:ind w:left="4451" w:hanging="360"/>
+      </w:pPr>
+      <w:rPr>
+        <w:rFonts w:ascii="Courier New" w:hAnsi="Courier New" w:cs="Courier New" w:hint="default"/>
+      </w:rPr>
+    </w:lvl>
+    <w:lvl w:ilvl="5" w:tplc="04050005" w:tentative="1">
+      <w:start w:val="1"/>
+      <w:numFmt w:val="bullet"/>
+      <w:lvlText w:val=""/>
+      <w:lvlJc w:val="left"/>
+      <w:pPr>
+        <w:ind w:left="5171" w:hanging="360"/>
+      </w:pPr>
+      <w:rPr>
+        <w:rFonts w:ascii="Wingdings" w:hAnsi="Wingdings" w:hint="default"/>
+      </w:rPr>
+    </w:lvl>
+    <w:lvl w:ilvl="6" w:tplc="04050001" w:tentative="1">
+      <w:start w:val="1"/>
+      <w:numFmt w:val="bullet"/>
+      <w:lvlText w:val=""/>
+      <w:lvlJc w:val="left"/>
+      <w:pPr>
+        <w:ind w:left="5891" w:hanging="360"/>
+      </w:pPr>
+      <w:rPr>
+        <w:rFonts w:ascii="Symbol" w:hAnsi="Symbol" w:hint="default"/>
+      </w:rPr>
+    </w:lvl>
+    <w:lvl w:ilvl="7" w:tplc="04050003" w:tentative="1">
+      <w:start w:val="1"/>
+      <w:numFmt w:val="bullet"/>
+      <w:lvlText w:val="o"/>
+      <w:lvlJc w:val="left"/>
+      <w:pPr>
+        <w:ind w:left="6611" w:hanging="360"/>
+      </w:pPr>
+      <w:rPr>
+        <w:rFonts w:ascii="Courier New" w:hAnsi="Courier New" w:cs="Courier New" w:hint="default"/>
+      </w:rPr>
+    </w:lvl>
+    <w:lvl w:ilvl="8" w:tplc="04050005" w:tentative="1">
+      <w:start w:val="1"/>
+      <w:numFmt w:val="bullet"/>
+      <w:lvlText w:val=""/>
+      <w:lvlJc w:val="left"/>
+      <w:pPr>
+        <w:ind w:left="7331" w:hanging="360"/>
+      </w:pPr>
+      <w:rPr>
+        <w:rFonts w:ascii="Wingdings" w:hAnsi="Wingdings" w:hint="default"/>
+      </w:rPr>
+    </w:lvl>
+  </w:abstractNum>
+  <w:abstractNum w:abstractNumId="15" w15:restartNumberingAfterBreak="0">
     <w:nsid w:val="2E6B075E"/>
     <w:multiLevelType w:val="multilevel"/>
     <w:tmpl w:val="9AA2C062"/>
     <w:numStyleLink w:val="Seznamslovan"/>
   </w:abstractNum>
-  <w:abstractNum w:abstractNumId="15" w15:restartNumberingAfterBreak="0">
+  <w:abstractNum w:abstractNumId="16" w15:restartNumberingAfterBreak="0">
     <w:nsid w:val="2EA65A19"/>
     <w:multiLevelType w:val="multilevel"/>
     <w:tmpl w:val="9AA2C062"/>
@@ -7531,19 +8797,19 @@
       </w:rPr>
     </w:lvl>
   </w:abstractNum>
-  <w:abstractNum w:abstractNumId="16" w15:restartNumberingAfterBreak="0">
+  <w:abstractNum w:abstractNumId="17" w15:restartNumberingAfterBreak="0">
     <w:nsid w:val="3022458A"/>
     <w:multiLevelType w:val="multilevel"/>
     <w:tmpl w:val="9AA2C062"/>
     <w:numStyleLink w:val="Seznamslovan"/>
   </w:abstractNum>
-  <w:abstractNum w:abstractNumId="17" w15:restartNumberingAfterBreak="0">
+  <w:abstractNum w:abstractNumId="18" w15:restartNumberingAfterBreak="0">
     <w:nsid w:val="324B3632"/>
     <w:multiLevelType w:val="multilevel"/>
     <w:tmpl w:val="9AA2C062"/>
     <w:numStyleLink w:val="Seznamslovan"/>
   </w:abstractNum>
-  <w:abstractNum w:abstractNumId="18" w15:restartNumberingAfterBreak="0">
+  <w:abstractNum w:abstractNumId="19" w15:restartNumberingAfterBreak="0">
     <w:nsid w:val="32E0663F"/>
     <w:multiLevelType w:val="multilevel"/>
     <w:tmpl w:val="FB88413A"/>
@@ -7678,7 +8944,7 @@
       </w:rPr>
     </w:lvl>
   </w:abstractNum>
-  <w:abstractNum w:abstractNumId="19" w15:restartNumberingAfterBreak="0">
+  <w:abstractNum w:abstractNumId="20" w15:restartNumberingAfterBreak="0">
     <w:nsid w:val="33951856"/>
     <w:multiLevelType w:val="multilevel"/>
     <w:tmpl w:val="3DE8382A"/>
@@ -7801,13 +9067,99 @@
       </w:rPr>
     </w:lvl>
   </w:abstractNum>
-  <w:abstractNum w:abstractNumId="20" w15:restartNumberingAfterBreak="0">
+  <w:abstractNum w:abstractNumId="21" w15:restartNumberingAfterBreak="0">
+    <w:nsid w:val="36E1232D"/>
+    <w:multiLevelType w:val="hybridMultilevel"/>
+    <w:tmpl w:val="39B682D2"/>
+    <w:lvl w:ilvl="0" w:tplc="0405000F">
+      <w:start w:val="1"/>
+      <w:numFmt w:val="decimal"/>
+      <w:lvlText w:val="%1."/>
+      <w:lvlJc w:val="left"/>
+      <w:pPr>
+        <w:ind w:left="1571" w:hanging="360"/>
+      </w:pPr>
+    </w:lvl>
+    <w:lvl w:ilvl="1" w:tplc="04050019" w:tentative="1">
+      <w:start w:val="1"/>
+      <w:numFmt w:val="lowerLetter"/>
+      <w:lvlText w:val="%2."/>
+      <w:lvlJc w:val="left"/>
+      <w:pPr>
+        <w:ind w:left="2291" w:hanging="360"/>
+      </w:pPr>
+    </w:lvl>
+    <w:lvl w:ilvl="2" w:tplc="0405001B" w:tentative="1">
+      <w:start w:val="1"/>
+      <w:numFmt w:val="lowerRoman"/>
+      <w:lvlText w:val="%3."/>
+      <w:lvlJc w:val="right"/>
+      <w:pPr>
+        <w:ind w:left="3011" w:hanging="180"/>
+      </w:pPr>
+    </w:lvl>
+    <w:lvl w:ilvl="3" w:tplc="0405000F" w:tentative="1">
+      <w:start w:val="1"/>
+      <w:numFmt w:val="decimal"/>
+      <w:lvlText w:val="%4."/>
+      <w:lvlJc w:val="left"/>
+      <w:pPr>
+        <w:ind w:left="3731" w:hanging="360"/>
+      </w:pPr>
+    </w:lvl>
+    <w:lvl w:ilvl="4" w:tplc="04050019" w:tentative="1">
+      <w:start w:val="1"/>
+      <w:numFmt w:val="lowerLetter"/>
+      <w:lvlText w:val="%5."/>
+      <w:lvlJc w:val="left"/>
+      <w:pPr>
+        <w:ind w:left="4451" w:hanging="360"/>
+      </w:pPr>
+    </w:lvl>
+    <w:lvl w:ilvl="5" w:tplc="0405001B" w:tentative="1">
+      <w:start w:val="1"/>
+      <w:numFmt w:val="lowerRoman"/>
+      <w:lvlText w:val="%6."/>
+      <w:lvlJc w:val="right"/>
+      <w:pPr>
+        <w:ind w:left="5171" w:hanging="180"/>
+      </w:pPr>
+    </w:lvl>
+    <w:lvl w:ilvl="6" w:tplc="0405000F" w:tentative="1">
+      <w:start w:val="1"/>
+      <w:numFmt w:val="decimal"/>
+      <w:lvlText w:val="%7."/>
+      <w:lvlJc w:val="left"/>
+      <w:pPr>
+        <w:ind w:left="5891" w:hanging="360"/>
+      </w:pPr>
+    </w:lvl>
+    <w:lvl w:ilvl="7" w:tplc="04050019" w:tentative="1">
+      <w:start w:val="1"/>
+      <w:numFmt w:val="lowerLetter"/>
+      <w:lvlText w:val="%8."/>
+      <w:lvlJc w:val="left"/>
+      <w:pPr>
+        <w:ind w:left="6611" w:hanging="360"/>
+      </w:pPr>
+    </w:lvl>
+    <w:lvl w:ilvl="8" w:tplc="0405001B" w:tentative="1">
+      <w:start w:val="1"/>
+      <w:numFmt w:val="lowerRoman"/>
+      <w:lvlText w:val="%9."/>
+      <w:lvlJc w:val="right"/>
+      <w:pPr>
+        <w:ind w:left="7331" w:hanging="180"/>
+      </w:pPr>
+    </w:lvl>
+  </w:abstractNum>
+  <w:abstractNum w:abstractNumId="22" w15:restartNumberingAfterBreak="0">
     <w:nsid w:val="38276116"/>
     <w:multiLevelType w:val="multilevel"/>
     <w:tmpl w:val="3DE8382A"/>
     <w:numStyleLink w:val="Seznamodrkov"/>
   </w:abstractNum>
-  <w:abstractNum w:abstractNumId="21" w15:restartNumberingAfterBreak="0">
+  <w:abstractNum w:abstractNumId="23" w15:restartNumberingAfterBreak="0">
     <w:nsid w:val="408F015C"/>
     <w:multiLevelType w:val="multilevel"/>
     <w:tmpl w:val="3DE8382A"/>
@@ -7931,13 +9283,13 @@
       </w:rPr>
     </w:lvl>
   </w:abstractNum>
-  <w:abstractNum w:abstractNumId="22" w15:restartNumberingAfterBreak="0">
+  <w:abstractNum w:abstractNumId="24" w15:restartNumberingAfterBreak="0">
     <w:nsid w:val="42520F69"/>
     <w:multiLevelType w:val="multilevel"/>
     <w:tmpl w:val="FB88413A"/>
     <w:numStyleLink w:val="slovnnadpis"/>
   </w:abstractNum>
-  <w:abstractNum w:abstractNumId="23" w15:restartNumberingAfterBreak="0">
+  <w:abstractNum w:abstractNumId="25" w15:restartNumberingAfterBreak="0">
     <w:nsid w:val="4D6A3161"/>
     <w:multiLevelType w:val="hybridMultilevel"/>
     <w:tmpl w:val="2E1C57E8"/>
@@ -8023,13 +9375,13 @@
       </w:pPr>
     </w:lvl>
   </w:abstractNum>
-  <w:abstractNum w:abstractNumId="24" w15:restartNumberingAfterBreak="0">
+  <w:abstractNum w:abstractNumId="26" w15:restartNumberingAfterBreak="0">
     <w:nsid w:val="51C83AE6"/>
     <w:multiLevelType w:val="multilevel"/>
     <w:tmpl w:val="3DE8382A"/>
     <w:numStyleLink w:val="Seznamodrkov"/>
   </w:abstractNum>
-  <w:abstractNum w:abstractNumId="25" w15:restartNumberingAfterBreak="0">
+  <w:abstractNum w:abstractNumId="27" w15:restartNumberingAfterBreak="0">
     <w:nsid w:val="57022660"/>
     <w:multiLevelType w:val="hybridMultilevel"/>
     <w:tmpl w:val="B284F61E"/>
@@ -8115,7 +9467,120 @@
       </w:pPr>
     </w:lvl>
   </w:abstractNum>
-  <w:abstractNum w:abstractNumId="26" w15:restartNumberingAfterBreak="0">
+  <w:abstractNum w:abstractNumId="28" w15:restartNumberingAfterBreak="0">
+    <w:nsid w:val="607366BE"/>
+    <w:multiLevelType w:val="hybridMultilevel"/>
+    <w:tmpl w:val="CA5CC41C"/>
+    <w:lvl w:ilvl="0" w:tplc="04050001">
+      <w:start w:val="1"/>
+      <w:numFmt w:val="bullet"/>
+      <w:lvlText w:val=""/>
+      <w:lvlJc w:val="left"/>
+      <w:pPr>
+        <w:ind w:left="1571" w:hanging="360"/>
+      </w:pPr>
+      <w:rPr>
+        <w:rFonts w:ascii="Symbol" w:hAnsi="Symbol" w:hint="default"/>
+      </w:rPr>
+    </w:lvl>
+    <w:lvl w:ilvl="1" w:tplc="04050003" w:tentative="1">
+      <w:start w:val="1"/>
+      <w:numFmt w:val="bullet"/>
+      <w:lvlText w:val="o"/>
+      <w:lvlJc w:val="left"/>
+      <w:pPr>
+        <w:ind w:left="2291" w:hanging="360"/>
+      </w:pPr>
+      <w:rPr>
+        <w:rFonts w:ascii="Courier New" w:hAnsi="Courier New" w:cs="Courier New" w:hint="default"/>
+      </w:rPr>
+    </w:lvl>
+    <w:lvl w:ilvl="2" w:tplc="04050005" w:tentative="1">
+      <w:start w:val="1"/>
+      <w:numFmt w:val="bullet"/>
+      <w:lvlText w:val=""/>
+      <w:lvlJc w:val="left"/>
+      <w:pPr>
+        <w:ind w:left="3011" w:hanging="360"/>
+      </w:pPr>
+      <w:rPr>
+        <w:rFonts w:ascii="Wingdings" w:hAnsi="Wingdings" w:hint="default"/>
+      </w:rPr>
+    </w:lvl>
+    <w:lvl w:ilvl="3" w:tplc="04050001" w:tentative="1">
+      <w:start w:val="1"/>
+      <w:numFmt w:val="bullet"/>
+      <w:lvlText w:val=""/>
+      <w:lvlJc w:val="left"/>
+      <w:pPr>
+        <w:ind w:left="3731" w:hanging="360"/>
+      </w:pPr>
+      <w:rPr>
+        <w:rFonts w:ascii="Symbol" w:hAnsi="Symbol" w:hint="default"/>
+      </w:rPr>
+    </w:lvl>
+    <w:lvl w:ilvl="4" w:tplc="04050003" w:tentative="1">
+      <w:start w:val="1"/>
+      <w:numFmt w:val="bullet"/>
+      <w:lvlText w:val="o"/>
+      <w:lvlJc w:val="left"/>
+      <w:pPr>
+        <w:ind w:left="4451" w:hanging="360"/>
+      </w:pPr>
+      <w:rPr>
+        <w:rFonts w:ascii="Courier New" w:hAnsi="Courier New" w:cs="Courier New" w:hint="default"/>
+      </w:rPr>
+    </w:lvl>
+    <w:lvl w:ilvl="5" w:tplc="04050005" w:tentative="1">
+      <w:start w:val="1"/>
+      <w:numFmt w:val="bullet"/>
+      <w:lvlText w:val=""/>
+      <w:lvlJc w:val="left"/>
+      <w:pPr>
+        <w:ind w:left="5171" w:hanging="360"/>
+      </w:pPr>
+      <w:rPr>
+        <w:rFonts w:ascii="Wingdings" w:hAnsi="Wingdings" w:hint="default"/>
+      </w:rPr>
+    </w:lvl>
+    <w:lvl w:ilvl="6" w:tplc="04050001" w:tentative="1">
+      <w:start w:val="1"/>
+      <w:numFmt w:val="bullet"/>
+      <w:lvlText w:val=""/>
+      <w:lvlJc w:val="left"/>
+      <w:pPr>
+        <w:ind w:left="5891" w:hanging="360"/>
+      </w:pPr>
+      <w:rPr>
+        <w:rFonts w:ascii="Symbol" w:hAnsi="Symbol" w:hint="default"/>
+      </w:rPr>
+    </w:lvl>
+    <w:lvl w:ilvl="7" w:tplc="04050003" w:tentative="1">
+      <w:start w:val="1"/>
+      <w:numFmt w:val="bullet"/>
+      <w:lvlText w:val="o"/>
+      <w:lvlJc w:val="left"/>
+      <w:pPr>
+        <w:ind w:left="6611" w:hanging="360"/>
+      </w:pPr>
+      <w:rPr>
+        <w:rFonts w:ascii="Courier New" w:hAnsi="Courier New" w:cs="Courier New" w:hint="default"/>
+      </w:rPr>
+    </w:lvl>
+    <w:lvl w:ilvl="8" w:tplc="04050005" w:tentative="1">
+      <w:start w:val="1"/>
+      <w:numFmt w:val="bullet"/>
+      <w:lvlText w:val=""/>
+      <w:lvlJc w:val="left"/>
+      <w:pPr>
+        <w:ind w:left="7331" w:hanging="360"/>
+      </w:pPr>
+      <w:rPr>
+        <w:rFonts w:ascii="Wingdings" w:hAnsi="Wingdings" w:hint="default"/>
+      </w:rPr>
+    </w:lvl>
+  </w:abstractNum>
+  <w:abstractNum w:abstractNumId="29" w15:restartNumberingAfterBreak="0">
     <w:nsid w:val="644E5ACD"/>
     <w:multiLevelType w:val="hybridMultilevel"/>
     <w:tmpl w:val="71BE156A"/>
@@ -8201,7 +9666,7 @@
       </w:pPr>
     </w:lvl>
   </w:abstractNum>
-  <w:abstractNum w:abstractNumId="27" w15:restartNumberingAfterBreak="0">
+  <w:abstractNum w:abstractNumId="30" w15:restartNumberingAfterBreak="0">
     <w:nsid w:val="6A8A097D"/>
     <w:multiLevelType w:val="hybridMultilevel"/>
     <w:tmpl w:val="A6300B9C"/>
@@ -8294,10 +9759,10 @@
     <w:abstractNumId w:val="12"/>
   </w:num>
   <w:num w:numId="2" w16cid:durableId="535125379">
-    <w:abstractNumId w:val="18"/>
+    <w:abstractNumId w:val="19"/>
   </w:num>
   <w:num w:numId="3" w16cid:durableId="132791966">
-    <w:abstractNumId w:val="18"/>
+    <w:abstractNumId w:val="19"/>
     <w:lvlOverride w:ilvl="0">
       <w:startOverride w:val="1"/>
     </w:lvlOverride>
@@ -8327,7 +9792,7 @@
     </w:lvlOverride>
   </w:num>
   <w:num w:numId="4" w16cid:durableId="336465857">
-    <w:abstractNumId w:val="15"/>
+    <w:abstractNumId w:val="16"/>
   </w:num>
   <w:num w:numId="5" w16cid:durableId="573396363">
     <w:abstractNumId w:val="9"/>
@@ -8345,13 +9810,13 @@
     <w:abstractNumId w:val="4"/>
   </w:num>
   <w:num w:numId="10" w16cid:durableId="683166231">
-    <w:abstractNumId w:val="21"/>
+    <w:abstractNumId w:val="23"/>
   </w:num>
   <w:num w:numId="11" w16cid:durableId="1071587702">
-    <w:abstractNumId w:val="24"/>
+    <w:abstractNumId w:val="26"/>
   </w:num>
   <w:num w:numId="12" w16cid:durableId="2141606740">
-    <w:abstractNumId w:val="14"/>
+    <w:abstractNumId w:val="15"/>
   </w:num>
   <w:num w:numId="13" w16cid:durableId="1885094774">
     <w:abstractNumId w:val="13"/>
@@ -8360,7 +9825,7 @@
     <w:abstractNumId w:val="11"/>
   </w:num>
   <w:num w:numId="15" w16cid:durableId="1976253343">
-    <w:abstractNumId w:val="17"/>
+    <w:abstractNumId w:val="18"/>
   </w:num>
   <w:num w:numId="16" w16cid:durableId="1502238824">
     <w:abstractNumId w:val="8"/>
@@ -8378,19 +9843,19 @@
     <w:abstractNumId w:val="0"/>
   </w:num>
   <w:num w:numId="21" w16cid:durableId="520238740">
+    <w:abstractNumId w:val="24"/>
+  </w:num>
+  <w:num w:numId="22" w16cid:durableId="1536238607">
+    <w:abstractNumId w:val="17"/>
+  </w:num>
+  <w:num w:numId="23" w16cid:durableId="1077943913">
     <w:abstractNumId w:val="22"/>
   </w:num>
-  <w:num w:numId="22" w16cid:durableId="1536238607">
-    <w:abstractNumId w:val="16"/>
-  </w:num>
-  <w:num w:numId="23" w16cid:durableId="1077943913">
+  <w:num w:numId="24" w16cid:durableId="441071781">
     <w:abstractNumId w:val="20"/>
   </w:num>
-  <w:num w:numId="24" w16cid:durableId="441071781">
-    <w:abstractNumId w:val="19"/>
-  </w:num>
   <w:num w:numId="25" w16cid:durableId="2126461659">
-    <w:abstractNumId w:val="22"/>
+    <w:abstractNumId w:val="24"/>
     <w:lvlOverride w:ilvl="0">
       <w:lvl w:ilvl="0">
         <w:numFmt w:val="decimal"/>
@@ -8437,19 +9902,28 @@
     </w:lvlOverride>
   </w:num>
   <w:num w:numId="26" w16cid:durableId="178280146">
-    <w:abstractNumId w:val="25"/>
+    <w:abstractNumId w:val="27"/>
   </w:num>
   <w:num w:numId="27" w16cid:durableId="161551703">
-    <w:abstractNumId w:val="26"/>
+    <w:abstractNumId w:val="29"/>
   </w:num>
   <w:num w:numId="28" w16cid:durableId="270556681">
-    <w:abstractNumId w:val="23"/>
+    <w:abstractNumId w:val="25"/>
   </w:num>
   <w:num w:numId="29" w16cid:durableId="1252273765">
     <w:abstractNumId w:val="10"/>
   </w:num>
   <w:num w:numId="30" w16cid:durableId="1602684346">
-    <w:abstractNumId w:val="27"/>
+    <w:abstractNumId w:val="30"/>
+  </w:num>
+  <w:num w:numId="31" w16cid:durableId="736778301">
+    <w:abstractNumId w:val="28"/>
+  </w:num>
+  <w:num w:numId="32" w16cid:durableId="843206164">
+    <w:abstractNumId w:val="14"/>
+  </w:num>
+  <w:num w:numId="33" w16cid:durableId="1698778425">
+    <w:abstractNumId w:val="21"/>
   </w:num>
   <w:numIdMacAtCleanup w:val="14"/>
 </w:numbering>
@@ -8853,10 +10327,11 @@
   <w:style w:type="paragraph" w:default="1" w:styleId="Normln">
     <w:name w:val="Normal"/>
     <w:qFormat/>
-    <w:rsid w:val="0013391F"/>
+    <w:rsid w:val="00054008"/>
     <w:pPr>
       <w:spacing w:before="160" w:after="0" w:line="336" w:lineRule="auto"/>
       <w:ind w:firstLine="851"/>
+      <w:contextualSpacing/>
       <w:jc w:val="both"/>
     </w:pPr>
     <w:rPr>
@@ -9538,7 +11013,6 @@
     <w:pPr>
       <w:spacing w:after="120"/>
       <w:ind w:left="851" w:firstLine="0"/>
-      <w:contextualSpacing/>
       <w:jc w:val="left"/>
     </w:pPr>
   </w:style>
@@ -9671,7 +11145,6 @@
       </w:tabs>
       <w:spacing w:after="120"/>
       <w:ind w:left="850" w:hanging="425"/>
-      <w:contextualSpacing/>
     </w:pPr>
   </w:style>
   <w:style w:type="paragraph" w:styleId="Seznamsodrkami2">
@@ -9690,7 +11163,6 @@
       </w:tabs>
       <w:spacing w:after="120"/>
       <w:ind w:left="1276" w:hanging="425"/>
-      <w:contextualSpacing/>
     </w:pPr>
   </w:style>
   <w:style w:type="paragraph" w:styleId="Seznamsodrkami3">
@@ -9709,7 +11181,6 @@
       </w:tabs>
       <w:spacing w:after="120"/>
       <w:ind w:left="1701" w:hanging="425"/>
-      <w:contextualSpacing/>
     </w:pPr>
   </w:style>
   <w:style w:type="paragraph" w:styleId="Seznamsodrkami4">
@@ -9727,7 +11198,6 @@
         <w:tab w:val="left" w:pos="2126"/>
       </w:tabs>
       <w:ind w:left="2126" w:hanging="425"/>
-      <w:contextualSpacing/>
     </w:pPr>
   </w:style>
   <w:style w:type="paragraph" w:styleId="Seznamsodrkami5">
@@ -9745,7 +11215,6 @@
         <w:tab w:val="left" w:pos="2552"/>
       </w:tabs>
       <w:ind w:left="2551" w:hanging="425"/>
-      <w:contextualSpacing/>
     </w:pPr>
   </w:style>
   <w:style w:type="numbering" w:customStyle="1" w:styleId="Seznamodrkov">
@@ -9848,6 +11317,18 @@
       <w:vertAlign w:val="superscript"/>
     </w:rPr>
   </w:style>
+  <w:style w:type="character" w:styleId="Nevyeenzmnka">
+    <w:name w:val="Unresolved Mention"/>
+    <w:basedOn w:val="Standardnpsmoodstavce"/>
+    <w:uiPriority w:val="99"/>
+    <w:semiHidden/>
+    <w:unhideWhenUsed/>
+    <w:rsid w:val="00B76ECE"/>
+    <w:rPr>
+      <w:color w:val="605E5C"/>
+      <w:shd w:val="clear" w:color="auto" w:fill="E1DFDD"/>
+    </w:rPr>
+  </w:style>
 </w:styles>
 </file>
 
@@ -9932,6 +11413,20 @@
     <w:pitch w:val="variable"/>
     <w:sig w:usb0="E0002EFF" w:usb1="C000785B" w:usb2="00000009" w:usb3="00000000" w:csb0="000001FF" w:csb1="00000000"/>
   </w:font>
+  <w:font w:name="Courier New">
+    <w:panose1 w:val="02070309020205020404"/>
+    <w:charset w:val="EE"/>
+    <w:family w:val="modern"/>
+    <w:pitch w:val="fixed"/>
+    <w:sig w:usb0="E0002EFF" w:usb1="C0007843" w:usb2="00000009" w:usb3="00000000" w:csb0="000001FF" w:csb1="00000000"/>
+  </w:font>
+  <w:font w:name="Wingdings">
+    <w:panose1 w:val="05000000000000000000"/>
+    <w:charset w:val="02"/>
+    <w:family w:val="auto"/>
+    <w:pitch w:val="variable"/>
+    <w:sig w:usb0="00000000" w:usb1="10000000" w:usb2="00000000" w:usb3="00000000" w:csb0="80000000" w:csb1="00000000"/>
+  </w:font>
   <w:font w:name="Cambria">
     <w:panose1 w:val="02040503050406030204"/>
     <w:charset w:val="EE"/>
@@ -9990,8 +11485,10 @@
     <w:rsid w:val="002440BE"/>
     <w:rsid w:val="00250C76"/>
     <w:rsid w:val="006E2C64"/>
+    <w:rsid w:val="008F40BF"/>
     <w:rsid w:val="00A42BE8"/>
     <w:rsid w:val="00A76FAE"/>
+    <w:rsid w:val="00DA6DA1"/>
   </w:rsids>
   <m:mathPr>
     <m:mathFont m:val="Cambria Math"/>
@@ -10780,11 +12277,20 @@
     <b:Day>1</b:Day>
     <b:RefOrder>9</b:RefOrder>
   </b:Source>
+  <b:Source>
+    <b:Tag>Web</b:Tag>
+    <b:SourceType>InternetSite</b:SourceType>
+    <b:Guid>{0B5F6318-3E08-485B-995A-C810DBFA645E}</b:Guid>
+    <b:Title>WebGPU</b:Title>
+    <b:InternetSiteTitle>Wikipedie</b:InternetSiteTitle>
+    <b:URL>https://en.wikipedia.org/wiki/WebGPU</b:URL>
+    <b:RefOrder>10</b:RefOrder>
+  </b:Source>
 </b:Sources>
 </file>
 
 <file path=customXml/itemProps1.xml><?xml version="1.0" encoding="utf-8"?>
-<ds:datastoreItem xmlns:ds="http://schemas.openxmlformats.org/officeDocument/2006/customXml" ds:itemID="{CC50B7EF-81AE-4AF7-BAE4-E2ED21AF640E}">
+<ds:datastoreItem xmlns:ds="http://schemas.openxmlformats.org/officeDocument/2006/customXml" ds:itemID="{F880207C-185E-4B0F-A9DD-59D1194770C7}">
   <ds:schemaRefs>
     <ds:schemaRef ds:uri="http://schemas.openxmlformats.org/officeDocument/2006/bibliography"/>
   </ds:schemaRefs>

</xml_diff>

<commit_message>
Added GPU Queue, Primitive types
</commit_message>
<xml_diff>
--- a/docs/Paralelizace_3D_renderovani.docx
+++ b/docs/Paralelizace_3D_renderovani.docx
@@ -945,7 +945,7 @@
           <w:rPr>
             <w:noProof/>
           </w:rPr>
-          <w:t>21.02.2023</w:t>
+          <w:t>25.02.2023</w:t>
         </w:r>
       </w:fldSimple>
       <w:r>
@@ -3615,7 +3615,14 @@
           <w:i/>
           <w:iCs/>
         </w:rPr>
-        <w:t>GPU driven rendering</w:t>
+        <w:t>GPU driven render</w:t>
+      </w:r>
+      <w:r>
+        <w:rPr>
+          <w:i/>
+          <w:iCs/>
+        </w:rPr>
+        <w:t>ování</w:t>
       </w:r>
       <w:r>
         <w:t>, kde bylo cílem co nejefektivněji vykreslit velké množství objektů</w:t>
@@ -3718,7 +3725,13 @@
     </w:p>
     <w:p>
       <w:r>
-        <w:t xml:space="preserve">Výsledkem je spustitelná aplikace napsaná v jazyce Rust, která pomocí WGPU vykreslí nějakou scénu. Obvykle implementuje </w:t>
+        <w:t>Výsledkem je spustitelná aplikace napsaná v jazyce Rust, která pomocí</w:t>
+      </w:r>
+      <w:r>
+        <w:t xml:space="preserve"> knihovny</w:t>
+      </w:r>
+      <w:r>
+        <w:t xml:space="preserve"> WGPU vykreslí nějakou scénu. Obvykle implementuje </w:t>
       </w:r>
       <w:r>
         <w:t>určitý</w:t>
@@ -3818,7 +3831,50 @@
     </w:p>
     <w:p>
       <w:r>
-        <w:t>Vývoj her je odvětví, které má už dalekosáhlou historii.</w:t>
+        <w:t>Rust je relativně nový jazyk, který byl poprvé vydán v roce 2010, a postupně nabývá popularity hlavně v posledních letech.</w:t>
+      </w:r>
+      <w:r>
+        <w:t xml:space="preserve"> V důsledku toho </w:t>
+      </w:r>
+      <w:r>
+        <w:t>je</w:t>
+      </w:r>
+      <w:r>
+        <w:t xml:space="preserve"> v Rustu</w:t>
+      </w:r>
+      <w:r>
+        <w:t xml:space="preserve"> méně zkušených vývojářů</w:t>
+      </w:r>
+      <w:r>
+        <w:t xml:space="preserve"> ve srovnání s jinými jazyky, jako je C++ nebo Java, které jsou častěji používány pro vývoj her.</w:t>
+      </w:r>
+    </w:p>
+    <w:p>
+      <w:r>
+        <w:t xml:space="preserve">Jedním z hlavních důvodů, proč si zvolit Rust pro vývoj her je bezpečnost a spolehlivost, kterou poskytuje. </w:t>
+      </w:r>
+      <w:r>
+        <w:t>Dalším důvodem je vysoká úroveň optimalizace, která umožňuje vývojářům psát hry, které jsou rychlé a efektivní. To je zejména důležité pro hry, které potřebují vysoké frameraty a nízkou latenci</w:t>
+      </w:r>
+      <w:r>
+        <w:t xml:space="preserve"> </w:t>
+      </w:r>
+      <w:r>
+        <w:t>(např. FPS)</w:t>
+      </w:r>
+      <w:r>
+        <w:t>.</w:t>
+      </w:r>
+    </w:p>
+    <w:p>
+      <w:r>
+        <w:t xml:space="preserve">Vývoj her v Rustu je stále v počátcích, ale stále se jedná o zajímavou možnost pro vývojáře, kteří hledají nové a moderní přístupy k tvorbě her. S rostoucím počtem vývojářů a herních nástrojů, které jsou v Rustu k dispozici, můžeme očekávat, že Rust bude hrát stále významnější roli </w:t>
+      </w:r>
+      <w:r>
+        <w:t>v oblasti</w:t>
+      </w:r>
+      <w:r>
+        <w:t xml:space="preserve"> herního průmyslu.</w:t>
       </w:r>
     </w:p>
     <w:p>
@@ -3845,6 +3901,7 @@
     </w:p>
     <w:p>
       <w:r>
+        <w:lastRenderedPageBreak/>
         <w:t>To znamená, že můžeme naši grafickou aplikaci přepnout na jiný backend a tak sestavení směřovat na úplně jinou platformu. Jinými slovy řečeno bude naše aplikace spustitelná na všech platformách. Někdo by mohl argumentovat, že aplikace napsaná ve Vulkanu nebo OpenGL bude taky multiplatformní a asi by měl pravdu, ale výhodou WGPU</w:t>
       </w:r>
       <w:r>
@@ -3859,7 +3916,6 @@
         <w:rPr>
           <w:noProof/>
         </w:rPr>
-        <w:lastRenderedPageBreak/>
         <w:drawing>
           <wp:anchor distT="180340" distB="180340" distL="114300" distR="114300" simplePos="0" relativeHeight="251675648" behindDoc="0" locked="0" layoutInCell="1" allowOverlap="1" wp14:anchorId="5327A08D" wp14:editId="120F970E">
             <wp:simplePos x="0" y="0"/>
@@ -4030,6 +4086,7 @@
       </w:pPr>
       <w:bookmarkStart w:id="8" w:name="_Toc125397894"/>
       <w:r>
+        <w:lastRenderedPageBreak/>
         <w:t>Visual Studio Code</w:t>
       </w:r>
       <w:bookmarkEnd w:id="8"/>
@@ -4059,7 +4116,6 @@
     </w:p>
     <w:p>
       <w:r>
-        <w:lastRenderedPageBreak/>
         <w:t xml:space="preserve">Kromě uvedených vlastností se mi líbí, jak intuitivně s ním dokáže člověk pracovat a snadno se v něm zorientovat. </w:t>
       </w:r>
       <w:r>
@@ -4217,6 +4273,54 @@
           <w:numId w:val="25"/>
         </w:numPr>
       </w:pPr>
+      <w:r>
+        <w:t>Herní engine</w:t>
+      </w:r>
+    </w:p>
+    <w:p>
+      <w:r>
+        <w:t>Herní engine je vývojové prostředí speciálně navržené tak, aby pomáhalo vývojářům vytvářet hry efektivněji. Poskytuje vývojářům sadu nástrojů, které umožňují tvorbu počítačových her bez nutnosti stavět vše od začátku. Typicky herní engine poskytuje nástroje pro vykreslování 2D a 3D grafiky, simulaci fyziky, skriptovací jazyk a různé další funkce.</w:t>
+      </w:r>
+    </w:p>
+    <w:p>
+      <w:r>
+        <w:t>Zjednodušeně se tak vývojáři mohou více soustředit na vytváření herních mechanismů a ostatní věci nechat na enginu.</w:t>
+      </w:r>
+    </w:p>
+    <w:p>
+      <w:pPr>
+        <w:pStyle w:val="Nadpis3"/>
+        <w:numPr>
+          <w:ilvl w:val="2"/>
+          <w:numId w:val="25"/>
+        </w:numPr>
+      </w:pPr>
+      <w:r>
+        <w:t>Rendering engine</w:t>
+      </w:r>
+    </w:p>
+    <w:p>
+      <w:r>
+        <w:t>Rendering (vykreslovací) engine je zodpovědný za vykreslení jednotlivých objektů, stínů a dalších věcí v naší scéně. Všechno, co v počítačové hře vidíte na obrazovce je tedy (mimo spousty práce, kterou museli hře věnovat herní vývojáři a designéři) zásluhou vykreslovacího enginu</w:t>
+      </w:r>
+      <w:r>
+        <w:rPr>
+          <w:rStyle w:val="Znakapoznpodarou"/>
+        </w:rPr>
+        <w:footnoteReference w:id="4"/>
+      </w:r>
+      <w:r>
+        <w:t>.</w:t>
+      </w:r>
+    </w:p>
+    <w:p>
+      <w:pPr>
+        <w:pStyle w:val="Nadpis2"/>
+        <w:numPr>
+          <w:ilvl w:val="1"/>
+          <w:numId w:val="25"/>
+        </w:numPr>
+      </w:pPr>
       <w:bookmarkStart w:id="12" w:name="_Toc125397898"/>
       <w:r>
         <w:t>Rendering</w:t>
@@ -4249,6 +4353,7 @@
         <w:pStyle w:val="Nadpis3"/>
       </w:pPr>
       <w:r>
+        <w:lastRenderedPageBreak/>
         <w:t>Vertex buffer</w:t>
       </w:r>
     </w:p>
@@ -4396,7 +4501,6 @@
     </w:p>
     <w:p>
       <w:r>
-        <w:lastRenderedPageBreak/>
         <w:t>S použitím index bufferu může GPU efektivně vykreslit stejný vertex několikrát</w:t>
       </w:r>
       <w:r>
@@ -4573,6 +4677,7 @@
         <w:rPr>
           <w:noProof/>
         </w:rPr>
+        <w:lastRenderedPageBreak/>
         <w:drawing>
           <wp:anchor distT="0" distB="0" distL="114300" distR="114300" simplePos="0" relativeHeight="251672576" behindDoc="0" locked="0" layoutInCell="1" allowOverlap="1" wp14:anchorId="398F3736" wp14:editId="03557F3A">
             <wp:simplePos x="0" y="0"/>
@@ -4838,82 +4943,85 @@
         <w:pStyle w:val="Nadpis3"/>
       </w:pPr>
       <w:r>
+        <w:t>Uniform buffer</w:t>
+      </w:r>
+    </w:p>
+    <w:p>
+      <w:r>
+        <w:t xml:space="preserve">Uniform je něco jako globální proměnná v našem shader programu. </w:t>
+      </w:r>
+      <w:r>
+        <w:t xml:space="preserve">Uniform buffer se nazývá </w:t>
+      </w:r>
+      <w:r>
+        <w:t>uniform, p</w:t>
+      </w:r>
+      <w:r>
+        <w:t xml:space="preserve">rotože se nemění v rámci </w:t>
+      </w:r>
+      <w:r>
+        <w:t>jednotlivých draw callů, ale jeho hodnota je stejná</w:t>
+      </w:r>
+      <w:r>
+        <w:t xml:space="preserve"> (jednotná)</w:t>
+      </w:r>
+      <w:r>
+        <w:t xml:space="preserve"> pro všechna volání.</w:t>
+      </w:r>
+    </w:p>
+    <w:p>
+      <w:r>
+        <w:t>Do uniform bufferu si můžeme uložit data potřebná k vykreslení, která se nebudou často měnit jako</w:t>
+      </w:r>
+      <w:r>
+        <w:t xml:space="preserve"> je</w:t>
+      </w:r>
+      <w:r>
+        <w:t xml:space="preserve"> např. projection nebo view </w:t>
+      </w:r>
+      <w:r>
+        <w:t>matic</w:t>
+      </w:r>
+      <w:r>
+        <w:t>e</w:t>
+      </w:r>
+      <w:r>
+        <w:t>.</w:t>
+      </w:r>
+    </w:p>
+    <w:p>
+      <w:pPr>
+        <w:pStyle w:val="Nadpis3"/>
+      </w:pPr>
+      <w:r>
+        <w:t>Storage buffer</w:t>
+      </w:r>
+    </w:p>
+    <w:p>
+      <w:r>
+        <w:t>Uniform buffery jsou vhodné pro malá data určená pouze ke čtení</w:t>
+      </w:r>
+      <w:r>
+        <w:t>. Když ale budete chtít mít v shaderu data</w:t>
+      </w:r>
+      <w:r>
+        <w:t xml:space="preserve"> o neznámé velikosti nebo data,</w:t>
+      </w:r>
+      <w:r>
+        <w:t xml:space="preserve"> která chcete měnit. Na</w:t>
+      </w:r>
+      <w:r>
+        <w:t xml:space="preserve"> </w:t>
+      </w:r>
+      <w:r>
+        <w:t>to se používají storage buffery.</w:t>
+      </w:r>
+      <w:r>
+        <w:t xml:space="preserve"> Vytvářejí se stejným způsobem jako uniform buffery. Vlastně </w:t>
+      </w:r>
+      <w:r>
         <w:lastRenderedPageBreak/>
-        <w:t>Uniform buffer</w:t>
-      </w:r>
-    </w:p>
-    <w:p>
-      <w:r>
-        <w:t xml:space="preserve">Uniform je něco jako globální proměnná v našem shader programu. </w:t>
-      </w:r>
-      <w:r>
-        <w:t xml:space="preserve">Uniform buffer se nazývá </w:t>
-      </w:r>
-      <w:r>
-        <w:t>uniform, p</w:t>
-      </w:r>
-      <w:r>
-        <w:t xml:space="preserve">rotože se nemění v rámci </w:t>
-      </w:r>
-      <w:r>
-        <w:t>jednotlivých draw callů, ale jeho hodnota je stejná</w:t>
-      </w:r>
-      <w:r>
-        <w:t xml:space="preserve"> (jednotná)</w:t>
-      </w:r>
-      <w:r>
-        <w:t xml:space="preserve"> pro všechna volání.</w:t>
-      </w:r>
-    </w:p>
-    <w:p>
-      <w:r>
-        <w:t>Do uniform bufferu si můžeme uložit data potřebná k vykreslení, která se nebudou často měnit jako</w:t>
-      </w:r>
-      <w:r>
-        <w:t xml:space="preserve"> je</w:t>
-      </w:r>
-      <w:r>
-        <w:t xml:space="preserve"> např. projection nebo view </w:t>
-      </w:r>
-      <w:r>
-        <w:t>matic</w:t>
-      </w:r>
-      <w:r>
-        <w:t>e</w:t>
-      </w:r>
-      <w:r>
-        <w:t>.</w:t>
-      </w:r>
-    </w:p>
-    <w:p>
-      <w:pPr>
-        <w:pStyle w:val="Nadpis3"/>
-      </w:pPr>
-      <w:r>
-        <w:t>Storage buffer</w:t>
-      </w:r>
-    </w:p>
-    <w:p>
-      <w:r>
-        <w:t>Uniform buffery jsou vhodné pro malá data určená pouze ke čtení</w:t>
-      </w:r>
-      <w:r>
-        <w:t>. Když ale budete chtít mít v shaderu data</w:t>
-      </w:r>
-      <w:r>
-        <w:t xml:space="preserve"> o neznámé velikosti nebo data,</w:t>
-      </w:r>
-      <w:r>
-        <w:t xml:space="preserve"> která chcete měnit. Na</w:t>
-      </w:r>
-      <w:r>
-        <w:t xml:space="preserve"> </w:t>
-      </w:r>
-      <w:r>
-        <w:t>to se používají storage buffery.</w:t>
-      </w:r>
-      <w:r>
-        <w:t xml:space="preserve"> Vytvářejí se stejným způsobem jako uniform buffery. Vlastně i fungují hodně podobně, mají jen jiné vlastnosti jako</w:t>
+        <w:t>i fungují hodně podobně, mají jen jiné vlastnosti jako</w:t>
       </w:r>
       <w:r>
         <w:t xml:space="preserve"> větší maximální velikost, a že se do nich dá zapisovat </w:t>
@@ -5042,7 +5150,6 @@
       </w:pPr>
       <w:bookmarkStart w:id="13" w:name="_Toc125397899"/>
       <w:r>
-        <w:lastRenderedPageBreak/>
         <w:t>Rendering pipeline</w:t>
       </w:r>
       <w:bookmarkEnd w:id="13"/>
@@ -5101,27 +5208,14 @@
                             <w:r>
                               <w:t xml:space="preserve">Obrázek </w:t>
                             </w:r>
-                            <w:r>
-                              <w:fldChar w:fldCharType="begin"/>
-                            </w:r>
-                            <w:r>
-                              <w:instrText xml:space="preserve"> SEQ Obrázek \* ARABIC </w:instrText>
-                            </w:r>
-                            <w:r>
-                              <w:fldChar w:fldCharType="separate"/>
-                            </w:r>
-                            <w:r>
-                              <w:rPr>
-                                <w:noProof/>
-                              </w:rPr>
-                              <w:t>1</w:t>
-                            </w:r>
-                            <w:r>
-                              <w:rPr>
-                                <w:noProof/>
-                              </w:rPr>
-                              <w:fldChar w:fldCharType="end"/>
-                            </w:r>
+                            <w:fldSimple w:instr=" SEQ Obrázek \* ARABIC ">
+                              <w:r>
+                                <w:rPr>
+                                  <w:noProof/>
+                                </w:rPr>
+                                <w:t>1</w:t>
+                              </w:r>
+                            </w:fldSimple>
                             <w:r>
                               <w:t xml:space="preserve"> - WGPU render pipeline</w:t>
                             </w:r>
@@ -5158,27 +5252,14 @@
                       <w:r>
                         <w:t xml:space="preserve">Obrázek </w:t>
                       </w:r>
-                      <w:r>
-                        <w:fldChar w:fldCharType="begin"/>
-                      </w:r>
-                      <w:r>
-                        <w:instrText xml:space="preserve"> SEQ Obrázek \* ARABIC </w:instrText>
-                      </w:r>
-                      <w:r>
-                        <w:fldChar w:fldCharType="separate"/>
-                      </w:r>
-                      <w:r>
-                        <w:rPr>
-                          <w:noProof/>
-                        </w:rPr>
-                        <w:t>1</w:t>
-                      </w:r>
-                      <w:r>
-                        <w:rPr>
-                          <w:noProof/>
-                        </w:rPr>
-                        <w:fldChar w:fldCharType="end"/>
-                      </w:r>
+                      <w:fldSimple w:instr=" SEQ Obrázek \* ARABIC ">
+                        <w:r>
+                          <w:rPr>
+                            <w:noProof/>
+                          </w:rPr>
+                          <w:t>1</w:t>
+                        </w:r>
+                      </w:fldSimple>
                       <w:r>
                         <w:t xml:space="preserve"> - WGPU render pipeline</w:t>
                       </w:r>
@@ -5292,6 +5373,7 @@
     </w:p>
     <w:p>
       <w:r>
+        <w:lastRenderedPageBreak/>
         <w:t>Zeleně vybarvené části jsou programovatelné. Kód, kterým můžeme ovlivnit chování v těchto krocích</w:t>
       </w:r>
       <w:r>
@@ -5333,7 +5415,7 @@
         <w:rPr>
           <w:rStyle w:val="Znakapoznpodarou"/>
         </w:rPr>
-        <w:footnoteReference w:id="4"/>
+        <w:footnoteReference w:id="5"/>
       </w:r>
       <w:r>
         <w:t xml:space="preserve">. Typicky zde provádíme maticové operace jako např. násobení. </w:t>
@@ -5363,7 +5445,6 @@
         <w:pStyle w:val="Nadpis4"/>
       </w:pPr>
       <w:r>
-        <w:lastRenderedPageBreak/>
         <w:t>Typy primitiv</w:t>
       </w:r>
     </w:p>
@@ -5497,6 +5578,7 @@
       </w:pPr>
       <w:bookmarkStart w:id="20" w:name="_Toc125397904"/>
       <w:r>
+        <w:lastRenderedPageBreak/>
         <w:t>Shader</w:t>
       </w:r>
       <w:bookmarkEnd w:id="20"/>
@@ -5602,7 +5684,6 @@
       </w:pPr>
       <w:bookmarkStart w:id="21" w:name="_Toc125397905"/>
       <w:r>
-        <w:lastRenderedPageBreak/>
         <w:t>Compute shader</w:t>
       </w:r>
       <w:bookmarkEnd w:id="21"/>
@@ -5620,10 +5701,50 @@
         <w:rPr>
           <w:rStyle w:val="Znakapoznpodarou"/>
         </w:rPr>
-        <w:footnoteReference w:id="5"/>
+        <w:footnoteReference w:id="6"/>
       </w:r>
       <w:r>
         <w:t>.</w:t>
+      </w:r>
+    </w:p>
+    <w:p>
+      <w:pPr>
+        <w:pStyle w:val="Nadpis2"/>
+      </w:pPr>
+      <w:r>
+        <w:t>GPU Queue</w:t>
+      </w:r>
+    </w:p>
+    <w:p>
+      <w:r>
+        <w:t>Queue</w:t>
+      </w:r>
+      <w:r>
+        <w:t xml:space="preserve"> neboli fronta</w:t>
+      </w:r>
+      <w:r>
+        <w:t xml:space="preserve"> je</w:t>
+      </w:r>
+      <w:r>
+        <w:t xml:space="preserve"> takový speciální typ bufferu, který slouží pro ukládání příkazů (commandů), než </w:t>
+      </w:r>
+      <w:r>
+        <w:t>bude grafická karta připravena je zpracovat.</w:t>
+      </w:r>
+      <w:r>
+        <w:t xml:space="preserve"> </w:t>
+      </w:r>
+      <w:r>
+        <w:t>Procesor</w:t>
+      </w:r>
+      <w:r>
+        <w:t xml:space="preserve"> </w:t>
+      </w:r>
+      <w:r>
+        <w:t>může odesílat příkazy do více front současně, což umožňuje efektivní paralelní zpracování na GPU.</w:t>
+      </w:r>
+      <w:r>
+        <w:t xml:space="preserve"> </w:t>
       </w:r>
     </w:p>
     <w:p>
@@ -5636,9 +5757,35 @@
       </w:pPr>
       <w:bookmarkStart w:id="22" w:name="_Toc125397906"/>
       <w:r>
+        <w:lastRenderedPageBreak/>
         <w:t>GPU commands</w:t>
       </w:r>
       <w:bookmarkEnd w:id="22"/>
+    </w:p>
+    <w:p>
+      <w:r>
+        <w:t>Command je konkrétní objekt, který je zaznamenán do command bufferu a později proveden na grafické kartě.</w:t>
+      </w:r>
+      <w:r>
+        <w:t xml:space="preserve"> Příkazy odesílané do fronty obvykle obsahují instrukce pro vykreslování grafiky nebo instrukce pro univerzální výpočty na GPU.</w:t>
+      </w:r>
+    </w:p>
+    <w:p>
+      <w:r>
+        <w:t>Podle účelu výpočtu</w:t>
+      </w:r>
+      <w:r>
+        <w:t xml:space="preserve"> tak</w:t>
+      </w:r>
+      <w:r>
+        <w:t xml:space="preserve"> dělíme </w:t>
+      </w:r>
+      <w:r>
+        <w:t>GPU commandy</w:t>
+      </w:r>
+      <w:r>
+        <w:t xml:space="preserve"> na dva typy:</w:t>
+      </w:r>
     </w:p>
     <w:p>
       <w:pPr>
@@ -5760,71 +5907,1080 @@
     </w:p>
     <w:p>
       <w:pPr>
+        <w:pStyle w:val="Nadpis1"/>
+      </w:pPr>
+      <w:bookmarkStart w:id="23" w:name="_Toc125397909"/>
+      <w:r>
+        <w:lastRenderedPageBreak/>
+        <w:t>Praktická část</w:t>
+      </w:r>
+      <w:bookmarkEnd w:id="23"/>
+    </w:p>
+    <w:p>
+      <w:r>
+        <w:t>Celý projekt je rozdělen na několik příkladů, které popisují, jak se projekt postupně vyvíjel. Příklady nám tak pomáhají lépe pochopit jednotlivé problémy a jejich konkrétní implementaci.</w:t>
+      </w:r>
+    </w:p>
+    <w:p>
+      <w:pPr>
         <w:pStyle w:val="Nadpis2"/>
         <w:numPr>
           <w:ilvl w:val="1"/>
           <w:numId w:val="25"/>
         </w:numPr>
-      </w:pPr>
-      <w:bookmarkStart w:id="23" w:name="_Toc125397907"/>
-      <w:r>
-        <w:t>Herní engine</w:t>
-      </w:r>
-      <w:bookmarkEnd w:id="23"/>
-    </w:p>
-    <w:p>
-      <w:r>
-        <w:t>Herní engine je vývojové prostředí speciálně navržené tak, aby pomáhalo vývojářům vytvářet hry efektivněji. Poskytuje vývojářům sadu nástrojů, které umožňují tvorbu počítačových her bez nutnosti stavět vše od začátku. Typicky herní engine poskytuje nástroje pro vykreslování 2D a 3D grafiky, simulaci fyziky, skriptovací jazyk a různé další funkce.</w:t>
-      </w:r>
-    </w:p>
-    <w:p>
-      <w:r>
-        <w:t>Zjednodušeně se tak vývojáři mohou více soustředit na vytváření herních mechanismů a ostatní věci nechat na enginu.</w:t>
-      </w:r>
-    </w:p>
-    <w:p>
-      <w:pPr>
-        <w:pStyle w:val="Nadpis3"/>
+        <w:rPr>
+          <w:i/>
+          <w:iCs/>
+        </w:rPr>
+      </w:pPr>
+      <w:bookmarkStart w:id="24" w:name="_Toc125397910"/>
+      <w:r>
+        <w:rPr>
+          <w:i/>
+          <w:iCs/>
+        </w:rPr>
+        <w:t>Framework.rs</w:t>
+      </w:r>
+      <w:bookmarkEnd w:id="24"/>
+    </w:p>
+    <w:p>
+      <w:r>
+        <w:t>Celý návrh tohoto projektu vychází z</w:t>
+      </w:r>
+      <w:r>
+        <w:t> githubu WGPU</w:t>
+      </w:r>
+      <w:r>
+        <w:t xml:space="preserve"> a stěžejní pro nás bude soubor </w:t>
+      </w:r>
+      <w:r>
+        <w:rPr>
+          <w:i/>
+          <w:iCs/>
+        </w:rPr>
+        <w:t>framework.rs</w:t>
+      </w:r>
+      <w:r>
+        <w:t xml:space="preserve"> nacházející se ve složce examples.</w:t>
+      </w:r>
+    </w:p>
+    <w:p>
+      <w:pPr>
+        <w:rPr>
+          <w:noProof/>
+        </w:rPr>
+      </w:pPr>
+      <w:r>
+        <w:t xml:space="preserve">Na začátku souboru se nachází </w:t>
+      </w:r>
+      <w:r>
+        <w:rPr>
+          <w:i/>
+          <w:iCs/>
+        </w:rPr>
+        <w:t>trait</w:t>
+      </w:r>
+      <w:r>
+        <w:rPr>
+          <w:rStyle w:val="Znakapoznpodarou"/>
+          <w:i/>
+          <w:iCs/>
+        </w:rPr>
+        <w:footnoteReference w:id="7"/>
+      </w:r>
+      <w:r>
+        <w:t xml:space="preserve"> s názvem </w:t>
+      </w:r>
+      <w:r>
+        <w:rPr>
+          <w:i/>
+          <w:iCs/>
+        </w:rPr>
+        <w:t>Example</w:t>
+      </w:r>
+      <w:r>
+        <w:t>, který představuje náš konkrétní příklad. Ten budeme pro ulehčení používat vždy při vytváření nového examplu.</w:t>
+      </w:r>
+    </w:p>
+    <w:p>
+      <w:pPr>
+        <w:pStyle w:val="Zdrojovkd"/>
+        <w:rPr>
+          <w:noProof/>
+        </w:rPr>
+      </w:pPr>
+      <w:r>
+        <w:rPr>
+          <w:noProof/>
+          <w:color w:val="FF0000"/>
+        </w:rPr>
+        <w:t xml:space="preserve">pub trait </w:t>
+      </w:r>
+      <w:r>
+        <w:rPr>
+          <w:noProof/>
+        </w:rPr>
+        <w:t>Example: '</w:t>
+      </w:r>
+      <w:r>
+        <w:rPr>
+          <w:noProof/>
+        </w:rPr>
+        <w:t>static + Sized</w:t>
+      </w:r>
+      <w:r>
+        <w:rPr>
+          <w:noProof/>
+        </w:rPr>
+        <w:t xml:space="preserve"> {</w:t>
+      </w:r>
+    </w:p>
+    <w:p>
+      <w:pPr>
+        <w:pStyle w:val="Zdrojovkd"/>
+        <w:rPr>
+          <w:noProof/>
+        </w:rPr>
+      </w:pPr>
+      <w:r>
+        <w:rPr>
+          <w:noProof/>
+        </w:rPr>
+        <w:t xml:space="preserve">  </w:t>
+      </w:r>
+      <w:r>
+        <w:rPr>
+          <w:noProof/>
+          <w:color w:val="FF0000"/>
+        </w:rPr>
+        <w:t>fn</w:t>
+      </w:r>
+      <w:r>
+        <w:rPr>
+          <w:noProof/>
+        </w:rPr>
+        <w:t xml:space="preserve"> </w:t>
+      </w:r>
+      <w:r>
+        <w:rPr>
+          <w:noProof/>
+          <w:color w:val="7030A0"/>
+        </w:rPr>
+        <w:t>init</w:t>
+      </w:r>
+      <w:r>
+        <w:rPr>
+          <w:noProof/>
+        </w:rPr>
+        <w:t>(</w:t>
+      </w:r>
+    </w:p>
+    <w:p>
+      <w:pPr>
+        <w:pStyle w:val="Zdrojovkd"/>
+        <w:rPr>
+          <w:noProof/>
+        </w:rPr>
+      </w:pPr>
+      <w:r>
+        <w:rPr>
+          <w:noProof/>
+        </w:rPr>
+        <w:t xml:space="preserve">    config: </w:t>
+      </w:r>
+      <w:r>
+        <w:rPr>
+          <w:noProof/>
+          <w:color w:val="0070C0"/>
+        </w:rPr>
+        <w:t>&amp;</w:t>
+      </w:r>
+      <w:r>
+        <w:rPr>
+          <w:noProof/>
+        </w:rPr>
+        <w:t>wgpu::SurfaceConfiguration,</w:t>
+      </w:r>
+    </w:p>
+    <w:p>
+      <w:pPr>
+        <w:pStyle w:val="Zdrojovkd"/>
+        <w:rPr>
+          <w:noProof/>
+        </w:rPr>
+      </w:pPr>
+      <w:r>
+        <w:rPr>
+          <w:noProof/>
+        </w:rPr>
+        <w:t xml:space="preserve">    adapter: </w:t>
+      </w:r>
+      <w:r>
+        <w:rPr>
+          <w:noProof/>
+          <w:color w:val="0070C0"/>
+        </w:rPr>
+        <w:t>&amp;</w:t>
+      </w:r>
+      <w:r>
+        <w:rPr>
+          <w:noProof/>
+        </w:rPr>
+        <w:t>wgpu::Adapter,</w:t>
+      </w:r>
+    </w:p>
+    <w:p>
+      <w:pPr>
+        <w:pStyle w:val="Zdrojovkd"/>
+        <w:rPr>
+          <w:noProof/>
+        </w:rPr>
+      </w:pPr>
+      <w:r>
+        <w:rPr>
+          <w:noProof/>
+        </w:rPr>
+        <w:t xml:space="preserve">    device: </w:t>
+      </w:r>
+      <w:r>
+        <w:rPr>
+          <w:noProof/>
+          <w:color w:val="0070C0"/>
+        </w:rPr>
+        <w:t>&amp;</w:t>
+      </w:r>
+      <w:r>
+        <w:rPr>
+          <w:noProof/>
+        </w:rPr>
+        <w:t>wgpu::Device,</w:t>
+      </w:r>
+    </w:p>
+    <w:p>
+      <w:pPr>
+        <w:pStyle w:val="Zdrojovkd"/>
+        <w:rPr>
+          <w:noProof/>
+        </w:rPr>
+      </w:pPr>
+      <w:r>
+        <w:rPr>
+          <w:noProof/>
+        </w:rPr>
+        <w:t xml:space="preserve">    queue: </w:t>
+      </w:r>
+      <w:r>
+        <w:rPr>
+          <w:noProof/>
+          <w:color w:val="0070C0"/>
+        </w:rPr>
+        <w:t>&amp;</w:t>
+      </w:r>
+      <w:r>
+        <w:rPr>
+          <w:noProof/>
+        </w:rPr>
+        <w:t>wgpu::Queue,</w:t>
+      </w:r>
+    </w:p>
+    <w:p>
+      <w:pPr>
+        <w:pStyle w:val="Zdrojovkd"/>
+        <w:rPr>
+          <w:noProof/>
+        </w:rPr>
+      </w:pPr>
+      <w:r>
+        <w:rPr>
+          <w:noProof/>
+        </w:rPr>
+        <w:t xml:space="preserve">  ) -&gt; Self;</w:t>
+      </w:r>
+    </w:p>
+    <w:p>
+      <w:pPr>
+        <w:pStyle w:val="Zdrojovkd"/>
+        <w:rPr>
+          <w:noProof/>
+        </w:rPr>
+      </w:pPr>
+      <w:r>
+        <w:rPr>
+          <w:noProof/>
+        </w:rPr>
+        <w:t xml:space="preserve">  </w:t>
+      </w:r>
+      <w:r>
+        <w:rPr>
+          <w:noProof/>
+          <w:color w:val="FF0000"/>
+        </w:rPr>
+        <w:t>fn</w:t>
+      </w:r>
+      <w:r>
+        <w:rPr>
+          <w:noProof/>
+        </w:rPr>
+        <w:t xml:space="preserve"> </w:t>
+      </w:r>
+      <w:r>
+        <w:rPr>
+          <w:noProof/>
+          <w:color w:val="7030A0"/>
+        </w:rPr>
+        <w:t>resize</w:t>
+      </w:r>
+      <w:r>
+        <w:rPr>
+          <w:noProof/>
+        </w:rPr>
+        <w:t>(</w:t>
+      </w:r>
+    </w:p>
+    <w:p>
+      <w:pPr>
+        <w:pStyle w:val="Zdrojovkd"/>
+        <w:rPr>
+          <w:noProof/>
+        </w:rPr>
+      </w:pPr>
+      <w:r>
+        <w:rPr>
+          <w:noProof/>
+        </w:rPr>
+        <w:t xml:space="preserve">    &amp;</w:t>
+      </w:r>
+      <w:r>
+        <w:rPr>
+          <w:noProof/>
+          <w:color w:val="FF0000"/>
+        </w:rPr>
+        <w:t>mut</w:t>
+      </w:r>
+      <w:r>
+        <w:rPr>
+          <w:noProof/>
+        </w:rPr>
+        <w:t xml:space="preserve"> self,</w:t>
+      </w:r>
+    </w:p>
+    <w:p>
+      <w:pPr>
+        <w:pStyle w:val="Zdrojovkd"/>
+        <w:rPr>
+          <w:noProof/>
+        </w:rPr>
+      </w:pPr>
+      <w:r>
+        <w:rPr>
+          <w:noProof/>
+        </w:rPr>
+        <w:t xml:space="preserve">    config: </w:t>
+      </w:r>
+      <w:r>
+        <w:rPr>
+          <w:noProof/>
+          <w:color w:val="0070C0"/>
+        </w:rPr>
+        <w:t>&amp;</w:t>
+      </w:r>
+      <w:r>
+        <w:rPr>
+          <w:noProof/>
+        </w:rPr>
+        <w:t>wgpu::SurfaceConfiguration,</w:t>
+      </w:r>
+    </w:p>
+    <w:p>
+      <w:pPr>
+        <w:pStyle w:val="Zdrojovkd"/>
+        <w:rPr>
+          <w:noProof/>
+        </w:rPr>
+      </w:pPr>
+      <w:r>
+        <w:rPr>
+          <w:noProof/>
+        </w:rPr>
+        <w:t xml:space="preserve">    device: </w:t>
+      </w:r>
+      <w:r>
+        <w:rPr>
+          <w:noProof/>
+          <w:color w:val="0070C0"/>
+        </w:rPr>
+        <w:t>&amp;</w:t>
+      </w:r>
+      <w:r>
+        <w:rPr>
+          <w:noProof/>
+        </w:rPr>
+        <w:t>wgpu::Device,</w:t>
+      </w:r>
+    </w:p>
+    <w:p>
+      <w:pPr>
+        <w:pStyle w:val="Zdrojovkd"/>
+        <w:rPr>
+          <w:noProof/>
+        </w:rPr>
+      </w:pPr>
+      <w:r>
+        <w:rPr>
+          <w:noProof/>
+        </w:rPr>
+        <w:t xml:space="preserve">    queue: </w:t>
+      </w:r>
+      <w:r>
+        <w:rPr>
+          <w:noProof/>
+          <w:color w:val="0070C0"/>
+        </w:rPr>
+        <w:t>&amp;</w:t>
+      </w:r>
+      <w:r>
+        <w:rPr>
+          <w:noProof/>
+        </w:rPr>
+        <w:t>wgpu::Queue,</w:t>
+      </w:r>
+    </w:p>
+    <w:p>
+      <w:pPr>
+        <w:pStyle w:val="Zdrojovkd"/>
+        <w:rPr>
+          <w:noProof/>
+        </w:rPr>
+      </w:pPr>
+      <w:r>
+        <w:rPr>
+          <w:noProof/>
+        </w:rPr>
+        <w:t xml:space="preserve">  );</w:t>
+      </w:r>
+    </w:p>
+    <w:p>
+      <w:pPr>
+        <w:pStyle w:val="Zdrojovkd"/>
+        <w:rPr>
+          <w:noProof/>
+        </w:rPr>
+      </w:pPr>
+      <w:r>
+        <w:rPr>
+          <w:noProof/>
+        </w:rPr>
+        <w:t xml:space="preserve">  </w:t>
+      </w:r>
+      <w:r>
+        <w:rPr>
+          <w:noProof/>
+          <w:color w:val="FF0000"/>
+        </w:rPr>
+        <w:t>fn</w:t>
+      </w:r>
+      <w:r>
+        <w:rPr>
+          <w:noProof/>
+        </w:rPr>
+        <w:t xml:space="preserve"> </w:t>
+      </w:r>
+      <w:r>
+        <w:rPr>
+          <w:noProof/>
+          <w:color w:val="7030A0"/>
+        </w:rPr>
+        <w:t>update</w:t>
+      </w:r>
+      <w:r>
+        <w:rPr>
+          <w:noProof/>
+        </w:rPr>
+        <w:t>(</w:t>
+      </w:r>
+      <w:r>
+        <w:rPr>
+          <w:noProof/>
+          <w:color w:val="0070C0"/>
+        </w:rPr>
+        <w:t>&amp;</w:t>
+      </w:r>
+      <w:r>
+        <w:rPr>
+          <w:noProof/>
+          <w:color w:val="FF0000"/>
+        </w:rPr>
+        <w:t>mut</w:t>
+      </w:r>
+      <w:r>
+        <w:rPr>
+          <w:noProof/>
+        </w:rPr>
+        <w:t xml:space="preserve"> self, event::WindowEvent);</w:t>
+      </w:r>
+    </w:p>
+    <w:p>
+      <w:pPr>
+        <w:pStyle w:val="Zdrojovkd"/>
+        <w:rPr>
+          <w:noProof/>
+        </w:rPr>
+      </w:pPr>
+      <w:r>
+        <w:rPr>
+          <w:noProof/>
+        </w:rPr>
+        <w:t xml:space="preserve">  </w:t>
+      </w:r>
+      <w:r>
+        <w:rPr>
+          <w:noProof/>
+          <w:color w:val="FF0000"/>
+        </w:rPr>
+        <w:t>fn</w:t>
+      </w:r>
+      <w:r>
+        <w:rPr>
+          <w:noProof/>
+        </w:rPr>
+        <w:t xml:space="preserve"> </w:t>
+      </w:r>
+      <w:r>
+        <w:rPr>
+          <w:noProof/>
+          <w:color w:val="7030A0"/>
+        </w:rPr>
+        <w:t>render</w:t>
+      </w:r>
+      <w:r>
+        <w:rPr>
+          <w:noProof/>
+        </w:rPr>
+        <w:t>(</w:t>
+      </w:r>
+    </w:p>
+    <w:p>
+      <w:pPr>
+        <w:pStyle w:val="Zdrojovkd"/>
+        <w:rPr>
+          <w:noProof/>
+        </w:rPr>
+      </w:pPr>
+      <w:r>
+        <w:rPr>
+          <w:noProof/>
+        </w:rPr>
+        <w:t xml:space="preserve">    </w:t>
+      </w:r>
+      <w:r>
+        <w:rPr>
+          <w:noProof/>
+          <w:color w:val="0070C0"/>
+        </w:rPr>
+        <w:t>&amp;</w:t>
+      </w:r>
+      <w:r>
+        <w:rPr>
+          <w:noProof/>
+          <w:color w:val="FF0000"/>
+        </w:rPr>
+        <w:t>mut</w:t>
+      </w:r>
+      <w:r>
+        <w:rPr>
+          <w:noProof/>
+        </w:rPr>
+        <w:t xml:space="preserve"> self,</w:t>
+      </w:r>
+    </w:p>
+    <w:p>
+      <w:pPr>
+        <w:pStyle w:val="Zdrojovkd"/>
+        <w:rPr>
+          <w:noProof/>
+        </w:rPr>
+      </w:pPr>
+      <w:r>
+        <w:rPr>
+          <w:noProof/>
+        </w:rPr>
+        <w:t xml:space="preserve">    view: </w:t>
+      </w:r>
+      <w:r>
+        <w:rPr>
+          <w:noProof/>
+          <w:color w:val="0070C0"/>
+        </w:rPr>
+        <w:t>&amp;</w:t>
+      </w:r>
+      <w:r>
+        <w:rPr>
+          <w:noProof/>
+        </w:rPr>
+        <w:t>wgpu::TextureView,</w:t>
+      </w:r>
+    </w:p>
+    <w:p>
+      <w:pPr>
+        <w:pStyle w:val="Zdrojovkd"/>
+        <w:rPr>
+          <w:noProof/>
+        </w:rPr>
+      </w:pPr>
+      <w:r>
+        <w:rPr>
+          <w:noProof/>
+        </w:rPr>
+        <w:t xml:space="preserve">    device: </w:t>
+      </w:r>
+      <w:r>
+        <w:rPr>
+          <w:noProof/>
+          <w:color w:val="0070C0"/>
+        </w:rPr>
+        <w:t>&amp;</w:t>
+      </w:r>
+      <w:r>
+        <w:rPr>
+          <w:noProof/>
+        </w:rPr>
+        <w:t>wgpu::Device,</w:t>
+      </w:r>
+    </w:p>
+    <w:p>
+      <w:pPr>
+        <w:pStyle w:val="Zdrojovkd"/>
+        <w:rPr>
+          <w:noProof/>
+        </w:rPr>
+      </w:pPr>
+      <w:r>
+        <w:rPr>
+          <w:noProof/>
+        </w:rPr>
+        <w:t xml:space="preserve">    queue: </w:t>
+      </w:r>
+      <w:r>
+        <w:rPr>
+          <w:noProof/>
+          <w:color w:val="0070C0"/>
+        </w:rPr>
+        <w:t>&amp;</w:t>
+      </w:r>
+      <w:r>
+        <w:rPr>
+          <w:noProof/>
+        </w:rPr>
+        <w:t>wgpu::Queue,</w:t>
+      </w:r>
+    </w:p>
+    <w:p>
+      <w:pPr>
+        <w:pStyle w:val="Zdrojovkd"/>
+        <w:rPr>
+          <w:noProof/>
+        </w:rPr>
+      </w:pPr>
+      <w:r>
+        <w:rPr>
+          <w:noProof/>
+        </w:rPr>
+        <w:t xml:space="preserve">    spawner: </w:t>
+      </w:r>
+      <w:r>
+        <w:rPr>
+          <w:noProof/>
+          <w:color w:val="0070C0"/>
+        </w:rPr>
+        <w:t>&amp;</w:t>
+      </w:r>
+      <w:r>
+        <w:rPr>
+          <w:noProof/>
+        </w:rPr>
+        <w:t>Spawner,</w:t>
+      </w:r>
+    </w:p>
+    <w:p>
+      <w:pPr>
+        <w:pStyle w:val="Zdrojovkd"/>
+        <w:rPr>
+          <w:noProof/>
+        </w:rPr>
+      </w:pPr>
+      <w:r>
+        <w:rPr>
+          <w:noProof/>
+        </w:rPr>
+        <w:t xml:space="preserve">  );</w:t>
+      </w:r>
+    </w:p>
+    <w:p>
+      <w:pPr>
+        <w:pStyle w:val="Zdrojovkd"/>
+        <w:rPr>
+          <w:noProof/>
+        </w:rPr>
+      </w:pPr>
+      <w:r>
+        <w:rPr>
+          <w:noProof/>
+        </w:rPr>
+        <w:t>}</w:t>
+      </w:r>
+    </w:p>
+    <w:p>
+      <w:pPr>
+        <w:rPr>
+          <w:noProof/>
+        </w:rPr>
+      </w:pPr>
+      <w:r>
+        <w:rPr>
+          <w:noProof/>
+        </w:rPr>
+        <w:t xml:space="preserve">Následují tři podprogramy </w:t>
+      </w:r>
+      <w:r>
+        <w:rPr>
+          <w:i/>
+          <w:iCs/>
+          <w:noProof/>
+        </w:rPr>
+        <w:t>setup</w:t>
+      </w:r>
+      <w:r>
+        <w:rPr>
+          <w:noProof/>
+        </w:rPr>
+        <w:t xml:space="preserve">, </w:t>
+      </w:r>
+      <w:r>
+        <w:rPr>
+          <w:i/>
+          <w:iCs/>
+          <w:noProof/>
+        </w:rPr>
+        <w:t>start</w:t>
+      </w:r>
+      <w:r>
+        <w:rPr>
+          <w:noProof/>
+        </w:rPr>
+        <w:t xml:space="preserve"> a </w:t>
+      </w:r>
+      <w:r>
+        <w:rPr>
+          <w:i/>
+          <w:iCs/>
+          <w:noProof/>
+        </w:rPr>
+        <w:t>run</w:t>
+      </w:r>
+      <w:r>
+        <w:rPr>
+          <w:rStyle w:val="Znakapoznpodarou"/>
+          <w:i/>
+          <w:iCs/>
+          <w:noProof/>
+        </w:rPr>
+        <w:footnoteReference w:id="8"/>
+      </w:r>
+      <w:r>
+        <w:rPr>
+          <w:noProof/>
+        </w:rPr>
+        <w:t>.</w:t>
+      </w:r>
+    </w:p>
+    <w:p>
+      <w:pPr>
+        <w:pStyle w:val="Odstavecseseznamem"/>
         <w:numPr>
-          <w:ilvl w:val="2"/>
-          <w:numId w:val="25"/>
+          <w:ilvl w:val="0"/>
+          <w:numId w:val="28"/>
         </w:numPr>
-      </w:pPr>
-      <w:bookmarkStart w:id="24" w:name="_Toc125397908"/>
-      <w:r>
+        <w:rPr>
+          <w:noProof/>
+        </w:rPr>
+      </w:pPr>
+      <w:r>
+        <w:rPr>
+          <w:noProof/>
+        </w:rPr>
         <w:lastRenderedPageBreak/>
-        <w:t>Rendering engine</w:t>
-      </w:r>
-      <w:bookmarkEnd w:id="24"/>
-    </w:p>
-    <w:p>
-      <w:r>
-        <w:t>Rendering (vykreslovací) engine je zodpovědný za vykreslení jednotlivých objektů, stínů a dalších věcí v naší scéně. Všechno, co v počítačové hře vidíte na obrazovce je tedy (mimo spousty práce, kterou museli hře věnovat herní vývojáři a designéři) zásluhou vykreslovacího enginu</w:t>
-      </w:r>
-      <w:r>
-        <w:rPr>
-          <w:rStyle w:val="Znakapoznpodarou"/>
-        </w:rPr>
-        <w:footnoteReference w:id="6"/>
-      </w:r>
-      <w:r>
+        <w:t xml:space="preserve">Podprogram </w:t>
+      </w:r>
+      <w:r>
+        <w:rPr>
+          <w:i/>
+          <w:iCs/>
+          <w:noProof/>
+        </w:rPr>
+        <w:t>setup</w:t>
+      </w:r>
+      <w:r>
+        <w:rPr>
+          <w:noProof/>
+        </w:rPr>
+        <w:t xml:space="preserve"> vytváří nové okno v operačním systému a inicializuje WGPU.</w:t>
+      </w:r>
+    </w:p>
+    <w:p>
+      <w:pPr>
+        <w:pStyle w:val="Odstavecseseznamem"/>
+        <w:numPr>
+          <w:ilvl w:val="0"/>
+          <w:numId w:val="28"/>
+        </w:numPr>
+        <w:rPr>
+          <w:noProof/>
+        </w:rPr>
+      </w:pPr>
+      <w:r>
+        <w:rPr>
+          <w:noProof/>
+        </w:rPr>
+        <w:t xml:space="preserve">Druhý podprogram v pořadí s názvem </w:t>
+      </w:r>
+      <w:r>
+        <w:rPr>
+          <w:i/>
+          <w:iCs/>
+          <w:noProof/>
+        </w:rPr>
+        <w:t>start</w:t>
+      </w:r>
+      <w:r>
+        <w:rPr>
+          <w:noProof/>
+        </w:rPr>
+        <w:t xml:space="preserve"> spouští naší aplikaci a vytváří event loop našeho okna</w:t>
+      </w:r>
+    </w:p>
+    <w:p>
+      <w:pPr>
+        <w:pStyle w:val="Odstavecseseznamem"/>
+        <w:numPr>
+          <w:ilvl w:val="0"/>
+          <w:numId w:val="28"/>
+        </w:numPr>
+        <w:rPr>
+          <w:noProof/>
+        </w:rPr>
+      </w:pPr>
+      <w:r>
+        <w:rPr>
+          <w:noProof/>
+        </w:rPr>
+        <w:t xml:space="preserve">Třetí podprogram už jen dává ty dva první dohromady. Takže spustí asynchronně </w:t>
+      </w:r>
+      <w:r>
+        <w:rPr>
+          <w:i/>
+          <w:iCs/>
+          <w:noProof/>
+        </w:rPr>
+        <w:t>setup</w:t>
+      </w:r>
+      <w:r>
+        <w:rPr>
+          <w:noProof/>
+        </w:rPr>
+        <w:t xml:space="preserve"> a výsledek z něj předá podprogramu </w:t>
+      </w:r>
+      <w:r>
+        <w:rPr>
+          <w:i/>
+          <w:iCs/>
+          <w:noProof/>
+        </w:rPr>
+        <w:t>start</w:t>
+      </w:r>
+      <w:r>
+        <w:rPr>
+          <w:noProof/>
+        </w:rPr>
         <w:t>.</w:t>
       </w:r>
-    </w:p>
-    <w:p>
-      <w:pPr>
-        <w:pStyle w:val="Nadpis1"/>
-      </w:pPr>
-      <w:bookmarkStart w:id="25" w:name="_Toc125397909"/>
-      <w:r>
-        <w:lastRenderedPageBreak/>
-        <w:t>Praktická část</w:t>
-      </w:r>
-      <w:bookmarkEnd w:id="25"/>
-    </w:p>
-    <w:p>
-      <w:r>
-        <w:t>Celý projekt je rozdělen na několik příkladů, které popisují, jak se projekt postupně vyvíjel. Příklady nám tak pomáhají lépe pochopit jednotlivé problémy a jejich konkrétní implementaci.</w:t>
+      <w:r>
+        <w:rPr>
+          <w:noProof/>
+        </w:rPr>
+        <w:t xml:space="preserve"> </w:t>
+      </w:r>
+    </w:p>
+    <w:p>
+      <w:pPr>
+        <w:pStyle w:val="Zdrojovkd"/>
+        <w:rPr>
+          <w:noProof/>
+        </w:rPr>
+      </w:pPr>
+      <w:r>
+        <w:rPr>
+          <w:noProof/>
+        </w:rPr>
+        <w:t>pub fn</w:t>
+      </w:r>
+      <w:r>
+        <w:rPr>
+          <w:noProof/>
+        </w:rPr>
+        <w:t xml:space="preserve"> run&lt;E: Example&gt;(title: &amp;str) {</w:t>
+      </w:r>
+    </w:p>
+    <w:p>
+      <w:pPr>
+        <w:pStyle w:val="Zdrojovkd"/>
+        <w:rPr>
+          <w:noProof/>
+        </w:rPr>
+      </w:pPr>
+      <w:r>
+        <w:rPr>
+          <w:noProof/>
+        </w:rPr>
+        <w:t xml:space="preserve">  let setup = pollster::block_on(setup(title));</w:t>
+      </w:r>
+    </w:p>
+    <w:p>
+      <w:pPr>
+        <w:pStyle w:val="Zdrojovkd"/>
+        <w:rPr>
+          <w:noProof/>
+        </w:rPr>
+      </w:pPr>
+      <w:r>
+        <w:rPr>
+          <w:noProof/>
+        </w:rPr>
+        <w:t xml:space="preserve">  start::&lt;E&gt;(setup);</w:t>
+      </w:r>
+    </w:p>
+    <w:p>
+      <w:pPr>
+        <w:pStyle w:val="Zdrojovkd"/>
+        <w:rPr>
+          <w:noProof/>
+        </w:rPr>
+      </w:pPr>
+      <w:r>
+        <w:rPr>
+          <w:noProof/>
+        </w:rPr>
+        <w:t>}</w:t>
+      </w:r>
+    </w:p>
+    <w:p>
+      <w:pPr>
+        <w:rPr>
+          <w:noProof/>
+        </w:rPr>
+      </w:pPr>
+      <w:r>
+        <w:rPr>
+          <w:noProof/>
+        </w:rPr>
+        <w:t xml:space="preserve">Program </w:t>
+      </w:r>
+      <w:r>
+        <w:rPr>
+          <w:i/>
+          <w:iCs/>
+          <w:noProof/>
+        </w:rPr>
+        <w:t>framework.rs</w:t>
+      </w:r>
+      <w:r>
+        <w:rPr>
+          <w:noProof/>
+        </w:rPr>
+        <w:t xml:space="preserve"> tedy tvoří vlastně gro celé naší aplikace. Při vytvoření nového příkladu si vždy nadefinujeme novou strukturu implementující trait </w:t>
+      </w:r>
+      <w:r>
+        <w:rPr>
+          <w:i/>
+          <w:iCs/>
+          <w:noProof/>
+        </w:rPr>
+        <w:t>Example</w:t>
+      </w:r>
+      <w:r>
+        <w:rPr>
+          <w:noProof/>
+        </w:rPr>
+        <w:t xml:space="preserve"> a ten pouze předáme jako generický parametr funkci </w:t>
+      </w:r>
+      <w:r>
+        <w:rPr>
+          <w:i/>
+          <w:iCs/>
+          <w:noProof/>
+        </w:rPr>
+        <w:t>run</w:t>
+      </w:r>
+      <w:r>
+        <w:rPr>
+          <w:noProof/>
+        </w:rPr>
+        <w:t xml:space="preserve">. Tímto předáním se tak vždy spustí naše nově nadefinované chování v podprogramech </w:t>
+      </w:r>
+      <w:r>
+        <w:rPr>
+          <w:i/>
+          <w:iCs/>
+          <w:noProof/>
+        </w:rPr>
+        <w:t>init</w:t>
+      </w:r>
+      <w:r>
+        <w:rPr>
+          <w:noProof/>
+        </w:rPr>
+        <w:t xml:space="preserve">, </w:t>
+      </w:r>
+      <w:r>
+        <w:rPr>
+          <w:i/>
+          <w:iCs/>
+          <w:noProof/>
+        </w:rPr>
+        <w:t>resize</w:t>
+      </w:r>
+      <w:r>
+        <w:rPr>
+          <w:noProof/>
+        </w:rPr>
+        <w:t xml:space="preserve">, </w:t>
+      </w:r>
+      <w:r>
+        <w:rPr>
+          <w:i/>
+          <w:iCs/>
+          <w:noProof/>
+        </w:rPr>
+        <w:t>update</w:t>
+      </w:r>
+      <w:r>
+        <w:rPr>
+          <w:noProof/>
+        </w:rPr>
+        <w:t xml:space="preserve"> a </w:t>
+      </w:r>
+      <w:r>
+        <w:rPr>
+          <w:i/>
+          <w:iCs/>
+          <w:noProof/>
+        </w:rPr>
+        <w:t>render</w:t>
+      </w:r>
+      <w:r>
+        <w:rPr>
+          <w:noProof/>
+        </w:rPr>
+        <w:t>.</w:t>
       </w:r>
     </w:p>
     <w:p>
@@ -5834,1074 +6990,12 @@
           <w:ilvl w:val="1"/>
           <w:numId w:val="25"/>
         </w:numPr>
-        <w:rPr>
-          <w:i/>
-          <w:iCs/>
-        </w:rPr>
-      </w:pPr>
-      <w:bookmarkStart w:id="26" w:name="_Toc125397910"/>
-      <w:r>
-        <w:rPr>
-          <w:i/>
-          <w:iCs/>
-        </w:rPr>
-        <w:t>Framework.rs</w:t>
-      </w:r>
-      <w:bookmarkEnd w:id="26"/>
-    </w:p>
-    <w:p>
-      <w:r>
-        <w:t>Celý návrh tohoto projektu vychází z</w:t>
-      </w:r>
-      <w:r>
-        <w:t> githubu WGPU</w:t>
-      </w:r>
-      <w:r>
-        <w:t xml:space="preserve"> a stěžejní pro nás bude soubor </w:t>
-      </w:r>
-      <w:r>
-        <w:rPr>
-          <w:i/>
-          <w:iCs/>
-        </w:rPr>
-        <w:t>framework.rs</w:t>
-      </w:r>
-      <w:r>
-        <w:t xml:space="preserve"> nacházející se ve složce examples.</w:t>
-      </w:r>
-    </w:p>
-    <w:p>
-      <w:pPr>
-        <w:rPr>
-          <w:noProof/>
-        </w:rPr>
-      </w:pPr>
-      <w:r>
-        <w:t xml:space="preserve">Na začátku souboru se nachází </w:t>
-      </w:r>
-      <w:r>
-        <w:rPr>
-          <w:i/>
-          <w:iCs/>
-        </w:rPr>
-        <w:t>trait</w:t>
-      </w:r>
-      <w:r>
-        <w:rPr>
-          <w:rStyle w:val="Znakapoznpodarou"/>
-          <w:i/>
-          <w:iCs/>
-        </w:rPr>
-        <w:footnoteReference w:id="7"/>
-      </w:r>
-      <w:r>
-        <w:t xml:space="preserve"> s názvem </w:t>
-      </w:r>
-      <w:r>
-        <w:rPr>
-          <w:i/>
-          <w:iCs/>
-        </w:rPr>
-        <w:t>Example</w:t>
-      </w:r>
-      <w:r>
-        <w:t>, který představuje náš konkrétní příklad. Ten budeme pro ulehčení používat vždy při vytváření nového examplu.</w:t>
-      </w:r>
-    </w:p>
-    <w:p>
-      <w:pPr>
-        <w:pStyle w:val="Zdrojovkd"/>
-        <w:rPr>
-          <w:noProof/>
-        </w:rPr>
-      </w:pPr>
-      <w:r>
-        <w:rPr>
-          <w:noProof/>
-          <w:color w:val="FF0000"/>
-        </w:rPr>
-        <w:t xml:space="preserve">pub trait </w:t>
-      </w:r>
-      <w:r>
-        <w:rPr>
-          <w:noProof/>
-        </w:rPr>
-        <w:t>Example: '</w:t>
-      </w:r>
-      <w:r>
-        <w:rPr>
-          <w:noProof/>
-        </w:rPr>
-        <w:t>static + Sized</w:t>
-      </w:r>
-      <w:r>
-        <w:rPr>
-          <w:noProof/>
-        </w:rPr>
-        <w:t xml:space="preserve"> {</w:t>
-      </w:r>
-    </w:p>
-    <w:p>
-      <w:pPr>
-        <w:pStyle w:val="Zdrojovkd"/>
-        <w:rPr>
-          <w:noProof/>
-        </w:rPr>
-      </w:pPr>
-      <w:r>
-        <w:rPr>
-          <w:noProof/>
-        </w:rPr>
-        <w:t xml:space="preserve">  </w:t>
-      </w:r>
-      <w:r>
-        <w:rPr>
-          <w:noProof/>
-          <w:color w:val="FF0000"/>
-        </w:rPr>
-        <w:t>fn</w:t>
-      </w:r>
-      <w:r>
-        <w:rPr>
-          <w:noProof/>
-        </w:rPr>
-        <w:t xml:space="preserve"> </w:t>
-      </w:r>
-      <w:r>
-        <w:rPr>
-          <w:noProof/>
-          <w:color w:val="7030A0"/>
-        </w:rPr>
-        <w:t>init</w:t>
-      </w:r>
-      <w:r>
-        <w:rPr>
-          <w:noProof/>
-        </w:rPr>
-        <w:t>(</w:t>
-      </w:r>
-    </w:p>
-    <w:p>
-      <w:pPr>
-        <w:pStyle w:val="Zdrojovkd"/>
-        <w:rPr>
-          <w:noProof/>
-        </w:rPr>
-      </w:pPr>
-      <w:r>
-        <w:rPr>
-          <w:noProof/>
-        </w:rPr>
-        <w:t xml:space="preserve">    config: </w:t>
-      </w:r>
-      <w:r>
-        <w:rPr>
-          <w:noProof/>
-          <w:color w:val="0070C0"/>
-        </w:rPr>
-        <w:t>&amp;</w:t>
-      </w:r>
-      <w:r>
-        <w:rPr>
-          <w:noProof/>
-        </w:rPr>
-        <w:t>wgpu::SurfaceConfiguration,</w:t>
-      </w:r>
-    </w:p>
-    <w:p>
-      <w:pPr>
-        <w:pStyle w:val="Zdrojovkd"/>
-        <w:rPr>
-          <w:noProof/>
-        </w:rPr>
-      </w:pPr>
-      <w:r>
-        <w:rPr>
-          <w:noProof/>
-        </w:rPr>
-        <w:t xml:space="preserve">    adapter: </w:t>
-      </w:r>
-      <w:r>
-        <w:rPr>
-          <w:noProof/>
-          <w:color w:val="0070C0"/>
-        </w:rPr>
-        <w:t>&amp;</w:t>
-      </w:r>
-      <w:r>
-        <w:rPr>
-          <w:noProof/>
-        </w:rPr>
-        <w:t>wgpu::Adapter,</w:t>
-      </w:r>
-    </w:p>
-    <w:p>
-      <w:pPr>
-        <w:pStyle w:val="Zdrojovkd"/>
-        <w:rPr>
-          <w:noProof/>
-        </w:rPr>
-      </w:pPr>
-      <w:r>
-        <w:rPr>
-          <w:noProof/>
-        </w:rPr>
-        <w:t xml:space="preserve">    device: </w:t>
-      </w:r>
-      <w:r>
-        <w:rPr>
-          <w:noProof/>
-          <w:color w:val="0070C0"/>
-        </w:rPr>
-        <w:t>&amp;</w:t>
-      </w:r>
-      <w:r>
-        <w:rPr>
-          <w:noProof/>
-        </w:rPr>
-        <w:t>wgpu::Device,</w:t>
-      </w:r>
-    </w:p>
-    <w:p>
-      <w:pPr>
-        <w:pStyle w:val="Zdrojovkd"/>
-        <w:rPr>
-          <w:noProof/>
-        </w:rPr>
-      </w:pPr>
-      <w:r>
-        <w:rPr>
-          <w:noProof/>
-        </w:rPr>
-        <w:t xml:space="preserve">    queue: </w:t>
-      </w:r>
-      <w:r>
-        <w:rPr>
-          <w:noProof/>
-          <w:color w:val="0070C0"/>
-        </w:rPr>
-        <w:t>&amp;</w:t>
-      </w:r>
-      <w:r>
-        <w:rPr>
-          <w:noProof/>
-        </w:rPr>
-        <w:t>wgpu::Queue,</w:t>
-      </w:r>
-    </w:p>
-    <w:p>
-      <w:pPr>
-        <w:pStyle w:val="Zdrojovkd"/>
-        <w:rPr>
-          <w:noProof/>
-        </w:rPr>
-      </w:pPr>
-      <w:r>
-        <w:rPr>
-          <w:noProof/>
-        </w:rPr>
-        <w:t xml:space="preserve">  ) -&gt; Self;</w:t>
-      </w:r>
-    </w:p>
-    <w:p>
-      <w:pPr>
-        <w:pStyle w:val="Zdrojovkd"/>
-        <w:rPr>
-          <w:noProof/>
-        </w:rPr>
-      </w:pPr>
-      <w:r>
-        <w:rPr>
-          <w:noProof/>
-        </w:rPr>
-        <w:t xml:space="preserve">  </w:t>
-      </w:r>
-      <w:r>
-        <w:rPr>
-          <w:noProof/>
-          <w:color w:val="FF0000"/>
-        </w:rPr>
-        <w:t>fn</w:t>
-      </w:r>
-      <w:r>
-        <w:rPr>
-          <w:noProof/>
-        </w:rPr>
-        <w:t xml:space="preserve"> </w:t>
-      </w:r>
-      <w:r>
-        <w:rPr>
-          <w:noProof/>
-          <w:color w:val="7030A0"/>
-        </w:rPr>
-        <w:t>resize</w:t>
-      </w:r>
-      <w:r>
-        <w:rPr>
-          <w:noProof/>
-        </w:rPr>
-        <w:t>(</w:t>
-      </w:r>
-    </w:p>
-    <w:p>
-      <w:pPr>
-        <w:pStyle w:val="Zdrojovkd"/>
-        <w:rPr>
-          <w:noProof/>
-        </w:rPr>
-      </w:pPr>
-      <w:r>
-        <w:rPr>
-          <w:noProof/>
-        </w:rPr>
-        <w:t xml:space="preserve">    &amp;</w:t>
-      </w:r>
-      <w:r>
-        <w:rPr>
-          <w:noProof/>
-          <w:color w:val="FF0000"/>
-        </w:rPr>
-        <w:t>mut</w:t>
-      </w:r>
-      <w:r>
-        <w:rPr>
-          <w:noProof/>
-        </w:rPr>
-        <w:t xml:space="preserve"> self,</w:t>
-      </w:r>
-    </w:p>
-    <w:p>
-      <w:pPr>
-        <w:pStyle w:val="Zdrojovkd"/>
-        <w:rPr>
-          <w:noProof/>
-        </w:rPr>
-      </w:pPr>
-      <w:r>
-        <w:rPr>
-          <w:noProof/>
-        </w:rPr>
-        <w:t xml:space="preserve">    config: </w:t>
-      </w:r>
-      <w:r>
-        <w:rPr>
-          <w:noProof/>
-          <w:color w:val="0070C0"/>
-        </w:rPr>
-        <w:t>&amp;</w:t>
-      </w:r>
-      <w:r>
-        <w:rPr>
-          <w:noProof/>
-        </w:rPr>
-        <w:t>wgpu::SurfaceConfiguration,</w:t>
-      </w:r>
-    </w:p>
-    <w:p>
-      <w:pPr>
-        <w:pStyle w:val="Zdrojovkd"/>
-        <w:rPr>
-          <w:noProof/>
-        </w:rPr>
-      </w:pPr>
-      <w:r>
-        <w:rPr>
-          <w:noProof/>
-        </w:rPr>
-        <w:t xml:space="preserve">    device: </w:t>
-      </w:r>
-      <w:r>
-        <w:rPr>
-          <w:noProof/>
-          <w:color w:val="0070C0"/>
-        </w:rPr>
-        <w:t>&amp;</w:t>
-      </w:r>
-      <w:r>
-        <w:rPr>
-          <w:noProof/>
-        </w:rPr>
-        <w:t>wgpu::Device,</w:t>
-      </w:r>
-    </w:p>
-    <w:p>
-      <w:pPr>
-        <w:pStyle w:val="Zdrojovkd"/>
-        <w:rPr>
-          <w:noProof/>
-        </w:rPr>
-      </w:pPr>
-      <w:r>
-        <w:rPr>
-          <w:noProof/>
-        </w:rPr>
-        <w:t xml:space="preserve">    queue: </w:t>
-      </w:r>
-      <w:r>
-        <w:rPr>
-          <w:noProof/>
-          <w:color w:val="0070C0"/>
-        </w:rPr>
-        <w:t>&amp;</w:t>
-      </w:r>
-      <w:r>
-        <w:rPr>
-          <w:noProof/>
-        </w:rPr>
-        <w:t>wgpu::Queue,</w:t>
-      </w:r>
-    </w:p>
-    <w:p>
-      <w:pPr>
-        <w:pStyle w:val="Zdrojovkd"/>
-        <w:rPr>
-          <w:noProof/>
-        </w:rPr>
-      </w:pPr>
-      <w:r>
-        <w:rPr>
-          <w:noProof/>
-        </w:rPr>
-        <w:t xml:space="preserve">  );</w:t>
-      </w:r>
-    </w:p>
-    <w:p>
-      <w:pPr>
-        <w:pStyle w:val="Zdrojovkd"/>
-        <w:rPr>
-          <w:noProof/>
-        </w:rPr>
-      </w:pPr>
-      <w:r>
-        <w:rPr>
-          <w:noProof/>
-        </w:rPr>
-        <w:t xml:space="preserve">  </w:t>
-      </w:r>
-      <w:r>
-        <w:rPr>
-          <w:noProof/>
-          <w:color w:val="FF0000"/>
-        </w:rPr>
-        <w:t>fn</w:t>
-      </w:r>
-      <w:r>
-        <w:rPr>
-          <w:noProof/>
-        </w:rPr>
-        <w:t xml:space="preserve"> </w:t>
-      </w:r>
-      <w:r>
-        <w:rPr>
-          <w:noProof/>
-          <w:color w:val="7030A0"/>
-        </w:rPr>
-        <w:t>update</w:t>
-      </w:r>
-      <w:r>
-        <w:rPr>
-          <w:noProof/>
-        </w:rPr>
-        <w:t>(</w:t>
-      </w:r>
-      <w:r>
-        <w:rPr>
-          <w:noProof/>
-          <w:color w:val="0070C0"/>
-        </w:rPr>
-        <w:t>&amp;</w:t>
-      </w:r>
-      <w:r>
-        <w:rPr>
-          <w:noProof/>
-          <w:color w:val="FF0000"/>
-        </w:rPr>
-        <w:t>mut</w:t>
-      </w:r>
-      <w:r>
-        <w:rPr>
-          <w:noProof/>
-        </w:rPr>
-        <w:t xml:space="preserve"> self, event::WindowEvent);</w:t>
-      </w:r>
-    </w:p>
-    <w:p>
-      <w:pPr>
-        <w:pStyle w:val="Zdrojovkd"/>
-        <w:rPr>
-          <w:noProof/>
-        </w:rPr>
-      </w:pPr>
-      <w:r>
-        <w:rPr>
-          <w:noProof/>
-        </w:rPr>
-        <w:t xml:space="preserve">  </w:t>
-      </w:r>
-      <w:r>
-        <w:rPr>
-          <w:noProof/>
-          <w:color w:val="FF0000"/>
-        </w:rPr>
-        <w:t>fn</w:t>
-      </w:r>
-      <w:r>
-        <w:rPr>
-          <w:noProof/>
-        </w:rPr>
-        <w:t xml:space="preserve"> </w:t>
-      </w:r>
-      <w:r>
-        <w:rPr>
-          <w:noProof/>
-          <w:color w:val="7030A0"/>
-        </w:rPr>
-        <w:t>render</w:t>
-      </w:r>
-      <w:r>
-        <w:rPr>
-          <w:noProof/>
-        </w:rPr>
-        <w:t>(</w:t>
-      </w:r>
-    </w:p>
-    <w:p>
-      <w:pPr>
-        <w:pStyle w:val="Zdrojovkd"/>
-        <w:rPr>
-          <w:noProof/>
-        </w:rPr>
-      </w:pPr>
-      <w:r>
-        <w:rPr>
-          <w:noProof/>
-        </w:rPr>
-        <w:t xml:space="preserve">    </w:t>
-      </w:r>
-      <w:r>
-        <w:rPr>
-          <w:noProof/>
-          <w:color w:val="0070C0"/>
-        </w:rPr>
-        <w:t>&amp;</w:t>
-      </w:r>
-      <w:r>
-        <w:rPr>
-          <w:noProof/>
-          <w:color w:val="FF0000"/>
-        </w:rPr>
-        <w:t>mut</w:t>
-      </w:r>
-      <w:r>
-        <w:rPr>
-          <w:noProof/>
-        </w:rPr>
-        <w:t xml:space="preserve"> self,</w:t>
-      </w:r>
-    </w:p>
-    <w:p>
-      <w:pPr>
-        <w:pStyle w:val="Zdrojovkd"/>
-        <w:rPr>
-          <w:noProof/>
-        </w:rPr>
-      </w:pPr>
-      <w:r>
-        <w:rPr>
-          <w:noProof/>
-        </w:rPr>
-        <w:t xml:space="preserve">    view: </w:t>
-      </w:r>
-      <w:r>
-        <w:rPr>
-          <w:noProof/>
-          <w:color w:val="0070C0"/>
-        </w:rPr>
-        <w:t>&amp;</w:t>
-      </w:r>
-      <w:r>
-        <w:rPr>
-          <w:noProof/>
-        </w:rPr>
-        <w:t>wgpu::TextureView,</w:t>
-      </w:r>
-    </w:p>
-    <w:p>
-      <w:pPr>
-        <w:pStyle w:val="Zdrojovkd"/>
-        <w:rPr>
-          <w:noProof/>
-        </w:rPr>
-      </w:pPr>
-      <w:r>
-        <w:rPr>
-          <w:noProof/>
-        </w:rPr>
-        <w:t xml:space="preserve">    device: </w:t>
-      </w:r>
-      <w:r>
-        <w:rPr>
-          <w:noProof/>
-          <w:color w:val="0070C0"/>
-        </w:rPr>
-        <w:t>&amp;</w:t>
-      </w:r>
-      <w:r>
-        <w:rPr>
-          <w:noProof/>
-        </w:rPr>
-        <w:t>wgpu::Device,</w:t>
-      </w:r>
-    </w:p>
-    <w:p>
-      <w:pPr>
-        <w:pStyle w:val="Zdrojovkd"/>
-        <w:rPr>
-          <w:noProof/>
-        </w:rPr>
-      </w:pPr>
-      <w:r>
-        <w:rPr>
-          <w:noProof/>
-        </w:rPr>
-        <w:t xml:space="preserve">    queue: </w:t>
-      </w:r>
-      <w:r>
-        <w:rPr>
-          <w:noProof/>
-          <w:color w:val="0070C0"/>
-        </w:rPr>
-        <w:t>&amp;</w:t>
-      </w:r>
-      <w:r>
-        <w:rPr>
-          <w:noProof/>
-        </w:rPr>
-        <w:t>wgpu::Queue,</w:t>
-      </w:r>
-    </w:p>
-    <w:p>
-      <w:pPr>
-        <w:pStyle w:val="Zdrojovkd"/>
-        <w:rPr>
-          <w:noProof/>
-        </w:rPr>
-      </w:pPr>
-      <w:r>
-        <w:rPr>
-          <w:noProof/>
-        </w:rPr>
-        <w:t xml:space="preserve">    spawner: </w:t>
-      </w:r>
-      <w:r>
-        <w:rPr>
-          <w:noProof/>
-          <w:color w:val="0070C0"/>
-        </w:rPr>
-        <w:t>&amp;</w:t>
-      </w:r>
-      <w:r>
-        <w:rPr>
-          <w:noProof/>
-        </w:rPr>
-        <w:t>Spawner,</w:t>
-      </w:r>
-    </w:p>
-    <w:p>
-      <w:pPr>
-        <w:pStyle w:val="Zdrojovkd"/>
-        <w:rPr>
-          <w:noProof/>
-        </w:rPr>
-      </w:pPr>
-      <w:r>
-        <w:rPr>
-          <w:noProof/>
-        </w:rPr>
-        <w:t xml:space="preserve">  );</w:t>
-      </w:r>
-    </w:p>
-    <w:p>
-      <w:pPr>
-        <w:pStyle w:val="Zdrojovkd"/>
-        <w:rPr>
-          <w:noProof/>
-        </w:rPr>
-      </w:pPr>
-      <w:r>
-        <w:rPr>
-          <w:noProof/>
-        </w:rPr>
-        <w:t>}</w:t>
-      </w:r>
-    </w:p>
-    <w:p>
-      <w:pPr>
-        <w:rPr>
-          <w:noProof/>
-        </w:rPr>
-      </w:pPr>
-      <w:r>
-        <w:rPr>
-          <w:noProof/>
-        </w:rPr>
-        <w:t xml:space="preserve">Následují tři podprogramy </w:t>
-      </w:r>
-      <w:r>
-        <w:rPr>
-          <w:i/>
-          <w:iCs/>
-          <w:noProof/>
-        </w:rPr>
-        <w:t>setup</w:t>
-      </w:r>
-      <w:r>
-        <w:rPr>
-          <w:noProof/>
-        </w:rPr>
-        <w:t xml:space="preserve">, </w:t>
-      </w:r>
-      <w:r>
-        <w:rPr>
-          <w:i/>
-          <w:iCs/>
-          <w:noProof/>
-        </w:rPr>
-        <w:t>start</w:t>
-      </w:r>
-      <w:r>
-        <w:rPr>
-          <w:noProof/>
-        </w:rPr>
-        <w:t xml:space="preserve"> a </w:t>
-      </w:r>
-      <w:r>
-        <w:rPr>
-          <w:i/>
-          <w:iCs/>
-          <w:noProof/>
-        </w:rPr>
-        <w:t>run</w:t>
-      </w:r>
-      <w:r>
-        <w:rPr>
-          <w:rStyle w:val="Znakapoznpodarou"/>
-          <w:i/>
-          <w:iCs/>
-          <w:noProof/>
-        </w:rPr>
-        <w:footnoteReference w:id="8"/>
-      </w:r>
-      <w:r>
-        <w:rPr>
-          <w:noProof/>
-        </w:rPr>
-        <w:t>.</w:t>
-      </w:r>
-    </w:p>
-    <w:p>
-      <w:pPr>
-        <w:pStyle w:val="Odstavecseseznamem"/>
-        <w:numPr>
-          <w:ilvl w:val="0"/>
-          <w:numId w:val="28"/>
-        </w:numPr>
-        <w:rPr>
-          <w:noProof/>
-        </w:rPr>
-      </w:pPr>
-      <w:r>
-        <w:rPr>
-          <w:noProof/>
-        </w:rPr>
-        <w:lastRenderedPageBreak/>
-        <w:t xml:space="preserve">Podprogram </w:t>
-      </w:r>
-      <w:r>
-        <w:rPr>
-          <w:i/>
-          <w:iCs/>
-          <w:noProof/>
-        </w:rPr>
-        <w:t>setup</w:t>
-      </w:r>
-      <w:r>
-        <w:rPr>
-          <w:noProof/>
-        </w:rPr>
-        <w:t xml:space="preserve"> vytváří nové okno v operačním systému a inicializuje WGPU.</w:t>
-      </w:r>
-    </w:p>
-    <w:p>
-      <w:pPr>
-        <w:pStyle w:val="Odstavecseseznamem"/>
-        <w:numPr>
-          <w:ilvl w:val="0"/>
-          <w:numId w:val="28"/>
-        </w:numPr>
-        <w:rPr>
-          <w:noProof/>
-        </w:rPr>
-      </w:pPr>
-      <w:r>
-        <w:rPr>
-          <w:noProof/>
-        </w:rPr>
-        <w:t xml:space="preserve">Druhý podprogram v pořadí s názvem </w:t>
-      </w:r>
-      <w:r>
-        <w:rPr>
-          <w:i/>
-          <w:iCs/>
-          <w:noProof/>
-        </w:rPr>
-        <w:t>start</w:t>
-      </w:r>
-      <w:r>
-        <w:rPr>
-          <w:noProof/>
-        </w:rPr>
-        <w:t xml:space="preserve"> spouští naší aplikaci a vytváří event loop našeho okna</w:t>
-      </w:r>
-    </w:p>
-    <w:p>
-      <w:pPr>
-        <w:pStyle w:val="Odstavecseseznamem"/>
-        <w:numPr>
-          <w:ilvl w:val="0"/>
-          <w:numId w:val="28"/>
-        </w:numPr>
-        <w:rPr>
-          <w:noProof/>
-        </w:rPr>
-      </w:pPr>
-      <w:r>
-        <w:rPr>
-          <w:noProof/>
-        </w:rPr>
-        <w:t xml:space="preserve">Třetí podprogram už jen dává ty dva první dohromady. Takže spustí asynchronně </w:t>
-      </w:r>
-      <w:r>
-        <w:rPr>
-          <w:i/>
-          <w:iCs/>
-          <w:noProof/>
-        </w:rPr>
-        <w:t>setup</w:t>
-      </w:r>
-      <w:r>
-        <w:rPr>
-          <w:noProof/>
-        </w:rPr>
-        <w:t xml:space="preserve"> a výsledek z něj předá podprogramu </w:t>
-      </w:r>
-      <w:r>
-        <w:rPr>
-          <w:i/>
-          <w:iCs/>
-          <w:noProof/>
-        </w:rPr>
-        <w:t>start</w:t>
-      </w:r>
-      <w:r>
-        <w:rPr>
-          <w:noProof/>
-        </w:rPr>
-        <w:t>.</w:t>
-      </w:r>
-      <w:r>
-        <w:rPr>
-          <w:noProof/>
-        </w:rPr>
-        <w:t xml:space="preserve"> </w:t>
-      </w:r>
-    </w:p>
-    <w:p>
-      <w:pPr>
-        <w:pStyle w:val="Zdrojovkd"/>
-        <w:rPr>
-          <w:noProof/>
-        </w:rPr>
-      </w:pPr>
-      <w:r>
-        <w:rPr>
-          <w:noProof/>
-        </w:rPr>
-        <w:t>pub fn</w:t>
-      </w:r>
-      <w:r>
-        <w:rPr>
-          <w:noProof/>
-        </w:rPr>
-        <w:t xml:space="preserve"> run&lt;E: Example&gt;(title: &amp;str) {</w:t>
-      </w:r>
-    </w:p>
-    <w:p>
-      <w:pPr>
-        <w:pStyle w:val="Zdrojovkd"/>
-        <w:rPr>
-          <w:noProof/>
-        </w:rPr>
-      </w:pPr>
-      <w:r>
-        <w:rPr>
-          <w:noProof/>
-        </w:rPr>
-        <w:t xml:space="preserve">  let setup = pollster::block_on(setup(title));</w:t>
-      </w:r>
-    </w:p>
-    <w:p>
-      <w:pPr>
-        <w:pStyle w:val="Zdrojovkd"/>
-        <w:rPr>
-          <w:noProof/>
-        </w:rPr>
-      </w:pPr>
-      <w:r>
-        <w:rPr>
-          <w:noProof/>
-        </w:rPr>
-        <w:t xml:space="preserve">  start::&lt;E&gt;(setup);</w:t>
-      </w:r>
-    </w:p>
-    <w:p>
-      <w:pPr>
-        <w:pStyle w:val="Zdrojovkd"/>
-        <w:rPr>
-          <w:noProof/>
-        </w:rPr>
-      </w:pPr>
-      <w:r>
-        <w:rPr>
-          <w:noProof/>
-        </w:rPr>
-        <w:t>}</w:t>
-      </w:r>
-    </w:p>
-    <w:p>
-      <w:pPr>
-        <w:rPr>
-          <w:noProof/>
-        </w:rPr>
-      </w:pPr>
-      <w:r>
-        <w:rPr>
-          <w:noProof/>
-        </w:rPr>
-        <w:t xml:space="preserve">Program </w:t>
-      </w:r>
-      <w:r>
-        <w:rPr>
-          <w:i/>
-          <w:iCs/>
-          <w:noProof/>
-        </w:rPr>
-        <w:t>framework.rs</w:t>
-      </w:r>
-      <w:r>
-        <w:rPr>
-          <w:noProof/>
-        </w:rPr>
-        <w:t xml:space="preserve"> tedy tvoří vlastně gro celé naší aplikace. Při vytvoření nového příkladu si vždy nadefinujeme novou strukturu implementující trait </w:t>
-      </w:r>
-      <w:r>
-        <w:rPr>
-          <w:i/>
-          <w:iCs/>
-          <w:noProof/>
-        </w:rPr>
-        <w:t>Example</w:t>
-      </w:r>
-      <w:r>
-        <w:rPr>
-          <w:noProof/>
-        </w:rPr>
-        <w:t xml:space="preserve"> a ten pouze předáme jako generický parametr funkci </w:t>
-      </w:r>
-      <w:r>
-        <w:rPr>
-          <w:i/>
-          <w:iCs/>
-          <w:noProof/>
-        </w:rPr>
-        <w:t>run</w:t>
-      </w:r>
-      <w:r>
-        <w:rPr>
-          <w:noProof/>
-        </w:rPr>
-        <w:t xml:space="preserve">. Tímto předáním se tak vždy spustí naše nově nadefinované chování v podprogramech </w:t>
-      </w:r>
-      <w:r>
-        <w:rPr>
-          <w:i/>
-          <w:iCs/>
-          <w:noProof/>
-        </w:rPr>
-        <w:t>init</w:t>
-      </w:r>
-      <w:r>
-        <w:rPr>
-          <w:noProof/>
-        </w:rPr>
-        <w:t xml:space="preserve">, </w:t>
-      </w:r>
-      <w:r>
-        <w:rPr>
-          <w:i/>
-          <w:iCs/>
-          <w:noProof/>
-        </w:rPr>
-        <w:t>resize</w:t>
-      </w:r>
-      <w:r>
-        <w:rPr>
-          <w:noProof/>
-        </w:rPr>
-        <w:t xml:space="preserve">, </w:t>
-      </w:r>
-      <w:r>
-        <w:rPr>
-          <w:i/>
-          <w:iCs/>
-          <w:noProof/>
-        </w:rPr>
-        <w:t>update</w:t>
-      </w:r>
-      <w:r>
-        <w:rPr>
-          <w:noProof/>
-        </w:rPr>
-        <w:t xml:space="preserve"> a </w:t>
-      </w:r>
-      <w:r>
-        <w:rPr>
-          <w:i/>
-          <w:iCs/>
-          <w:noProof/>
-        </w:rPr>
-        <w:t>render</w:t>
-      </w:r>
-      <w:r>
-        <w:rPr>
-          <w:noProof/>
-        </w:rPr>
-        <w:t>.</w:t>
-      </w:r>
-    </w:p>
-    <w:p>
-      <w:pPr>
-        <w:pStyle w:val="Nadpis2"/>
-        <w:numPr>
-          <w:ilvl w:val="1"/>
-          <w:numId w:val="25"/>
-        </w:numPr>
-      </w:pPr>
-      <w:bookmarkStart w:id="27" w:name="_Toc125397911"/>
+      </w:pPr>
+      <w:bookmarkStart w:id="25" w:name="_Toc125397911"/>
       <w:r>
         <w:t>Triangle</w:t>
       </w:r>
-      <w:bookmarkEnd w:id="27"/>
+      <w:bookmarkEnd w:id="25"/>
     </w:p>
     <w:p>
       <w:r>
@@ -6918,93 +7012,93 @@
       <w:pPr>
         <w:pStyle w:val="Neslovannadpis"/>
       </w:pPr>
-      <w:bookmarkStart w:id="28" w:name="_Toc125397912"/>
+      <w:bookmarkStart w:id="26" w:name="_Toc125397912"/>
       <w:r>
         <w:lastRenderedPageBreak/>
         <w:t>Závěr</w:t>
       </w:r>
       <w:bookmarkEnd w:id="1"/>
       <w:bookmarkEnd w:id="2"/>
-      <w:bookmarkEnd w:id="28"/>
+      <w:bookmarkEnd w:id="26"/>
     </w:p>
     <w:p/>
     <w:p>
       <w:pPr>
         <w:pStyle w:val="Neslovannadpis"/>
       </w:pPr>
-      <w:bookmarkStart w:id="29" w:name="_Toc86047604"/>
-      <w:bookmarkStart w:id="30" w:name="_Toc86055211"/>
-      <w:bookmarkStart w:id="31" w:name="_Toc125397913"/>
+      <w:bookmarkStart w:id="27" w:name="_Toc86047604"/>
+      <w:bookmarkStart w:id="28" w:name="_Toc86055211"/>
+      <w:bookmarkStart w:id="29" w:name="_Toc125397913"/>
       <w:r>
         <w:lastRenderedPageBreak/>
         <w:t>Seznam zkratek a odborných výrazů</w:t>
       </w:r>
+      <w:bookmarkEnd w:id="27"/>
+      <w:bookmarkEnd w:id="28"/>
       <w:bookmarkEnd w:id="29"/>
+    </w:p>
+    <w:p>
+      <w:pPr>
+        <w:pStyle w:val="Pojem"/>
+      </w:pPr>
+      <w:r>
+        <w:t>Engine</w:t>
+      </w:r>
+    </w:p>
+    <w:p>
+      <w:pPr>
+        <w:pStyle w:val="Vysvtlenpojmu"/>
+      </w:pPr>
+      <w:r>
+        <w:t>Softwarový engine je software, který poskytuje základní funkce pro ostatní software. Je to vlastně takový „motor“, který pohání nějakou aplikaci a zpravidla je jádrem celé její funkčnosti. Příkladem může být databázový engine, vykreslovací engine nebo herní engine.</w:t>
+      </w:r>
+    </w:p>
+    <w:p>
+      <w:pPr>
+        <w:pStyle w:val="Pojem"/>
+      </w:pPr>
+      <w:r>
+        <w:t>Vertex</w:t>
+      </w:r>
+    </w:p>
+    <w:p>
+      <w:pPr>
+        <w:pStyle w:val="Vysvtlenpojmu"/>
+      </w:pPr>
+      <w:r>
+        <w:t>Vertex je bod v prostoru.</w:t>
+      </w:r>
+    </w:p>
+    <w:p>
+      <w:pPr>
+        <w:pStyle w:val="Pojem"/>
+      </w:pPr>
+      <w:r>
+        <w:t>Mesh</w:t>
+      </w:r>
+    </w:p>
+    <w:p>
+      <w:pPr>
+        <w:pStyle w:val="Vysvtlenpojmu"/>
+      </w:pPr>
+      <w:r>
+        <w:t>Mesh je kolekce vertexů, hran a stěn, které dohromady definují nějaký tvar nebo těleso. Příkladem takového tělesa může být koule.</w:t>
+      </w:r>
+    </w:p>
+    <w:p>
+      <w:pPr>
+        <w:pStyle w:val="Neslovannadpis"/>
+      </w:pPr>
+      <w:bookmarkStart w:id="30" w:name="_Toc86047605"/>
+      <w:bookmarkStart w:id="31" w:name="_Toc86055212"/>
+      <w:bookmarkStart w:id="32" w:name="_Toc125397914"/>
+      <w:r>
+        <w:lastRenderedPageBreak/>
+        <w:t>Seznam obrázků</w:t>
+      </w:r>
       <w:bookmarkEnd w:id="30"/>
       <w:bookmarkEnd w:id="31"/>
-    </w:p>
-    <w:p>
-      <w:pPr>
-        <w:pStyle w:val="Pojem"/>
-      </w:pPr>
-      <w:r>
-        <w:t>Engine</w:t>
-      </w:r>
-    </w:p>
-    <w:p>
-      <w:pPr>
-        <w:pStyle w:val="Vysvtlenpojmu"/>
-      </w:pPr>
-      <w:r>
-        <w:t>Softwarový engine je software, který poskytuje základní funkce pro ostatní software. Je to vlastně takový „motor“, který pohání nějakou aplikaci a zpravidla je jádrem celé její funkčnosti. Příkladem může být databázový engine, vykreslovací engine nebo herní engine.</w:t>
-      </w:r>
-    </w:p>
-    <w:p>
-      <w:pPr>
-        <w:pStyle w:val="Pojem"/>
-      </w:pPr>
-      <w:r>
-        <w:t>Vertex</w:t>
-      </w:r>
-    </w:p>
-    <w:p>
-      <w:pPr>
-        <w:pStyle w:val="Vysvtlenpojmu"/>
-      </w:pPr>
-      <w:r>
-        <w:t>Vertex je bod v prostoru.</w:t>
-      </w:r>
-    </w:p>
-    <w:p>
-      <w:pPr>
-        <w:pStyle w:val="Pojem"/>
-      </w:pPr>
-      <w:r>
-        <w:t>Mesh</w:t>
-      </w:r>
-    </w:p>
-    <w:p>
-      <w:pPr>
-        <w:pStyle w:val="Vysvtlenpojmu"/>
-      </w:pPr>
-      <w:r>
-        <w:t>Mesh je kolekce vertexů, hran a stěn, které dohromady definují nějaký tvar nebo těleso. Příkladem takového tělesa může být koule.</w:t>
-      </w:r>
-    </w:p>
-    <w:p>
-      <w:pPr>
-        <w:pStyle w:val="Neslovannadpis"/>
-      </w:pPr>
-      <w:bookmarkStart w:id="32" w:name="_Toc86047605"/>
-      <w:bookmarkStart w:id="33" w:name="_Toc86055212"/>
-      <w:bookmarkStart w:id="34" w:name="_Toc125397914"/>
-      <w:r>
-        <w:lastRenderedPageBreak/>
-        <w:t>Seznam obrázků</w:t>
-      </w:r>
       <w:bookmarkEnd w:id="32"/>
-      <w:bookmarkEnd w:id="33"/>
-      <w:bookmarkEnd w:id="34"/>
     </w:p>
     <w:p>
       <w:pPr>
@@ -7096,10 +7190,10 @@
         </w:rPr>
         <w:fldChar w:fldCharType="end"/>
       </w:r>
-      <w:bookmarkStart w:id="35" w:name="_Toc86047606"/>
-    </w:p>
-    <w:bookmarkStart w:id="36" w:name="_Toc125397915" w:displacedByCustomXml="next"/>
-    <w:bookmarkStart w:id="37" w:name="_Toc86055213" w:displacedByCustomXml="next"/>
+      <w:bookmarkStart w:id="33" w:name="_Toc86047606"/>
+    </w:p>
+    <w:bookmarkStart w:id="34" w:name="_Toc86055213" w:displacedByCustomXml="next"/>
+    <w:bookmarkStart w:id="35" w:name="_Toc125397915" w:displacedByCustomXml="next"/>
     <w:sdt>
       <w:sdtPr>
         <w:rPr>
@@ -7120,10 +7214,10 @@
         </w:rPr>
       </w:sdtEndPr>
       <w:sdtContent>
-        <w:bookmarkEnd w:id="36" w:displacedByCustomXml="next"/>
-        <w:bookmarkEnd w:id="37" w:displacedByCustomXml="next"/>
+        <w:bookmarkEnd w:id="34" w:displacedByCustomXml="next"/>
         <w:bookmarkEnd w:id="35" w:displacedByCustomXml="next"/>
-        <w:bookmarkStart w:id="38" w:name="_Toc118834284" w:displacedByCustomXml="next"/>
+        <w:bookmarkEnd w:id="33" w:displacedByCustomXml="next"/>
+        <w:bookmarkStart w:id="36" w:name="_Toc118834284" w:displacedByCustomXml="next"/>
         <w:sdt>
           <w:sdtPr>
             <w:rPr>
@@ -7151,7 +7245,7 @@
               <w:r>
                 <w:t>Použité zdroje</w:t>
               </w:r>
-              <w:bookmarkEnd w:id="38"/>
+              <w:bookmarkEnd w:id="36"/>
             </w:p>
             <w:p>
               <w:pPr>
@@ -7570,16 +7664,16 @@
       <w:pPr>
         <w:pStyle w:val="Nadpisplohy"/>
       </w:pPr>
-      <w:bookmarkStart w:id="39" w:name="_Toc86047607"/>
-      <w:bookmarkStart w:id="40" w:name="_Toc86055214"/>
-      <w:bookmarkStart w:id="41" w:name="_Toc125397916"/>
+      <w:bookmarkStart w:id="37" w:name="_Toc86047607"/>
+      <w:bookmarkStart w:id="38" w:name="_Toc86055214"/>
+      <w:bookmarkStart w:id="39" w:name="_Toc125397916"/>
       <w:r>
         <w:lastRenderedPageBreak/>
         <w:t>Seznam přiložených souborů</w:t>
       </w:r>
+      <w:bookmarkEnd w:id="37"/>
+      <w:bookmarkEnd w:id="38"/>
       <w:bookmarkEnd w:id="39"/>
-      <w:bookmarkEnd w:id="40"/>
-      <w:bookmarkEnd w:id="41"/>
     </w:p>
     <w:p>
       <w:r>
@@ -7803,7 +7897,7 @@
         <w:footnoteRef/>
       </w:r>
       <w:r>
-        <w:t xml:space="preserve"> World space je náš 3D svět do kterého jsme si umístili nějaké objekty. Oproti tomu view space je prostor naší 2D obrazovky, kam chceme naše objekty přetransformovat.</w:t>
+        <w:t xml:space="preserve"> Důležitý je pro nás tento termín hlavně proto, že vykreslovací engine bude jedinou částí herního enginu, kterou se tato práce bude zabývat.</w:t>
       </w:r>
     </w:p>
   </w:footnote>
@@ -7819,6 +7913,22 @@
         <w:footnoteRef/>
       </w:r>
       <w:r>
+        <w:t xml:space="preserve"> World space je náš 3D svět do kterého jsme si umístili nějaké objekty. Oproti tomu view space je prostor naší 2D obrazovky, kam chceme naše objekty přetransformovat.</w:t>
+      </w:r>
+    </w:p>
+  </w:footnote>
+  <w:footnote w:id="6">
+    <w:p>
+      <w:pPr>
+        <w:pStyle w:val="Textpoznpodarou"/>
+      </w:pPr>
+      <w:r>
+        <w:rPr>
+          <w:rStyle w:val="Znakapoznpodarou"/>
+        </w:rPr>
+        <w:footnoteRef/>
+      </w:r>
+      <w:r>
         <w:t xml:space="preserve"> Tady je důležité podotknout, že všechny tyto typy shaderů můžeme psát do jednoho </w:t>
       </w:r>
       <w:r>
@@ -7830,22 +7940,6 @@
       </w:r>
       <w:r>
         <w:t xml:space="preserve"> souboru.</w:t>
-      </w:r>
-    </w:p>
-  </w:footnote>
-  <w:footnote w:id="6">
-    <w:p>
-      <w:pPr>
-        <w:pStyle w:val="Textpoznpodarou"/>
-      </w:pPr>
-      <w:r>
-        <w:rPr>
-          <w:rStyle w:val="Znakapoznpodarou"/>
-        </w:rPr>
-        <w:footnoteRef/>
-      </w:r>
-      <w:r>
-        <w:t xml:space="preserve"> Důležitý je pro nás tento termín hlavně proto, že vykreslovací engine bude jedinou částí herního enginu, kterou se tato práce bude zabývat.</w:t>
       </w:r>
     </w:p>
   </w:footnote>
@@ -11482,6 +11576,7 @@
   </w:compat>
   <w:rsids>
     <w:rsidRoot w:val="00A42BE8"/>
+    <w:rsid w:val="001818AA"/>
     <w:rsid w:val="002440BE"/>
     <w:rsid w:val="00250C76"/>
     <w:rsid w:val="006E2C64"/>

</xml_diff>

<commit_message>
Update GPU Driven Rendering
</commit_message>
<xml_diff>
--- a/docs/Paralelizace_3D_renderovani.docx
+++ b/docs/Paralelizace_3D_renderovani.docx
@@ -1061,7 +1061,7 @@
           <w:rPr>
             <w:noProof/>
           </w:rPr>
-          <w:t>12.03.2023</w:t>
+          <w:t>13.03.2023</w:t>
         </w:r>
       </w:fldSimple>
       <w:r>
@@ -1158,7 +1158,7 @@
           <w:r>
             <w:fldChar w:fldCharType="separate"/>
           </w:r>
-          <w:hyperlink w:anchor="_Toc129551299" w:history="1">
+          <w:hyperlink w:anchor="_Toc129597440" w:history="1">
             <w:r>
               <w:rPr>
                 <w:rStyle w:val="Hypertextovodkaz"/>
@@ -1185,7 +1185,7 @@
                 <w:noProof/>
                 <w:webHidden/>
               </w:rPr>
-              <w:instrText xml:space="preserve"> PAGEREF _Toc129551299 \h </w:instrText>
+              <w:instrText xml:space="preserve"> PAGEREF _Toc129597440 \h </w:instrText>
             </w:r>
             <w:r>
               <w:rPr>
@@ -1229,7 +1229,7 @@
               <w:lang w:eastAsia="cs-CZ"/>
             </w:rPr>
           </w:pPr>
-          <w:hyperlink w:anchor="_Toc129551300" w:history="1">
+          <w:hyperlink w:anchor="_Toc129597441" w:history="1">
             <w:r>
               <w:rPr>
                 <w:rStyle w:val="Hypertextovodkaz"/>
@@ -1272,7 +1272,7 @@
                 <w:noProof/>
                 <w:webHidden/>
               </w:rPr>
-              <w:instrText xml:space="preserve"> PAGEREF _Toc129551300 \h </w:instrText>
+              <w:instrText xml:space="preserve"> PAGEREF _Toc129597441 \h </w:instrText>
             </w:r>
             <w:r>
               <w:rPr>
@@ -1313,7 +1313,7 @@
               <w:lang w:eastAsia="cs-CZ"/>
             </w:rPr>
           </w:pPr>
-          <w:hyperlink w:anchor="_Toc129551301" w:history="1">
+          <w:hyperlink w:anchor="_Toc129597442" w:history="1">
             <w:r>
               <w:rPr>
                 <w:rStyle w:val="Hypertextovodkaz"/>
@@ -1356,7 +1356,7 @@
                 <w:noProof/>
                 <w:webHidden/>
               </w:rPr>
-              <w:instrText xml:space="preserve"> PAGEREF _Toc129551301 \h </w:instrText>
+              <w:instrText xml:space="preserve"> PAGEREF _Toc129597442 \h </w:instrText>
             </w:r>
             <w:r>
               <w:rPr>
@@ -1397,7 +1397,7 @@
               <w:lang w:eastAsia="cs-CZ"/>
             </w:rPr>
           </w:pPr>
-          <w:hyperlink w:anchor="_Toc129551302" w:history="1">
+          <w:hyperlink w:anchor="_Toc129597443" w:history="1">
             <w:r>
               <w:rPr>
                 <w:rStyle w:val="Hypertextovodkaz"/>
@@ -1440,7 +1440,7 @@
                 <w:noProof/>
                 <w:webHidden/>
               </w:rPr>
-              <w:instrText xml:space="preserve"> PAGEREF _Toc129551302 \h </w:instrText>
+              <w:instrText xml:space="preserve"> PAGEREF _Toc129597443 \h </w:instrText>
             </w:r>
             <w:r>
               <w:rPr>
@@ -1481,7 +1481,7 @@
               <w:lang w:eastAsia="cs-CZ"/>
             </w:rPr>
           </w:pPr>
-          <w:hyperlink w:anchor="_Toc129551303" w:history="1">
+          <w:hyperlink w:anchor="_Toc129597444" w:history="1">
             <w:r>
               <w:rPr>
                 <w:rStyle w:val="Hypertextovodkaz"/>
@@ -1524,7 +1524,7 @@
                 <w:noProof/>
                 <w:webHidden/>
               </w:rPr>
-              <w:instrText xml:space="preserve"> PAGEREF _Toc129551303 \h </w:instrText>
+              <w:instrText xml:space="preserve"> PAGEREF _Toc129597444 \h </w:instrText>
             </w:r>
             <w:r>
               <w:rPr>
@@ -1568,7 +1568,7 @@
               <w:lang w:eastAsia="cs-CZ"/>
             </w:rPr>
           </w:pPr>
-          <w:hyperlink w:anchor="_Toc129551304" w:history="1">
+          <w:hyperlink w:anchor="_Toc129597445" w:history="1">
             <w:r>
               <w:rPr>
                 <w:rStyle w:val="Hypertextovodkaz"/>
@@ -1611,7 +1611,7 @@
                 <w:noProof/>
                 <w:webHidden/>
               </w:rPr>
-              <w:instrText xml:space="preserve"> PAGEREF _Toc129551304 \h </w:instrText>
+              <w:instrText xml:space="preserve"> PAGEREF _Toc129597445 \h </w:instrText>
             </w:r>
             <w:r>
               <w:rPr>
@@ -1652,7 +1652,7 @@
               <w:lang w:eastAsia="cs-CZ"/>
             </w:rPr>
           </w:pPr>
-          <w:hyperlink w:anchor="_Toc129551305" w:history="1">
+          <w:hyperlink w:anchor="_Toc129597446" w:history="1">
             <w:r>
               <w:rPr>
                 <w:rStyle w:val="Hypertextovodkaz"/>
@@ -1695,7 +1695,7 @@
                 <w:noProof/>
                 <w:webHidden/>
               </w:rPr>
-              <w:instrText xml:space="preserve"> PAGEREF _Toc129551305 \h </w:instrText>
+              <w:instrText xml:space="preserve"> PAGEREF _Toc129597446 \h </w:instrText>
             </w:r>
             <w:r>
               <w:rPr>
@@ -1736,7 +1736,7 @@
               <w:lang w:eastAsia="cs-CZ"/>
             </w:rPr>
           </w:pPr>
-          <w:hyperlink w:anchor="_Toc129551306" w:history="1">
+          <w:hyperlink w:anchor="_Toc129597447" w:history="1">
             <w:r>
               <w:rPr>
                 <w:rStyle w:val="Hypertextovodkaz"/>
@@ -1779,7 +1779,7 @@
                 <w:noProof/>
                 <w:webHidden/>
               </w:rPr>
-              <w:instrText xml:space="preserve"> PAGEREF _Toc129551306 \h </w:instrText>
+              <w:instrText xml:space="preserve"> PAGEREF _Toc129597447 \h </w:instrText>
             </w:r>
             <w:r>
               <w:rPr>
@@ -1820,7 +1820,7 @@
               <w:lang w:eastAsia="cs-CZ"/>
             </w:rPr>
           </w:pPr>
-          <w:hyperlink w:anchor="_Toc129551307" w:history="1">
+          <w:hyperlink w:anchor="_Toc129597448" w:history="1">
             <w:r>
               <w:rPr>
                 <w:rStyle w:val="Hypertextovodkaz"/>
@@ -1863,7 +1863,7 @@
                 <w:noProof/>
                 <w:webHidden/>
               </w:rPr>
-              <w:instrText xml:space="preserve"> PAGEREF _Toc129551307 \h </w:instrText>
+              <w:instrText xml:space="preserve"> PAGEREF _Toc129597448 \h </w:instrText>
             </w:r>
             <w:r>
               <w:rPr>
@@ -1904,7 +1904,7 @@
               <w:lang w:eastAsia="cs-CZ"/>
             </w:rPr>
           </w:pPr>
-          <w:hyperlink w:anchor="_Toc129551308" w:history="1">
+          <w:hyperlink w:anchor="_Toc129597449" w:history="1">
             <w:r>
               <w:rPr>
                 <w:rStyle w:val="Hypertextovodkaz"/>
@@ -1947,7 +1947,7 @@
                 <w:noProof/>
                 <w:webHidden/>
               </w:rPr>
-              <w:instrText xml:space="preserve"> PAGEREF _Toc129551308 \h </w:instrText>
+              <w:instrText xml:space="preserve"> PAGEREF _Toc129597449 \h </w:instrText>
             </w:r>
             <w:r>
               <w:rPr>
@@ -1988,7 +1988,7 @@
               <w:lang w:eastAsia="cs-CZ"/>
             </w:rPr>
           </w:pPr>
-          <w:hyperlink w:anchor="_Toc129551309" w:history="1">
+          <w:hyperlink w:anchor="_Toc129597450" w:history="1">
             <w:r>
               <w:rPr>
                 <w:rStyle w:val="Hypertextovodkaz"/>
@@ -2031,7 +2031,7 @@
                 <w:noProof/>
                 <w:webHidden/>
               </w:rPr>
-              <w:instrText xml:space="preserve"> PAGEREF _Toc129551309 \h </w:instrText>
+              <w:instrText xml:space="preserve"> PAGEREF _Toc129597450 \h </w:instrText>
             </w:r>
             <w:r>
               <w:rPr>
@@ -2072,7 +2072,7 @@
               <w:lang w:eastAsia="cs-CZ"/>
             </w:rPr>
           </w:pPr>
-          <w:hyperlink w:anchor="_Toc129551310" w:history="1">
+          <w:hyperlink w:anchor="_Toc129597451" w:history="1">
             <w:r>
               <w:rPr>
                 <w:rStyle w:val="Hypertextovodkaz"/>
@@ -2115,7 +2115,7 @@
                 <w:noProof/>
                 <w:webHidden/>
               </w:rPr>
-              <w:instrText xml:space="preserve"> PAGEREF _Toc129551310 \h </w:instrText>
+              <w:instrText xml:space="preserve"> PAGEREF _Toc129597451 \h </w:instrText>
             </w:r>
             <w:r>
               <w:rPr>
@@ -2159,7 +2159,7 @@
               <w:lang w:eastAsia="cs-CZ"/>
             </w:rPr>
           </w:pPr>
-          <w:hyperlink w:anchor="_Toc129551311" w:history="1">
+          <w:hyperlink w:anchor="_Toc129597452" w:history="1">
             <w:r>
               <w:rPr>
                 <w:rStyle w:val="Hypertextovodkaz"/>
@@ -2202,7 +2202,7 @@
                 <w:noProof/>
                 <w:webHidden/>
               </w:rPr>
-              <w:instrText xml:space="preserve"> PAGEREF _Toc129551311 \h </w:instrText>
+              <w:instrText xml:space="preserve"> PAGEREF _Toc129597452 \h </w:instrText>
             </w:r>
             <w:r>
               <w:rPr>
@@ -2243,7 +2243,7 @@
               <w:lang w:eastAsia="cs-CZ"/>
             </w:rPr>
           </w:pPr>
-          <w:hyperlink w:anchor="_Toc129551312" w:history="1">
+          <w:hyperlink w:anchor="_Toc129597453" w:history="1">
             <w:r>
               <w:rPr>
                 <w:rStyle w:val="Hypertextovodkaz"/>
@@ -2286,7 +2286,7 @@
                 <w:noProof/>
                 <w:webHidden/>
               </w:rPr>
-              <w:instrText xml:space="preserve"> PAGEREF _Toc129551312 \h </w:instrText>
+              <w:instrText xml:space="preserve"> PAGEREF _Toc129597453 \h </w:instrText>
             </w:r>
             <w:r>
               <w:rPr>
@@ -2327,7 +2327,7 @@
               <w:lang w:eastAsia="cs-CZ"/>
             </w:rPr>
           </w:pPr>
-          <w:hyperlink w:anchor="_Toc129551313" w:history="1">
+          <w:hyperlink w:anchor="_Toc129597454" w:history="1">
             <w:r>
               <w:rPr>
                 <w:rStyle w:val="Hypertextovodkaz"/>
@@ -2370,7 +2370,7 @@
                 <w:noProof/>
                 <w:webHidden/>
               </w:rPr>
-              <w:instrText xml:space="preserve"> PAGEREF _Toc129551313 \h </w:instrText>
+              <w:instrText xml:space="preserve"> PAGEREF _Toc129597454 \h </w:instrText>
             </w:r>
             <w:r>
               <w:rPr>
@@ -2411,7 +2411,7 @@
               <w:lang w:eastAsia="cs-CZ"/>
             </w:rPr>
           </w:pPr>
-          <w:hyperlink w:anchor="_Toc129551314" w:history="1">
+          <w:hyperlink w:anchor="_Toc129597455" w:history="1">
             <w:r>
               <w:rPr>
                 <w:rStyle w:val="Hypertextovodkaz"/>
@@ -2454,7 +2454,7 @@
                 <w:noProof/>
                 <w:webHidden/>
               </w:rPr>
-              <w:instrText xml:space="preserve"> PAGEREF _Toc129551314 \h </w:instrText>
+              <w:instrText xml:space="preserve"> PAGEREF _Toc129597455 \h </w:instrText>
             </w:r>
             <w:r>
               <w:rPr>
@@ -2495,7 +2495,7 @@
               <w:lang w:eastAsia="cs-CZ"/>
             </w:rPr>
           </w:pPr>
-          <w:hyperlink w:anchor="_Toc129551315" w:history="1">
+          <w:hyperlink w:anchor="_Toc129597456" w:history="1">
             <w:r>
               <w:rPr>
                 <w:rStyle w:val="Hypertextovodkaz"/>
@@ -2538,7 +2538,7 @@
                 <w:noProof/>
                 <w:webHidden/>
               </w:rPr>
-              <w:instrText xml:space="preserve"> PAGEREF _Toc129551315 \h </w:instrText>
+              <w:instrText xml:space="preserve"> PAGEREF _Toc129597456 \h </w:instrText>
             </w:r>
             <w:r>
               <w:rPr>
@@ -2579,7 +2579,7 @@
               <w:lang w:eastAsia="cs-CZ"/>
             </w:rPr>
           </w:pPr>
-          <w:hyperlink w:anchor="_Toc129551316" w:history="1">
+          <w:hyperlink w:anchor="_Toc129597457" w:history="1">
             <w:r>
               <w:rPr>
                 <w:rStyle w:val="Hypertextovodkaz"/>
@@ -2622,7 +2622,7 @@
                 <w:noProof/>
                 <w:webHidden/>
               </w:rPr>
-              <w:instrText xml:space="preserve"> PAGEREF _Toc129551316 \h </w:instrText>
+              <w:instrText xml:space="preserve"> PAGEREF _Toc129597457 \h </w:instrText>
             </w:r>
             <w:r>
               <w:rPr>
@@ -2663,7 +2663,7 @@
               <w:lang w:eastAsia="cs-CZ"/>
             </w:rPr>
           </w:pPr>
-          <w:hyperlink w:anchor="_Toc129551317" w:history="1">
+          <w:hyperlink w:anchor="_Toc129597458" w:history="1">
             <w:r>
               <w:rPr>
                 <w:rStyle w:val="Hypertextovodkaz"/>
@@ -2706,7 +2706,7 @@
                 <w:noProof/>
                 <w:webHidden/>
               </w:rPr>
-              <w:instrText xml:space="preserve"> PAGEREF _Toc129551317 \h </w:instrText>
+              <w:instrText xml:space="preserve"> PAGEREF _Toc129597458 \h </w:instrText>
             </w:r>
             <w:r>
               <w:rPr>
@@ -2747,7 +2747,7 @@
               <w:lang w:eastAsia="cs-CZ"/>
             </w:rPr>
           </w:pPr>
-          <w:hyperlink w:anchor="_Toc129551318" w:history="1">
+          <w:hyperlink w:anchor="_Toc129597459" w:history="1">
             <w:r>
               <w:rPr>
                 <w:rStyle w:val="Hypertextovodkaz"/>
@@ -2790,7 +2790,7 @@
                 <w:noProof/>
                 <w:webHidden/>
               </w:rPr>
-              <w:instrText xml:space="preserve"> PAGEREF _Toc129551318 \h </w:instrText>
+              <w:instrText xml:space="preserve"> PAGEREF _Toc129597459 \h </w:instrText>
             </w:r>
             <w:r>
               <w:rPr>
@@ -2831,7 +2831,7 @@
               <w:lang w:eastAsia="cs-CZ"/>
             </w:rPr>
           </w:pPr>
-          <w:hyperlink w:anchor="_Toc129551319" w:history="1">
+          <w:hyperlink w:anchor="_Toc129597460" w:history="1">
             <w:r>
               <w:rPr>
                 <w:rStyle w:val="Hypertextovodkaz"/>
@@ -2874,7 +2874,7 @@
                 <w:noProof/>
                 <w:webHidden/>
               </w:rPr>
-              <w:instrText xml:space="preserve"> PAGEREF _Toc129551319 \h </w:instrText>
+              <w:instrText xml:space="preserve"> PAGEREF _Toc129597460 \h </w:instrText>
             </w:r>
             <w:r>
               <w:rPr>
@@ -2915,7 +2915,7 @@
               <w:lang w:eastAsia="cs-CZ"/>
             </w:rPr>
           </w:pPr>
-          <w:hyperlink w:anchor="_Toc129551320" w:history="1">
+          <w:hyperlink w:anchor="_Toc129597461" w:history="1">
             <w:r>
               <w:rPr>
                 <w:rStyle w:val="Hypertextovodkaz"/>
@@ -2958,7 +2958,7 @@
                 <w:noProof/>
                 <w:webHidden/>
               </w:rPr>
-              <w:instrText xml:space="preserve"> PAGEREF _Toc129551320 \h </w:instrText>
+              <w:instrText xml:space="preserve"> PAGEREF _Toc129597461 \h </w:instrText>
             </w:r>
             <w:r>
               <w:rPr>
@@ -2999,7 +2999,7 @@
               <w:lang w:eastAsia="cs-CZ"/>
             </w:rPr>
           </w:pPr>
-          <w:hyperlink w:anchor="_Toc129551321" w:history="1">
+          <w:hyperlink w:anchor="_Toc129597462" w:history="1">
             <w:r>
               <w:rPr>
                 <w:rStyle w:val="Hypertextovodkaz"/>
@@ -3042,7 +3042,7 @@
                 <w:noProof/>
                 <w:webHidden/>
               </w:rPr>
-              <w:instrText xml:space="preserve"> PAGEREF _Toc129551321 \h </w:instrText>
+              <w:instrText xml:space="preserve"> PAGEREF _Toc129597462 \h </w:instrText>
             </w:r>
             <w:r>
               <w:rPr>
@@ -3083,7 +3083,7 @@
               <w:lang w:eastAsia="cs-CZ"/>
             </w:rPr>
           </w:pPr>
-          <w:hyperlink w:anchor="_Toc129551322" w:history="1">
+          <w:hyperlink w:anchor="_Toc129597463" w:history="1">
             <w:r>
               <w:rPr>
                 <w:rStyle w:val="Hypertextovodkaz"/>
@@ -3126,7 +3126,7 @@
                 <w:noProof/>
                 <w:webHidden/>
               </w:rPr>
-              <w:instrText xml:space="preserve"> PAGEREF _Toc129551322 \h </w:instrText>
+              <w:instrText xml:space="preserve"> PAGEREF _Toc129597463 \h </w:instrText>
             </w:r>
             <w:r>
               <w:rPr>
@@ -3167,7 +3167,7 @@
               <w:lang w:eastAsia="cs-CZ"/>
             </w:rPr>
           </w:pPr>
-          <w:hyperlink w:anchor="_Toc129551323" w:history="1">
+          <w:hyperlink w:anchor="_Toc129597464" w:history="1">
             <w:r>
               <w:rPr>
                 <w:rStyle w:val="Hypertextovodkaz"/>
@@ -3210,7 +3210,7 @@
                 <w:noProof/>
                 <w:webHidden/>
               </w:rPr>
-              <w:instrText xml:space="preserve"> PAGEREF _Toc129551323 \h </w:instrText>
+              <w:instrText xml:space="preserve"> PAGEREF _Toc129597464 \h </w:instrText>
             </w:r>
             <w:r>
               <w:rPr>
@@ -3251,7 +3251,7 @@
               <w:lang w:eastAsia="cs-CZ"/>
             </w:rPr>
           </w:pPr>
-          <w:hyperlink w:anchor="_Toc129551324" w:history="1">
+          <w:hyperlink w:anchor="_Toc129597465" w:history="1">
             <w:r>
               <w:rPr>
                 <w:rStyle w:val="Hypertextovodkaz"/>
@@ -3294,7 +3294,7 @@
                 <w:noProof/>
                 <w:webHidden/>
               </w:rPr>
-              <w:instrText xml:space="preserve"> PAGEREF _Toc129551324 \h </w:instrText>
+              <w:instrText xml:space="preserve"> PAGEREF _Toc129597465 \h </w:instrText>
             </w:r>
             <w:r>
               <w:rPr>
@@ -3335,7 +3335,7 @@
               <w:lang w:eastAsia="cs-CZ"/>
             </w:rPr>
           </w:pPr>
-          <w:hyperlink w:anchor="_Toc129551325" w:history="1">
+          <w:hyperlink w:anchor="_Toc129597466" w:history="1">
             <w:r>
               <w:rPr>
                 <w:rStyle w:val="Hypertextovodkaz"/>
@@ -3378,7 +3378,7 @@
                 <w:noProof/>
                 <w:webHidden/>
               </w:rPr>
-              <w:instrText xml:space="preserve"> PAGEREF _Toc129551325 \h </w:instrText>
+              <w:instrText xml:space="preserve"> PAGEREF _Toc129597466 \h </w:instrText>
             </w:r>
             <w:r>
               <w:rPr>
@@ -3419,7 +3419,7 @@
               <w:lang w:eastAsia="cs-CZ"/>
             </w:rPr>
           </w:pPr>
-          <w:hyperlink w:anchor="_Toc129551326" w:history="1">
+          <w:hyperlink w:anchor="_Toc129597467" w:history="1">
             <w:r>
               <w:rPr>
                 <w:rStyle w:val="Hypertextovodkaz"/>
@@ -3462,7 +3462,7 @@
                 <w:noProof/>
                 <w:webHidden/>
               </w:rPr>
-              <w:instrText xml:space="preserve"> PAGEREF _Toc129551326 \h </w:instrText>
+              <w:instrText xml:space="preserve"> PAGEREF _Toc129597467 \h </w:instrText>
             </w:r>
             <w:r>
               <w:rPr>
@@ -3503,7 +3503,7 @@
               <w:lang w:eastAsia="cs-CZ"/>
             </w:rPr>
           </w:pPr>
-          <w:hyperlink w:anchor="_Toc129551327" w:history="1">
+          <w:hyperlink w:anchor="_Toc129597468" w:history="1">
             <w:r>
               <w:rPr>
                 <w:rStyle w:val="Hypertextovodkaz"/>
@@ -3546,7 +3546,7 @@
                 <w:noProof/>
                 <w:webHidden/>
               </w:rPr>
-              <w:instrText xml:space="preserve"> PAGEREF _Toc129551327 \h </w:instrText>
+              <w:instrText xml:space="preserve"> PAGEREF _Toc129597468 \h </w:instrText>
             </w:r>
             <w:r>
               <w:rPr>
@@ -3587,7 +3587,7 @@
               <w:lang w:eastAsia="cs-CZ"/>
             </w:rPr>
           </w:pPr>
-          <w:hyperlink w:anchor="_Toc129551328" w:history="1">
+          <w:hyperlink w:anchor="_Toc129597469" w:history="1">
             <w:r>
               <w:rPr>
                 <w:rStyle w:val="Hypertextovodkaz"/>
@@ -3630,7 +3630,7 @@
                 <w:noProof/>
                 <w:webHidden/>
               </w:rPr>
-              <w:instrText xml:space="preserve"> PAGEREF _Toc129551328 \h </w:instrText>
+              <w:instrText xml:space="preserve"> PAGEREF _Toc129597469 \h </w:instrText>
             </w:r>
             <w:r>
               <w:rPr>
@@ -3671,7 +3671,7 @@
               <w:lang w:eastAsia="cs-CZ"/>
             </w:rPr>
           </w:pPr>
-          <w:hyperlink w:anchor="_Toc129551329" w:history="1">
+          <w:hyperlink w:anchor="_Toc129597470" w:history="1">
             <w:r>
               <w:rPr>
                 <w:rStyle w:val="Hypertextovodkaz"/>
@@ -3714,7 +3714,7 @@
                 <w:noProof/>
                 <w:webHidden/>
               </w:rPr>
-              <w:instrText xml:space="preserve"> PAGEREF _Toc129551329 \h </w:instrText>
+              <w:instrText xml:space="preserve"> PAGEREF _Toc129597470 \h </w:instrText>
             </w:r>
             <w:r>
               <w:rPr>
@@ -3755,7 +3755,7 @@
               <w:lang w:eastAsia="cs-CZ"/>
             </w:rPr>
           </w:pPr>
-          <w:hyperlink w:anchor="_Toc129551330" w:history="1">
+          <w:hyperlink w:anchor="_Toc129597471" w:history="1">
             <w:r>
               <w:rPr>
                 <w:rStyle w:val="Hypertextovodkaz"/>
@@ -3798,7 +3798,7 @@
                 <w:noProof/>
                 <w:webHidden/>
               </w:rPr>
-              <w:instrText xml:space="preserve"> PAGEREF _Toc129551330 \h </w:instrText>
+              <w:instrText xml:space="preserve"> PAGEREF _Toc129597471 \h </w:instrText>
             </w:r>
             <w:r>
               <w:rPr>
@@ -3839,7 +3839,7 @@
               <w:lang w:eastAsia="cs-CZ"/>
             </w:rPr>
           </w:pPr>
-          <w:hyperlink w:anchor="_Toc129551331" w:history="1">
+          <w:hyperlink w:anchor="_Toc129597472" w:history="1">
             <w:r>
               <w:rPr>
                 <w:rStyle w:val="Hypertextovodkaz"/>
@@ -3882,7 +3882,7 @@
                 <w:noProof/>
                 <w:webHidden/>
               </w:rPr>
-              <w:instrText xml:space="preserve"> PAGEREF _Toc129551331 \h </w:instrText>
+              <w:instrText xml:space="preserve"> PAGEREF _Toc129597472 \h </w:instrText>
             </w:r>
             <w:r>
               <w:rPr>
@@ -3923,7 +3923,7 @@
               <w:lang w:eastAsia="cs-CZ"/>
             </w:rPr>
           </w:pPr>
-          <w:hyperlink w:anchor="_Toc129551332" w:history="1">
+          <w:hyperlink w:anchor="_Toc129597473" w:history="1">
             <w:r>
               <w:rPr>
                 <w:rStyle w:val="Hypertextovodkaz"/>
@@ -3966,7 +3966,7 @@
                 <w:noProof/>
                 <w:webHidden/>
               </w:rPr>
-              <w:instrText xml:space="preserve"> PAGEREF _Toc129551332 \h </w:instrText>
+              <w:instrText xml:space="preserve"> PAGEREF _Toc129597473 \h </w:instrText>
             </w:r>
             <w:r>
               <w:rPr>
@@ -4007,7 +4007,7 @@
               <w:lang w:eastAsia="cs-CZ"/>
             </w:rPr>
           </w:pPr>
-          <w:hyperlink w:anchor="_Toc129551333" w:history="1">
+          <w:hyperlink w:anchor="_Toc129597474" w:history="1">
             <w:r>
               <w:rPr>
                 <w:rStyle w:val="Hypertextovodkaz"/>
@@ -4050,7 +4050,7 @@
                 <w:noProof/>
                 <w:webHidden/>
               </w:rPr>
-              <w:instrText xml:space="preserve"> PAGEREF _Toc129551333 \h </w:instrText>
+              <w:instrText xml:space="preserve"> PAGEREF _Toc129597474 \h </w:instrText>
             </w:r>
             <w:r>
               <w:rPr>
@@ -4091,7 +4091,7 @@
               <w:lang w:eastAsia="cs-CZ"/>
             </w:rPr>
           </w:pPr>
-          <w:hyperlink w:anchor="_Toc129551334" w:history="1">
+          <w:hyperlink w:anchor="_Toc129597475" w:history="1">
             <w:r>
               <w:rPr>
                 <w:rStyle w:val="Hypertextovodkaz"/>
@@ -4134,7 +4134,7 @@
                 <w:noProof/>
                 <w:webHidden/>
               </w:rPr>
-              <w:instrText xml:space="preserve"> PAGEREF _Toc129551334 \h </w:instrText>
+              <w:instrText xml:space="preserve"> PAGEREF _Toc129597475 \h </w:instrText>
             </w:r>
             <w:r>
               <w:rPr>
@@ -4175,7 +4175,7 @@
               <w:lang w:eastAsia="cs-CZ"/>
             </w:rPr>
           </w:pPr>
-          <w:hyperlink w:anchor="_Toc129551335" w:history="1">
+          <w:hyperlink w:anchor="_Toc129597476" w:history="1">
             <w:r>
               <w:rPr>
                 <w:rStyle w:val="Hypertextovodkaz"/>
@@ -4218,7 +4218,7 @@
                 <w:noProof/>
                 <w:webHidden/>
               </w:rPr>
-              <w:instrText xml:space="preserve"> PAGEREF _Toc129551335 \h </w:instrText>
+              <w:instrText xml:space="preserve"> PAGEREF _Toc129597476 \h </w:instrText>
             </w:r>
             <w:r>
               <w:rPr>
@@ -4259,7 +4259,7 @@
               <w:lang w:eastAsia="cs-CZ"/>
             </w:rPr>
           </w:pPr>
-          <w:hyperlink w:anchor="_Toc129551336" w:history="1">
+          <w:hyperlink w:anchor="_Toc129597477" w:history="1">
             <w:r>
               <w:rPr>
                 <w:rStyle w:val="Hypertextovodkaz"/>
@@ -4302,7 +4302,7 @@
                 <w:noProof/>
                 <w:webHidden/>
               </w:rPr>
-              <w:instrText xml:space="preserve"> PAGEREF _Toc129551336 \h </w:instrText>
+              <w:instrText xml:space="preserve"> PAGEREF _Toc129597477 \h </w:instrText>
             </w:r>
             <w:r>
               <w:rPr>
@@ -4346,7 +4346,7 @@
               <w:lang w:eastAsia="cs-CZ"/>
             </w:rPr>
           </w:pPr>
-          <w:hyperlink w:anchor="_Toc129551337" w:history="1">
+          <w:hyperlink w:anchor="_Toc129597478" w:history="1">
             <w:r>
               <w:rPr>
                 <w:rStyle w:val="Hypertextovodkaz"/>
@@ -4389,7 +4389,7 @@
                 <w:noProof/>
                 <w:webHidden/>
               </w:rPr>
-              <w:instrText xml:space="preserve"> PAGEREF _Toc129551337 \h </w:instrText>
+              <w:instrText xml:space="preserve"> PAGEREF _Toc129597478 \h </w:instrText>
             </w:r>
             <w:r>
               <w:rPr>
@@ -4430,7 +4430,7 @@
               <w:lang w:eastAsia="cs-CZ"/>
             </w:rPr>
           </w:pPr>
-          <w:hyperlink w:anchor="_Toc129551338" w:history="1">
+          <w:hyperlink w:anchor="_Toc129597479" w:history="1">
             <w:r>
               <w:rPr>
                 <w:rStyle w:val="Hypertextovodkaz"/>
@@ -4477,7 +4477,7 @@
                 <w:noProof/>
                 <w:webHidden/>
               </w:rPr>
-              <w:instrText xml:space="preserve"> PAGEREF _Toc129551338 \h </w:instrText>
+              <w:instrText xml:space="preserve"> PAGEREF _Toc129597479 \h </w:instrText>
             </w:r>
             <w:r>
               <w:rPr>
@@ -4518,7 +4518,7 @@
               <w:lang w:eastAsia="cs-CZ"/>
             </w:rPr>
           </w:pPr>
-          <w:hyperlink w:anchor="_Toc129551339" w:history="1">
+          <w:hyperlink w:anchor="_Toc129597480" w:history="1">
             <w:r>
               <w:rPr>
                 <w:rStyle w:val="Hypertextovodkaz"/>
@@ -4561,7 +4561,7 @@
                 <w:noProof/>
                 <w:webHidden/>
               </w:rPr>
-              <w:instrText xml:space="preserve"> PAGEREF _Toc129551339 \h </w:instrText>
+              <w:instrText xml:space="preserve"> PAGEREF _Toc129597480 \h </w:instrText>
             </w:r>
             <w:r>
               <w:rPr>
@@ -4602,7 +4602,7 @@
               <w:lang w:eastAsia="cs-CZ"/>
             </w:rPr>
           </w:pPr>
-          <w:hyperlink w:anchor="_Toc129551340" w:history="1">
+          <w:hyperlink w:anchor="_Toc129597481" w:history="1">
             <w:r>
               <w:rPr>
                 <w:rStyle w:val="Hypertextovodkaz"/>
@@ -4645,7 +4645,7 @@
                 <w:noProof/>
                 <w:webHidden/>
               </w:rPr>
-              <w:instrText xml:space="preserve"> PAGEREF _Toc129551340 \h </w:instrText>
+              <w:instrText xml:space="preserve"> PAGEREF _Toc129597481 \h </w:instrText>
             </w:r>
             <w:r>
               <w:rPr>
@@ -4686,7 +4686,7 @@
               <w:lang w:eastAsia="cs-CZ"/>
             </w:rPr>
           </w:pPr>
-          <w:hyperlink w:anchor="_Toc129551341" w:history="1">
+          <w:hyperlink w:anchor="_Toc129597482" w:history="1">
             <w:r>
               <w:rPr>
                 <w:rStyle w:val="Hypertextovodkaz"/>
@@ -4729,7 +4729,7 @@
                 <w:noProof/>
                 <w:webHidden/>
               </w:rPr>
-              <w:instrText xml:space="preserve"> PAGEREF _Toc129551341 \h </w:instrText>
+              <w:instrText xml:space="preserve"> PAGEREF _Toc129597482 \h </w:instrText>
             </w:r>
             <w:r>
               <w:rPr>
@@ -4770,7 +4770,7 @@
               <w:lang w:eastAsia="cs-CZ"/>
             </w:rPr>
           </w:pPr>
-          <w:hyperlink w:anchor="_Toc129551342" w:history="1">
+          <w:hyperlink w:anchor="_Toc129597483" w:history="1">
             <w:r>
               <w:rPr>
                 <w:rStyle w:val="Hypertextovodkaz"/>
@@ -4792,7 +4792,7 @@
                 <w:rStyle w:val="Hypertextovodkaz"/>
                 <w:noProof/>
               </w:rPr>
-              <w:t>Princip</w:t>
+              <w:t>Zadání</w:t>
             </w:r>
             <w:r>
               <w:rPr>
@@ -4813,7 +4813,7 @@
                 <w:noProof/>
                 <w:webHidden/>
               </w:rPr>
-              <w:instrText xml:space="preserve"> PAGEREF _Toc129551342 \h </w:instrText>
+              <w:instrText xml:space="preserve"> PAGEREF _Toc129597483 \h </w:instrText>
             </w:r>
             <w:r>
               <w:rPr>
@@ -4854,7 +4854,7 @@
               <w:lang w:eastAsia="cs-CZ"/>
             </w:rPr>
           </w:pPr>
-          <w:hyperlink w:anchor="_Toc129551343" w:history="1">
+          <w:hyperlink w:anchor="_Toc129597484" w:history="1">
             <w:r>
               <w:rPr>
                 <w:rStyle w:val="Hypertextovodkaz"/>
@@ -4876,7 +4876,7 @@
                 <w:rStyle w:val="Hypertextovodkaz"/>
                 <w:noProof/>
               </w:rPr>
-              <w:t>Návrh</w:t>
+              <w:t>Princip</w:t>
             </w:r>
             <w:r>
               <w:rPr>
@@ -4897,7 +4897,7 @@
                 <w:noProof/>
                 <w:webHidden/>
               </w:rPr>
-              <w:instrText xml:space="preserve"> PAGEREF _Toc129551343 \h </w:instrText>
+              <w:instrText xml:space="preserve"> PAGEREF _Toc129597484 \h </w:instrText>
             </w:r>
             <w:r>
               <w:rPr>
@@ -4917,7 +4917,7 @@
                 <w:noProof/>
                 <w:webHidden/>
               </w:rPr>
-              <w:t>29</w:t>
+              <w:t>28</w:t>
             </w:r>
             <w:r>
               <w:rPr>
@@ -4938,7 +4938,7 @@
               <w:lang w:eastAsia="cs-CZ"/>
             </w:rPr>
           </w:pPr>
-          <w:hyperlink w:anchor="_Toc129551344" w:history="1">
+          <w:hyperlink w:anchor="_Toc129597485" w:history="1">
             <w:r>
               <w:rPr>
                 <w:rStyle w:val="Hypertextovodkaz"/>
@@ -4960,6 +4960,90 @@
                 <w:rStyle w:val="Hypertextovodkaz"/>
                 <w:noProof/>
               </w:rPr>
+              <w:t>Návrh</w:t>
+            </w:r>
+            <w:r>
+              <w:rPr>
+                <w:noProof/>
+                <w:webHidden/>
+              </w:rPr>
+              <w:tab/>
+            </w:r>
+            <w:r>
+              <w:rPr>
+                <w:noProof/>
+                <w:webHidden/>
+              </w:rPr>
+              <w:fldChar w:fldCharType="begin"/>
+            </w:r>
+            <w:r>
+              <w:rPr>
+                <w:noProof/>
+                <w:webHidden/>
+              </w:rPr>
+              <w:instrText xml:space="preserve"> PAGEREF _Toc129597485 \h </w:instrText>
+            </w:r>
+            <w:r>
+              <w:rPr>
+                <w:noProof/>
+                <w:webHidden/>
+              </w:rPr>
+            </w:r>
+            <w:r>
+              <w:rPr>
+                <w:noProof/>
+                <w:webHidden/>
+              </w:rPr>
+              <w:fldChar w:fldCharType="separate"/>
+            </w:r>
+            <w:r>
+              <w:rPr>
+                <w:noProof/>
+                <w:webHidden/>
+              </w:rPr>
+              <w:t>29</w:t>
+            </w:r>
+            <w:r>
+              <w:rPr>
+                <w:noProof/>
+                <w:webHidden/>
+              </w:rPr>
+              <w:fldChar w:fldCharType="end"/>
+            </w:r>
+          </w:hyperlink>
+        </w:p>
+        <w:p>
+          <w:pPr>
+            <w:pStyle w:val="Obsah3"/>
+            <w:rPr>
+              <w:rFonts w:eastAsiaTheme="minorEastAsia"/>
+              <w:noProof/>
+              <w:sz w:val="22"/>
+              <w:lang w:eastAsia="cs-CZ"/>
+            </w:rPr>
+          </w:pPr>
+          <w:hyperlink w:anchor="_Toc129597486" w:history="1">
+            <w:r>
+              <w:rPr>
+                <w:rStyle w:val="Hypertextovodkaz"/>
+                <w:noProof/>
+              </w:rPr>
+              <w:t>4.4.4</w:t>
+            </w:r>
+            <w:r>
+              <w:rPr>
+                <w:rFonts w:eastAsiaTheme="minorEastAsia"/>
+                <w:noProof/>
+                <w:sz w:val="22"/>
+                <w:lang w:eastAsia="cs-CZ"/>
+              </w:rPr>
+              <w:tab/>
+            </w:r>
+            <w:r>
+              <w:rPr>
+                <w:rStyle w:val="Hypertextovodkaz"/>
+                <w:noProof/>
+              </w:rPr>
               <w:t>Implementace</w:t>
             </w:r>
             <w:r>
@@ -4981,7 +5065,7 @@
                 <w:noProof/>
                 <w:webHidden/>
               </w:rPr>
-              <w:instrText xml:space="preserve"> PAGEREF _Toc129551344 \h </w:instrText>
+              <w:instrText xml:space="preserve"> PAGEREF _Toc129597486 \h </w:instrText>
             </w:r>
             <w:r>
               <w:rPr>
@@ -5022,7 +5106,7 @@
               <w:lang w:eastAsia="cs-CZ"/>
             </w:rPr>
           </w:pPr>
-          <w:hyperlink w:anchor="_Toc129551345" w:history="1">
+          <w:hyperlink w:anchor="_Toc129597487" w:history="1">
             <w:r>
               <w:rPr>
                 <w:rStyle w:val="Hypertextovodkaz"/>
@@ -5049,7 +5133,7 @@
                 <w:noProof/>
                 <w:webHidden/>
               </w:rPr>
-              <w:instrText xml:space="preserve"> PAGEREF _Toc129551345 \h </w:instrText>
+              <w:instrText xml:space="preserve"> PAGEREF _Toc129597487 \h </w:instrText>
             </w:r>
             <w:r>
               <w:rPr>
@@ -5090,7 +5174,7 @@
               <w:lang w:eastAsia="cs-CZ"/>
             </w:rPr>
           </w:pPr>
-          <w:hyperlink w:anchor="_Toc129551346" w:history="1">
+          <w:hyperlink w:anchor="_Toc129597488" w:history="1">
             <w:r>
               <w:rPr>
                 <w:rStyle w:val="Hypertextovodkaz"/>
@@ -5117,7 +5201,7 @@
                 <w:noProof/>
                 <w:webHidden/>
               </w:rPr>
-              <w:instrText xml:space="preserve"> PAGEREF _Toc129551346 \h </w:instrText>
+              <w:instrText xml:space="preserve"> PAGEREF _Toc129597488 \h </w:instrText>
             </w:r>
             <w:r>
               <w:rPr>
@@ -5158,7 +5242,7 @@
               <w:lang w:eastAsia="cs-CZ"/>
             </w:rPr>
           </w:pPr>
-          <w:hyperlink w:anchor="_Toc129551347" w:history="1">
+          <w:hyperlink w:anchor="_Toc129597489" w:history="1">
             <w:r>
               <w:rPr>
                 <w:rStyle w:val="Hypertextovodkaz"/>
@@ -5185,7 +5269,7 @@
                 <w:noProof/>
                 <w:webHidden/>
               </w:rPr>
-              <w:instrText xml:space="preserve"> PAGEREF _Toc129551347 \h </w:instrText>
+              <w:instrText xml:space="preserve"> PAGEREF _Toc129597489 \h </w:instrText>
             </w:r>
             <w:r>
               <w:rPr>
@@ -5226,7 +5310,7 @@
               <w:lang w:eastAsia="cs-CZ"/>
             </w:rPr>
           </w:pPr>
-          <w:hyperlink w:anchor="_Toc129551348" w:history="1">
+          <w:hyperlink w:anchor="_Toc129597490" w:history="1">
             <w:r>
               <w:rPr>
                 <w:rStyle w:val="Hypertextovodkaz"/>
@@ -5253,7 +5337,7 @@
                 <w:noProof/>
                 <w:webHidden/>
               </w:rPr>
-              <w:instrText xml:space="preserve"> PAGEREF _Toc129551348 \h </w:instrText>
+              <w:instrText xml:space="preserve"> PAGEREF _Toc129597490 \h </w:instrText>
             </w:r>
             <w:r>
               <w:rPr>
@@ -5297,7 +5381,7 @@
               <w:lang w:eastAsia="cs-CZ"/>
             </w:rPr>
           </w:pPr>
-          <w:hyperlink w:anchor="_Toc129551349" w:history="1">
+          <w:hyperlink w:anchor="_Toc129597491" w:history="1">
             <w:r>
               <w:rPr>
                 <w:rStyle w:val="Hypertextovodkaz"/>
@@ -5340,7 +5424,7 @@
                 <w:noProof/>
                 <w:webHidden/>
               </w:rPr>
-              <w:instrText xml:space="preserve"> PAGEREF _Toc129551349 \h </w:instrText>
+              <w:instrText xml:space="preserve"> PAGEREF _Toc129597491 \h </w:instrText>
             </w:r>
             <w:r>
               <w:rPr>
@@ -5399,7 +5483,7 @@
       </w:pPr>
       <w:bookmarkStart w:id="0" w:name="_Toc86047603"/>
       <w:bookmarkStart w:id="1" w:name="_Toc86055210"/>
-      <w:bookmarkStart w:id="2" w:name="_Toc129551299"/>
+      <w:bookmarkStart w:id="2" w:name="_Toc129597440"/>
       <w:r>
         <w:lastRenderedPageBreak/>
         <w:t>Úvod</w:t>
@@ -5490,7 +5574,7 @@
       <w:pPr>
         <w:pStyle w:val="Nadpis1"/>
       </w:pPr>
-      <w:bookmarkStart w:id="3" w:name="_Toc129551300"/>
+      <w:bookmarkStart w:id="3" w:name="_Toc129597441"/>
       <w:r>
         <w:lastRenderedPageBreak/>
         <w:t>Práce ve firmě</w:t>
@@ -5501,7 +5585,7 @@
       <w:pPr>
         <w:pStyle w:val="Nadpis2"/>
       </w:pPr>
-      <w:bookmarkStart w:id="4" w:name="_Toc129551301"/>
+      <w:bookmarkStart w:id="4" w:name="_Toc129597442"/>
       <w:r>
         <w:t>Začátky</w:t>
       </w:r>
@@ -5574,7 +5658,7 @@
       <w:pPr>
         <w:pStyle w:val="Nadpis2"/>
       </w:pPr>
-      <w:bookmarkStart w:id="5" w:name="_Toc129551302"/>
+      <w:bookmarkStart w:id="5" w:name="_Toc129597443"/>
       <w:r>
         <w:t>Zadání</w:t>
       </w:r>
@@ -5665,7 +5749,7 @@
       <w:pPr>
         <w:pStyle w:val="Nadpis2"/>
       </w:pPr>
-      <w:bookmarkStart w:id="6" w:name="_Toc129551303"/>
+      <w:bookmarkStart w:id="6" w:name="_Toc129597444"/>
       <w:r>
         <w:lastRenderedPageBreak/>
         <w:t>Výstup</w:t>
@@ -5929,7 +6013,7 @@
       <w:pPr>
         <w:pStyle w:val="Nadpis1"/>
       </w:pPr>
-      <w:bookmarkStart w:id="9" w:name="_Toc129551304"/>
+      <w:bookmarkStart w:id="9" w:name="_Toc129597445"/>
       <w:r>
         <w:lastRenderedPageBreak/>
         <w:t>Použité technologie</w:t>
@@ -5944,7 +6028,7 @@
           <w:numId w:val="25"/>
         </w:numPr>
       </w:pPr>
-      <w:bookmarkStart w:id="10" w:name="_Toc129551305"/>
+      <w:bookmarkStart w:id="10" w:name="_Toc129597446"/>
       <w:r>
         <w:t>Rust</w:t>
       </w:r>
@@ -5976,7 +6060,7 @@
       <w:pPr>
         <w:pStyle w:val="Nadpis3"/>
       </w:pPr>
-      <w:bookmarkStart w:id="11" w:name="_Toc129551306"/>
+      <w:bookmarkStart w:id="11" w:name="_Toc129597447"/>
       <w:r>
         <w:t>Herní vývoj v Rustu</w:t>
       </w:r>
@@ -6053,7 +6137,7 @@
           <w:numId w:val="25"/>
         </w:numPr>
       </w:pPr>
-      <w:bookmarkStart w:id="12" w:name="_Toc129551307"/>
+      <w:bookmarkStart w:id="12" w:name="_Toc129597448"/>
       <w:r>
         <w:t>WGPU</w:t>
       </w:r>
@@ -6316,7 +6400,7 @@
           <w:numId w:val="25"/>
         </w:numPr>
       </w:pPr>
-      <w:bookmarkStart w:id="15" w:name="_Toc129551308"/>
+      <w:bookmarkStart w:id="15" w:name="_Toc129597449"/>
       <w:r>
         <w:t>WebGPU</w:t>
       </w:r>
@@ -6390,7 +6474,7 @@
           <w:numId w:val="25"/>
         </w:numPr>
       </w:pPr>
-      <w:bookmarkStart w:id="16" w:name="_Toc129551309"/>
+      <w:bookmarkStart w:id="16" w:name="_Toc129597450"/>
       <w:r>
         <w:t>WGSL</w:t>
       </w:r>
@@ -6424,7 +6508,7 @@
           <w:numId w:val="25"/>
         </w:numPr>
       </w:pPr>
-      <w:bookmarkStart w:id="17" w:name="_Toc129551310"/>
+      <w:bookmarkStart w:id="17" w:name="_Toc129597451"/>
       <w:r>
         <w:lastRenderedPageBreak/>
         <w:t>Visual Studio Code</w:t>
@@ -6478,7 +6562,7 @@
       <w:pPr>
         <w:pStyle w:val="Nadpis1"/>
       </w:pPr>
-      <w:bookmarkStart w:id="18" w:name="_Toc129551311"/>
+      <w:bookmarkStart w:id="18" w:name="_Toc129597452"/>
       <w:r>
         <w:lastRenderedPageBreak/>
         <w:t>Teoretická část</w:t>
@@ -6493,7 +6577,7 @@
           <w:numId w:val="25"/>
         </w:numPr>
       </w:pPr>
-      <w:bookmarkStart w:id="19" w:name="_Toc129551312"/>
+      <w:bookmarkStart w:id="19" w:name="_Toc129597453"/>
       <w:r>
         <w:t>Paralelizace</w:t>
       </w:r>
@@ -6562,7 +6646,7 @@
           <w:numId w:val="25"/>
         </w:numPr>
       </w:pPr>
-      <w:bookmarkStart w:id="20" w:name="_Toc129551313"/>
+      <w:bookmarkStart w:id="20" w:name="_Toc129597454"/>
       <w:r>
         <w:t>Herní engine</w:t>
       </w:r>
@@ -6586,7 +6670,7 @@
           <w:numId w:val="25"/>
         </w:numPr>
       </w:pPr>
-      <w:bookmarkStart w:id="21" w:name="_Toc129551314"/>
+      <w:bookmarkStart w:id="21" w:name="_Toc129597455"/>
       <w:r>
         <w:t>Rendering engine</w:t>
       </w:r>
@@ -6618,7 +6702,7 @@
           <w:numId w:val="25"/>
         </w:numPr>
       </w:pPr>
-      <w:bookmarkStart w:id="22" w:name="_Toc129551315"/>
+      <w:bookmarkStart w:id="22" w:name="_Toc129597456"/>
       <w:r>
         <w:t>Rendering</w:t>
       </w:r>
@@ -6633,7 +6717,7 @@
       <w:pPr>
         <w:pStyle w:val="Nadpis2"/>
       </w:pPr>
-      <w:bookmarkStart w:id="23" w:name="_Toc129551316"/>
+      <w:bookmarkStart w:id="23" w:name="_Toc129597457"/>
       <w:r>
         <w:t>GPU Buffers</w:t>
       </w:r>
@@ -6651,7 +6735,7 @@
       <w:pPr>
         <w:pStyle w:val="Nadpis3"/>
       </w:pPr>
-      <w:bookmarkStart w:id="24" w:name="_Toc129551317"/>
+      <w:bookmarkStart w:id="24" w:name="_Toc129597458"/>
       <w:r>
         <w:t>Vertex buffer</w:t>
       </w:r>
@@ -6770,7 +6854,7 @@
       <w:pPr>
         <w:pStyle w:val="Nadpis3"/>
       </w:pPr>
-      <w:bookmarkStart w:id="25" w:name="_Toc129551318"/>
+      <w:bookmarkStart w:id="25" w:name="_Toc129597459"/>
       <w:r>
         <w:t>Index buffer</w:t>
       </w:r>
@@ -7622,7 +7706,7 @@
       <w:pPr>
         <w:pStyle w:val="Nadpis3"/>
       </w:pPr>
-      <w:bookmarkStart w:id="26" w:name="_Toc129551319"/>
+      <w:bookmarkStart w:id="26" w:name="_Toc129597460"/>
       <w:r>
         <w:t>Uniform buffer</w:t>
       </w:r>
@@ -7675,7 +7759,7 @@
       <w:pPr>
         <w:pStyle w:val="Nadpis3"/>
       </w:pPr>
-      <w:bookmarkStart w:id="27" w:name="_Toc129551320"/>
+      <w:bookmarkStart w:id="27" w:name="_Toc129597461"/>
       <w:r>
         <w:t>Storage buffer</w:t>
       </w:r>
@@ -7811,7 +7895,7 @@
       <w:pPr>
         <w:pStyle w:val="Nadpis3"/>
       </w:pPr>
-      <w:bookmarkStart w:id="28" w:name="_Toc129551321"/>
+      <w:bookmarkStart w:id="28" w:name="_Toc129597462"/>
       <w:r>
         <w:lastRenderedPageBreak/>
         <w:t>Indirect buffer</w:t>
@@ -7908,7 +7992,7 @@
           <w:numId w:val="25"/>
         </w:numPr>
       </w:pPr>
-      <w:bookmarkStart w:id="29" w:name="_Toc129551322"/>
+      <w:bookmarkStart w:id="29" w:name="_Toc129597463"/>
       <w:r>
         <w:t>Rendering pipeline</w:t>
       </w:r>
@@ -8160,7 +8244,7 @@
           <w:numId w:val="25"/>
         </w:numPr>
       </w:pPr>
-      <w:bookmarkStart w:id="32" w:name="_Toc129551323"/>
+      <w:bookmarkStart w:id="32" w:name="_Toc129597464"/>
       <w:r>
         <w:lastRenderedPageBreak/>
         <w:t>Vertex stage</w:t>
@@ -8189,7 +8273,7 @@
           <w:numId w:val="25"/>
         </w:numPr>
       </w:pPr>
-      <w:bookmarkStart w:id="33" w:name="_Toc129551324"/>
+      <w:bookmarkStart w:id="33" w:name="_Toc129597465"/>
       <w:r>
         <w:t>Geometry stage</w:t>
       </w:r>
@@ -8281,7 +8365,7 @@
           <w:numId w:val="25"/>
         </w:numPr>
       </w:pPr>
-      <w:bookmarkStart w:id="34" w:name="_Toc129551325"/>
+      <w:bookmarkStart w:id="34" w:name="_Toc129597466"/>
       <w:r>
         <w:t>Rasterization stage</w:t>
       </w:r>
@@ -8309,7 +8393,7 @@
           <w:numId w:val="25"/>
         </w:numPr>
       </w:pPr>
-      <w:bookmarkStart w:id="35" w:name="_Toc129551326"/>
+      <w:bookmarkStart w:id="35" w:name="_Toc129597467"/>
       <w:r>
         <w:t>Fragment stage</w:t>
       </w:r>
@@ -8338,7 +8422,7 @@
       <w:pPr>
         <w:pStyle w:val="Nadpis2"/>
       </w:pPr>
-      <w:bookmarkStart w:id="36" w:name="_Toc129551327"/>
+      <w:bookmarkStart w:id="36" w:name="_Toc129597468"/>
       <w:r>
         <w:lastRenderedPageBreak/>
         <w:t>Compute pipeline</w:t>
@@ -8353,7 +8437,7 @@
           <w:numId w:val="25"/>
         </w:numPr>
       </w:pPr>
-      <w:bookmarkStart w:id="37" w:name="_Toc129551328"/>
+      <w:bookmarkStart w:id="37" w:name="_Toc129597469"/>
       <w:r>
         <w:t>Shader</w:t>
       </w:r>
@@ -8464,7 +8548,7 @@
           <w:numId w:val="25"/>
         </w:numPr>
       </w:pPr>
-      <w:bookmarkStart w:id="38" w:name="_Toc129551329"/>
+      <w:bookmarkStart w:id="38" w:name="_Toc129597470"/>
       <w:r>
         <w:t>Compute shader</w:t>
       </w:r>
@@ -8517,7 +8601,7 @@
       <w:pPr>
         <w:pStyle w:val="Nadpis2"/>
       </w:pPr>
-      <w:bookmarkStart w:id="39" w:name="_Toc129551330"/>
+      <w:bookmarkStart w:id="39" w:name="_Toc129597471"/>
       <w:r>
         <w:t>GPU Queue</w:t>
       </w:r>
@@ -8569,7 +8653,7 @@
           <w:numId w:val="25"/>
         </w:numPr>
       </w:pPr>
-      <w:bookmarkStart w:id="40" w:name="_Toc129551331"/>
+      <w:bookmarkStart w:id="40" w:name="_Toc129597472"/>
       <w:r>
         <w:lastRenderedPageBreak/>
         <w:t>GPU commands</w:t>
@@ -8729,7 +8813,7 @@
       <w:pPr>
         <w:pStyle w:val="Nadpis2"/>
       </w:pPr>
-      <w:bookmarkStart w:id="41" w:name="_Toc129551332"/>
+      <w:bookmarkStart w:id="41" w:name="_Toc129597473"/>
       <w:r>
         <w:t>Textu</w:t>
       </w:r>
@@ -8767,7 +8851,7 @@
       <w:pPr>
         <w:pStyle w:val="Nadpis3"/>
       </w:pPr>
-      <w:bookmarkStart w:id="42" w:name="_Toc129551333"/>
+      <w:bookmarkStart w:id="42" w:name="_Toc129597474"/>
       <w:r>
         <w:lastRenderedPageBreak/>
         <w:t>UV coordinates</w:t>
@@ -8993,7 +9077,7 @@
       <w:pPr>
         <w:pStyle w:val="Nadpis3"/>
       </w:pPr>
-      <w:bookmarkStart w:id="43" w:name="_Toc129551334"/>
+      <w:bookmarkStart w:id="43" w:name="_Toc129597475"/>
       <w:r>
         <w:t>Sampling</w:t>
       </w:r>
@@ -9078,7 +9162,7 @@
       <w:pPr>
         <w:pStyle w:val="Nadpis2"/>
       </w:pPr>
-      <w:bookmarkStart w:id="44" w:name="_Toc129551335"/>
+      <w:bookmarkStart w:id="44" w:name="_Toc129597476"/>
       <w:r>
         <w:t>Culling</w:t>
       </w:r>
@@ -9117,7 +9201,7 @@
       <w:pPr>
         <w:pStyle w:val="Nadpis3"/>
       </w:pPr>
-      <w:bookmarkStart w:id="45" w:name="_Toc129551336"/>
+      <w:bookmarkStart w:id="45" w:name="_Toc129597477"/>
       <w:r>
         <w:lastRenderedPageBreak/>
         <w:t>Face culling</w:t>
@@ -9410,7 +9494,7 @@
       <w:pPr>
         <w:pStyle w:val="Nadpis1"/>
       </w:pPr>
-      <w:bookmarkStart w:id="46" w:name="_Toc129551337"/>
+      <w:bookmarkStart w:id="46" w:name="_Toc129597478"/>
       <w:r>
         <w:lastRenderedPageBreak/>
         <w:t>Praktická část</w:t>
@@ -9434,7 +9518,7 @@
           <w:iCs/>
         </w:rPr>
       </w:pPr>
-      <w:bookmarkStart w:id="47" w:name="_Toc129551338"/>
+      <w:bookmarkStart w:id="47" w:name="_Toc129597479"/>
       <w:r>
         <w:rPr>
           <w:i/>
@@ -9499,7 +9583,7 @@
             <v:imagedata r:id="rId24" o:title=""/>
             <w10:wrap type="tight"/>
           </v:shape>
-          <o:OLEObject Type="Embed" ProgID="Word.OpenDocumentText.12" ShapeID="_x0000_s1026" DrawAspect="Content" ObjectID="_1740167042" r:id="rId25"/>
+          <o:OLEObject Type="Embed" ProgID="Word.OpenDocumentText.12" ShapeID="_x0000_s1026" DrawAspect="Content" ObjectID="_1740254652" r:id="rId25"/>
         </w:object>
       </w:r>
       <w:r>
@@ -9683,7 +9767,7 @@
             <v:imagedata r:id="rId26" o:title=""/>
             <w10:wrap type="tight" anchorx="page"/>
           </v:shape>
-          <o:OLEObject Type="Embed" ProgID="Word.OpenDocumentText.12" ShapeID="_x0000_s1027" DrawAspect="Content" ObjectID="_1740167043" r:id="rId27"/>
+          <o:OLEObject Type="Embed" ProgID="Word.OpenDocumentText.12" ShapeID="_x0000_s1027" DrawAspect="Content" ObjectID="_1740254653" r:id="rId27"/>
         </w:object>
       </w:r>
       <w:r>
@@ -9870,7 +9954,7 @@
           <w:numId w:val="25"/>
         </w:numPr>
       </w:pPr>
-      <w:bookmarkStart w:id="48" w:name="_Toc129551339"/>
+      <w:bookmarkStart w:id="48" w:name="_Toc129597480"/>
       <w:r>
         <w:t>Triangle</w:t>
       </w:r>
@@ -9915,7 +9999,7 @@
             <v:imagedata r:id="rId28" o:title=""/>
             <w10:wrap type="tight"/>
           </v:shape>
-          <o:OLEObject Type="Embed" ProgID="Word.OpenDocumentText.12" ShapeID="_x0000_s1028" DrawAspect="Content" ObjectID="_1740167044" r:id="rId29"/>
+          <o:OLEObject Type="Embed" ProgID="Word.OpenDocumentText.12" ShapeID="_x0000_s1028" DrawAspect="Content" ObjectID="_1740254654" r:id="rId29"/>
         </w:object>
       </w:r>
       <w:r>
@@ -10048,7 +10132,7 @@
             <v:imagedata r:id="rId30" o:title=""/>
             <w10:wrap type="tight"/>
           </v:shape>
-          <o:OLEObject Type="Embed" ProgID="Word.OpenDocumentText.12" ShapeID="_x0000_s1030" DrawAspect="Content" ObjectID="_1740167045" r:id="rId31"/>
+          <o:OLEObject Type="Embed" ProgID="Word.OpenDocumentText.12" ShapeID="_x0000_s1030" DrawAspect="Content" ObjectID="_1740254655" r:id="rId31"/>
         </w:object>
       </w:r>
       <w:r>
@@ -10060,7 +10144,7 @@
             <v:imagedata r:id="rId32" o:title=""/>
             <w10:wrap type="tight"/>
           </v:shape>
-          <o:OLEObject Type="Embed" ProgID="Word.OpenDocumentText.12" ShapeID="_x0000_s1029" DrawAspect="Content" ObjectID="_1740167046" r:id="rId33"/>
+          <o:OLEObject Type="Embed" ProgID="Word.OpenDocumentText.12" ShapeID="_x0000_s1029" DrawAspect="Content" ObjectID="_1740254656" r:id="rId33"/>
         </w:object>
       </w:r>
       <w:r>
@@ -10106,7 +10190,7 @@
             <v:imagedata r:id="rId34" o:title=""/>
             <w10:wrap type="tight"/>
           </v:shape>
-          <o:OLEObject Type="Embed" ProgID="Word.OpenDocumentText.12" ShapeID="_x0000_s1032" DrawAspect="Content" ObjectID="_1740167047" r:id="rId35"/>
+          <o:OLEObject Type="Embed" ProgID="Word.OpenDocumentText.12" ShapeID="_x0000_s1032" DrawAspect="Content" ObjectID="_1740254657" r:id="rId35"/>
         </w:object>
       </w:r>
       <w:r>
@@ -10132,7 +10216,7 @@
             <v:imagedata r:id="rId36" o:title=""/>
             <w10:wrap type="tight"/>
           </v:shape>
-          <o:OLEObject Type="Embed" ProgID="Word.OpenDocumentText.12" ShapeID="_x0000_s1031" DrawAspect="Content" ObjectID="_1740167048" r:id="rId37"/>
+          <o:OLEObject Type="Embed" ProgID="Word.OpenDocumentText.12" ShapeID="_x0000_s1031" DrawAspect="Content" ObjectID="_1740254658" r:id="rId37"/>
         </w:object>
       </w:r>
       <w:r>
@@ -10215,7 +10299,7 @@
             <v:imagedata r:id="rId38" o:title=""/>
             <w10:wrap type="square"/>
           </v:shape>
-          <o:OLEObject Type="Embed" ProgID="Word.OpenDocumentText.12" ShapeID="_x0000_s1033" DrawAspect="Content" ObjectID="_1740167049" r:id="rId39"/>
+          <o:OLEObject Type="Embed" ProgID="Word.OpenDocumentText.12" ShapeID="_x0000_s1033" DrawAspect="Content" ObjectID="_1740254659" r:id="rId39"/>
         </w:object>
       </w:r>
       <w:r>
@@ -10522,7 +10606,7 @@
             <v:imagedata r:id="rId40" o:title=""/>
             <w10:wrap type="tight"/>
           </v:shape>
-          <o:OLEObject Type="Embed" ProgID="Word.OpenDocumentText.12" ShapeID="_x0000_s1034" DrawAspect="Content" ObjectID="_1740167050" r:id="rId41"/>
+          <o:OLEObject Type="Embed" ProgID="Word.OpenDocumentText.12" ShapeID="_x0000_s1034" DrawAspect="Content" ObjectID="_1740254660" r:id="rId41"/>
         </w:object>
       </w:r>
       <w:r>
@@ -10603,7 +10687,7 @@
       <w:pPr>
         <w:pStyle w:val="Nadpis2"/>
       </w:pPr>
-      <w:bookmarkStart w:id="51" w:name="_Toc129551340"/>
+      <w:bookmarkStart w:id="51" w:name="_Toc129597481"/>
       <w:r>
         <w:lastRenderedPageBreak/>
         <w:t>Cube</w:t>
@@ -10728,6 +10812,9 @@
       </w:r>
       <w:r>
         <w:t xml:space="preserve"> a manipulovat s nimi během vykreslování.</w:t>
+      </w:r>
+      <w:r>
+        <w:t xml:space="preserve"> </w:t>
       </w:r>
     </w:p>
     <w:p>
@@ -10800,7 +10887,7 @@
             <v:imagedata r:id="rId43" o:title=""/>
             <w10:wrap type="square"/>
           </v:shape>
-          <o:OLEObject Type="Embed" ProgID="Word.OpenDocumentText.12" ShapeID="_x0000_s1035" DrawAspect="Content" ObjectID="_1740167051" r:id="rId44"/>
+          <o:OLEObject Type="Embed" ProgID="Word.OpenDocumentText.12" ShapeID="_x0000_s1035" DrawAspect="Content" ObjectID="_1740254661" r:id="rId44"/>
         </w:object>
       </w:r>
       <w:r>
@@ -11008,7 +11095,7 @@
             <v:imagedata r:id="rId45" o:title=""/>
             <w10:wrap type="tight"/>
           </v:shape>
-          <o:OLEObject Type="Embed" ProgID="Word.OpenDocumentText.12" ShapeID="_x0000_s1036" DrawAspect="Content" ObjectID="_1740167052" r:id="rId46"/>
+          <o:OLEObject Type="Embed" ProgID="Word.OpenDocumentText.12" ShapeID="_x0000_s1036" DrawAspect="Content" ObjectID="_1740254662" r:id="rId46"/>
         </w:object>
       </w:r>
       <w:r>
@@ -11076,7 +11163,7 @@
             <v:imagedata r:id="rId47" o:title=""/>
             <w10:wrap type="tight"/>
           </v:shape>
-          <o:OLEObject Type="Embed" ProgID="Word.OpenDocumentText.12" ShapeID="_x0000_s1037" DrawAspect="Content" ObjectID="_1740167053" r:id="rId48"/>
+          <o:OLEObject Type="Embed" ProgID="Word.OpenDocumentText.12" ShapeID="_x0000_s1037" DrawAspect="Content" ObjectID="_1740254663" r:id="rId48"/>
         </w:object>
       </w:r>
       <w:r>
@@ -11143,7 +11230,7 @@
             <v:imagedata r:id="rId49" o:title=""/>
             <w10:wrap type="tight"/>
           </v:shape>
-          <o:OLEObject Type="Embed" ProgID="Word.OpenDocumentText.12" ShapeID="_x0000_s1039" DrawAspect="Content" ObjectID="_1740167054" r:id="rId50"/>
+          <o:OLEObject Type="Embed" ProgID="Word.OpenDocumentText.12" ShapeID="_x0000_s1039" DrawAspect="Content" ObjectID="_1740254664" r:id="rId50"/>
         </w:object>
       </w:r>
       <w:r>
@@ -11155,7 +11242,7 @@
             <v:imagedata r:id="rId51" o:title=""/>
             <w10:wrap type="tight"/>
           </v:shape>
-          <o:OLEObject Type="Embed" ProgID="Word.OpenDocumentText.12" ShapeID="_x0000_s1038" DrawAspect="Content" ObjectID="_1740167055" r:id="rId52"/>
+          <o:OLEObject Type="Embed" ProgID="Word.OpenDocumentText.12" ShapeID="_x0000_s1038" DrawAspect="Content" ObjectID="_1740254665" r:id="rId52"/>
         </w:object>
       </w:r>
       <w:r>
@@ -11463,7 +11550,7 @@
             <v:imagedata r:id="rId53" o:title=""/>
             <w10:wrap type="tight"/>
           </v:shape>
-          <o:OLEObject Type="Embed" ProgID="Word.OpenDocumentText.12" ShapeID="_x0000_s1040" DrawAspect="Content" ObjectID="_1740167056" r:id="rId54"/>
+          <o:OLEObject Type="Embed" ProgID="Word.OpenDocumentText.12" ShapeID="_x0000_s1040" DrawAspect="Content" ObjectID="_1740254666" r:id="rId54"/>
         </w:object>
       </w:r>
       <w:r>
@@ -11668,15 +11755,28 @@
       <w:pPr>
         <w:pStyle w:val="Nadpis2"/>
       </w:pPr>
-      <w:bookmarkStart w:id="54" w:name="_Toc129551341"/>
+      <w:bookmarkStart w:id="54" w:name="_Toc129597482"/>
       <w:r>
         <w:t>GPU Driven Rendering</w:t>
       </w:r>
       <w:bookmarkEnd w:id="54"/>
     </w:p>
     <w:p>
-      <w:r>
-        <w:t xml:space="preserve">Cílem tohohle mého prvního zadání ve firmě bylo vyhotovit demo </w:t>
+      <w:pPr>
+        <w:pStyle w:val="Nadpis3"/>
+      </w:pPr>
+      <w:bookmarkStart w:id="55" w:name="_Toc129597483"/>
+      <w:r>
+        <w:t>Zadání</w:t>
+      </w:r>
+      <w:bookmarkEnd w:id="55"/>
+    </w:p>
+    <w:p>
+      <w:r>
+        <w:t>Moje první zadání</w:t>
+      </w:r>
+      <w:r>
+        <w:t xml:space="preserve"> ve firmě bylo vyhotovit demo </w:t>
       </w:r>
       <w:r>
         <w:rPr>
@@ -11705,18 +11805,87 @@
         <w:t>Vulkan Guide</w:t>
       </w:r>
       <w:r>
-        <w:t xml:space="preserve">. První program jsem </w:t>
+        <w:t>.</w:t>
+      </w:r>
+      <w:r>
+        <w:t xml:space="preserve"> </w:t>
+      </w:r>
+    </w:p>
+    <w:p>
+      <w:pPr>
+        <w:rPr>
+          <w:u w:val="single"/>
+        </w:rPr>
+      </w:pPr>
+      <w:r>
+        <w:rPr>
+          <w:u w:val="single"/>
+        </w:rPr>
+        <w:t>Cíl:</w:t>
+      </w:r>
+    </w:p>
+    <w:p>
+      <w:pPr>
+        <w:pStyle w:val="Odstavecseseznamem"/>
+        <w:numPr>
+          <w:ilvl w:val="0"/>
+          <w:numId w:val="32"/>
+        </w:numPr>
+      </w:pPr>
+      <w:r>
+        <w:t xml:space="preserve">Pomocí GPU </w:t>
+      </w:r>
+      <w:r>
+        <w:t>driven renderingu</w:t>
+      </w:r>
+      <w:r>
+        <w:t xml:space="preserve"> co nejefektivněji vykreslit objekty ve scéně</w:t>
+      </w:r>
+    </w:p>
+    <w:p>
+      <w:r>
+        <w:rPr>
+          <w:u w:val="single"/>
+        </w:rPr>
+        <w:t>Vedlejší cíle:</w:t>
+      </w:r>
+    </w:p>
+    <w:p>
+      <w:pPr>
+        <w:pStyle w:val="Odstavecseseznamem"/>
+        <w:numPr>
+          <w:ilvl w:val="0"/>
+          <w:numId w:val="32"/>
+        </w:numPr>
+      </w:pPr>
+      <w:r>
+        <w:t>Použít texture array</w:t>
+      </w:r>
+    </w:p>
+    <w:p>
+      <w:pPr>
+        <w:pStyle w:val="Odstavecseseznamem"/>
+        <w:numPr>
+          <w:ilvl w:val="0"/>
+          <w:numId w:val="32"/>
+        </w:numPr>
+      </w:pPr>
+      <w:r>
+        <w:t xml:space="preserve">Data objektů </w:t>
+      </w:r>
+      <w:r>
+        <w:t>ve scéně jsou uloženy ve storage bufferu</w:t>
       </w:r>
     </w:p>
     <w:p>
       <w:pPr>
         <w:pStyle w:val="Nadpis3"/>
       </w:pPr>
-      <w:bookmarkStart w:id="55" w:name="_Toc129551342"/>
+      <w:bookmarkStart w:id="56" w:name="_Toc129597484"/>
       <w:r>
         <w:t>Princip</w:t>
       </w:r>
-      <w:bookmarkEnd w:id="55"/>
+      <w:bookmarkEnd w:id="56"/>
     </w:p>
     <w:p>
       <w:r>
@@ -11734,6 +11903,7 @@
     </w:p>
     <w:p>
       <w:r>
+        <w:lastRenderedPageBreak/>
         <w:t>Celý proces využívá výše uvedeného indirect draw callu, který si bere parametry z GPU bufferu místo ze samotného volání. Díky tomuto mechanismu si může grafická karta pozice a informace o následném vykreslení vzít přímo z bufferu, čímž se minimalizuje přesun dat mezi CPU a GPU. Jakým způsobem se zátěž rozloží mezi jednotlivými jádry</w:t>
       </w:r>
       <w:r>
@@ -11750,7 +11920,6 @@
     </w:p>
     <w:p>
       <w:r>
-        <w:lastRenderedPageBreak/>
         <w:t>Moderní grafické karty milují, když jim zadáte obrovské množství práce při každém draw callu, protože tak mohou dosáhnout 100% využití. Budeme se tedy snažit, vykreslit na jeden draw call co nejvíce objektů.</w:t>
       </w:r>
       <w:r>
@@ -11787,22 +11956,349 @@
       <w:pPr>
         <w:pStyle w:val="Nadpis3"/>
       </w:pPr>
-      <w:bookmarkStart w:id="56" w:name="_Toc129551343"/>
+      <w:bookmarkStart w:id="57" w:name="_Toc129597485"/>
       <w:r>
         <w:t>Návrh</w:t>
       </w:r>
-      <w:bookmarkEnd w:id="56"/>
-    </w:p>
-    <w:p/>
+      <w:bookmarkEnd w:id="57"/>
+    </w:p>
+    <w:p>
+      <w:r>
+        <w:t>Na co musíme myslet:</w:t>
+      </w:r>
+    </w:p>
+    <w:p>
+      <w:pPr>
+        <w:pStyle w:val="Odstavecseseznamem"/>
+        <w:numPr>
+          <w:ilvl w:val="0"/>
+          <w:numId w:val="37"/>
+        </w:numPr>
+      </w:pPr>
+      <w:r>
+        <w:t>Nejlépe celá scéna na GPU</w:t>
+      </w:r>
+    </w:p>
+    <w:p>
+      <w:pPr>
+        <w:pStyle w:val="Odstavecseseznamem"/>
+        <w:numPr>
+          <w:ilvl w:val="0"/>
+          <w:numId w:val="37"/>
+        </w:numPr>
+      </w:pPr>
+      <w:r>
+        <w:t>Bindless design</w:t>
+      </w:r>
+    </w:p>
+    <w:p>
+      <w:pPr>
+        <w:pStyle w:val="Odstavecseseznamem"/>
+        <w:numPr>
+          <w:ilvl w:val="1"/>
+          <w:numId w:val="37"/>
+        </w:numPr>
+      </w:pPr>
+      <w:r>
+        <w:t>Vyhnout se bindování mezi draw cally</w:t>
+      </w:r>
+    </w:p>
+    <w:p>
+      <w:pPr>
+        <w:pStyle w:val="Odstavecseseznamem"/>
+        <w:numPr>
+          <w:ilvl w:val="0"/>
+          <w:numId w:val="37"/>
+        </w:numPr>
+      </w:pPr>
+      <w:r>
+        <w:t>Použití indirect draw callu</w:t>
+      </w:r>
+    </w:p>
+    <w:p>
+      <w:r>
+        <w:t xml:space="preserve">Základem GPU driven renderování je rozdělení objektů do tzv. </w:t>
+      </w:r>
+      <w:r>
+        <w:rPr>
+          <w:i/>
+          <w:iCs/>
+        </w:rPr>
+        <w:t>batch</w:t>
+      </w:r>
+      <w:r>
+        <w:rPr>
+          <w:i/>
+          <w:iCs/>
+        </w:rPr>
+        <w:t>ů.</w:t>
+      </w:r>
+      <w:r>
+        <w:t xml:space="preserve"> Batch je množina objektů, které mají společný </w:t>
+      </w:r>
+      <w:r>
+        <w:rPr>
+          <w:i/>
+          <w:iCs/>
+        </w:rPr>
+        <w:t>mesh</w:t>
+      </w:r>
+      <w:r>
+        <w:t xml:space="preserve"> a </w:t>
+      </w:r>
+      <w:r>
+        <w:rPr>
+          <w:i/>
+          <w:iCs/>
+        </w:rPr>
+        <w:t>texture</w:t>
+      </w:r>
+      <w:r>
+        <w:t xml:space="preserve">. </w:t>
+      </w:r>
+      <w:r>
+        <w:t xml:space="preserve">Každý batch </w:t>
+      </w:r>
+      <w:r>
+        <w:t>bude vykreslen pomocí jednoho indirect draw call</w:t>
+      </w:r>
+      <w:r>
+        <w:t xml:space="preserve">u, který provede </w:t>
+      </w:r>
+      <w:r>
+        <w:t xml:space="preserve">instancované kreslení. </w:t>
+      </w:r>
+      <w:r>
+        <w:t>Jakmile budeme mít připraveny vertex a index buffery, vykreslíme scénu na tolik draw callů, kolik jsme sestavili batchů</w:t>
+      </w:r>
+      <w:r>
+        <w:t xml:space="preserve"> z našich objektů.</w:t>
+      </w:r>
+    </w:p>
+    <w:p>
+      <w:r>
+        <w:t>V podstatě se snažíme sjednotit objekty tak, abychom dokázali co nejlépe využít instancovaného kreslení</w:t>
+      </w:r>
+      <w:r>
+        <w:t>.</w:t>
+      </w:r>
+    </w:p>
+    <w:p>
+      <w:r>
+        <w:t>Musím říct, že i mě se to po přečtení článku dost špatně představovalo, takže jsem si nakreslil obrázek:</w:t>
+      </w:r>
+    </w:p>
+    <w:p>
+      <w:r>
+        <w:rPr>
+          <w:noProof/>
+        </w:rPr>
+        <w:lastRenderedPageBreak/>
+        <w:drawing>
+          <wp:anchor distT="180340" distB="180340" distL="114300" distR="114300" simplePos="0" relativeHeight="251730944" behindDoc="1" locked="0" layoutInCell="1" allowOverlap="1" wp14:anchorId="3D2B59C8" wp14:editId="6CEE2923">
+            <wp:simplePos x="0" y="0"/>
+            <wp:positionH relativeFrom="margin">
+              <wp:align>center</wp:align>
+            </wp:positionH>
+            <wp:positionV relativeFrom="paragraph">
+              <wp:posOffset>0</wp:posOffset>
+            </wp:positionV>
+            <wp:extent cx="3160395" cy="4373880"/>
+            <wp:effectExtent l="0" t="0" r="1905" b="7620"/>
+            <wp:wrapTopAndBottom/>
+            <wp:docPr id="28" name="Obrázek 28"/>
+            <wp:cNvGraphicFramePr>
+              <a:graphicFrameLocks xmlns:a="http://schemas.openxmlformats.org/drawingml/2006/main" noChangeAspect="1"/>
+            </wp:cNvGraphicFramePr>
+            <a:graphic xmlns:a="http://schemas.openxmlformats.org/drawingml/2006/main">
+              <a:graphicData uri="http://schemas.openxmlformats.org/drawingml/2006/picture">
+                <pic:pic xmlns:pic="http://schemas.openxmlformats.org/drawingml/2006/picture">
+                  <pic:nvPicPr>
+                    <pic:cNvPr id="0" name="Picture 46"/>
+                    <pic:cNvPicPr>
+                      <a:picLocks noChangeAspect="1" noChangeArrowheads="1"/>
+                    </pic:cNvPicPr>
+                  </pic:nvPicPr>
+                  <pic:blipFill>
+                    <a:blip r:embed="rId56" cstate="print">
+                      <a:extLst>
+                        <a:ext uri="{28A0092B-C50C-407E-A947-70E740481C1C}">
+                          <a14:useLocalDpi xmlns:a14="http://schemas.microsoft.com/office/drawing/2010/main" val="0"/>
+                        </a:ext>
+                      </a:extLst>
+                    </a:blip>
+                    <a:srcRect/>
+                    <a:stretch>
+                      <a:fillRect/>
+                    </a:stretch>
+                  </pic:blipFill>
+                  <pic:spPr bwMode="auto">
+                    <a:xfrm>
+                      <a:off x="0" y="0"/>
+                      <a:ext cx="3160395" cy="4373880"/>
+                    </a:xfrm>
+                    <a:prstGeom prst="rect">
+                      <a:avLst/>
+                    </a:prstGeom>
+                    <a:noFill/>
+                    <a:ln>
+                      <a:noFill/>
+                    </a:ln>
+                  </pic:spPr>
+                </pic:pic>
+              </a:graphicData>
+            </a:graphic>
+            <wp14:sizeRelH relativeFrom="page">
+              <wp14:pctWidth>0</wp14:pctWidth>
+            </wp14:sizeRelH>
+            <wp14:sizeRelV relativeFrom="page">
+              <wp14:pctHeight>0</wp14:pctHeight>
+            </wp14:sizeRelV>
+          </wp:anchor>
+        </w:drawing>
+      </w:r>
+      <w:r>
+        <w:t>Na obrázku je</w:t>
+      </w:r>
+      <w:r>
+        <w:t xml:space="preserve"> vidět</w:t>
+      </w:r>
+      <w:r>
+        <w:t xml:space="preserve"> příklad rozdělení objektů do batchů. Jsou tam </w:t>
+      </w:r>
+      <w:r>
+        <w:t>tři</w:t>
+      </w:r>
+      <w:r>
+        <w:t xml:space="preserve"> </w:t>
+      </w:r>
+      <w:r>
+        <w:t>meshe</w:t>
+      </w:r>
+      <w:r>
+        <w:t xml:space="preserve"> (krychle, válec, koule) a dvě textury</w:t>
+      </w:r>
+      <w:r>
+        <w:t xml:space="preserve"> označeny čísly</w:t>
+      </w:r>
+      <w:r>
+        <w:t xml:space="preserve">. </w:t>
+      </w:r>
+      <w:r>
+        <w:t xml:space="preserve">Když si v poslední tabulce odmyslíte sloupečky, kde je </w:t>
+      </w:r>
+      <w:r>
+        <w:rPr>
+          <w:i/>
+          <w:iCs/>
+        </w:rPr>
+        <w:t>count</w:t>
+      </w:r>
+      <w:r>
+        <w:t xml:space="preserve"> nula, tak zbydou 3 batche, které představují indirect draw cally</w:t>
+      </w:r>
+      <w:r>
+        <w:t xml:space="preserve"> potřebné k vykreslení této scény</w:t>
+      </w:r>
+      <w:r>
+        <w:t>.</w:t>
+      </w:r>
+    </w:p>
+    <w:p>
+      <w:r>
+        <w:t>Tento návrh řešení je</w:t>
+      </w:r>
+      <w:r>
+        <w:t xml:space="preserve"> pěkný, ale</w:t>
+      </w:r>
+      <w:r>
+        <w:t xml:space="preserve"> poněkud zastaralý</w:t>
+      </w:r>
+      <w:r>
+        <w:t>. V době, kdy článek vzniknul, se</w:t>
+      </w:r>
+      <w:r>
+        <w:t xml:space="preserve"> </w:t>
+      </w:r>
+      <w:r>
+        <w:t>totiž ještě</w:t>
+      </w:r>
+      <w:r>
+        <w:t xml:space="preserve"> nepočítalo s</w:t>
+      </w:r>
+      <w:r>
+        <w:t> </w:t>
+      </w:r>
+      <w:r>
+        <w:t>existencí</w:t>
+      </w:r>
+      <w:r>
+        <w:t xml:space="preserve"> draw callu</w:t>
+      </w:r>
+      <w:r>
+        <w:t xml:space="preserve"> s názvem</w:t>
+      </w:r>
+      <w:r>
+        <w:t xml:space="preserve"> </w:t>
+      </w:r>
+      <w:r>
+        <w:rPr>
+          <w:i/>
+          <w:iCs/>
+        </w:rPr>
+        <w:t>multi_draw_indirect</w:t>
+      </w:r>
+      <w:r>
+        <w:t xml:space="preserve">. </w:t>
+      </w:r>
+      <w:r>
+        <w:t>Ten dokáže provést námi určený počet indirect volání</w:t>
+      </w:r>
+      <w:r>
+        <w:t xml:space="preserve">. </w:t>
+      </w:r>
+      <w:r>
+        <w:t xml:space="preserve">My si tak můžeme vytvořit indirect buffer obsahující hned několik struktur </w:t>
+      </w:r>
+      <w:r>
+        <w:rPr>
+          <w:i/>
+          <w:iCs/>
+        </w:rPr>
+        <w:t>DrawIndexedIndirect</w:t>
+      </w:r>
+      <w:r>
+        <w:t xml:space="preserve"> popisujících</w:t>
+      </w:r>
+      <w:r>
+        <w:t xml:space="preserve"> indirect call.</w:t>
+      </w:r>
+      <w:r>
+        <w:rPr>
+          <w:i/>
+          <w:iCs/>
+        </w:rPr>
+        <w:t xml:space="preserve"> </w:t>
+      </w:r>
+      <w:r>
+        <w:t>Díky jeho použití</w:t>
+      </w:r>
+      <w:r>
+        <w:t xml:space="preserve"> následně</w:t>
+      </w:r>
+      <w:r>
+        <w:t xml:space="preserve"> dokážeme vykreslit celou scénu na pouhé jedno volání!</w:t>
+      </w:r>
+    </w:p>
     <w:p>
       <w:pPr>
         <w:pStyle w:val="Nadpis3"/>
       </w:pPr>
-      <w:bookmarkStart w:id="57" w:name="_Toc129551344"/>
+      <w:bookmarkStart w:id="58" w:name="_Toc129597486"/>
       <w:r>
         <w:t>Implementace</w:t>
       </w:r>
-      <w:bookmarkEnd w:id="57"/>
+      <w:bookmarkEnd w:id="58"/>
     </w:p>
     <w:p>
       <w:r>
@@ -11813,30 +12309,30 @@
       <w:pPr>
         <w:pStyle w:val="Neslovannadpis"/>
       </w:pPr>
-      <w:bookmarkStart w:id="58" w:name="_Toc129551345"/>
+      <w:bookmarkStart w:id="59" w:name="_Toc129597487"/>
       <w:r>
         <w:lastRenderedPageBreak/>
         <w:t>Závěr</w:t>
       </w:r>
       <w:bookmarkEnd w:id="0"/>
       <w:bookmarkEnd w:id="1"/>
-      <w:bookmarkEnd w:id="58"/>
+      <w:bookmarkEnd w:id="59"/>
     </w:p>
     <w:p/>
     <w:p>
       <w:pPr>
         <w:pStyle w:val="Neslovannadpis"/>
       </w:pPr>
-      <w:bookmarkStart w:id="59" w:name="_Toc86047604"/>
-      <w:bookmarkStart w:id="60" w:name="_Toc86055211"/>
-      <w:bookmarkStart w:id="61" w:name="_Toc129551346"/>
+      <w:bookmarkStart w:id="60" w:name="_Toc86047604"/>
+      <w:bookmarkStart w:id="61" w:name="_Toc86055211"/>
+      <w:bookmarkStart w:id="62" w:name="_Toc129597488"/>
       <w:r>
         <w:lastRenderedPageBreak/>
         <w:t>Seznam zkratek a odborných výrazů</w:t>
       </w:r>
-      <w:bookmarkEnd w:id="59"/>
       <w:bookmarkEnd w:id="60"/>
       <w:bookmarkEnd w:id="61"/>
+      <w:bookmarkEnd w:id="62"/>
     </w:p>
     <w:p>
       <w:pPr>
@@ -11936,16 +12432,16 @@
       <w:pPr>
         <w:pStyle w:val="Neslovannadpis"/>
       </w:pPr>
-      <w:bookmarkStart w:id="62" w:name="_Toc86047605"/>
-      <w:bookmarkStart w:id="63" w:name="_Toc86055212"/>
-      <w:bookmarkStart w:id="64" w:name="_Toc129551347"/>
+      <w:bookmarkStart w:id="63" w:name="_Toc86047605"/>
+      <w:bookmarkStart w:id="64" w:name="_Toc86055212"/>
+      <w:bookmarkStart w:id="65" w:name="_Toc129597489"/>
       <w:r>
         <w:lastRenderedPageBreak/>
         <w:t>Seznam obrázků</w:t>
       </w:r>
-      <w:bookmarkEnd w:id="62"/>
       <w:bookmarkEnd w:id="63"/>
       <w:bookmarkEnd w:id="64"/>
+      <w:bookmarkEnd w:id="65"/>
     </w:p>
     <w:p>
       <w:pPr>
@@ -11969,7 +12465,7 @@
       <w:r>
         <w:fldChar w:fldCharType="separate"/>
       </w:r>
-      <w:hyperlink r:id="rId56" w:anchor="_Toc129446365" w:history="1">
+      <w:hyperlink r:id="rId57" w:anchor="_Toc129446365" w:history="1">
         <w:r>
           <w:rPr>
             <w:rStyle w:val="Hypertextovodkaz"/>
@@ -12040,7 +12536,7 @@
           <w:lang w:eastAsia="cs-CZ"/>
         </w:rPr>
       </w:pPr>
-      <w:hyperlink r:id="rId57" w:anchor="_Toc129446366" w:history="1">
+      <w:hyperlink r:id="rId58" w:anchor="_Toc129446366" w:history="1">
         <w:r>
           <w:rPr>
             <w:rStyle w:val="Hypertextovodkaz"/>
@@ -12111,7 +12607,7 @@
           <w:lang w:eastAsia="cs-CZ"/>
         </w:rPr>
       </w:pPr>
-      <w:hyperlink r:id="rId58" w:anchor="_Toc129446367" w:history="1">
+      <w:hyperlink r:id="rId59" w:anchor="_Toc129446367" w:history="1">
         <w:r>
           <w:rPr>
             <w:rStyle w:val="Hypertextovodkaz"/>
@@ -12182,7 +12678,7 @@
           <w:lang w:eastAsia="cs-CZ"/>
         </w:rPr>
       </w:pPr>
-      <w:hyperlink r:id="rId59" w:anchor="_Toc129446368" w:history="1">
+      <w:hyperlink r:id="rId60" w:anchor="_Toc129446368" w:history="1">
         <w:r>
           <w:rPr>
             <w:rStyle w:val="Hypertextovodkaz"/>
@@ -12253,7 +12749,7 @@
           <w:lang w:eastAsia="cs-CZ"/>
         </w:rPr>
       </w:pPr>
-      <w:hyperlink r:id="rId60" w:anchor="_Toc129446369" w:history="1">
+      <w:hyperlink r:id="rId61" w:anchor="_Toc129446369" w:history="1">
         <w:r>
           <w:rPr>
             <w:rStyle w:val="Hypertextovodkaz"/>
@@ -12321,10 +12817,10 @@
         </w:rPr>
         <w:fldChar w:fldCharType="end"/>
       </w:r>
-      <w:bookmarkStart w:id="65" w:name="_Toc86047606"/>
-    </w:p>
-    <w:bookmarkStart w:id="66" w:name="_Toc129551348" w:displacedByCustomXml="next"/>
-    <w:bookmarkStart w:id="67" w:name="_Toc86055213" w:displacedByCustomXml="next"/>
+      <w:bookmarkStart w:id="66" w:name="_Toc86047606"/>
+    </w:p>
+    <w:bookmarkStart w:id="67" w:name="_Toc129597490" w:displacedByCustomXml="next"/>
+    <w:bookmarkStart w:id="68" w:name="_Toc86055213" w:displacedByCustomXml="next"/>
     <w:sdt>
       <w:sdtPr>
         <w:rPr>
@@ -12345,9 +12841,9 @@
         </w:rPr>
       </w:sdtEndPr>
       <w:sdtContent>
-        <w:bookmarkEnd w:id="67" w:displacedByCustomXml="next"/>
-        <w:bookmarkEnd w:id="65" w:displacedByCustomXml="next"/>
-        <w:bookmarkStart w:id="68" w:name="_Toc118834284" w:displacedByCustomXml="next"/>
+        <w:bookmarkEnd w:id="68" w:displacedByCustomXml="next"/>
+        <w:bookmarkEnd w:id="66" w:displacedByCustomXml="next"/>
+        <w:bookmarkStart w:id="69" w:name="_Toc118834284" w:displacedByCustomXml="next"/>
         <w:sdt>
           <w:sdtPr>
             <w:rPr>
@@ -12375,8 +12871,8 @@
               <w:r>
                 <w:t>Použité zdroje</w:t>
               </w:r>
-              <w:bookmarkEnd w:id="66"/>
-              <w:bookmarkEnd w:id="68"/>
+              <w:bookmarkEnd w:id="67"/>
+              <w:bookmarkEnd w:id="69"/>
             </w:p>
             <w:p>
               <w:pPr>
@@ -12954,7 +13450,7 @@
         <w:p>
           <w:pPr>
             <w:sectPr>
-              <w:footerReference w:type="default" r:id="rId61"/>
+              <w:footerReference w:type="default" r:id="rId62"/>
               <w:pgSz w:w="11906" w:h="16838"/>
               <w:pgMar w:top="1417" w:right="1417" w:bottom="1417" w:left="1417" w:header="708" w:footer="708" w:gutter="0"/>
               <w:pgNumType w:start="1"/>
@@ -12969,16 +13465,16 @@
       <w:pPr>
         <w:pStyle w:val="Nadpisplohy"/>
       </w:pPr>
-      <w:bookmarkStart w:id="69" w:name="_Toc86047607"/>
-      <w:bookmarkStart w:id="70" w:name="_Toc86055214"/>
-      <w:bookmarkStart w:id="71" w:name="_Toc129551349"/>
+      <w:bookmarkStart w:id="70" w:name="_Toc86047607"/>
+      <w:bookmarkStart w:id="71" w:name="_Toc86055214"/>
+      <w:bookmarkStart w:id="72" w:name="_Toc129597491"/>
       <w:r>
         <w:lastRenderedPageBreak/>
         <w:t>Seznam přiložených souborů</w:t>
       </w:r>
-      <w:bookmarkEnd w:id="69"/>
       <w:bookmarkEnd w:id="70"/>
       <w:bookmarkEnd w:id="71"/>
+      <w:bookmarkEnd w:id="72"/>
     </w:p>
     <w:p>
       <w:r>
@@ -14210,7 +14706,7 @@
   <w:abstractNum w:abstractNumId="15" w15:restartNumberingAfterBreak="0">
     <w:nsid w:val="299867B1"/>
     <w:multiLevelType w:val="hybridMultilevel"/>
-    <w:tmpl w:val="896211C6"/>
+    <w:tmpl w:val="4F38951E"/>
     <w:lvl w:ilvl="0" w:tplc="04050001">
       <w:start w:val="1"/>
       <w:numFmt w:val="bullet"/>
@@ -14321,12 +14817,125 @@
     </w:lvl>
   </w:abstractNum>
   <w:abstractNum w:abstractNumId="16" w15:restartNumberingAfterBreak="0">
+    <w:nsid w:val="2C5325D9"/>
+    <w:multiLevelType w:val="hybridMultilevel"/>
+    <w:tmpl w:val="4CEC5C9E"/>
+    <w:lvl w:ilvl="0" w:tplc="04050001">
+      <w:start w:val="1"/>
+      <w:numFmt w:val="bullet"/>
+      <w:lvlText w:val=""/>
+      <w:lvlJc w:val="left"/>
+      <w:pPr>
+        <w:ind w:left="1571" w:hanging="360"/>
+      </w:pPr>
+      <w:rPr>
+        <w:rFonts w:ascii="Symbol" w:hAnsi="Symbol" w:hint="default"/>
+      </w:rPr>
+    </w:lvl>
+    <w:lvl w:ilvl="1" w:tplc="04050003">
+      <w:start w:val="1"/>
+      <w:numFmt w:val="bullet"/>
+      <w:lvlText w:val="o"/>
+      <w:lvlJc w:val="left"/>
+      <w:pPr>
+        <w:ind w:left="2291" w:hanging="360"/>
+      </w:pPr>
+      <w:rPr>
+        <w:rFonts w:ascii="Courier New" w:hAnsi="Courier New" w:cs="Courier New" w:hint="default"/>
+      </w:rPr>
+    </w:lvl>
+    <w:lvl w:ilvl="2" w:tplc="04050005" w:tentative="1">
+      <w:start w:val="1"/>
+      <w:numFmt w:val="bullet"/>
+      <w:lvlText w:val=""/>
+      <w:lvlJc w:val="left"/>
+      <w:pPr>
+        <w:ind w:left="3011" w:hanging="360"/>
+      </w:pPr>
+      <w:rPr>
+        <w:rFonts w:ascii="Wingdings" w:hAnsi="Wingdings" w:hint="default"/>
+      </w:rPr>
+    </w:lvl>
+    <w:lvl w:ilvl="3" w:tplc="04050001" w:tentative="1">
+      <w:start w:val="1"/>
+      <w:numFmt w:val="bullet"/>
+      <w:lvlText w:val=""/>
+      <w:lvlJc w:val="left"/>
+      <w:pPr>
+        <w:ind w:left="3731" w:hanging="360"/>
+      </w:pPr>
+      <w:rPr>
+        <w:rFonts w:ascii="Symbol" w:hAnsi="Symbol" w:hint="default"/>
+      </w:rPr>
+    </w:lvl>
+    <w:lvl w:ilvl="4" w:tplc="04050003" w:tentative="1">
+      <w:start w:val="1"/>
+      <w:numFmt w:val="bullet"/>
+      <w:lvlText w:val="o"/>
+      <w:lvlJc w:val="left"/>
+      <w:pPr>
+        <w:ind w:left="4451" w:hanging="360"/>
+      </w:pPr>
+      <w:rPr>
+        <w:rFonts w:ascii="Courier New" w:hAnsi="Courier New" w:cs="Courier New" w:hint="default"/>
+      </w:rPr>
+    </w:lvl>
+    <w:lvl w:ilvl="5" w:tplc="04050005" w:tentative="1">
+      <w:start w:val="1"/>
+      <w:numFmt w:val="bullet"/>
+      <w:lvlText w:val=""/>
+      <w:lvlJc w:val="left"/>
+      <w:pPr>
+        <w:ind w:left="5171" w:hanging="360"/>
+      </w:pPr>
+      <w:rPr>
+        <w:rFonts w:ascii="Wingdings" w:hAnsi="Wingdings" w:hint="default"/>
+      </w:rPr>
+    </w:lvl>
+    <w:lvl w:ilvl="6" w:tplc="04050001" w:tentative="1">
+      <w:start w:val="1"/>
+      <w:numFmt w:val="bullet"/>
+      <w:lvlText w:val=""/>
+      <w:lvlJc w:val="left"/>
+      <w:pPr>
+        <w:ind w:left="5891" w:hanging="360"/>
+      </w:pPr>
+      <w:rPr>
+        <w:rFonts w:ascii="Symbol" w:hAnsi="Symbol" w:hint="default"/>
+      </w:rPr>
+    </w:lvl>
+    <w:lvl w:ilvl="7" w:tplc="04050003" w:tentative="1">
+      <w:start w:val="1"/>
+      <w:numFmt w:val="bullet"/>
+      <w:lvlText w:val="o"/>
+      <w:lvlJc w:val="left"/>
+      <w:pPr>
+        <w:ind w:left="6611" w:hanging="360"/>
+      </w:pPr>
+      <w:rPr>
+        <w:rFonts w:ascii="Courier New" w:hAnsi="Courier New" w:cs="Courier New" w:hint="default"/>
+      </w:rPr>
+    </w:lvl>
+    <w:lvl w:ilvl="8" w:tplc="04050005" w:tentative="1">
+      <w:start w:val="1"/>
+      <w:numFmt w:val="bullet"/>
+      <w:lvlText w:val=""/>
+      <w:lvlJc w:val="left"/>
+      <w:pPr>
+        <w:ind w:left="7331" w:hanging="360"/>
+      </w:pPr>
+      <w:rPr>
+        <w:rFonts w:ascii="Wingdings" w:hAnsi="Wingdings" w:hint="default"/>
+      </w:rPr>
+    </w:lvl>
+  </w:abstractNum>
+  <w:abstractNum w:abstractNumId="17" w15:restartNumberingAfterBreak="0">
     <w:nsid w:val="2E6B075E"/>
     <w:multiLevelType w:val="multilevel"/>
     <w:tmpl w:val="9AA2C062"/>
     <w:numStyleLink w:val="Seznamslovan"/>
   </w:abstractNum>
-  <w:abstractNum w:abstractNumId="17" w15:restartNumberingAfterBreak="0">
+  <w:abstractNum w:abstractNumId="18" w15:restartNumberingAfterBreak="0">
     <w:nsid w:val="2EA65A19"/>
     <w:multiLevelType w:val="multilevel"/>
     <w:tmpl w:val="9AA2C062"/>
@@ -14443,19 +15052,19 @@
       </w:rPr>
     </w:lvl>
   </w:abstractNum>
-  <w:abstractNum w:abstractNumId="18" w15:restartNumberingAfterBreak="0">
+  <w:abstractNum w:abstractNumId="19" w15:restartNumberingAfterBreak="0">
     <w:nsid w:val="3022458A"/>
     <w:multiLevelType w:val="multilevel"/>
     <w:tmpl w:val="9AA2C062"/>
     <w:numStyleLink w:val="Seznamslovan"/>
   </w:abstractNum>
-  <w:abstractNum w:abstractNumId="19" w15:restartNumberingAfterBreak="0">
+  <w:abstractNum w:abstractNumId="20" w15:restartNumberingAfterBreak="0">
     <w:nsid w:val="324B3632"/>
     <w:multiLevelType w:val="multilevel"/>
     <w:tmpl w:val="9AA2C062"/>
     <w:numStyleLink w:val="Seznamslovan"/>
   </w:abstractNum>
-  <w:abstractNum w:abstractNumId="20" w15:restartNumberingAfterBreak="0">
+  <w:abstractNum w:abstractNumId="21" w15:restartNumberingAfterBreak="0">
     <w:nsid w:val="32E0663F"/>
     <w:multiLevelType w:val="multilevel"/>
     <w:tmpl w:val="FB88413A"/>
@@ -14590,7 +15199,7 @@
       </w:rPr>
     </w:lvl>
   </w:abstractNum>
-  <w:abstractNum w:abstractNumId="21" w15:restartNumberingAfterBreak="0">
+  <w:abstractNum w:abstractNumId="22" w15:restartNumberingAfterBreak="0">
     <w:nsid w:val="33951856"/>
     <w:multiLevelType w:val="multilevel"/>
     <w:tmpl w:val="3DE8382A"/>
@@ -14713,7 +15322,7 @@
       </w:rPr>
     </w:lvl>
   </w:abstractNum>
-  <w:abstractNum w:abstractNumId="22" w15:restartNumberingAfterBreak="0">
+  <w:abstractNum w:abstractNumId="23" w15:restartNumberingAfterBreak="0">
     <w:nsid w:val="355A09A8"/>
     <w:multiLevelType w:val="hybridMultilevel"/>
     <w:tmpl w:val="580633A6"/>
@@ -14799,7 +15408,7 @@
       </w:pPr>
     </w:lvl>
   </w:abstractNum>
-  <w:abstractNum w:abstractNumId="23" w15:restartNumberingAfterBreak="0">
+  <w:abstractNum w:abstractNumId="24" w15:restartNumberingAfterBreak="0">
     <w:nsid w:val="36825358"/>
     <w:multiLevelType w:val="hybridMultilevel"/>
     <w:tmpl w:val="8F5642C6"/>
@@ -14912,7 +15521,7 @@
       </w:rPr>
     </w:lvl>
   </w:abstractNum>
-  <w:abstractNum w:abstractNumId="24" w15:restartNumberingAfterBreak="0">
+  <w:abstractNum w:abstractNumId="25" w15:restartNumberingAfterBreak="0">
     <w:nsid w:val="36E1232D"/>
     <w:multiLevelType w:val="hybridMultilevel"/>
     <w:tmpl w:val="39B682D2"/>
@@ -14998,13 +15607,13 @@
       </w:pPr>
     </w:lvl>
   </w:abstractNum>
-  <w:abstractNum w:abstractNumId="25" w15:restartNumberingAfterBreak="0">
+  <w:abstractNum w:abstractNumId="26" w15:restartNumberingAfterBreak="0">
     <w:nsid w:val="38276116"/>
     <w:multiLevelType w:val="multilevel"/>
     <w:tmpl w:val="3DE8382A"/>
     <w:numStyleLink w:val="Seznamodrkov"/>
   </w:abstractNum>
-  <w:abstractNum w:abstractNumId="26" w15:restartNumberingAfterBreak="0">
+  <w:abstractNum w:abstractNumId="27" w15:restartNumberingAfterBreak="0">
     <w:nsid w:val="408F015C"/>
     <w:multiLevelType w:val="multilevel"/>
     <w:tmpl w:val="3DE8382A"/>
@@ -15128,13 +15737,13 @@
       </w:rPr>
     </w:lvl>
   </w:abstractNum>
-  <w:abstractNum w:abstractNumId="27" w15:restartNumberingAfterBreak="0">
+  <w:abstractNum w:abstractNumId="28" w15:restartNumberingAfterBreak="0">
     <w:nsid w:val="42520F69"/>
     <w:multiLevelType w:val="multilevel"/>
     <w:tmpl w:val="FB88413A"/>
     <w:numStyleLink w:val="slovnnadpis"/>
   </w:abstractNum>
-  <w:abstractNum w:abstractNumId="28" w15:restartNumberingAfterBreak="0">
+  <w:abstractNum w:abstractNumId="29" w15:restartNumberingAfterBreak="0">
     <w:nsid w:val="4D6A3161"/>
     <w:multiLevelType w:val="hybridMultilevel"/>
     <w:tmpl w:val="2E1C57E8"/>
@@ -15220,13 +15829,13 @@
       </w:pPr>
     </w:lvl>
   </w:abstractNum>
-  <w:abstractNum w:abstractNumId="29" w15:restartNumberingAfterBreak="0">
+  <w:abstractNum w:abstractNumId="30" w15:restartNumberingAfterBreak="0">
     <w:nsid w:val="51C83AE6"/>
     <w:multiLevelType w:val="multilevel"/>
     <w:tmpl w:val="3DE8382A"/>
     <w:numStyleLink w:val="Seznamodrkov"/>
   </w:abstractNum>
-  <w:abstractNum w:abstractNumId="30" w15:restartNumberingAfterBreak="0">
+  <w:abstractNum w:abstractNumId="31" w15:restartNumberingAfterBreak="0">
     <w:nsid w:val="57022660"/>
     <w:multiLevelType w:val="hybridMultilevel"/>
     <w:tmpl w:val="B284F61E"/>
@@ -15312,7 +15921,7 @@
       </w:pPr>
     </w:lvl>
   </w:abstractNum>
-  <w:abstractNum w:abstractNumId="31" w15:restartNumberingAfterBreak="0">
+  <w:abstractNum w:abstractNumId="32" w15:restartNumberingAfterBreak="0">
     <w:nsid w:val="607366BE"/>
     <w:multiLevelType w:val="hybridMultilevel"/>
     <w:tmpl w:val="CA5CC41C"/>
@@ -15425,7 +16034,7 @@
       </w:rPr>
     </w:lvl>
   </w:abstractNum>
-  <w:abstractNum w:abstractNumId="32" w15:restartNumberingAfterBreak="0">
+  <w:abstractNum w:abstractNumId="33" w15:restartNumberingAfterBreak="0">
     <w:nsid w:val="644E5ACD"/>
     <w:multiLevelType w:val="hybridMultilevel"/>
     <w:tmpl w:val="71BE156A"/>
@@ -15511,7 +16120,7 @@
       </w:pPr>
     </w:lvl>
   </w:abstractNum>
-  <w:abstractNum w:abstractNumId="33" w15:restartNumberingAfterBreak="0">
+  <w:abstractNum w:abstractNumId="34" w15:restartNumberingAfterBreak="0">
     <w:nsid w:val="6A8A097D"/>
     <w:multiLevelType w:val="hybridMultilevel"/>
     <w:tmpl w:val="A6300B9C"/>
@@ -15604,10 +16213,10 @@
     <w:abstractNumId w:val="13"/>
   </w:num>
   <w:num w:numId="2" w16cid:durableId="535125379">
-    <w:abstractNumId w:val="20"/>
+    <w:abstractNumId w:val="21"/>
   </w:num>
   <w:num w:numId="3" w16cid:durableId="132791966">
-    <w:abstractNumId w:val="20"/>
+    <w:abstractNumId w:val="21"/>
     <w:lvlOverride w:ilvl="0">
       <w:startOverride w:val="1"/>
     </w:lvlOverride>
@@ -15637,7 +16246,7 @@
     </w:lvlOverride>
   </w:num>
   <w:num w:numId="4" w16cid:durableId="336465857">
-    <w:abstractNumId w:val="17"/>
+    <w:abstractNumId w:val="18"/>
   </w:num>
   <w:num w:numId="5" w16cid:durableId="573396363">
     <w:abstractNumId w:val="9"/>
@@ -15655,13 +16264,13 @@
     <w:abstractNumId w:val="4"/>
   </w:num>
   <w:num w:numId="10" w16cid:durableId="683166231">
-    <w:abstractNumId w:val="26"/>
+    <w:abstractNumId w:val="27"/>
   </w:num>
   <w:num w:numId="11" w16cid:durableId="1071587702">
-    <w:abstractNumId w:val="29"/>
+    <w:abstractNumId w:val="30"/>
   </w:num>
   <w:num w:numId="12" w16cid:durableId="2141606740">
-    <w:abstractNumId w:val="16"/>
+    <w:abstractNumId w:val="17"/>
   </w:num>
   <w:num w:numId="13" w16cid:durableId="1885094774">
     <w:abstractNumId w:val="14"/>
@@ -15670,7 +16279,7 @@
     <w:abstractNumId w:val="12"/>
   </w:num>
   <w:num w:numId="15" w16cid:durableId="1976253343">
-    <w:abstractNumId w:val="19"/>
+    <w:abstractNumId w:val="20"/>
   </w:num>
   <w:num w:numId="16" w16cid:durableId="1502238824">
     <w:abstractNumId w:val="8"/>
@@ -15688,19 +16297,19 @@
     <w:abstractNumId w:val="0"/>
   </w:num>
   <w:num w:numId="21" w16cid:durableId="520238740">
-    <w:abstractNumId w:val="27"/>
+    <w:abstractNumId w:val="28"/>
   </w:num>
   <w:num w:numId="22" w16cid:durableId="1536238607">
-    <w:abstractNumId w:val="18"/>
+    <w:abstractNumId w:val="19"/>
   </w:num>
   <w:num w:numId="23" w16cid:durableId="1077943913">
-    <w:abstractNumId w:val="25"/>
+    <w:abstractNumId w:val="26"/>
   </w:num>
   <w:num w:numId="24" w16cid:durableId="441071781">
-    <w:abstractNumId w:val="21"/>
+    <w:abstractNumId w:val="22"/>
   </w:num>
   <w:num w:numId="25" w16cid:durableId="2126461659">
-    <w:abstractNumId w:val="27"/>
+    <w:abstractNumId w:val="28"/>
     <w:lvlOverride w:ilvl="0">
       <w:lvl w:ilvl="0">
         <w:numFmt w:val="decimal"/>
@@ -15747,37 +16356,40 @@
     </w:lvlOverride>
   </w:num>
   <w:num w:numId="26" w16cid:durableId="178280146">
-    <w:abstractNumId w:val="30"/>
+    <w:abstractNumId w:val="31"/>
   </w:num>
   <w:num w:numId="27" w16cid:durableId="161551703">
-    <w:abstractNumId w:val="32"/>
+    <w:abstractNumId w:val="33"/>
   </w:num>
   <w:num w:numId="28" w16cid:durableId="270556681">
-    <w:abstractNumId w:val="28"/>
+    <w:abstractNumId w:val="29"/>
   </w:num>
   <w:num w:numId="29" w16cid:durableId="1252273765">
     <w:abstractNumId w:val="11"/>
   </w:num>
   <w:num w:numId="30" w16cid:durableId="1602684346">
-    <w:abstractNumId w:val="33"/>
+    <w:abstractNumId w:val="34"/>
   </w:num>
   <w:num w:numId="31" w16cid:durableId="736778301">
-    <w:abstractNumId w:val="31"/>
+    <w:abstractNumId w:val="32"/>
   </w:num>
   <w:num w:numId="32" w16cid:durableId="843206164">
     <w:abstractNumId w:val="15"/>
   </w:num>
   <w:num w:numId="33" w16cid:durableId="1698778425">
+    <w:abstractNumId w:val="25"/>
+  </w:num>
+  <w:num w:numId="34" w16cid:durableId="697514052">
     <w:abstractNumId w:val="24"/>
   </w:num>
-  <w:num w:numId="34" w16cid:durableId="697514052">
+  <w:num w:numId="35" w16cid:durableId="1402367">
     <w:abstractNumId w:val="23"/>
-  </w:num>
-  <w:num w:numId="35" w16cid:durableId="1402367">
-    <w:abstractNumId w:val="22"/>
   </w:num>
   <w:num w:numId="36" w16cid:durableId="394427343">
     <w:abstractNumId w:val="10"/>
+  </w:num>
+  <w:num w:numId="37" w16cid:durableId="841168179">
+    <w:abstractNumId w:val="16"/>
   </w:num>
   <w:numIdMacAtCleanup w:val="14"/>
 </w:numbering>
@@ -16430,7 +17042,6 @@
   <w:style w:type="character" w:default="1" w:styleId="Standardnpsmoodstavce">
     <w:name w:val="Default Paragraph Font"/>
     <w:uiPriority w:val="1"/>
-    <w:semiHidden/>
     <w:unhideWhenUsed/>
   </w:style>
   <w:style w:type="table" w:default="1" w:styleId="Normlntabulka">
@@ -17361,9 +17972,11 @@
     <w:rsid w:val="002440BE"/>
     <w:rsid w:val="00250C76"/>
     <w:rsid w:val="0027572D"/>
+    <w:rsid w:val="00450910"/>
     <w:rsid w:val="005615DA"/>
     <w:rsid w:val="006672B5"/>
     <w:rsid w:val="006E2C64"/>
+    <w:rsid w:val="00765659"/>
     <w:rsid w:val="00783F0C"/>
     <w:rsid w:val="00844954"/>
     <w:rsid w:val="008F40BF"/>

</xml_diff>

<commit_message>
Page numbers fixed (kinda)
</commit_message>
<xml_diff>
--- a/docs/Paralelizace_3D_renderovani.docx
+++ b/docs/Paralelizace_3D_renderovani.docx
@@ -1099,7 +1099,7 @@
           <w:rPr>
             <w:noProof/>
           </w:rPr>
-          <w:t>15.03.2023</w:t>
+          <w:t>16.03.2023</w:t>
         </w:r>
       </w:fldSimple>
       <w:r>
@@ -1196,7 +1196,7 @@
           <w:r>
             <w:fldChar w:fldCharType="separate"/>
           </w:r>
-          <w:hyperlink w:anchor="_Toc129815445" w:history="1">
+          <w:hyperlink w:anchor="_Toc129852407" w:history="1">
             <w:r>
               <w:rPr>
                 <w:rStyle w:val="Hypertextovodkaz"/>
@@ -1223,7 +1223,7 @@
                 <w:noProof/>
                 <w:webHidden/>
               </w:rPr>
-              <w:instrText xml:space="preserve"> PAGEREF _Toc129815445 \h </w:instrText>
+              <w:instrText xml:space="preserve"> PAGEREF _Toc129852407 \h </w:instrText>
             </w:r>
             <w:r>
               <w:rPr>
@@ -1267,7 +1267,7 @@
               <w:lang w:eastAsia="cs-CZ"/>
             </w:rPr>
           </w:pPr>
-          <w:hyperlink w:anchor="_Toc129815446" w:history="1">
+          <w:hyperlink w:anchor="_Toc129852408" w:history="1">
             <w:r>
               <w:rPr>
                 <w:rStyle w:val="Hypertextovodkaz"/>
@@ -1310,7 +1310,7 @@
                 <w:noProof/>
                 <w:webHidden/>
               </w:rPr>
-              <w:instrText xml:space="preserve"> PAGEREF _Toc129815446 \h </w:instrText>
+              <w:instrText xml:space="preserve"> PAGEREF _Toc129852408 \h </w:instrText>
             </w:r>
             <w:r>
               <w:rPr>
@@ -1351,7 +1351,7 @@
               <w:lang w:eastAsia="cs-CZ"/>
             </w:rPr>
           </w:pPr>
-          <w:hyperlink w:anchor="_Toc129815447" w:history="1">
+          <w:hyperlink w:anchor="_Toc129852409" w:history="1">
             <w:r>
               <w:rPr>
                 <w:rStyle w:val="Hypertextovodkaz"/>
@@ -1394,7 +1394,7 @@
                 <w:noProof/>
                 <w:webHidden/>
               </w:rPr>
-              <w:instrText xml:space="preserve"> PAGEREF _Toc129815447 \h </w:instrText>
+              <w:instrText xml:space="preserve"> PAGEREF _Toc129852409 \h </w:instrText>
             </w:r>
             <w:r>
               <w:rPr>
@@ -1435,7 +1435,7 @@
               <w:lang w:eastAsia="cs-CZ"/>
             </w:rPr>
           </w:pPr>
-          <w:hyperlink w:anchor="_Toc129815448" w:history="1">
+          <w:hyperlink w:anchor="_Toc129852410" w:history="1">
             <w:r>
               <w:rPr>
                 <w:rStyle w:val="Hypertextovodkaz"/>
@@ -1478,7 +1478,7 @@
                 <w:noProof/>
                 <w:webHidden/>
               </w:rPr>
-              <w:instrText xml:space="preserve"> PAGEREF _Toc129815448 \h </w:instrText>
+              <w:instrText xml:space="preserve"> PAGEREF _Toc129852410 \h </w:instrText>
             </w:r>
             <w:r>
               <w:rPr>
@@ -1519,7 +1519,7 @@
               <w:lang w:eastAsia="cs-CZ"/>
             </w:rPr>
           </w:pPr>
-          <w:hyperlink w:anchor="_Toc129815449" w:history="1">
+          <w:hyperlink w:anchor="_Toc129852411" w:history="1">
             <w:r>
               <w:rPr>
                 <w:rStyle w:val="Hypertextovodkaz"/>
@@ -1562,7 +1562,7 @@
                 <w:noProof/>
                 <w:webHidden/>
               </w:rPr>
-              <w:instrText xml:space="preserve"> PAGEREF _Toc129815449 \h </w:instrText>
+              <w:instrText xml:space="preserve"> PAGEREF _Toc129852411 \h </w:instrText>
             </w:r>
             <w:r>
               <w:rPr>
@@ -1606,7 +1606,7 @@
               <w:lang w:eastAsia="cs-CZ"/>
             </w:rPr>
           </w:pPr>
-          <w:hyperlink w:anchor="_Toc129815450" w:history="1">
+          <w:hyperlink w:anchor="_Toc129852412" w:history="1">
             <w:r>
               <w:rPr>
                 <w:rStyle w:val="Hypertextovodkaz"/>
@@ -1649,7 +1649,7 @@
                 <w:noProof/>
                 <w:webHidden/>
               </w:rPr>
-              <w:instrText xml:space="preserve"> PAGEREF _Toc129815450 \h </w:instrText>
+              <w:instrText xml:space="preserve"> PAGEREF _Toc129852412 \h </w:instrText>
             </w:r>
             <w:r>
               <w:rPr>
@@ -1690,7 +1690,7 @@
               <w:lang w:eastAsia="cs-CZ"/>
             </w:rPr>
           </w:pPr>
-          <w:hyperlink w:anchor="_Toc129815451" w:history="1">
+          <w:hyperlink w:anchor="_Toc129852413" w:history="1">
             <w:r>
               <w:rPr>
                 <w:rStyle w:val="Hypertextovodkaz"/>
@@ -1733,7 +1733,7 @@
                 <w:noProof/>
                 <w:webHidden/>
               </w:rPr>
-              <w:instrText xml:space="preserve"> PAGEREF _Toc129815451 \h </w:instrText>
+              <w:instrText xml:space="preserve"> PAGEREF _Toc129852413 \h </w:instrText>
             </w:r>
             <w:r>
               <w:rPr>
@@ -1774,7 +1774,7 @@
               <w:lang w:eastAsia="cs-CZ"/>
             </w:rPr>
           </w:pPr>
-          <w:hyperlink w:anchor="_Toc129815452" w:history="1">
+          <w:hyperlink w:anchor="_Toc129852414" w:history="1">
             <w:r>
               <w:rPr>
                 <w:rStyle w:val="Hypertextovodkaz"/>
@@ -1817,7 +1817,7 @@
                 <w:noProof/>
                 <w:webHidden/>
               </w:rPr>
-              <w:instrText xml:space="preserve"> PAGEREF _Toc129815452 \h </w:instrText>
+              <w:instrText xml:space="preserve"> PAGEREF _Toc129852414 \h </w:instrText>
             </w:r>
             <w:r>
               <w:rPr>
@@ -1858,7 +1858,7 @@
               <w:lang w:eastAsia="cs-CZ"/>
             </w:rPr>
           </w:pPr>
-          <w:hyperlink w:anchor="_Toc129815453" w:history="1">
+          <w:hyperlink w:anchor="_Toc129852415" w:history="1">
             <w:r>
               <w:rPr>
                 <w:rStyle w:val="Hypertextovodkaz"/>
@@ -1901,7 +1901,7 @@
                 <w:noProof/>
                 <w:webHidden/>
               </w:rPr>
-              <w:instrText xml:space="preserve"> PAGEREF _Toc129815453 \h </w:instrText>
+              <w:instrText xml:space="preserve"> PAGEREF _Toc129852415 \h </w:instrText>
             </w:r>
             <w:r>
               <w:rPr>
@@ -1942,7 +1942,7 @@
               <w:lang w:eastAsia="cs-CZ"/>
             </w:rPr>
           </w:pPr>
-          <w:hyperlink w:anchor="_Toc129815454" w:history="1">
+          <w:hyperlink w:anchor="_Toc129852416" w:history="1">
             <w:r>
               <w:rPr>
                 <w:rStyle w:val="Hypertextovodkaz"/>
@@ -1985,7 +1985,7 @@
                 <w:noProof/>
                 <w:webHidden/>
               </w:rPr>
-              <w:instrText xml:space="preserve"> PAGEREF _Toc129815454 \h </w:instrText>
+              <w:instrText xml:space="preserve"> PAGEREF _Toc129852416 \h </w:instrText>
             </w:r>
             <w:r>
               <w:rPr>
@@ -2026,7 +2026,7 @@
               <w:lang w:eastAsia="cs-CZ"/>
             </w:rPr>
           </w:pPr>
-          <w:hyperlink w:anchor="_Toc129815455" w:history="1">
+          <w:hyperlink w:anchor="_Toc129852417" w:history="1">
             <w:r>
               <w:rPr>
                 <w:rStyle w:val="Hypertextovodkaz"/>
@@ -2069,7 +2069,7 @@
                 <w:noProof/>
                 <w:webHidden/>
               </w:rPr>
-              <w:instrText xml:space="preserve"> PAGEREF _Toc129815455 \h </w:instrText>
+              <w:instrText xml:space="preserve"> PAGEREF _Toc129852417 \h </w:instrText>
             </w:r>
             <w:r>
               <w:rPr>
@@ -2110,7 +2110,7 @@
               <w:lang w:eastAsia="cs-CZ"/>
             </w:rPr>
           </w:pPr>
-          <w:hyperlink w:anchor="_Toc129815456" w:history="1">
+          <w:hyperlink w:anchor="_Toc129852418" w:history="1">
             <w:r>
               <w:rPr>
                 <w:rStyle w:val="Hypertextovodkaz"/>
@@ -2153,7 +2153,7 @@
                 <w:noProof/>
                 <w:webHidden/>
               </w:rPr>
-              <w:instrText xml:space="preserve"> PAGEREF _Toc129815456 \h </w:instrText>
+              <w:instrText xml:space="preserve"> PAGEREF _Toc129852418 \h </w:instrText>
             </w:r>
             <w:r>
               <w:rPr>
@@ -2197,7 +2197,7 @@
               <w:lang w:eastAsia="cs-CZ"/>
             </w:rPr>
           </w:pPr>
-          <w:hyperlink w:anchor="_Toc129815457" w:history="1">
+          <w:hyperlink w:anchor="_Toc129852419" w:history="1">
             <w:r>
               <w:rPr>
                 <w:rStyle w:val="Hypertextovodkaz"/>
@@ -2240,7 +2240,7 @@
                 <w:noProof/>
                 <w:webHidden/>
               </w:rPr>
-              <w:instrText xml:space="preserve"> PAGEREF _Toc129815457 \h </w:instrText>
+              <w:instrText xml:space="preserve"> PAGEREF _Toc129852419 \h </w:instrText>
             </w:r>
             <w:r>
               <w:rPr>
@@ -2281,7 +2281,7 @@
               <w:lang w:eastAsia="cs-CZ"/>
             </w:rPr>
           </w:pPr>
-          <w:hyperlink w:anchor="_Toc129815458" w:history="1">
+          <w:hyperlink w:anchor="_Toc129852420" w:history="1">
             <w:r>
               <w:rPr>
                 <w:rStyle w:val="Hypertextovodkaz"/>
@@ -2324,7 +2324,7 @@
                 <w:noProof/>
                 <w:webHidden/>
               </w:rPr>
-              <w:instrText xml:space="preserve"> PAGEREF _Toc129815458 \h </w:instrText>
+              <w:instrText xml:space="preserve"> PAGEREF _Toc129852420 \h </w:instrText>
             </w:r>
             <w:r>
               <w:rPr>
@@ -2365,7 +2365,7 @@
               <w:lang w:eastAsia="cs-CZ"/>
             </w:rPr>
           </w:pPr>
-          <w:hyperlink w:anchor="_Toc129815459" w:history="1">
+          <w:hyperlink w:anchor="_Toc129852421" w:history="1">
             <w:r>
               <w:rPr>
                 <w:rStyle w:val="Hypertextovodkaz"/>
@@ -2408,7 +2408,7 @@
                 <w:noProof/>
                 <w:webHidden/>
               </w:rPr>
-              <w:instrText xml:space="preserve"> PAGEREF _Toc129815459 \h </w:instrText>
+              <w:instrText xml:space="preserve"> PAGEREF _Toc129852421 \h </w:instrText>
             </w:r>
             <w:r>
               <w:rPr>
@@ -2449,7 +2449,7 @@
               <w:lang w:eastAsia="cs-CZ"/>
             </w:rPr>
           </w:pPr>
-          <w:hyperlink w:anchor="_Toc129815460" w:history="1">
+          <w:hyperlink w:anchor="_Toc129852422" w:history="1">
             <w:r>
               <w:rPr>
                 <w:rStyle w:val="Hypertextovodkaz"/>
@@ -2492,7 +2492,7 @@
                 <w:noProof/>
                 <w:webHidden/>
               </w:rPr>
-              <w:instrText xml:space="preserve"> PAGEREF _Toc129815460 \h </w:instrText>
+              <w:instrText xml:space="preserve"> PAGEREF _Toc129852422 \h </w:instrText>
             </w:r>
             <w:r>
               <w:rPr>
@@ -2533,7 +2533,7 @@
               <w:lang w:eastAsia="cs-CZ"/>
             </w:rPr>
           </w:pPr>
-          <w:hyperlink w:anchor="_Toc129815461" w:history="1">
+          <w:hyperlink w:anchor="_Toc129852423" w:history="1">
             <w:r>
               <w:rPr>
                 <w:rStyle w:val="Hypertextovodkaz"/>
@@ -2576,7 +2576,7 @@
                 <w:noProof/>
                 <w:webHidden/>
               </w:rPr>
-              <w:instrText xml:space="preserve"> PAGEREF _Toc129815461 \h </w:instrText>
+              <w:instrText xml:space="preserve"> PAGEREF _Toc129852423 \h </w:instrText>
             </w:r>
             <w:r>
               <w:rPr>
@@ -2617,7 +2617,7 @@
               <w:lang w:eastAsia="cs-CZ"/>
             </w:rPr>
           </w:pPr>
-          <w:hyperlink w:anchor="_Toc129815462" w:history="1">
+          <w:hyperlink w:anchor="_Toc129852424" w:history="1">
             <w:r>
               <w:rPr>
                 <w:rStyle w:val="Hypertextovodkaz"/>
@@ -2660,7 +2660,7 @@
                 <w:noProof/>
                 <w:webHidden/>
               </w:rPr>
-              <w:instrText xml:space="preserve"> PAGEREF _Toc129815462 \h </w:instrText>
+              <w:instrText xml:space="preserve"> PAGEREF _Toc129852424 \h </w:instrText>
             </w:r>
             <w:r>
               <w:rPr>
@@ -2701,7 +2701,7 @@
               <w:lang w:eastAsia="cs-CZ"/>
             </w:rPr>
           </w:pPr>
-          <w:hyperlink w:anchor="_Toc129815463" w:history="1">
+          <w:hyperlink w:anchor="_Toc129852425" w:history="1">
             <w:r>
               <w:rPr>
                 <w:rStyle w:val="Hypertextovodkaz"/>
@@ -2744,7 +2744,7 @@
                 <w:noProof/>
                 <w:webHidden/>
               </w:rPr>
-              <w:instrText xml:space="preserve"> PAGEREF _Toc129815463 \h </w:instrText>
+              <w:instrText xml:space="preserve"> PAGEREF _Toc129852425 \h </w:instrText>
             </w:r>
             <w:r>
               <w:rPr>
@@ -2785,7 +2785,7 @@
               <w:lang w:eastAsia="cs-CZ"/>
             </w:rPr>
           </w:pPr>
-          <w:hyperlink w:anchor="_Toc129815464" w:history="1">
+          <w:hyperlink w:anchor="_Toc129852426" w:history="1">
             <w:r>
               <w:rPr>
                 <w:rStyle w:val="Hypertextovodkaz"/>
@@ -2828,7 +2828,7 @@
                 <w:noProof/>
                 <w:webHidden/>
               </w:rPr>
-              <w:instrText xml:space="preserve"> PAGEREF _Toc129815464 \h </w:instrText>
+              <w:instrText xml:space="preserve"> PAGEREF _Toc129852426 \h </w:instrText>
             </w:r>
             <w:r>
               <w:rPr>
@@ -2869,7 +2869,7 @@
               <w:lang w:eastAsia="cs-CZ"/>
             </w:rPr>
           </w:pPr>
-          <w:hyperlink w:anchor="_Toc129815465" w:history="1">
+          <w:hyperlink w:anchor="_Toc129852427" w:history="1">
             <w:r>
               <w:rPr>
                 <w:rStyle w:val="Hypertextovodkaz"/>
@@ -2912,7 +2912,7 @@
                 <w:noProof/>
                 <w:webHidden/>
               </w:rPr>
-              <w:instrText xml:space="preserve"> PAGEREF _Toc129815465 \h </w:instrText>
+              <w:instrText xml:space="preserve"> PAGEREF _Toc129852427 \h </w:instrText>
             </w:r>
             <w:r>
               <w:rPr>
@@ -2953,7 +2953,7 @@
               <w:lang w:eastAsia="cs-CZ"/>
             </w:rPr>
           </w:pPr>
-          <w:hyperlink w:anchor="_Toc129815466" w:history="1">
+          <w:hyperlink w:anchor="_Toc129852428" w:history="1">
             <w:r>
               <w:rPr>
                 <w:rStyle w:val="Hypertextovodkaz"/>
@@ -2996,7 +2996,7 @@
                 <w:noProof/>
                 <w:webHidden/>
               </w:rPr>
-              <w:instrText xml:space="preserve"> PAGEREF _Toc129815466 \h </w:instrText>
+              <w:instrText xml:space="preserve"> PAGEREF _Toc129852428 \h </w:instrText>
             </w:r>
             <w:r>
               <w:rPr>
@@ -3037,7 +3037,7 @@
               <w:lang w:eastAsia="cs-CZ"/>
             </w:rPr>
           </w:pPr>
-          <w:hyperlink w:anchor="_Toc129815467" w:history="1">
+          <w:hyperlink w:anchor="_Toc129852429" w:history="1">
             <w:r>
               <w:rPr>
                 <w:rStyle w:val="Hypertextovodkaz"/>
@@ -3080,7 +3080,7 @@
                 <w:noProof/>
                 <w:webHidden/>
               </w:rPr>
-              <w:instrText xml:space="preserve"> PAGEREF _Toc129815467 \h </w:instrText>
+              <w:instrText xml:space="preserve"> PAGEREF _Toc129852429 \h </w:instrText>
             </w:r>
             <w:r>
               <w:rPr>
@@ -3121,7 +3121,7 @@
               <w:lang w:eastAsia="cs-CZ"/>
             </w:rPr>
           </w:pPr>
-          <w:hyperlink w:anchor="_Toc129815468" w:history="1">
+          <w:hyperlink w:anchor="_Toc129852430" w:history="1">
             <w:r>
               <w:rPr>
                 <w:rStyle w:val="Hypertextovodkaz"/>
@@ -3164,7 +3164,7 @@
                 <w:noProof/>
                 <w:webHidden/>
               </w:rPr>
-              <w:instrText xml:space="preserve"> PAGEREF _Toc129815468 \h </w:instrText>
+              <w:instrText xml:space="preserve"> PAGEREF _Toc129852430 \h </w:instrText>
             </w:r>
             <w:r>
               <w:rPr>
@@ -3205,7 +3205,7 @@
               <w:lang w:eastAsia="cs-CZ"/>
             </w:rPr>
           </w:pPr>
-          <w:hyperlink w:anchor="_Toc129815469" w:history="1">
+          <w:hyperlink w:anchor="_Toc129852431" w:history="1">
             <w:r>
               <w:rPr>
                 <w:rStyle w:val="Hypertextovodkaz"/>
@@ -3248,7 +3248,7 @@
                 <w:noProof/>
                 <w:webHidden/>
               </w:rPr>
-              <w:instrText xml:space="preserve"> PAGEREF _Toc129815469 \h </w:instrText>
+              <w:instrText xml:space="preserve"> PAGEREF _Toc129852431 \h </w:instrText>
             </w:r>
             <w:r>
               <w:rPr>
@@ -3289,7 +3289,7 @@
               <w:lang w:eastAsia="cs-CZ"/>
             </w:rPr>
           </w:pPr>
-          <w:hyperlink w:anchor="_Toc129815470" w:history="1">
+          <w:hyperlink w:anchor="_Toc129852432" w:history="1">
             <w:r>
               <w:rPr>
                 <w:rStyle w:val="Hypertextovodkaz"/>
@@ -3332,7 +3332,7 @@
                 <w:noProof/>
                 <w:webHidden/>
               </w:rPr>
-              <w:instrText xml:space="preserve"> PAGEREF _Toc129815470 \h </w:instrText>
+              <w:instrText xml:space="preserve"> PAGEREF _Toc129852432 \h </w:instrText>
             </w:r>
             <w:r>
               <w:rPr>
@@ -3373,7 +3373,7 @@
               <w:lang w:eastAsia="cs-CZ"/>
             </w:rPr>
           </w:pPr>
-          <w:hyperlink w:anchor="_Toc129815471" w:history="1">
+          <w:hyperlink w:anchor="_Toc129852433" w:history="1">
             <w:r>
               <w:rPr>
                 <w:rStyle w:val="Hypertextovodkaz"/>
@@ -3416,7 +3416,7 @@
                 <w:noProof/>
                 <w:webHidden/>
               </w:rPr>
-              <w:instrText xml:space="preserve"> PAGEREF _Toc129815471 \h </w:instrText>
+              <w:instrText xml:space="preserve"> PAGEREF _Toc129852433 \h </w:instrText>
             </w:r>
             <w:r>
               <w:rPr>
@@ -3457,7 +3457,7 @@
               <w:lang w:eastAsia="cs-CZ"/>
             </w:rPr>
           </w:pPr>
-          <w:hyperlink w:anchor="_Toc129815472" w:history="1">
+          <w:hyperlink w:anchor="_Toc129852434" w:history="1">
             <w:r>
               <w:rPr>
                 <w:rStyle w:val="Hypertextovodkaz"/>
@@ -3500,7 +3500,7 @@
                 <w:noProof/>
                 <w:webHidden/>
               </w:rPr>
-              <w:instrText xml:space="preserve"> PAGEREF _Toc129815472 \h </w:instrText>
+              <w:instrText xml:space="preserve"> PAGEREF _Toc129852434 \h </w:instrText>
             </w:r>
             <w:r>
               <w:rPr>
@@ -3541,7 +3541,7 @@
               <w:lang w:eastAsia="cs-CZ"/>
             </w:rPr>
           </w:pPr>
-          <w:hyperlink w:anchor="_Toc129815473" w:history="1">
+          <w:hyperlink w:anchor="_Toc129852435" w:history="1">
             <w:r>
               <w:rPr>
                 <w:rStyle w:val="Hypertextovodkaz"/>
@@ -3584,7 +3584,7 @@
                 <w:noProof/>
                 <w:webHidden/>
               </w:rPr>
-              <w:instrText xml:space="preserve"> PAGEREF _Toc129815473 \h </w:instrText>
+              <w:instrText xml:space="preserve"> PAGEREF _Toc129852435 \h </w:instrText>
             </w:r>
             <w:r>
               <w:rPr>
@@ -3625,7 +3625,7 @@
               <w:lang w:eastAsia="cs-CZ"/>
             </w:rPr>
           </w:pPr>
-          <w:hyperlink w:anchor="_Toc129815474" w:history="1">
+          <w:hyperlink w:anchor="_Toc129852436" w:history="1">
             <w:r>
               <w:rPr>
                 <w:rStyle w:val="Hypertextovodkaz"/>
@@ -3668,7 +3668,7 @@
                 <w:noProof/>
                 <w:webHidden/>
               </w:rPr>
-              <w:instrText xml:space="preserve"> PAGEREF _Toc129815474 \h </w:instrText>
+              <w:instrText xml:space="preserve"> PAGEREF _Toc129852436 \h </w:instrText>
             </w:r>
             <w:r>
               <w:rPr>
@@ -3709,7 +3709,7 @@
               <w:lang w:eastAsia="cs-CZ"/>
             </w:rPr>
           </w:pPr>
-          <w:hyperlink w:anchor="_Toc129815475" w:history="1">
+          <w:hyperlink w:anchor="_Toc129852437" w:history="1">
             <w:r>
               <w:rPr>
                 <w:rStyle w:val="Hypertextovodkaz"/>
@@ -3752,7 +3752,7 @@
                 <w:noProof/>
                 <w:webHidden/>
               </w:rPr>
-              <w:instrText xml:space="preserve"> PAGEREF _Toc129815475 \h </w:instrText>
+              <w:instrText xml:space="preserve"> PAGEREF _Toc129852437 \h </w:instrText>
             </w:r>
             <w:r>
               <w:rPr>
@@ -3793,7 +3793,7 @@
               <w:lang w:eastAsia="cs-CZ"/>
             </w:rPr>
           </w:pPr>
-          <w:hyperlink w:anchor="_Toc129815476" w:history="1">
+          <w:hyperlink w:anchor="_Toc129852438" w:history="1">
             <w:r>
               <w:rPr>
                 <w:rStyle w:val="Hypertextovodkaz"/>
@@ -3836,7 +3836,7 @@
                 <w:noProof/>
                 <w:webHidden/>
               </w:rPr>
-              <w:instrText xml:space="preserve"> PAGEREF _Toc129815476 \h </w:instrText>
+              <w:instrText xml:space="preserve"> PAGEREF _Toc129852438 \h </w:instrText>
             </w:r>
             <w:r>
               <w:rPr>
@@ -3877,7 +3877,7 @@
               <w:lang w:eastAsia="cs-CZ"/>
             </w:rPr>
           </w:pPr>
-          <w:hyperlink w:anchor="_Toc129815477" w:history="1">
+          <w:hyperlink w:anchor="_Toc129852439" w:history="1">
             <w:r>
               <w:rPr>
                 <w:rStyle w:val="Hypertextovodkaz"/>
@@ -3920,7 +3920,7 @@
                 <w:noProof/>
                 <w:webHidden/>
               </w:rPr>
-              <w:instrText xml:space="preserve"> PAGEREF _Toc129815477 \h </w:instrText>
+              <w:instrText xml:space="preserve"> PAGEREF _Toc129852439 \h </w:instrText>
             </w:r>
             <w:r>
               <w:rPr>
@@ -3961,7 +3961,7 @@
               <w:lang w:eastAsia="cs-CZ"/>
             </w:rPr>
           </w:pPr>
-          <w:hyperlink w:anchor="_Toc129815478" w:history="1">
+          <w:hyperlink w:anchor="_Toc129852440" w:history="1">
             <w:r>
               <w:rPr>
                 <w:rStyle w:val="Hypertextovodkaz"/>
@@ -4004,7 +4004,7 @@
                 <w:noProof/>
                 <w:webHidden/>
               </w:rPr>
-              <w:instrText xml:space="preserve"> PAGEREF _Toc129815478 \h </w:instrText>
+              <w:instrText xml:space="preserve"> PAGEREF _Toc129852440 \h </w:instrText>
             </w:r>
             <w:r>
               <w:rPr>
@@ -4045,7 +4045,7 @@
               <w:lang w:eastAsia="cs-CZ"/>
             </w:rPr>
           </w:pPr>
-          <w:hyperlink w:anchor="_Toc129815479" w:history="1">
+          <w:hyperlink w:anchor="_Toc129852441" w:history="1">
             <w:r>
               <w:rPr>
                 <w:rStyle w:val="Hypertextovodkaz"/>
@@ -4088,7 +4088,7 @@
                 <w:noProof/>
                 <w:webHidden/>
               </w:rPr>
-              <w:instrText xml:space="preserve"> PAGEREF _Toc129815479 \h </w:instrText>
+              <w:instrText xml:space="preserve"> PAGEREF _Toc129852441 \h </w:instrText>
             </w:r>
             <w:r>
               <w:rPr>
@@ -4129,7 +4129,7 @@
               <w:lang w:eastAsia="cs-CZ"/>
             </w:rPr>
           </w:pPr>
-          <w:hyperlink w:anchor="_Toc129815480" w:history="1">
+          <w:hyperlink w:anchor="_Toc129852442" w:history="1">
             <w:r>
               <w:rPr>
                 <w:rStyle w:val="Hypertextovodkaz"/>
@@ -4172,7 +4172,7 @@
                 <w:noProof/>
                 <w:webHidden/>
               </w:rPr>
-              <w:instrText xml:space="preserve"> PAGEREF _Toc129815480 \h </w:instrText>
+              <w:instrText xml:space="preserve"> PAGEREF _Toc129852442 \h </w:instrText>
             </w:r>
             <w:r>
               <w:rPr>
@@ -4213,7 +4213,7 @@
               <w:lang w:eastAsia="cs-CZ"/>
             </w:rPr>
           </w:pPr>
-          <w:hyperlink w:anchor="_Toc129815481" w:history="1">
+          <w:hyperlink w:anchor="_Toc129852443" w:history="1">
             <w:r>
               <w:rPr>
                 <w:rStyle w:val="Hypertextovodkaz"/>
@@ -4256,7 +4256,7 @@
                 <w:noProof/>
                 <w:webHidden/>
               </w:rPr>
-              <w:instrText xml:space="preserve"> PAGEREF _Toc129815481 \h </w:instrText>
+              <w:instrText xml:space="preserve"> PAGEREF _Toc129852443 \h </w:instrText>
             </w:r>
             <w:r>
               <w:rPr>
@@ -4297,7 +4297,7 @@
               <w:lang w:eastAsia="cs-CZ"/>
             </w:rPr>
           </w:pPr>
-          <w:hyperlink w:anchor="_Toc129815482" w:history="1">
+          <w:hyperlink w:anchor="_Toc129852444" w:history="1">
             <w:r>
               <w:rPr>
                 <w:rStyle w:val="Hypertextovodkaz"/>
@@ -4340,7 +4340,7 @@
                 <w:noProof/>
                 <w:webHidden/>
               </w:rPr>
-              <w:instrText xml:space="preserve"> PAGEREF _Toc129815482 \h </w:instrText>
+              <w:instrText xml:space="preserve"> PAGEREF _Toc129852444 \h </w:instrText>
             </w:r>
             <w:r>
               <w:rPr>
@@ -4384,7 +4384,7 @@
               <w:lang w:eastAsia="cs-CZ"/>
             </w:rPr>
           </w:pPr>
-          <w:hyperlink w:anchor="_Toc129815483" w:history="1">
+          <w:hyperlink w:anchor="_Toc129852445" w:history="1">
             <w:r>
               <w:rPr>
                 <w:rStyle w:val="Hypertextovodkaz"/>
@@ -4427,7 +4427,7 @@
                 <w:noProof/>
                 <w:webHidden/>
               </w:rPr>
-              <w:instrText xml:space="preserve"> PAGEREF _Toc129815483 \h </w:instrText>
+              <w:instrText xml:space="preserve"> PAGEREF _Toc129852445 \h </w:instrText>
             </w:r>
             <w:r>
               <w:rPr>
@@ -4468,7 +4468,7 @@
               <w:lang w:eastAsia="cs-CZ"/>
             </w:rPr>
           </w:pPr>
-          <w:hyperlink w:anchor="_Toc129815484" w:history="1">
+          <w:hyperlink w:anchor="_Toc129852446" w:history="1">
             <w:r>
               <w:rPr>
                 <w:rStyle w:val="Hypertextovodkaz"/>
@@ -4515,7 +4515,7 @@
                 <w:noProof/>
                 <w:webHidden/>
               </w:rPr>
-              <w:instrText xml:space="preserve"> PAGEREF _Toc129815484 \h </w:instrText>
+              <w:instrText xml:space="preserve"> PAGEREF _Toc129852446 \h </w:instrText>
             </w:r>
             <w:r>
               <w:rPr>
@@ -4556,7 +4556,7 @@
               <w:lang w:eastAsia="cs-CZ"/>
             </w:rPr>
           </w:pPr>
-          <w:hyperlink w:anchor="_Toc129815485" w:history="1">
+          <w:hyperlink w:anchor="_Toc129852447" w:history="1">
             <w:r>
               <w:rPr>
                 <w:rStyle w:val="Hypertextovodkaz"/>
@@ -4599,7 +4599,7 @@
                 <w:noProof/>
                 <w:webHidden/>
               </w:rPr>
-              <w:instrText xml:space="preserve"> PAGEREF _Toc129815485 \h </w:instrText>
+              <w:instrText xml:space="preserve"> PAGEREF _Toc129852447 \h </w:instrText>
             </w:r>
             <w:r>
               <w:rPr>
@@ -4640,7 +4640,7 @@
               <w:lang w:eastAsia="cs-CZ"/>
             </w:rPr>
           </w:pPr>
-          <w:hyperlink w:anchor="_Toc129815486" w:history="1">
+          <w:hyperlink w:anchor="_Toc129852448" w:history="1">
             <w:r>
               <w:rPr>
                 <w:rStyle w:val="Hypertextovodkaz"/>
@@ -4683,7 +4683,7 @@
                 <w:noProof/>
                 <w:webHidden/>
               </w:rPr>
-              <w:instrText xml:space="preserve"> PAGEREF _Toc129815486 \h </w:instrText>
+              <w:instrText xml:space="preserve"> PAGEREF _Toc129852448 \h </w:instrText>
             </w:r>
             <w:r>
               <w:rPr>
@@ -4724,7 +4724,7 @@
               <w:lang w:eastAsia="cs-CZ"/>
             </w:rPr>
           </w:pPr>
-          <w:hyperlink w:anchor="_Toc129815487" w:history="1">
+          <w:hyperlink w:anchor="_Toc129852449" w:history="1">
             <w:r>
               <w:rPr>
                 <w:rStyle w:val="Hypertextovodkaz"/>
@@ -4767,7 +4767,7 @@
                 <w:noProof/>
                 <w:webHidden/>
               </w:rPr>
-              <w:instrText xml:space="preserve"> PAGEREF _Toc129815487 \h </w:instrText>
+              <w:instrText xml:space="preserve"> PAGEREF _Toc129852449 \h </w:instrText>
             </w:r>
             <w:r>
               <w:rPr>
@@ -4808,7 +4808,7 @@
               <w:lang w:eastAsia="cs-CZ"/>
             </w:rPr>
           </w:pPr>
-          <w:hyperlink w:anchor="_Toc129815488" w:history="1">
+          <w:hyperlink w:anchor="_Toc129852450" w:history="1">
             <w:r>
               <w:rPr>
                 <w:rStyle w:val="Hypertextovodkaz"/>
@@ -4851,7 +4851,7 @@
                 <w:noProof/>
                 <w:webHidden/>
               </w:rPr>
-              <w:instrText xml:space="preserve"> PAGEREF _Toc129815488 \h </w:instrText>
+              <w:instrText xml:space="preserve"> PAGEREF _Toc129852450 \h </w:instrText>
             </w:r>
             <w:r>
               <w:rPr>
@@ -4892,7 +4892,7 @@
               <w:lang w:eastAsia="cs-CZ"/>
             </w:rPr>
           </w:pPr>
-          <w:hyperlink w:anchor="_Toc129815489" w:history="1">
+          <w:hyperlink w:anchor="_Toc129852451" w:history="1">
             <w:r>
               <w:rPr>
                 <w:rStyle w:val="Hypertextovodkaz"/>
@@ -4935,7 +4935,7 @@
                 <w:noProof/>
                 <w:webHidden/>
               </w:rPr>
-              <w:instrText xml:space="preserve"> PAGEREF _Toc129815489 \h </w:instrText>
+              <w:instrText xml:space="preserve"> PAGEREF _Toc129852451 \h </w:instrText>
             </w:r>
             <w:r>
               <w:rPr>
@@ -4976,7 +4976,7 @@
               <w:lang w:eastAsia="cs-CZ"/>
             </w:rPr>
           </w:pPr>
-          <w:hyperlink w:anchor="_Toc129815490" w:history="1">
+          <w:hyperlink w:anchor="_Toc129852452" w:history="1">
             <w:r>
               <w:rPr>
                 <w:rStyle w:val="Hypertextovodkaz"/>
@@ -5019,7 +5019,7 @@
                 <w:noProof/>
                 <w:webHidden/>
               </w:rPr>
-              <w:instrText xml:space="preserve"> PAGEREF _Toc129815490 \h </w:instrText>
+              <w:instrText xml:space="preserve"> PAGEREF _Toc129852452 \h </w:instrText>
             </w:r>
             <w:r>
               <w:rPr>
@@ -5060,7 +5060,7 @@
               <w:lang w:eastAsia="cs-CZ"/>
             </w:rPr>
           </w:pPr>
-          <w:hyperlink w:anchor="_Toc129815491" w:history="1">
+          <w:hyperlink w:anchor="_Toc129852453" w:history="1">
             <w:r>
               <w:rPr>
                 <w:rStyle w:val="Hypertextovodkaz"/>
@@ -5103,7 +5103,7 @@
                 <w:noProof/>
                 <w:webHidden/>
               </w:rPr>
-              <w:instrText xml:space="preserve"> PAGEREF _Toc129815491 \h </w:instrText>
+              <w:instrText xml:space="preserve"> PAGEREF _Toc129852453 \h </w:instrText>
             </w:r>
             <w:r>
               <w:rPr>
@@ -5144,7 +5144,7 @@
               <w:lang w:eastAsia="cs-CZ"/>
             </w:rPr>
           </w:pPr>
-          <w:hyperlink w:anchor="_Toc129815492" w:history="1">
+          <w:hyperlink w:anchor="_Toc129852454" w:history="1">
             <w:r>
               <w:rPr>
                 <w:rStyle w:val="Hypertextovodkaz"/>
@@ -5187,7 +5187,7 @@
                 <w:noProof/>
                 <w:webHidden/>
               </w:rPr>
-              <w:instrText xml:space="preserve"> PAGEREF _Toc129815492 \h </w:instrText>
+              <w:instrText xml:space="preserve"> PAGEREF _Toc129852454 \h </w:instrText>
             </w:r>
             <w:r>
               <w:rPr>
@@ -5207,7 +5207,7 @@
                 <w:noProof/>
                 <w:webHidden/>
               </w:rPr>
-              <w:t>5</w:t>
+              <w:t>26</w:t>
             </w:r>
             <w:r>
               <w:rPr>
@@ -5228,7 +5228,7 @@
               <w:lang w:eastAsia="cs-CZ"/>
             </w:rPr>
           </w:pPr>
-          <w:hyperlink w:anchor="_Toc129815493" w:history="1">
+          <w:hyperlink w:anchor="_Toc129852455" w:history="1">
             <w:r>
               <w:rPr>
                 <w:rStyle w:val="Hypertextovodkaz"/>
@@ -5271,7 +5271,7 @@
                 <w:noProof/>
                 <w:webHidden/>
               </w:rPr>
-              <w:instrText xml:space="preserve"> PAGEREF _Toc129815493 \h </w:instrText>
+              <w:instrText xml:space="preserve"> PAGEREF _Toc129852455 \h </w:instrText>
             </w:r>
             <w:r>
               <w:rPr>
@@ -5291,7 +5291,7 @@
                 <w:noProof/>
                 <w:webHidden/>
               </w:rPr>
-              <w:t>5</w:t>
+              <w:t>26</w:t>
             </w:r>
             <w:r>
               <w:rPr>
@@ -5312,7 +5312,7 @@
               <w:lang w:eastAsia="cs-CZ"/>
             </w:rPr>
           </w:pPr>
-          <w:hyperlink w:anchor="_Toc129815494" w:history="1">
+          <w:hyperlink w:anchor="_Toc129852456" w:history="1">
             <w:r>
               <w:rPr>
                 <w:rStyle w:val="Hypertextovodkaz"/>
@@ -5355,7 +5355,7 @@
                 <w:noProof/>
                 <w:webHidden/>
               </w:rPr>
-              <w:instrText xml:space="preserve"> PAGEREF _Toc129815494 \h </w:instrText>
+              <w:instrText xml:space="preserve"> PAGEREF _Toc129852456 \h </w:instrText>
             </w:r>
             <w:r>
               <w:rPr>
@@ -5375,7 +5375,7 @@
                 <w:noProof/>
                 <w:webHidden/>
               </w:rPr>
-              <w:t>5</w:t>
+              <w:t>26</w:t>
             </w:r>
             <w:r>
               <w:rPr>
@@ -5396,7 +5396,7 @@
               <w:lang w:eastAsia="cs-CZ"/>
             </w:rPr>
           </w:pPr>
-          <w:hyperlink w:anchor="_Toc129815495" w:history="1">
+          <w:hyperlink w:anchor="_Toc129852457" w:history="1">
             <w:r>
               <w:rPr>
                 <w:rStyle w:val="Hypertextovodkaz"/>
@@ -5439,7 +5439,7 @@
                 <w:noProof/>
                 <w:webHidden/>
               </w:rPr>
-              <w:instrText xml:space="preserve"> PAGEREF _Toc129815495 \h </w:instrText>
+              <w:instrText xml:space="preserve"> PAGEREF _Toc129852457 \h </w:instrText>
             </w:r>
             <w:r>
               <w:rPr>
@@ -5459,7 +5459,7 @@
                 <w:noProof/>
                 <w:webHidden/>
               </w:rPr>
-              <w:t>6</w:t>
+              <w:t>27</w:t>
             </w:r>
             <w:r>
               <w:rPr>
@@ -5480,7 +5480,7 @@
               <w:lang w:eastAsia="cs-CZ"/>
             </w:rPr>
           </w:pPr>
-          <w:hyperlink w:anchor="_Toc129815496" w:history="1">
+          <w:hyperlink w:anchor="_Toc129852458" w:history="1">
             <w:r>
               <w:rPr>
                 <w:rStyle w:val="Hypertextovodkaz"/>
@@ -5507,7 +5507,7 @@
                 <w:noProof/>
                 <w:webHidden/>
               </w:rPr>
-              <w:instrText xml:space="preserve"> PAGEREF _Toc129815496 \h </w:instrText>
+              <w:instrText xml:space="preserve"> PAGEREF _Toc129852458 \h </w:instrText>
             </w:r>
             <w:r>
               <w:rPr>
@@ -5527,7 +5527,7 @@
                 <w:noProof/>
                 <w:webHidden/>
               </w:rPr>
-              <w:t>9</w:t>
+              <w:t>30</w:t>
             </w:r>
             <w:r>
               <w:rPr>
@@ -5548,7 +5548,7 @@
               <w:lang w:eastAsia="cs-CZ"/>
             </w:rPr>
           </w:pPr>
-          <w:hyperlink w:anchor="_Toc129815497" w:history="1">
+          <w:hyperlink w:anchor="_Toc129852459" w:history="1">
             <w:r>
               <w:rPr>
                 <w:rStyle w:val="Hypertextovodkaz"/>
@@ -5575,7 +5575,7 @@
                 <w:noProof/>
                 <w:webHidden/>
               </w:rPr>
-              <w:instrText xml:space="preserve"> PAGEREF _Toc129815497 \h </w:instrText>
+              <w:instrText xml:space="preserve"> PAGEREF _Toc129852459 \h </w:instrText>
             </w:r>
             <w:r>
               <w:rPr>
@@ -5595,7 +5595,7 @@
                 <w:noProof/>
                 <w:webHidden/>
               </w:rPr>
-              <w:t>10</w:t>
+              <w:t>31</w:t>
             </w:r>
             <w:r>
               <w:rPr>
@@ -5616,7 +5616,7 @@
               <w:lang w:eastAsia="cs-CZ"/>
             </w:rPr>
           </w:pPr>
-          <w:hyperlink w:anchor="_Toc129815498" w:history="1">
+          <w:hyperlink w:anchor="_Toc129852460" w:history="1">
             <w:r>
               <w:rPr>
                 <w:rStyle w:val="Hypertextovodkaz"/>
@@ -5643,7 +5643,7 @@
                 <w:noProof/>
                 <w:webHidden/>
               </w:rPr>
-              <w:instrText xml:space="preserve"> PAGEREF _Toc129815498 \h </w:instrText>
+              <w:instrText xml:space="preserve"> PAGEREF _Toc129852460 \h </w:instrText>
             </w:r>
             <w:r>
               <w:rPr>
@@ -5663,7 +5663,7 @@
                 <w:noProof/>
                 <w:webHidden/>
               </w:rPr>
-              <w:t>11</w:t>
+              <w:t>32</w:t>
             </w:r>
             <w:r>
               <w:rPr>
@@ -5684,7 +5684,7 @@
               <w:lang w:eastAsia="cs-CZ"/>
             </w:rPr>
           </w:pPr>
-          <w:hyperlink w:anchor="_Toc129815499" w:history="1">
+          <w:hyperlink w:anchor="_Toc129852461" w:history="1">
             <w:r>
               <w:rPr>
                 <w:rStyle w:val="Hypertextovodkaz"/>
@@ -5711,7 +5711,7 @@
                 <w:noProof/>
                 <w:webHidden/>
               </w:rPr>
-              <w:instrText xml:space="preserve"> PAGEREF _Toc129815499 \h </w:instrText>
+              <w:instrText xml:space="preserve"> PAGEREF _Toc129852461 \h </w:instrText>
             </w:r>
             <w:r>
               <w:rPr>
@@ -5731,7 +5731,7 @@
                 <w:noProof/>
                 <w:webHidden/>
               </w:rPr>
-              <w:t>12</w:t>
+              <w:t>33</w:t>
             </w:r>
             <w:r>
               <w:rPr>
@@ -5755,7 +5755,7 @@
               <w:lang w:eastAsia="cs-CZ"/>
             </w:rPr>
           </w:pPr>
-          <w:hyperlink w:anchor="_Toc129815500" w:history="1">
+          <w:hyperlink w:anchor="_Toc129852462" w:history="1">
             <w:r>
               <w:rPr>
                 <w:rStyle w:val="Hypertextovodkaz"/>
@@ -5798,7 +5798,7 @@
                 <w:noProof/>
                 <w:webHidden/>
               </w:rPr>
-              <w:instrText xml:space="preserve"> PAGEREF _Toc129815500 \h </w:instrText>
+              <w:instrText xml:space="preserve"> PAGEREF _Toc129852462 \h </w:instrText>
             </w:r>
             <w:r>
               <w:rPr>
@@ -5857,7 +5857,7 @@
       </w:pPr>
       <w:bookmarkStart w:id="0" w:name="_Toc86047603"/>
       <w:bookmarkStart w:id="1" w:name="_Toc86055210"/>
-      <w:bookmarkStart w:id="2" w:name="_Toc129815445"/>
+      <w:bookmarkStart w:id="2" w:name="_Toc129852407"/>
       <w:r>
         <w:lastRenderedPageBreak/>
         <w:t>Úvod</w:t>
@@ -5966,7 +5966,7 @@
       <w:pPr>
         <w:pStyle w:val="Nadpis1"/>
       </w:pPr>
-      <w:bookmarkStart w:id="3" w:name="_Toc129815446"/>
+      <w:bookmarkStart w:id="3" w:name="_Toc129852408"/>
       <w:r>
         <w:lastRenderedPageBreak/>
         <w:t>Práce ve firmě</w:t>
@@ -5977,7 +5977,7 @@
       <w:pPr>
         <w:pStyle w:val="Nadpis2"/>
       </w:pPr>
-      <w:bookmarkStart w:id="4" w:name="_Toc129815447"/>
+      <w:bookmarkStart w:id="4" w:name="_Toc129852409"/>
       <w:r>
         <w:t>Začátky</w:t>
       </w:r>
@@ -6050,7 +6050,7 @@
       <w:pPr>
         <w:pStyle w:val="Nadpis2"/>
       </w:pPr>
-      <w:bookmarkStart w:id="5" w:name="_Toc129815448"/>
+      <w:bookmarkStart w:id="5" w:name="_Toc129852410"/>
       <w:r>
         <w:t>Zadání</w:t>
       </w:r>
@@ -6173,7 +6173,7 @@
       <w:pPr>
         <w:pStyle w:val="Nadpis2"/>
       </w:pPr>
-      <w:bookmarkStart w:id="6" w:name="_Toc129815449"/>
+      <w:bookmarkStart w:id="6" w:name="_Toc129852411"/>
       <w:r>
         <w:lastRenderedPageBreak/>
         <w:t>Výstup</w:t>
@@ -6230,7 +6230,7 @@
                                 <w:sz w:val="24"/>
                               </w:rPr>
                             </w:pPr>
-                            <w:bookmarkStart w:id="7" w:name="_Toc129811366"/>
+                            <w:bookmarkStart w:id="7" w:name="_Toc129852535"/>
                             <w:r>
                               <w:t xml:space="preserve">Obrázek </w:t>
                             </w:r>
@@ -6287,7 +6287,7 @@
                           <w:sz w:val="24"/>
                         </w:rPr>
                       </w:pPr>
-                      <w:bookmarkStart w:id="8" w:name="_Toc129811366"/>
+                      <w:bookmarkStart w:id="8" w:name="_Toc129852535"/>
                       <w:r>
                         <w:t xml:space="preserve">Obrázek </w:t>
                       </w:r>
@@ -6476,7 +6476,7 @@
       <w:pPr>
         <w:pStyle w:val="Nadpis1"/>
       </w:pPr>
-      <w:bookmarkStart w:id="9" w:name="_Toc129815450"/>
+      <w:bookmarkStart w:id="9" w:name="_Toc129852412"/>
       <w:r>
         <w:lastRenderedPageBreak/>
         <w:t>Použité technologie</w:t>
@@ -6491,7 +6491,7 @@
           <w:numId w:val="25"/>
         </w:numPr>
       </w:pPr>
-      <w:bookmarkStart w:id="10" w:name="_Toc129815451"/>
+      <w:bookmarkStart w:id="10" w:name="_Toc129852413"/>
       <w:r>
         <w:t>Rust</w:t>
       </w:r>
@@ -6579,7 +6579,7 @@
       <w:pPr>
         <w:pStyle w:val="Nadpis3"/>
       </w:pPr>
-      <w:bookmarkStart w:id="11" w:name="_Toc129815452"/>
+      <w:bookmarkStart w:id="11" w:name="_Toc129852414"/>
       <w:r>
         <w:t>Herní vývoj v </w:t>
       </w:r>
@@ -6690,7 +6690,7 @@
           <w:numId w:val="25"/>
         </w:numPr>
       </w:pPr>
-      <w:bookmarkStart w:id="12" w:name="_Toc129815453"/>
+      <w:bookmarkStart w:id="12" w:name="_Toc129852415"/>
       <w:r>
         <w:t>WGPU</w:t>
       </w:r>
@@ -6801,7 +6801,7 @@
                                 <w:sz w:val="24"/>
                               </w:rPr>
                             </w:pPr>
-                            <w:bookmarkStart w:id="13" w:name="_Toc129811367"/>
+                            <w:bookmarkStart w:id="13" w:name="_Toc129852536"/>
                             <w:r>
                               <w:t xml:space="preserve">Obrázek </w:t>
                             </w:r>
@@ -6845,7 +6845,7 @@
                           <w:sz w:val="24"/>
                         </w:rPr>
                       </w:pPr>
-                      <w:bookmarkStart w:id="14" w:name="_Toc129811367"/>
+                      <w:bookmarkStart w:id="14" w:name="_Toc129852536"/>
                       <w:r>
                         <w:t xml:space="preserve">Obrázek </w:t>
                       </w:r>
@@ -7051,7 +7051,7 @@
           <w:numId w:val="25"/>
         </w:numPr>
       </w:pPr>
-      <w:bookmarkStart w:id="15" w:name="_Toc129815454"/>
+      <w:bookmarkStart w:id="15" w:name="_Toc129852416"/>
       <w:r>
         <w:t>WebGPU</w:t>
       </w:r>
@@ -7175,7 +7175,7 @@
           <w:numId w:val="25"/>
         </w:numPr>
       </w:pPr>
-      <w:bookmarkStart w:id="16" w:name="_Toc129815455"/>
+      <w:bookmarkStart w:id="16" w:name="_Toc129852417"/>
       <w:r>
         <w:t>WGSL</w:t>
       </w:r>
@@ -7238,7 +7238,7 @@
           <w:numId w:val="25"/>
         </w:numPr>
       </w:pPr>
-      <w:bookmarkStart w:id="17" w:name="_Toc129815456"/>
+      <w:bookmarkStart w:id="17" w:name="_Toc129852418"/>
       <w:proofErr w:type="spellStart"/>
       <w:r>
         <w:lastRenderedPageBreak/>
@@ -7331,7 +7331,7 @@
       <w:pPr>
         <w:pStyle w:val="Nadpis1"/>
       </w:pPr>
-      <w:bookmarkStart w:id="18" w:name="_Toc129815457"/>
+      <w:bookmarkStart w:id="18" w:name="_Toc129852419"/>
       <w:r>
         <w:lastRenderedPageBreak/>
         <w:t>Teoretická část</w:t>
@@ -7346,7 +7346,7 @@
           <w:numId w:val="25"/>
         </w:numPr>
       </w:pPr>
-      <w:bookmarkStart w:id="19" w:name="_Toc129815458"/>
+      <w:bookmarkStart w:id="19" w:name="_Toc129852420"/>
       <w:r>
         <w:t>Paralelizace</w:t>
       </w:r>
@@ -7423,7 +7423,7 @@
           <w:numId w:val="25"/>
         </w:numPr>
       </w:pPr>
-      <w:bookmarkStart w:id="20" w:name="_Toc129815459"/>
+      <w:bookmarkStart w:id="20" w:name="_Toc129852421"/>
       <w:r>
         <w:t xml:space="preserve">Herní </w:t>
       </w:r>
@@ -7476,7 +7476,7 @@
           <w:numId w:val="25"/>
         </w:numPr>
       </w:pPr>
-      <w:bookmarkStart w:id="21" w:name="_Toc129815460"/>
+      <w:bookmarkStart w:id="21" w:name="_Toc129852422"/>
       <w:proofErr w:type="spellStart"/>
       <w:r>
         <w:t>Rendering</w:t>
@@ -7536,7 +7536,7 @@
           <w:numId w:val="25"/>
         </w:numPr>
       </w:pPr>
-      <w:bookmarkStart w:id="22" w:name="_Toc129815461"/>
+      <w:bookmarkStart w:id="22" w:name="_Toc129852423"/>
       <w:proofErr w:type="spellStart"/>
       <w:r>
         <w:t>Rendering</w:t>
@@ -7558,7 +7558,7 @@
       <w:pPr>
         <w:pStyle w:val="Nadpis2"/>
       </w:pPr>
-      <w:bookmarkStart w:id="23" w:name="_Toc129815462"/>
+      <w:bookmarkStart w:id="23" w:name="_Toc129852424"/>
       <w:r>
         <w:t xml:space="preserve">GPU </w:t>
       </w:r>
@@ -7581,7 +7581,7 @@
       <w:pPr>
         <w:pStyle w:val="Nadpis3"/>
       </w:pPr>
-      <w:bookmarkStart w:id="24" w:name="_Toc129815463"/>
+      <w:bookmarkStart w:id="24" w:name="_Toc129852425"/>
       <w:r>
         <w:t>Vertex buffer</w:t>
       </w:r>
@@ -7708,7 +7708,7 @@
       <w:pPr>
         <w:pStyle w:val="Nadpis3"/>
       </w:pPr>
-      <w:bookmarkStart w:id="25" w:name="_Toc129815464"/>
+      <w:bookmarkStart w:id="25" w:name="_Toc129852426"/>
       <w:r>
         <w:t>Index buffer</w:t>
       </w:r>
@@ -7866,7 +7866,7 @@
                                 <w:sz w:val="24"/>
                               </w:rPr>
                             </w:pPr>
-                            <w:bookmarkStart w:id="26" w:name="_Toc129811368"/>
+                            <w:bookmarkStart w:id="26" w:name="_Toc129852537"/>
                             <w:r>
                               <w:t xml:space="preserve">Obrázek </w:t>
                             </w:r>
@@ -7910,7 +7910,7 @@
                           <w:sz w:val="24"/>
                         </w:rPr>
                       </w:pPr>
-                      <w:bookmarkStart w:id="27" w:name="_Toc129811368"/>
+                      <w:bookmarkStart w:id="27" w:name="_Toc129852537"/>
                       <w:r>
                         <w:t xml:space="preserve">Obrázek </w:t>
                       </w:r>
@@ -8130,7 +8130,7 @@
                                 <w:sz w:val="24"/>
                               </w:rPr>
                             </w:pPr>
-                            <w:bookmarkStart w:id="28" w:name="_Toc129811369"/>
+                            <w:bookmarkStart w:id="28" w:name="_Toc129852538"/>
                             <w:r>
                               <w:t xml:space="preserve">Obrázek </w:t>
                             </w:r>
@@ -8174,7 +8174,7 @@
                           <w:sz w:val="24"/>
                         </w:rPr>
                       </w:pPr>
-                      <w:bookmarkStart w:id="29" w:name="_Toc129811369"/>
+                      <w:bookmarkStart w:id="29" w:name="_Toc129852538"/>
                       <w:r>
                         <w:t xml:space="preserve">Obrázek </w:t>
                       </w:r>
@@ -8368,7 +8368,7 @@
                                 <w:sz w:val="24"/>
                               </w:rPr>
                             </w:pPr>
-                            <w:bookmarkStart w:id="30" w:name="_Toc129811370"/>
+                            <w:bookmarkStart w:id="30" w:name="_Toc129852539"/>
                             <w:r>
                               <w:t xml:space="preserve">Obrázek </w:t>
                             </w:r>
@@ -8412,7 +8412,7 @@
                           <w:sz w:val="24"/>
                         </w:rPr>
                       </w:pPr>
-                      <w:bookmarkStart w:id="31" w:name="_Toc129811370"/>
+                      <w:bookmarkStart w:id="31" w:name="_Toc129852539"/>
                       <w:r>
                         <w:t xml:space="preserve">Obrázek </w:t>
                       </w:r>
@@ -8598,7 +8598,7 @@
       <w:pPr>
         <w:pStyle w:val="Nadpis3"/>
       </w:pPr>
-      <w:bookmarkStart w:id="32" w:name="_Toc129815465"/>
+      <w:bookmarkStart w:id="32" w:name="_Toc129852427"/>
       <w:proofErr w:type="spellStart"/>
       <w:r>
         <w:t>Uniform</w:t>
@@ -8711,7 +8711,7 @@
       <w:pPr>
         <w:pStyle w:val="Nadpis3"/>
       </w:pPr>
-      <w:bookmarkStart w:id="33" w:name="_Toc129815466"/>
+      <w:bookmarkStart w:id="33" w:name="_Toc129852428"/>
       <w:proofErr w:type="spellStart"/>
       <w:r>
         <w:t>Storage</w:t>
@@ -8886,7 +8886,7 @@
       <w:pPr>
         <w:pStyle w:val="Nadpis3"/>
       </w:pPr>
-      <w:bookmarkStart w:id="34" w:name="_Toc129815467"/>
+      <w:bookmarkStart w:id="34" w:name="_Toc129852429"/>
       <w:proofErr w:type="spellStart"/>
       <w:r>
         <w:lastRenderedPageBreak/>
@@ -9081,7 +9081,7 @@
           <w:numId w:val="25"/>
         </w:numPr>
       </w:pPr>
-      <w:bookmarkStart w:id="35" w:name="_Toc129815468"/>
+      <w:bookmarkStart w:id="35" w:name="_Toc129852430"/>
       <w:proofErr w:type="spellStart"/>
       <w:r>
         <w:t>Rendering</w:t>
@@ -9147,7 +9147,7 @@
                                 <w:sz w:val="24"/>
                               </w:rPr>
                             </w:pPr>
-                            <w:bookmarkStart w:id="36" w:name="_Toc129811371"/>
+                            <w:bookmarkStart w:id="36" w:name="_Toc129852540"/>
                             <w:r>
                               <w:t xml:space="preserve">Obrázek </w:t>
                             </w:r>
@@ -9204,7 +9204,7 @@
                           <w:sz w:val="24"/>
                         </w:rPr>
                       </w:pPr>
-                      <w:bookmarkStart w:id="37" w:name="_Toc129811371"/>
+                      <w:bookmarkStart w:id="37" w:name="_Toc129852540"/>
                       <w:r>
                         <w:t xml:space="preserve">Obrázek </w:t>
                       </w:r>
@@ -9382,7 +9382,7 @@
           <w:numId w:val="25"/>
         </w:numPr>
       </w:pPr>
-      <w:bookmarkStart w:id="38" w:name="_Toc129815469"/>
+      <w:bookmarkStart w:id="38" w:name="_Toc129852431"/>
       <w:r>
         <w:lastRenderedPageBreak/>
         <w:t xml:space="preserve">Vertex </w:t>
@@ -9453,7 +9453,7 @@
           <w:numId w:val="25"/>
         </w:numPr>
       </w:pPr>
-      <w:bookmarkStart w:id="39" w:name="_Toc129815470"/>
+      <w:bookmarkStart w:id="39" w:name="_Toc129852432"/>
       <w:r>
         <w:t xml:space="preserve">Geometry </w:t>
       </w:r>
@@ -9614,7 +9614,7 @@
           <w:numId w:val="25"/>
         </w:numPr>
       </w:pPr>
-      <w:bookmarkStart w:id="40" w:name="_Toc129815471"/>
+      <w:bookmarkStart w:id="40" w:name="_Toc129852433"/>
       <w:proofErr w:type="spellStart"/>
       <w:r>
         <w:t>Rasterization</w:t>
@@ -9665,7 +9665,7 @@
           <w:numId w:val="25"/>
         </w:numPr>
       </w:pPr>
-      <w:bookmarkStart w:id="41" w:name="_Toc129815472"/>
+      <w:bookmarkStart w:id="41" w:name="_Toc129852434"/>
       <w:r>
         <w:t xml:space="preserve">Fragment </w:t>
       </w:r>
@@ -9723,7 +9723,7 @@
       <w:pPr>
         <w:pStyle w:val="Nadpis2"/>
       </w:pPr>
-      <w:bookmarkStart w:id="42" w:name="_Toc129815473"/>
+      <w:bookmarkStart w:id="42" w:name="_Toc129852435"/>
       <w:proofErr w:type="spellStart"/>
       <w:r>
         <w:lastRenderedPageBreak/>
@@ -9748,7 +9748,7 @@
           <w:numId w:val="25"/>
         </w:numPr>
       </w:pPr>
-      <w:bookmarkStart w:id="43" w:name="_Toc129815474"/>
+      <w:bookmarkStart w:id="43" w:name="_Toc129852436"/>
       <w:r>
         <w:t>Shader</w:t>
       </w:r>
@@ -9940,7 +9940,7 @@
           <w:numId w:val="25"/>
         </w:numPr>
       </w:pPr>
-      <w:bookmarkStart w:id="44" w:name="_Toc129815475"/>
+      <w:bookmarkStart w:id="44" w:name="_Toc129852437"/>
       <w:proofErr w:type="spellStart"/>
       <w:r>
         <w:t>Compute</w:t>
@@ -10107,7 +10107,7 @@
       <w:pPr>
         <w:pStyle w:val="Nadpis2"/>
       </w:pPr>
-      <w:bookmarkStart w:id="45" w:name="_Toc129815476"/>
+      <w:bookmarkStart w:id="45" w:name="_Toc129852438"/>
       <w:r>
         <w:t xml:space="preserve">GPU </w:t>
       </w:r>
@@ -10182,7 +10182,7 @@
           <w:numId w:val="25"/>
         </w:numPr>
       </w:pPr>
-      <w:bookmarkStart w:id="46" w:name="_Toc129815477"/>
+      <w:bookmarkStart w:id="46" w:name="_Toc129852439"/>
       <w:r>
         <w:lastRenderedPageBreak/>
         <w:t xml:space="preserve">GPU </w:t>
@@ -10551,7 +10551,7 @@
       <w:pPr>
         <w:pStyle w:val="Nadpis2"/>
       </w:pPr>
-      <w:bookmarkStart w:id="47" w:name="_Toc129815478"/>
+      <w:bookmarkStart w:id="47" w:name="_Toc129852440"/>
       <w:proofErr w:type="spellStart"/>
       <w:r>
         <w:t>Textu</w:t>
@@ -10591,7 +10591,7 @@
       <w:pPr>
         <w:pStyle w:val="Nadpis3"/>
       </w:pPr>
-      <w:bookmarkStart w:id="48" w:name="_Toc129815479"/>
+      <w:bookmarkStart w:id="48" w:name="_Toc129852441"/>
       <w:r>
         <w:lastRenderedPageBreak/>
         <w:t xml:space="preserve">UV </w:t>
@@ -10653,7 +10653,7 @@
                                 <w:sz w:val="24"/>
                               </w:rPr>
                             </w:pPr>
-                            <w:bookmarkStart w:id="49" w:name="_Toc129811372"/>
+                            <w:bookmarkStart w:id="49" w:name="_Toc129852541"/>
                             <w:r>
                               <w:t xml:space="preserve">Obrázek </w:t>
                             </w:r>
@@ -10702,7 +10702,7 @@
                           <w:sz w:val="24"/>
                         </w:rPr>
                       </w:pPr>
-                      <w:bookmarkStart w:id="50" w:name="_Toc129811372"/>
+                      <w:bookmarkStart w:id="50" w:name="_Toc129852541"/>
                       <w:r>
                         <w:t xml:space="preserve">Obrázek </w:t>
                       </w:r>
@@ -10852,7 +10852,7 @@
       <w:pPr>
         <w:pStyle w:val="Nadpis3"/>
       </w:pPr>
-      <w:bookmarkStart w:id="51" w:name="_Toc129815480"/>
+      <w:bookmarkStart w:id="51" w:name="_Toc129852442"/>
       <w:proofErr w:type="spellStart"/>
       <w:r>
         <w:t>Sampling</w:t>
@@ -10980,7 +10980,7 @@
       <w:pPr>
         <w:pStyle w:val="Nadpis2"/>
       </w:pPr>
-      <w:bookmarkStart w:id="52" w:name="_Toc129815481"/>
+      <w:bookmarkStart w:id="52" w:name="_Toc129852443"/>
       <w:proofErr w:type="spellStart"/>
       <w:r>
         <w:t>Culling</w:t>
@@ -11039,7 +11039,7 @@
       <w:pPr>
         <w:pStyle w:val="Nadpis3"/>
       </w:pPr>
-      <w:bookmarkStart w:id="53" w:name="_Toc129815482"/>
+      <w:bookmarkStart w:id="53" w:name="_Toc129852444"/>
       <w:r>
         <w:lastRenderedPageBreak/>
         <w:t xml:space="preserve">Face </w:t>
@@ -11143,7 +11143,7 @@
                                 <w:sz w:val="24"/>
                               </w:rPr>
                             </w:pPr>
-                            <w:bookmarkStart w:id="54" w:name="_Toc129811373"/>
+                            <w:bookmarkStart w:id="54" w:name="_Toc129852542"/>
                             <w:r>
                               <w:t xml:space="preserve">Obrázek </w:t>
                             </w:r>
@@ -11200,7 +11200,7 @@
                           <w:sz w:val="24"/>
                         </w:rPr>
                       </w:pPr>
-                      <w:bookmarkStart w:id="55" w:name="_Toc129811373"/>
+                      <w:bookmarkStart w:id="55" w:name="_Toc129852542"/>
                       <w:r>
                         <w:t xml:space="preserve">Obrázek </w:t>
                       </w:r>
@@ -11415,7 +11415,7 @@
       <w:pPr>
         <w:pStyle w:val="Nadpis1"/>
       </w:pPr>
-      <w:bookmarkStart w:id="56" w:name="_Toc129815483"/>
+      <w:bookmarkStart w:id="56" w:name="_Toc129852445"/>
       <w:r>
         <w:lastRenderedPageBreak/>
         <w:t>Praktická část</w:t>
@@ -11439,7 +11439,7 @@
           <w:iCs/>
         </w:rPr>
       </w:pPr>
-      <w:bookmarkStart w:id="57" w:name="_Toc129815484"/>
+      <w:bookmarkStart w:id="57" w:name="_Toc129852446"/>
       <w:r>
         <w:rPr>
           <w:i/>
@@ -11520,7 +11520,7 @@
             <v:imagedata r:id="rId24" o:title=""/>
             <w10:wrap type="tight"/>
           </v:shape>
-          <o:OLEObject Type="Embed" ProgID="Word.OpenDocumentText.12" ShapeID="_x0000_s2050" DrawAspect="Content" ObjectID="_1740428338" r:id="rId25"/>
+          <o:OLEObject Type="Embed" ProgID="Word.OpenDocumentText.12" ShapeID="_x0000_s2050" DrawAspect="Content" ObjectID="_1740467432" r:id="rId25"/>
         </w:object>
       </w:r>
       <w:r>
@@ -11722,7 +11722,7 @@
             <v:imagedata r:id="rId26" o:title=""/>
             <w10:wrap type="tight" anchorx="page"/>
           </v:shape>
-          <o:OLEObject Type="Embed" ProgID="Word.OpenDocumentText.12" ShapeID="_x0000_s2051" DrawAspect="Content" ObjectID="_1740428339" r:id="rId27"/>
+          <o:OLEObject Type="Embed" ProgID="Word.OpenDocumentText.12" ShapeID="_x0000_s2051" DrawAspect="Content" ObjectID="_1740467433" r:id="rId27"/>
         </w:object>
       </w:r>
       <w:r>
@@ -11945,7 +11945,7 @@
           <w:numId w:val="25"/>
         </w:numPr>
       </w:pPr>
-      <w:bookmarkStart w:id="58" w:name="_Toc129815485"/>
+      <w:bookmarkStart w:id="58" w:name="_Toc129852447"/>
       <w:r>
         <w:t>Triangle</w:t>
       </w:r>
@@ -12081,7 +12081,7 @@
                                 <w:sz w:val="24"/>
                               </w:rPr>
                             </w:pPr>
-                            <w:bookmarkStart w:id="59" w:name="_Toc129811374"/>
+                            <w:bookmarkStart w:id="59" w:name="_Toc129852543"/>
                             <w:r>
                               <w:t xml:space="preserve">Obrázek </w:t>
                             </w:r>
@@ -12136,7 +12136,7 @@
                           <w:sz w:val="24"/>
                         </w:rPr>
                       </w:pPr>
-                      <w:bookmarkStart w:id="60" w:name="_Toc129811374"/>
+                      <w:bookmarkStart w:id="60" w:name="_Toc129852543"/>
                       <w:r>
                         <w:t xml:space="preserve">Obrázek </w:t>
                       </w:r>
@@ -12258,7 +12258,7 @@
       <w:pPr>
         <w:pStyle w:val="Nadpis2"/>
       </w:pPr>
-      <w:bookmarkStart w:id="61" w:name="_Toc129815486"/>
+      <w:bookmarkStart w:id="61" w:name="_Toc129852448"/>
       <w:proofErr w:type="spellStart"/>
       <w:r>
         <w:lastRenderedPageBreak/>
@@ -12523,7 +12523,7 @@
                                 <w:sz w:val="24"/>
                               </w:rPr>
                             </w:pPr>
-                            <w:bookmarkStart w:id="62" w:name="_Toc129811375"/>
+                            <w:bookmarkStart w:id="62" w:name="_Toc129852544"/>
                             <w:r>
                               <w:t xml:space="preserve">Obrázek </w:t>
                             </w:r>
@@ -12579,7 +12579,7 @@
                           <w:sz w:val="24"/>
                         </w:rPr>
                       </w:pPr>
-                      <w:bookmarkStart w:id="63" w:name="_Toc129811375"/>
+                      <w:bookmarkStart w:id="63" w:name="_Toc129852544"/>
                       <w:r>
                         <w:t xml:space="preserve">Obrázek </w:t>
                       </w:r>
@@ -12713,7 +12713,7 @@
       <w:pPr>
         <w:pStyle w:val="Nadpis2"/>
       </w:pPr>
-      <w:bookmarkStart w:id="64" w:name="_Toc129815487"/>
+      <w:bookmarkStart w:id="64" w:name="_Toc129852449"/>
       <w:r>
         <w:lastRenderedPageBreak/>
         <w:t xml:space="preserve">GPU </w:t>
@@ -12737,7 +12737,7 @@
       <w:pPr>
         <w:pStyle w:val="Nadpis3"/>
       </w:pPr>
-      <w:bookmarkStart w:id="65" w:name="_Toc129815488"/>
+      <w:bookmarkStart w:id="65" w:name="_Toc129852450"/>
       <w:r>
         <w:t>Zadání</w:t>
       </w:r>
@@ -12921,7 +12921,7 @@
       <w:pPr>
         <w:pStyle w:val="Nadpis3"/>
       </w:pPr>
-      <w:bookmarkStart w:id="66" w:name="_Toc129815489"/>
+      <w:bookmarkStart w:id="66" w:name="_Toc129852451"/>
       <w:r>
         <w:t>Princip</w:t>
       </w:r>
@@ -13133,7 +13133,7 @@
       <w:pPr>
         <w:pStyle w:val="Nadpis3"/>
       </w:pPr>
-      <w:bookmarkStart w:id="67" w:name="_Toc129815490"/>
+      <w:bookmarkStart w:id="67" w:name="_Toc129852452"/>
       <w:r>
         <w:t>Návrh</w:t>
       </w:r>
@@ -13446,7 +13446,7 @@
                                 <w:sz w:val="24"/>
                               </w:rPr>
                             </w:pPr>
-                            <w:bookmarkStart w:id="68" w:name="_Toc129811376"/>
+                            <w:bookmarkStart w:id="68" w:name="_Toc129852545"/>
                             <w:r>
                               <w:t xml:space="preserve">Obrázek </w:t>
                             </w:r>
@@ -13503,7 +13503,7 @@
                           <w:sz w:val="24"/>
                         </w:rPr>
                       </w:pPr>
-                      <w:bookmarkStart w:id="69" w:name="_Toc129811376"/>
+                      <w:bookmarkStart w:id="69" w:name="_Toc129852545"/>
                       <w:r>
                         <w:t xml:space="preserve">Obrázek </w:t>
                       </w:r>
@@ -13907,7 +13907,7 @@
       <w:pPr>
         <w:pStyle w:val="Nadpis3"/>
       </w:pPr>
-      <w:bookmarkStart w:id="70" w:name="_Toc129815491"/>
+      <w:bookmarkStart w:id="70" w:name="_Toc129852453"/>
       <w:r>
         <w:t>Implementa</w:t>
       </w:r>
@@ -15225,7 +15225,7 @@
             <v:imagedata r:id="rId64" o:title=""/>
             <w10:wrap type="tight"/>
           </v:shape>
-          <o:OLEObject Type="Embed" ProgID="Word.OpenDocumentText.12" ShapeID="_x0000_s2067" DrawAspect="Content" ObjectID="_1740428340" r:id="rId65"/>
+          <o:OLEObject Type="Embed" ProgID="Word.OpenDocumentText.12" ShapeID="_x0000_s2067" DrawAspect="Content" ObjectID="_1740467434" r:id="rId65"/>
         </w:object>
       </w:r>
       <w:proofErr w:type="spellStart"/>
@@ -15281,7 +15281,7 @@
             <v:imagedata r:id="rId66" o:title=""/>
             <w10:wrap type="tight"/>
           </v:shape>
-          <o:OLEObject Type="Embed" ProgID="Word.OpenDocumentText.12" ShapeID="_x0000_s2069" DrawAspect="Content" ObjectID="_1740428341" r:id="rId67"/>
+          <o:OLEObject Type="Embed" ProgID="Word.OpenDocumentText.12" ShapeID="_x0000_s2069" DrawAspect="Content" ObjectID="_1740467435" r:id="rId67"/>
         </w:object>
       </w:r>
       <w:r>
@@ -15472,7 +15472,7 @@
             <v:imagedata r:id="rId68" o:title=""/>
             <w10:wrap type="tight"/>
           </v:shape>
-          <o:OLEObject Type="Embed" ProgID="Word.OpenDocumentText.12" ShapeID="_x0000_s2068" DrawAspect="Content" ObjectID="_1740428342" r:id="rId69"/>
+          <o:OLEObject Type="Embed" ProgID="Word.OpenDocumentText.12" ShapeID="_x0000_s2068" DrawAspect="Content" ObjectID="_1740467436" r:id="rId69"/>
         </w:object>
       </w:r>
       <w:r>
@@ -15562,7 +15562,7 @@
                                 <w:sz w:val="34"/>
                               </w:rPr>
                             </w:pPr>
-                            <w:bookmarkStart w:id="71" w:name="_Toc129811377"/>
+                            <w:bookmarkStart w:id="71" w:name="_Toc129852546"/>
                             <w:r>
                               <w:t xml:space="preserve">Obrázek </w:t>
                             </w:r>
@@ -15619,7 +15619,7 @@
                           <w:sz w:val="34"/>
                         </w:rPr>
                       </w:pPr>
-                      <w:bookmarkStart w:id="72" w:name="_Toc129811377"/>
+                      <w:bookmarkStart w:id="72" w:name="_Toc129852546"/>
                       <w:r>
                         <w:t xml:space="preserve">Obrázek </w:t>
                       </w:r>
@@ -15820,7 +15820,7 @@
       <w:pPr>
         <w:pStyle w:val="Nadpis2"/>
       </w:pPr>
-      <w:bookmarkStart w:id="73" w:name="_Toc129815492"/>
+      <w:bookmarkStart w:id="73" w:name="_Toc129852454"/>
       <w:r>
         <w:t xml:space="preserve">Post </w:t>
       </w:r>
@@ -15835,7 +15835,7 @@
       <w:pPr>
         <w:pStyle w:val="Nadpis3"/>
       </w:pPr>
-      <w:bookmarkStart w:id="74" w:name="_Toc129815493"/>
+      <w:bookmarkStart w:id="74" w:name="_Toc129852455"/>
       <w:r>
         <w:t>Zadání</w:t>
       </w:r>
@@ -15892,7 +15892,7 @@
       <w:pPr>
         <w:pStyle w:val="Nadpis3"/>
       </w:pPr>
-      <w:bookmarkStart w:id="75" w:name="_Toc129815494"/>
+      <w:bookmarkStart w:id="75" w:name="_Toc129852456"/>
       <w:r>
         <w:t>Princip</w:t>
       </w:r>
@@ -15994,7 +15994,7 @@
       <w:pPr>
         <w:pStyle w:val="Nadpis3"/>
       </w:pPr>
-      <w:bookmarkStart w:id="76" w:name="_Toc129815495"/>
+      <w:bookmarkStart w:id="76" w:name="_Toc129852457"/>
       <w:r>
         <w:lastRenderedPageBreak/>
         <w:t>Návrh</w:t>
@@ -16054,7 +16054,7 @@
                                 <w:sz w:val="24"/>
                               </w:rPr>
                             </w:pPr>
-                            <w:bookmarkStart w:id="77" w:name="_Toc129811378"/>
+                            <w:bookmarkStart w:id="77" w:name="_Toc129852547"/>
                             <w:r>
                               <w:t xml:space="preserve">Obrázek </w:t>
                             </w:r>
@@ -16106,7 +16106,7 @@
                           <w:sz w:val="24"/>
                         </w:rPr>
                       </w:pPr>
-                      <w:bookmarkStart w:id="78" w:name="_Toc129811378"/>
+                      <w:bookmarkStart w:id="78" w:name="_Toc129852547"/>
                       <w:r>
                         <w:t xml:space="preserve">Obrázek </w:t>
                       </w:r>
@@ -16246,7 +16246,7 @@
             <v:imagedata r:id="rId72" o:title=""/>
             <w10:wrap type="tight"/>
           </v:shape>
-          <o:OLEObject Type="Embed" ProgID="Word.OpenDocumentText.12" ShapeID="_x0000_s2070" DrawAspect="Content" ObjectID="_1740428343" r:id="rId73"/>
+          <o:OLEObject Type="Embed" ProgID="Word.OpenDocumentText.12" ShapeID="_x0000_s2070" DrawAspect="Content" ObjectID="_1740467437" r:id="rId73"/>
         </w:object>
       </w:r>
       <w:r>
@@ -16349,7 +16349,7 @@
                                 <w:sz w:val="24"/>
                               </w:rPr>
                             </w:pPr>
-                            <w:bookmarkStart w:id="79" w:name="_Toc129811379"/>
+                            <w:bookmarkStart w:id="79" w:name="_Toc129852548"/>
                             <w:r>
                               <w:t xml:space="preserve">Obrázek </w:t>
                             </w:r>
@@ -16401,7 +16401,7 @@
                           <w:sz w:val="24"/>
                         </w:rPr>
                       </w:pPr>
-                      <w:bookmarkStart w:id="80" w:name="_Toc129811379"/>
+                      <w:bookmarkStart w:id="80" w:name="_Toc129852548"/>
                       <w:r>
                         <w:t xml:space="preserve">Obrázek </w:t>
                       </w:r>
@@ -16550,7 +16550,7 @@
                                 <w:sz w:val="24"/>
                               </w:rPr>
                             </w:pPr>
-                            <w:bookmarkStart w:id="81" w:name="_Toc129811380"/>
+                            <w:bookmarkStart w:id="81" w:name="_Toc129852549"/>
                             <w:r>
                               <w:t xml:space="preserve">Obrázek </w:t>
                             </w:r>
@@ -16599,7 +16599,7 @@
                           <w:sz w:val="24"/>
                         </w:rPr>
                       </w:pPr>
-                      <w:bookmarkStart w:id="82" w:name="_Toc129811380"/>
+                      <w:bookmarkStart w:id="82" w:name="_Toc129852549"/>
                       <w:r>
                         <w:t xml:space="preserve">Obrázek </w:t>
                       </w:r>
@@ -17374,7 +17374,7 @@
                                 <w:sz w:val="24"/>
                               </w:rPr>
                             </w:pPr>
-                            <w:bookmarkStart w:id="83" w:name="_Toc129811381"/>
+                            <w:bookmarkStart w:id="83" w:name="_Toc129852550"/>
                             <w:r>
                               <w:t xml:space="preserve">Obrázek </w:t>
                             </w:r>
@@ -17426,7 +17426,7 @@
                           <w:sz w:val="24"/>
                         </w:rPr>
                       </w:pPr>
-                      <w:bookmarkStart w:id="84" w:name="_Toc129811381"/>
+                      <w:bookmarkStart w:id="84" w:name="_Toc129852550"/>
                       <w:r>
                         <w:t xml:space="preserve">Obrázek </w:t>
                       </w:r>
@@ -17582,7 +17582,7 @@
       <w:pPr>
         <w:pStyle w:val="Neslovannadpis"/>
       </w:pPr>
-      <w:bookmarkStart w:id="85" w:name="_Toc129815496"/>
+      <w:bookmarkStart w:id="85" w:name="_Toc129852458"/>
       <w:r>
         <w:lastRenderedPageBreak/>
         <w:t>Závěr</w:t>
@@ -17845,7 +17845,7 @@
       </w:pPr>
       <w:bookmarkStart w:id="86" w:name="_Toc86047604"/>
       <w:bookmarkStart w:id="87" w:name="_Toc86055211"/>
-      <w:bookmarkStart w:id="88" w:name="_Toc129815497"/>
+      <w:bookmarkStart w:id="88" w:name="_Toc129852459"/>
       <w:r>
         <w:lastRenderedPageBreak/>
         <w:t>Seznam zkratek a odborných výrazů</w:t>
@@ -18022,7 +18022,7 @@
       </w:pPr>
       <w:bookmarkStart w:id="89" w:name="_Toc86047605"/>
       <w:bookmarkStart w:id="90" w:name="_Toc86055212"/>
-      <w:bookmarkStart w:id="91" w:name="_Toc129815498"/>
+      <w:bookmarkStart w:id="91" w:name="_Toc129852460"/>
       <w:r>
         <w:lastRenderedPageBreak/>
         <w:t>Seznam obrázků</w:t>
@@ -18053,7 +18053,7 @@
       <w:r>
         <w:fldChar w:fldCharType="separate"/>
       </w:r>
-      <w:hyperlink r:id="rId77" w:anchor="_Toc129811366" w:history="1">
+      <w:hyperlink r:id="rId77" w:anchor="_Toc129852535" w:history="1">
         <w:r>
           <w:rPr>
             <w:rStyle w:val="Hypertextovodkaz"/>
@@ -18080,7 +18080,7 @@
             <w:noProof/>
             <w:webHidden/>
           </w:rPr>
-          <w:instrText xml:space="preserve"> PAGEREF _Toc129811366 \h </w:instrText>
+          <w:instrText xml:space="preserve"> PAGEREF _Toc129852535 \h </w:instrText>
         </w:r>
         <w:r>
           <w:rPr>
@@ -18124,7 +18124,7 @@
           <w:lang w:eastAsia="cs-CZ"/>
         </w:rPr>
       </w:pPr>
-      <w:hyperlink r:id="rId78" w:anchor="_Toc129811367" w:history="1">
+      <w:hyperlink r:id="rId78" w:anchor="_Toc129852536" w:history="1">
         <w:r>
           <w:rPr>
             <w:rStyle w:val="Hypertextovodkaz"/>
@@ -18151,7 +18151,7 @@
             <w:noProof/>
             <w:webHidden/>
           </w:rPr>
-          <w:instrText xml:space="preserve"> PAGEREF _Toc129811367 \h </w:instrText>
+          <w:instrText xml:space="preserve"> PAGEREF _Toc129852536 \h </w:instrText>
         </w:r>
         <w:r>
           <w:rPr>
@@ -18195,7 +18195,7 @@
           <w:lang w:eastAsia="cs-CZ"/>
         </w:rPr>
       </w:pPr>
-      <w:hyperlink r:id="rId79" w:anchor="_Toc129811368" w:history="1">
+      <w:hyperlink r:id="rId79" w:anchor="_Toc129852537" w:history="1">
         <w:r>
           <w:rPr>
             <w:rStyle w:val="Hypertextovodkaz"/>
@@ -18222,7 +18222,7 @@
             <w:noProof/>
             <w:webHidden/>
           </w:rPr>
-          <w:instrText xml:space="preserve"> PAGEREF _Toc129811368 \h </w:instrText>
+          <w:instrText xml:space="preserve"> PAGEREF _Toc129852537 \h </w:instrText>
         </w:r>
         <w:r>
           <w:rPr>
@@ -18266,7 +18266,7 @@
           <w:lang w:eastAsia="cs-CZ"/>
         </w:rPr>
       </w:pPr>
-      <w:hyperlink r:id="rId80" w:anchor="_Toc129811369" w:history="1">
+      <w:hyperlink r:id="rId80" w:anchor="_Toc129852538" w:history="1">
         <w:r>
           <w:rPr>
             <w:rStyle w:val="Hypertextovodkaz"/>
@@ -18293,7 +18293,7 @@
             <w:noProof/>
             <w:webHidden/>
           </w:rPr>
-          <w:instrText xml:space="preserve"> PAGEREF _Toc129811369 \h </w:instrText>
+          <w:instrText xml:space="preserve"> PAGEREF _Toc129852538 \h </w:instrText>
         </w:r>
         <w:r>
           <w:rPr>
@@ -18337,7 +18337,7 @@
           <w:lang w:eastAsia="cs-CZ"/>
         </w:rPr>
       </w:pPr>
-      <w:hyperlink r:id="rId81" w:anchor="_Toc129811370" w:history="1">
+      <w:hyperlink r:id="rId81" w:anchor="_Toc129852539" w:history="1">
         <w:r>
           <w:rPr>
             <w:rStyle w:val="Hypertextovodkaz"/>
@@ -18364,7 +18364,7 @@
             <w:noProof/>
             <w:webHidden/>
           </w:rPr>
-          <w:instrText xml:space="preserve"> PAGEREF _Toc129811370 \h </w:instrText>
+          <w:instrText xml:space="preserve"> PAGEREF _Toc129852539 \h </w:instrText>
         </w:r>
         <w:r>
           <w:rPr>
@@ -18408,7 +18408,7 @@
           <w:lang w:eastAsia="cs-CZ"/>
         </w:rPr>
       </w:pPr>
-      <w:hyperlink r:id="rId82" w:anchor="_Toc129811371" w:history="1">
+      <w:hyperlink r:id="rId82" w:anchor="_Toc129852540" w:history="1">
         <w:r>
           <w:rPr>
             <w:rStyle w:val="Hypertextovodkaz"/>
@@ -18435,7 +18435,7 @@
             <w:noProof/>
             <w:webHidden/>
           </w:rPr>
-          <w:instrText xml:space="preserve"> PAGEREF _Toc129811371 \h </w:instrText>
+          <w:instrText xml:space="preserve"> PAGEREF _Toc129852540 \h </w:instrText>
         </w:r>
         <w:r>
           <w:rPr>
@@ -18479,7 +18479,7 @@
           <w:lang w:eastAsia="cs-CZ"/>
         </w:rPr>
       </w:pPr>
-      <w:hyperlink r:id="rId83" w:anchor="_Toc129811372" w:history="1">
+      <w:hyperlink r:id="rId83" w:anchor="_Toc129852541" w:history="1">
         <w:r>
           <w:rPr>
             <w:rStyle w:val="Hypertextovodkaz"/>
@@ -18506,7 +18506,7 @@
             <w:noProof/>
             <w:webHidden/>
           </w:rPr>
-          <w:instrText xml:space="preserve"> PAGEREF _Toc129811372 \h </w:instrText>
+          <w:instrText xml:space="preserve"> PAGEREF _Toc129852541 \h </w:instrText>
         </w:r>
         <w:r>
           <w:rPr>
@@ -18550,7 +18550,7 @@
           <w:lang w:eastAsia="cs-CZ"/>
         </w:rPr>
       </w:pPr>
-      <w:hyperlink r:id="rId84" w:anchor="_Toc129811373" w:history="1">
+      <w:hyperlink r:id="rId84" w:anchor="_Toc129852542" w:history="1">
         <w:r>
           <w:rPr>
             <w:rStyle w:val="Hypertextovodkaz"/>
@@ -18577,7 +18577,7 @@
             <w:noProof/>
             <w:webHidden/>
           </w:rPr>
-          <w:instrText xml:space="preserve"> PAGEREF _Toc129811373 \h </w:instrText>
+          <w:instrText xml:space="preserve"> PAGEREF _Toc129852542 \h </w:instrText>
         </w:r>
         <w:r>
           <w:rPr>
@@ -18621,7 +18621,7 @@
           <w:lang w:eastAsia="cs-CZ"/>
         </w:rPr>
       </w:pPr>
-      <w:hyperlink r:id="rId85" w:anchor="_Toc129811374" w:history="1">
+      <w:hyperlink r:id="rId85" w:anchor="_Toc129852543" w:history="1">
         <w:r>
           <w:rPr>
             <w:rStyle w:val="Hypertextovodkaz"/>
@@ -18648,7 +18648,7 @@
             <w:noProof/>
             <w:webHidden/>
           </w:rPr>
-          <w:instrText xml:space="preserve"> PAGEREF _Toc129811374 \h </w:instrText>
+          <w:instrText xml:space="preserve"> PAGEREF _Toc129852543 \h </w:instrText>
         </w:r>
         <w:r>
           <w:rPr>
@@ -18692,7 +18692,7 @@
           <w:lang w:eastAsia="cs-CZ"/>
         </w:rPr>
       </w:pPr>
-      <w:hyperlink r:id="rId86" w:anchor="_Toc129811375" w:history="1">
+      <w:hyperlink r:id="rId86" w:anchor="_Toc129852544" w:history="1">
         <w:r>
           <w:rPr>
             <w:rStyle w:val="Hypertextovodkaz"/>
@@ -18719,7 +18719,7 @@
             <w:noProof/>
             <w:webHidden/>
           </w:rPr>
-          <w:instrText xml:space="preserve"> PAGEREF _Toc129811375 \h </w:instrText>
+          <w:instrText xml:space="preserve"> PAGEREF _Toc129852544 \h </w:instrText>
         </w:r>
         <w:r>
           <w:rPr>
@@ -18763,7 +18763,7 @@
           <w:lang w:eastAsia="cs-CZ"/>
         </w:rPr>
       </w:pPr>
-      <w:hyperlink r:id="rId87" w:anchor="_Toc129811376" w:history="1">
+      <w:hyperlink r:id="rId87" w:anchor="_Toc129852545" w:history="1">
         <w:r>
           <w:rPr>
             <w:rStyle w:val="Hypertextovodkaz"/>
@@ -18790,7 +18790,7 @@
             <w:noProof/>
             <w:webHidden/>
           </w:rPr>
-          <w:instrText xml:space="preserve"> PAGEREF _Toc129811376 \h </w:instrText>
+          <w:instrText xml:space="preserve"> PAGEREF _Toc129852545 \h </w:instrText>
         </w:r>
         <w:r>
           <w:rPr>
@@ -18834,7 +18834,7 @@
           <w:lang w:eastAsia="cs-CZ"/>
         </w:rPr>
       </w:pPr>
-      <w:hyperlink r:id="rId88" w:anchor="_Toc129811377" w:history="1">
+      <w:hyperlink r:id="rId88" w:anchor="_Toc129852546" w:history="1">
         <w:r>
           <w:rPr>
             <w:rStyle w:val="Hypertextovodkaz"/>
@@ -18861,7 +18861,7 @@
             <w:noProof/>
             <w:webHidden/>
           </w:rPr>
-          <w:instrText xml:space="preserve"> PAGEREF _Toc129811377 \h </w:instrText>
+          <w:instrText xml:space="preserve"> PAGEREF _Toc129852546 \h </w:instrText>
         </w:r>
         <w:r>
           <w:rPr>
@@ -18881,7 +18881,7 @@
             <w:noProof/>
             <w:webHidden/>
           </w:rPr>
-          <w:t>5</w:t>
+          <w:t>26</w:t>
         </w:r>
         <w:r>
           <w:rPr>
@@ -18905,7 +18905,7 @@
           <w:lang w:eastAsia="cs-CZ"/>
         </w:rPr>
       </w:pPr>
-      <w:hyperlink r:id="rId89" w:anchor="_Toc129811378" w:history="1">
+      <w:hyperlink r:id="rId89" w:anchor="_Toc129852547" w:history="1">
         <w:r>
           <w:rPr>
             <w:rStyle w:val="Hypertextovodkaz"/>
@@ -18932,7 +18932,7 @@
             <w:noProof/>
             <w:webHidden/>
           </w:rPr>
-          <w:instrText xml:space="preserve"> PAGEREF _Toc129811378 \h </w:instrText>
+          <w:instrText xml:space="preserve"> PAGEREF _Toc129852547 \h </w:instrText>
         </w:r>
         <w:r>
           <w:rPr>
@@ -18952,7 +18952,7 @@
             <w:noProof/>
             <w:webHidden/>
           </w:rPr>
-          <w:t>6</w:t>
+          <w:t>27</w:t>
         </w:r>
         <w:r>
           <w:rPr>
@@ -18976,7 +18976,7 @@
           <w:lang w:eastAsia="cs-CZ"/>
         </w:rPr>
       </w:pPr>
-      <w:hyperlink r:id="rId90" w:anchor="_Toc129811379" w:history="1">
+      <w:hyperlink r:id="rId90" w:anchor="_Toc129852548" w:history="1">
         <w:r>
           <w:rPr>
             <w:rStyle w:val="Hypertextovodkaz"/>
@@ -19003,7 +19003,7 @@
             <w:noProof/>
             <w:webHidden/>
           </w:rPr>
-          <w:instrText xml:space="preserve"> PAGEREF _Toc129811379 \h </w:instrText>
+          <w:instrText xml:space="preserve"> PAGEREF _Toc129852548 \h </w:instrText>
         </w:r>
         <w:r>
           <w:rPr>
@@ -19023,7 +19023,7 @@
             <w:noProof/>
             <w:webHidden/>
           </w:rPr>
-          <w:t>7</w:t>
+          <w:t>28</w:t>
         </w:r>
         <w:r>
           <w:rPr>
@@ -19047,7 +19047,7 @@
           <w:lang w:eastAsia="cs-CZ"/>
         </w:rPr>
       </w:pPr>
-      <w:hyperlink r:id="rId91" w:anchor="_Toc129811380" w:history="1">
+      <w:hyperlink r:id="rId91" w:anchor="_Toc129852549" w:history="1">
         <w:r>
           <w:rPr>
             <w:rStyle w:val="Hypertextovodkaz"/>
@@ -19074,7 +19074,7 @@
             <w:noProof/>
             <w:webHidden/>
           </w:rPr>
-          <w:instrText xml:space="preserve"> PAGEREF _Toc129811380 \h </w:instrText>
+          <w:instrText xml:space="preserve"> PAGEREF _Toc129852549 \h </w:instrText>
         </w:r>
         <w:r>
           <w:rPr>
@@ -19094,7 +19094,7 @@
             <w:noProof/>
             <w:webHidden/>
           </w:rPr>
-          <w:t>7</w:t>
+          <w:t>28</w:t>
         </w:r>
         <w:r>
           <w:rPr>
@@ -19118,7 +19118,7 @@
           <w:lang w:eastAsia="cs-CZ"/>
         </w:rPr>
       </w:pPr>
-      <w:hyperlink r:id="rId92" w:anchor="_Toc129811381" w:history="1">
+      <w:hyperlink r:id="rId92" w:anchor="_Toc129852550" w:history="1">
         <w:r>
           <w:rPr>
             <w:rStyle w:val="Hypertextovodkaz"/>
@@ -19145,7 +19145,7 @@
             <w:noProof/>
             <w:webHidden/>
           </w:rPr>
-          <w:instrText xml:space="preserve"> PAGEREF _Toc129811381 \h </w:instrText>
+          <w:instrText xml:space="preserve"> PAGEREF _Toc129852550 \h </w:instrText>
         </w:r>
         <w:r>
           <w:rPr>
@@ -19165,7 +19165,7 @@
             <w:noProof/>
             <w:webHidden/>
           </w:rPr>
-          <w:t>8</w:t>
+          <w:t>29</w:t>
         </w:r>
         <w:r>
           <w:rPr>
@@ -19191,7 +19191,7 @@
       </w:r>
       <w:bookmarkStart w:id="92" w:name="_Toc86047606"/>
     </w:p>
-    <w:bookmarkStart w:id="93" w:name="_Toc129815499" w:displacedByCustomXml="next"/>
+    <w:bookmarkStart w:id="93" w:name="_Toc129852461" w:displacedByCustomXml="next"/>
     <w:bookmarkStart w:id="94" w:name="_Toc86055213" w:displacedByCustomXml="next"/>
     <w:sdt>
       <w:sdtPr>
@@ -19895,10 +19895,10 @@
         <w:p>
           <w:pPr>
             <w:sectPr>
-              <w:footerReference w:type="default" r:id="rId93"/>
               <w:type w:val="continuous"/>
               <w:pgSz w:w="11906" w:h="16838"/>
               <w:pgMar w:top="1417" w:right="1417" w:bottom="1417" w:left="1417" w:header="708" w:footer="708" w:gutter="0"/>
+              <w:pgNumType w:start="22"/>
               <w:cols w:space="708"/>
               <w:docGrid w:linePitch="360"/>
             </w:sectPr>
@@ -19912,7 +19912,7 @@
       </w:pPr>
       <w:bookmarkStart w:id="96" w:name="_Toc86047607"/>
       <w:bookmarkStart w:id="97" w:name="_Toc86055214"/>
-      <w:bookmarkStart w:id="98" w:name="_Toc129815500"/>
+      <w:bookmarkStart w:id="98" w:name="_Toc129852462"/>
       <w:r>
         <w:lastRenderedPageBreak/>
         <w:t>Seznam přiložených souborů</w:t>
@@ -20078,48 +20078,6 @@
   <w:sdt>
     <w:sdtPr>
       <w:id w:val="-1883783913"/>
-      <w:docPartObj>
-        <w:docPartGallery w:val="Page Numbers (Bottom of Page)"/>
-        <w:docPartUnique/>
-      </w:docPartObj>
-    </w:sdtPr>
-    <w:sdtContent>
-      <w:p>
-        <w:pPr>
-          <w:pStyle w:val="Zpat"/>
-          <w:jc w:val="right"/>
-        </w:pPr>
-        <w:r>
-          <w:fldChar w:fldCharType="begin"/>
-        </w:r>
-        <w:r>
-          <w:instrText>PAGE   \* MERGEFORMAT</w:instrText>
-        </w:r>
-        <w:r>
-          <w:fldChar w:fldCharType="separate"/>
-        </w:r>
-        <w:r>
-          <w:t>2</w:t>
-        </w:r>
-        <w:r>
-          <w:fldChar w:fldCharType="end"/>
-        </w:r>
-      </w:p>
-    </w:sdtContent>
-  </w:sdt>
-  <w:p>
-    <w:pPr>
-      <w:pStyle w:val="Zpat"/>
-    </w:pPr>
-  </w:p>
-</w:ftr>
-</file>
-
-<file path=word/footer4.xml><?xml version="1.0" encoding="utf-8"?>
-<w:ftr xmlns:wpc="http://schemas.microsoft.com/office/word/2010/wordprocessingCanvas" xmlns:cx="http://schemas.microsoft.com/office/drawing/2014/chartex" xmlns:cx1="http://schemas.microsoft.com/office/drawing/2015/9/8/chartex" xmlns:cx2="http://schemas.microsoft.com/office/drawing/2015/10/21/chartex" xmlns:cx3="http://schemas.microsoft.com/office/drawing/2016/5/9/chartex" xmlns:cx4="http://schemas.microsoft.com/office/drawing/2016/5/10/chartex" xmlns:cx5="http://schemas.microsoft.com/office/drawing/2016/5/11/chartex" xmlns:cx6="http://schemas.microsoft.com/office/drawing/2016/5/12/chartex" xmlns:cx7="http://schemas.microsoft.com/office/drawing/2016/5/13/chartex" xmlns:cx8="http://schemas.microsoft.com/office/drawing/2016/5/14/chartex" xmlns:mc="http://schemas.openxmlformats.org/markup-compatibility/2006" xmlns:aink="http://schemas.microsoft.com/office/drawing/2016/ink" xmlns:am3d="http://schemas.microsoft.com/office/drawing/2017/model3d" xmlns:o="urn:schemas-microsoft-com:office:office" xmlns:oel="http://schemas.microsoft.com/office/2019/extlst" xmlns:r="http://schemas.openxmlformats.org/officeDocument/2006/relationships" xmlns:m="http://schemas.openxmlformats.org/officeDocument/2006/math" xmlns:v="urn:schemas-microsoft-com:vml" xmlns:wp14="http://schemas.microsoft.com/office/word/2010/wordprocessingDrawing" xmlns:wp="http://schemas.openxmlformats.org/drawingml/2006/wordprocessingDrawing" xmlns:w10="urn:schemas-microsoft-com:office:word" xmlns:w="http://schemas.openxmlformats.org/wordprocessingml/2006/main" xmlns:w14="http://schemas.microsoft.com/office/word/2010/wordml" xmlns:w15="http://schemas.microsoft.com/office/word/2012/wordml" xmlns:w16cex="http://schemas.microsoft.com/office/word/2018/wordml/cex" xmlns:w16cid="http://schemas.microsoft.com/office/word/2016/wordml/cid" xmlns:w16="http://schemas.microsoft.com/office/word/2018/wordml" xmlns:w16sdtdh="http://schemas.microsoft.com/office/word/2020/wordml/sdtdatahash" xmlns:w16se="http://schemas.microsoft.com/office/word/2015/wordml/symex" xmlns:wpg="http://schemas.microsoft.com/office/word/2010/wordprocessingGroup" xmlns:wpi="http://schemas.microsoft.com/office/word/2010/wordprocessingInk" xmlns:wne="http://schemas.microsoft.com/office/word/2006/wordml" xmlns:wps="http://schemas.microsoft.com/office/word/2010/wordprocessingShape" mc:Ignorable="w14 w15 w16se w16cid w16 w16cex w16sdtdh wp14">
-  <w:sdt>
-    <w:sdtPr>
-      <w:id w:val="-1529323594"/>
       <w:docPartObj>
         <w:docPartGallery w:val="Page Numbers (Bottom of Page)"/>
         <w:docPartUnique/>
@@ -25771,6 +25729,7 @@
     <w:rsid w:val="003E6FDB"/>
     <w:rsid w:val="00450910"/>
     <w:rsid w:val="005615DA"/>
+    <w:rsid w:val="00574B49"/>
     <w:rsid w:val="006672B5"/>
     <w:rsid w:val="006E2C64"/>
     <w:rsid w:val="00765659"/>
@@ -25779,6 +25738,7 @@
     <w:rsid w:val="007A00A0"/>
     <w:rsid w:val="00844954"/>
     <w:rsid w:val="008A3C4F"/>
+    <w:rsid w:val="008C75D9"/>
     <w:rsid w:val="008F40BF"/>
     <w:rsid w:val="00935632"/>
     <w:rsid w:val="00973E19"/>

</xml_diff>